<commit_message>
Add docx and pdf versions of added Slide Notes
Minor typos and made docx and pdfs to reflect added slide notes on
Zacchini and Haelan Labs.
</commit_message>
<xml_diff>
--- a/Celebrity_Publicity/Celebrity_Publicity.docx
+++ b/Celebrity_Publicity/Celebrity_Publicity.docx
@@ -269,7 +269,15 @@
     </w:p>
     <w:p>
       <w:r>
-        <w:t xml:space="preserve">The publication is a “trespass upon plaintiff's right of privacy, and was caused by breach of confidence and trust reposed” in the defendant Adams. The prayer was for damages in the sum of $25,000. The petition was demurred to generally, and specially on the grounds that there was a misjoinder of defendants and causes of action, that no facts were set forth from which malice can be inferred, and that no special damages were alleged. The court sustained the general demurrer, and the plaintiff excepted.</w:t>
+        <w:t xml:space="preserve">The Georgia Supreme Court held:</w:t>
+      </w:r>
+    </w:p>
+    <w:p>
+      <w:pPr>
+        <w:pStyle w:val="BlockQuote"/>
+      </w:pPr>
+      <w:r>
+        <w:t xml:space="preserve">The publication of a picture of a person, without his consent, as a part of an advertisement, for the purpose of exploiting the publisher's business, is a violation of the right of privacy of the person whose picture is reproduced, and entitles him to recover, without proof of special damage.</w:t>
       </w:r>
     </w:p>
     <w:p>
@@ -278,11 +286,101 @@
       </w:r>
     </w:p>
     <w:p>
+      <w:r>
+        <w:t xml:space="preserve">In</w:t>
+      </w:r>
+      <w:r>
+        <w:t xml:space="preserve"> </w:t>
+      </w:r>
+      <w:hyperlink r:id="rId31">
+        <w:r>
+          <w:rPr>
+            <w:i/>
+            <w:rStyle w:val="Link"/>
+          </w:rPr>
+          <w:t xml:space="preserve">Haelan Labs v. Topps Chewing Gum</w:t>
+        </w:r>
+        <w:r>
+          <w:rPr>
+            <w:rStyle w:val="Link"/>
+          </w:rPr>
+          <w:t xml:space="preserve"> </w:t>
+        </w:r>
+        <w:r>
+          <w:rPr>
+            <w:rStyle w:val="Link"/>
+          </w:rPr>
+          <w:t xml:space="preserve">(2d Cir. 1953</w:t>
+        </w:r>
+      </w:hyperlink>
+      <w:r>
+        <w:t xml:space="preserve">, the Second Circuit officially named the new right:</w:t>
+      </w:r>
+    </w:p>
+    <w:p>
+      <w:pPr>
+        <w:pStyle w:val="BlockQuote"/>
+      </w:pPr>
+      <w:r>
+        <w:t xml:space="preserve">This right might be called a "right of publicity." For it is common knowledge that many prominent persons (especially actors and ballplayers), far from having their feelings bruised through public exposure of their likenesses, would feel sorely deprived if they no longer received money for authorizing advertisements, popularizing their countenances, displayed in mewspapers, magazines, busses, trains and subways. This right of publicity would usually yield them no money unless it could be made the subject of an exclusive grant which barred any other advertizer from using their pictures.</w:t>
+      </w:r>
+    </w:p>
+    <w:p>
+      <w:r>
+        <w:t xml:space="preserve">The</w:t>
+      </w:r>
+      <w:r>
+        <w:t xml:space="preserve"> </w:t>
+      </w:r>
+      <w:r>
+        <w:rPr>
+          <w:i/>
+        </w:rPr>
+        <w:t xml:space="preserve">Haelan</w:t>
+      </w:r>
+      <w:r>
+        <w:t xml:space="preserve"> </w:t>
+      </w:r>
+      <w:r>
+        <w:t xml:space="preserve">case and a famous law review article by</w:t>
+      </w:r>
+      <w:r>
+        <w:t xml:space="preserve"> </w:t>
+      </w:r>
+      <w:hyperlink r:id="rId32">
+        <w:r>
+          <w:rPr>
+            <w:rStyle w:val="Link"/>
+          </w:rPr>
+          <w:t xml:space="preserve">Melville B. Nimmer,</w:t>
+        </w:r>
+        <w:r>
+          <w:rPr>
+            <w:rStyle w:val="Link"/>
+          </w:rPr>
+          <w:t xml:space="preserve"> </w:t>
+        </w:r>
+        <w:r>
+          <w:rPr>
+            <w:i/>
+            <w:rStyle w:val="Link"/>
+          </w:rPr>
+          <w:t xml:space="preserve">The Right of Publicity</w:t>
+        </w:r>
+      </w:hyperlink>
+      <w:r>
+        <w:t xml:space="preserve"> </w:t>
+      </w:r>
+      <w:r>
+        <w:t xml:space="preserve">(1954), both took viewed "right of publicity" as akin to a property interest, rather than a privacy tort.</w:t>
+      </w:r>
+    </w:p>
+    <w:p>
       <w:pPr>
         <w:pStyle w:val="Heading3"/>
       </w:pPr>
-      <w:bookmarkStart w:id="31" w:name="eugene-volokh"/>
-      <w:bookmarkEnd w:id="31"/>
+      <w:bookmarkStart w:id="33" w:name="eugene-volokh"/>
+      <w:bookmarkEnd w:id="33"/>
       <w:r>
         <w:t xml:space="preserve">Eugene Volokh</w:t>
       </w:r>
@@ -291,8 +389,8 @@
       <w:pPr>
         <w:pStyle w:val="Heading6"/>
       </w:pPr>
-      <w:bookmarkStart w:id="32" w:name="freedom-of-speech-and-the-right-of-publicity"/>
-      <w:bookmarkEnd w:id="32"/>
+      <w:bookmarkStart w:id="34" w:name="freedom-of-speech-and-the-right-of-publicity"/>
+      <w:bookmarkEnd w:id="34"/>
       <w:r>
         <w:t xml:space="preserve">FREEDOM OF SPEECH AND THE RIGHT OF PUBLICITY</w:t>
       </w:r>
@@ -302,7 +400,7 @@
         <w:pStyle w:val="BlockQuote"/>
       </w:pPr>
       <w:r>
-        <w:t xml:space="preserve">The right of publicity, in the words of the Restatement (Third) of Unfair Competition section 46, bars people from "appropriat[ing] the commercial value of a person's identity by using without consent the person’s name, likeness, or other indicia of identity for purposes of trade." Similarly, statutes such as California Civil Code section 3344 bar "us[ing] another's name, voice, signature, photograph, or likeness, in any manner, on or in products, merchandise, or goods, or for purposes of advertising or selling, or soliciting purchases of, products, merchandise, goods or services."</w:t>
+        <w:t xml:space="preserve">The right of publicity, in the words of the Restatement (Third) of Unfair Competition section 46, bars people from "appropriat[ing] the commercial value of a person's identity by using without consent the person's name, likeness, or other indicia of identity for purposes of trade." Similarly, statutes such as California Civil Code section 3344 bar "us[ing] another's name, voice, signature, photograph, or likeness, in any manner, on or in products, merchandise, or goods, or for purposes of advertising or selling, or soliciting purchases of, products, merchandise, goods or services."</w:t>
       </w:r>
     </w:p>
     <w:p>
@@ -337,8 +435,8 @@
       <w:pPr>
         <w:pStyle w:val="Heading2"/>
       </w:pPr>
-      <w:bookmarkStart w:id="33" w:name="major-right-of-publicity-cases"/>
-      <w:bookmarkEnd w:id="33"/>
+      <w:bookmarkStart w:id="35" w:name="major-right-of-publicity-cases"/>
+      <w:bookmarkEnd w:id="35"/>
       <w:r>
         <w:t xml:space="preserve">Major Right Of Publicity Cases</w:t>
       </w:r>
@@ -347,8 +445,8 @@
       <w:pPr>
         <w:pStyle w:val="Heading3"/>
       </w:pPr>
-      <w:bookmarkStart w:id="34" w:name="ml-king-jr.-center-v.-american-heritage-products"/>
-      <w:bookmarkEnd w:id="34"/>
+      <w:bookmarkStart w:id="36" w:name="ml-king-jr.-center-v.-american-heritage-products"/>
+      <w:bookmarkEnd w:id="36"/>
       <w:r>
         <w:rPr>
           <w:i/>
@@ -360,8 +458,8 @@
       <w:pPr>
         <w:pStyle w:val="Heading6"/>
       </w:pPr>
-      <w:bookmarkStart w:id="35" w:name="georgia-supreme-court-1982"/>
-      <w:bookmarkEnd w:id="35"/>
+      <w:bookmarkStart w:id="37" w:name="georgia-supreme-court-1982"/>
+      <w:bookmarkEnd w:id="37"/>
       <w:r>
         <w:t xml:space="preserve">Georgia Supreme Court (1982)</w:t>
       </w:r>
@@ -374,7 +472,7 @@
           <w:ilvl w:val="0"/>
         </w:numPr>
       </w:pPr>
-      <w:hyperlink r:id="rId36">
+      <w:hyperlink r:id="rId38">
         <w:r>
           <w:rPr>
             <w:rStyle w:val="Link"/>
@@ -391,7 +489,7 @@
           <w:ilvl w:val="0"/>
         </w:numPr>
       </w:pPr>
-      <w:hyperlink r:id="rId37">
+      <w:hyperlink r:id="rId39">
         <w:r>
           <w:rPr>
             <w:rStyle w:val="Link"/>
@@ -408,7 +506,7 @@
           <w:ilvl w:val="0"/>
         </w:numPr>
       </w:pPr>
-      <w:hyperlink r:id="rId38">
+      <w:hyperlink r:id="rId40">
         <w:r>
           <w:rPr>
             <w:rStyle w:val="Link"/>
@@ -442,7 +540,7 @@
       <w:r>
         <w:t xml:space="preserve"> </w:t>
       </w:r>
-      <w:hyperlink r:id="rId39">
+      <w:hyperlink r:id="rId41">
         <w:r>
           <w:rPr>
             <w:i/>
@@ -469,7 +567,7 @@
       <w:r>
         <w:t xml:space="preserve"> </w:t>
       </w:r>
-      <w:hyperlink r:id="rId40">
+      <w:hyperlink r:id="rId42">
         <w:r>
           <w:rPr>
             <w:i/>
@@ -495,8 +593,8 @@
       <w:pPr>
         <w:pStyle w:val="Heading4"/>
       </w:pPr>
-      <w:bookmarkStart w:id="41" w:name="is-the-right-of-publicity-recognized-in-georgia-as-a-right-distinct-from-the-right-of-privacy"/>
-      <w:bookmarkEnd w:id="41"/>
+      <w:bookmarkStart w:id="43" w:name="is-the-right-of-publicity-recognized-in-georgia-as-a-right-distinct-from-the-right-of-privacy"/>
+      <w:bookmarkEnd w:id="43"/>
       <w:r>
         <w:t xml:space="preserve">1. Is the "right of publicity" recognized in Georgia as a right distinct from the right of privacy?</w:t>
       </w:r>
@@ -529,7 +627,7 @@
       <w:r>
         <w:t xml:space="preserve"> </w:t>
       </w:r>
-      <w:hyperlink r:id="rId42">
+      <w:hyperlink r:id="rId44">
         <w:r>
           <w:rPr>
             <w:i/>
@@ -561,7 +659,7 @@
       <w:r>
         <w:t xml:space="preserve"> </w:t>
       </w:r>
-      <w:hyperlink r:id="rId42">
+      <w:hyperlink r:id="rId44">
         <w:r>
           <w:rPr>
             <w:i/>
@@ -623,7 +721,7 @@
       <w:r>
         <w:t xml:space="preserve"> </w:t>
       </w:r>
-      <w:hyperlink r:id="rId42">
+      <w:hyperlink r:id="rId44">
         <w:r>
           <w:rPr>
             <w:i/>
@@ -643,7 +741,7 @@
       <w:r>
         <w:t xml:space="preserve"> </w:t>
       </w:r>
-      <w:hyperlink r:id="rId42">
+      <w:hyperlink r:id="rId44">
         <w:r>
           <w:rPr>
             <w:i/>
@@ -678,7 +776,7 @@
       <w:r>
         <w:t xml:space="preserve"> </w:t>
       </w:r>
-      <w:hyperlink r:id="rId42">
+      <w:hyperlink r:id="rId44">
         <w:r>
           <w:rPr>
             <w:i/>
@@ -698,7 +796,7 @@
       <w:r>
         <w:t xml:space="preserve"> </w:t>
       </w:r>
-      <w:hyperlink r:id="rId42">
+      <w:hyperlink r:id="rId44">
         <w:r>
           <w:rPr>
             <w:i/>
@@ -733,7 +831,7 @@
       <w:r>
         <w:t xml:space="preserve"> </w:t>
       </w:r>
-      <w:hyperlink r:id="rId43">
+      <w:hyperlink r:id="rId45">
         <w:r>
           <w:rPr>
             <w:i/>
@@ -760,7 +858,7 @@
       <w:r>
         <w:t xml:space="preserve">Arnold Palmer, Gary Player, Doug Sanders and Jack Nicklaus obtained summary judgment against the manufacturer of a golf game which used the golfers' names and short biographies without their consent. Although written as a right of privacy case, much of what was said is applicable to the right of publicity. In its opinion the court said (</w:t>
       </w:r>
-      <w:hyperlink r:id="rId43">
+      <w:hyperlink r:id="rId45">
         <w:r>
           <w:rPr>
             <w:i/>
@@ -796,7 +894,7 @@
       <w:r>
         <w:t xml:space="preserve"> </w:t>
       </w:r>
-      <w:hyperlink r:id="rId44">
+      <w:hyperlink r:id="rId46">
         <w:r>
           <w:rPr>
             <w:i/>
@@ -823,7 +921,7 @@
       <w:r>
         <w:t xml:space="preserve"> </w:t>
       </w:r>
-      <w:hyperlink r:id="rId43">
+      <w:hyperlink r:id="rId45">
         <w:r>
           <w:rPr>
             <w:i/>
@@ -855,7 +953,7 @@
       <w:r>
         <w:t xml:space="preserve"> </w:t>
       </w:r>
-      <w:hyperlink r:id="rId45">
+      <w:hyperlink r:id="rId47">
         <w:r>
           <w:rPr>
             <w:i/>
@@ -929,7 +1027,7 @@
       </w:r>
     </w:p>
     <w:p>
-      <w:hyperlink r:id="rId45">
+      <w:hyperlink r:id="rId47">
         <w:r>
           <w:rPr>
             <w:i/>
@@ -947,7 +1045,7 @@
       <w:r>
         <w:t xml:space="preserve">. Finding no violation of the first three rights of privacy, the court found a violation of the fourth, saying (</w:t>
       </w:r>
-      <w:hyperlink r:id="rId45">
+      <w:hyperlink r:id="rId47">
         <w:r>
           <w:rPr>
             <w:i/>
@@ -972,7 +1070,7 @@
       <w:r>
         <w:t xml:space="preserve">Although Ms. Hipsley was an entertainer (i.e., a public figure), the court found she was entitled to recover from the Playboy Club (but not from the magazine which published the Club's ad) for the unauthorized use of her photograph. However the court noted a difference in the damages recoverable in traditional right of privacy cases as opposed to right of publicity cases saying (</w:t>
       </w:r>
-      <w:hyperlink r:id="rId45">
+      <w:hyperlink r:id="rId47">
         <w:r>
           <w:rPr>
             <w:i/>
@@ -995,7 +1093,7 @@
       <w:r>
         <w:t xml:space="preserve"> </w:t>
       </w:r>
-      <w:hyperlink r:id="rId42">
+      <w:hyperlink r:id="rId44">
         <w:r>
           <w:rPr>
             <w:i/>
@@ -1027,77 +1125,423 @@
       <w:r>
         <w:t xml:space="preserve"> </w:t>
       </w:r>
+      <w:hyperlink r:id="rId48">
+        <w:r>
+          <w:rPr>
+            <w:i/>
+            <w:rStyle w:val="Link"/>
+          </w:rPr>
+          <w:t xml:space="preserve">McQueen v. Wilson,</w:t>
+        </w:r>
+      </w:hyperlink>
+      <w:r>
+        <w:t xml:space="preserve"> </w:t>
+      </w:r>
+      <w:r>
+        <w:t xml:space="preserve">reversed on other grounds,</w:t>
+      </w:r>
+      <w:r>
+        <w:t xml:space="preserve"> </w:t>
+      </w:r>
+      <w:hyperlink r:id="rId49">
+        <w:r>
+          <w:rPr>
+            <w:rStyle w:val="Link"/>
+          </w:rPr>
+          <w:t xml:space="preserve">224 Ga. 420 (1968),</w:t>
+        </w:r>
+      </w:hyperlink>
+      <w:r>
+        <w:t xml:space="preserve"> </w:t>
+      </w:r>
+      <w:r>
+        <w:t xml:space="preserve">the Court of Appeals upheld the right of an actress, Butterfly McQueen, who appeared as "Prissie" in the movie</w:t>
+      </w:r>
+      <w:r>
+        <w:t xml:space="preserve"> </w:t>
+      </w:r>
+      <w:r>
+        <w:rPr>
+          <w:i/>
+        </w:rPr>
+        <w:t xml:space="preserve">Gone With the Wind,</w:t>
+      </w:r>
+      <w:r>
+        <w:t xml:space="preserve"> </w:t>
+      </w:r>
+      <w:r>
+        <w:t xml:space="preserve">to recover for the unauthorized use of her photograph, saying: "Both before and since</w:t>
+      </w:r>
+      <w:r>
+        <w:t xml:space="preserve"> </w:t>
+      </w:r>
+      <w:r>
+        <w:rPr>
+          <w:i/>
+        </w:rPr>
+        <w:t xml:space="preserve">Pavesich</w:t>
+      </w:r>
+      <w:r>
+        <w:t xml:space="preserve"> </w:t>
+      </w:r>
+      <w:r>
+        <w:t xml:space="preserve">it has been recognized that the appropriation of another's identity, picture, papers, name or signature without consent and for financial gain might be a tort for which an action would lie. . . ."</w:t>
+      </w:r>
+    </w:p>
+    <w:p>
+      <w:r>
+        <w:t xml:space="preserve">Thus, the courts in Georgia have recognized the rights of private citizens,</w:t>
+      </w:r>
+      <w:r>
+        <w:t xml:space="preserve"> </w:t>
+      </w:r>
+      <w:hyperlink r:id="rId44">
+        <w:r>
+          <w:rPr>
+            <w:i/>
+            <w:rStyle w:val="Link"/>
+          </w:rPr>
+          <w:t xml:space="preserve">Pavesich,</w:t>
+        </w:r>
+        <w:r>
+          <w:rPr>
+            <w:rStyle w:val="Link"/>
+          </w:rPr>
+          <w:t xml:space="preserve"> </w:t>
+        </w:r>
+        <w:r>
+          <w:rPr>
+            <w:rStyle w:val="Link"/>
+          </w:rPr>
+          <w:t xml:space="preserve">supra</w:t>
+        </w:r>
+      </w:hyperlink>
+      <w:r>
+        <w:t xml:space="preserve">, as well as entertainers,</w:t>
+      </w:r>
+      <w:r>
+        <w:t xml:space="preserve"> </w:t>
+      </w:r>
+      <w:r>
+        <w:rPr>
+          <w:i/>
+        </w:rPr>
+        <w:t xml:space="preserve">Cabaniss</w:t>
+      </w:r>
+      <w:r>
+        <w:t xml:space="preserve"> </w:t>
+      </w:r>
+      <w:r>
+        <w:t xml:space="preserve">and</w:t>
+      </w:r>
+      <w:r>
+        <w:t xml:space="preserve"> </w:t>
+      </w:r>
+      <w:hyperlink r:id="rId48">
+        <w:r>
+          <w:rPr>
+            <w:i/>
+            <w:rStyle w:val="Link"/>
+          </w:rPr>
+          <w:t xml:space="preserve">McQueen,</w:t>
+        </w:r>
+        <w:r>
+          <w:rPr>
+            <w:rStyle w:val="Link"/>
+          </w:rPr>
+          <w:t xml:space="preserve"> </w:t>
+        </w:r>
+        <w:r>
+          <w:rPr>
+            <w:rStyle w:val="Link"/>
+          </w:rPr>
+          <w:t xml:space="preserve">supra</w:t>
+        </w:r>
+      </w:hyperlink>
+      <w:r>
+        <w:t xml:space="preserve">, not to have their names and photographs used for the financial gain of the user without their consent, where such use is not authorized as an exercise of freedom of the press. We know of no reason why a public figure prominent in religion and civil rights should be entitled to less protection than an exotic dancer or a movie actress. Therefore, we hold that the appropriation of another's name and likeness, whether such likeness be a photograph or sculpture, without consent and for the financial gain of the appropriator is a tort in Georgia, whether the person whose name and likeness is used is a private citizen, entertainer, or as here a public figure who is not a public official.</w:t>
+      </w:r>
+    </w:p>
+    <w:p>
+      <w:r>
+        <w:t xml:space="preserve">In</w:t>
+      </w:r>
+      <w:r>
+        <w:t xml:space="preserve"> </w:t>
+      </w:r>
+      <w:hyperlink r:id="rId44">
+        <w:r>
+          <w:rPr>
+            <w:i/>
+            <w:rStyle w:val="Link"/>
+          </w:rPr>
+          <w:t xml:space="preserve">Pavesich,</w:t>
+        </w:r>
+        <w:r>
+          <w:rPr>
+            <w:rStyle w:val="Link"/>
+          </w:rPr>
+          <w:t xml:space="preserve"> </w:t>
+        </w:r>
+        <w:r>
+          <w:rPr>
+            <w:rStyle w:val="Link"/>
+          </w:rPr>
+          <w:t xml:space="preserve">supra, 122 Ga. 190,</w:t>
+        </w:r>
+      </w:hyperlink>
+      <w:r>
+        <w:t xml:space="preserve"> </w:t>
+      </w:r>
+      <w:r>
+        <w:t xml:space="preserve">this right not to have another appropriate one's photograph was denominated the right of privacy; in</w:t>
+      </w:r>
+      <w:r>
+        <w:t xml:space="preserve"> </w:t>
+      </w:r>
+      <w:hyperlink r:id="rId47">
+        <w:r>
+          <w:rPr>
+            <w:i/>
+            <w:rStyle w:val="Link"/>
+          </w:rPr>
+          <w:t xml:space="preserve">Cabaniss v. Hipsley,</w:t>
+        </w:r>
+        <w:r>
+          <w:rPr>
+            <w:rStyle w:val="Link"/>
+          </w:rPr>
+          <w:t xml:space="preserve"> </w:t>
+        </w:r>
+        <w:r>
+          <w:rPr>
+            <w:rStyle w:val="Link"/>
+          </w:rPr>
+          <w:t xml:space="preserve">supra, 114 Ga. App. 367,</w:t>
+        </w:r>
+      </w:hyperlink>
+      <w:r>
+        <w:t xml:space="preserve"> </w:t>
+      </w:r>
+      <w:r>
+        <w:t xml:space="preserve">it was the right of publicity. Mr. Pavesich was not a public figure; Ms. Hipsley was. We conclude that while private citizens have the right of privacy, public figures have a similar right of publicity, and that the measure of damages to a public figure for violation of his or her right of publicity is the value of the appropriation to the user.…</w:t>
+      </w:r>
+    </w:p>
+    <w:p>
+      <w:pPr>
+        <w:pStyle w:val="Heading4"/>
+      </w:pPr>
+      <w:bookmarkStart w:id="50" w:name="does-the-right-of-publicity-survive-the-death-of-its-owner-i.e.-is-the-right-inheritable-and-devisable"/>
+      <w:bookmarkEnd w:id="50"/>
+      <w:r>
+        <w:t xml:space="preserve">2. Does the "right of publicity" survive the death of its owner (i.e., is the right inheritable and devisable)?</w:t>
+      </w:r>
+    </w:p>
+    <w:p>
+      <w:r>
+        <w:t xml:space="preserve">Although the</w:t>
+      </w:r>
+      <w:r>
+        <w:t xml:space="preserve"> </w:t>
+      </w:r>
+      <w:r>
+        <w:rPr>
+          <w:i/>
+        </w:rPr>
+        <w:t xml:space="preserve">Pavesich</w:t>
+      </w:r>
+      <w:r>
+        <w:t xml:space="preserve"> </w:t>
+      </w:r>
+      <w:r>
+        <w:t xml:space="preserve">court expressly did not decide this question, the tenor of that opinion is that the right to privacy at least should be protectable after death.</w:t>
+      </w:r>
+      <w:r>
+        <w:t xml:space="preserve"> </w:t>
+      </w:r>
+      <w:hyperlink r:id="rId44">
+        <w:r>
+          <w:rPr>
+            <w:i/>
+            <w:rStyle w:val="Link"/>
+          </w:rPr>
+          <w:t xml:space="preserve">Pavesich, supra</w:t>
+        </w:r>
+      </w:hyperlink>
+      <w:r>
+        <w:t xml:space="preserve">.</w:t>
+      </w:r>
+    </w:p>
+    <w:p>
+      <w:r>
+        <w:t xml:space="preserve">The right of publicity is assignable during the life of the celebrity, for without this characteristic, full commercial exploitation of one's name and likeness is practically impossible.</w:t>
+      </w:r>
+      <w:r>
+        <w:t xml:space="preserve"> </w:t>
+      </w:r>
       <w:hyperlink r:id="rId46">
         <w:r>
           <w:rPr>
             <w:i/>
             <w:rStyle w:val="Link"/>
           </w:rPr>
-          <w:t xml:space="preserve">McQueen v. Wilson,</w:t>
-        </w:r>
-      </w:hyperlink>
-      <w:r>
-        <w:t xml:space="preserve"> </w:t>
-      </w:r>
-      <w:r>
-        <w:t xml:space="preserve">reversed on other grounds,</w:t>
-      </w:r>
-      <w:r>
-        <w:t xml:space="preserve"> </w:t>
-      </w:r>
-      <w:hyperlink r:id="rId47">
-        <w:r>
-          <w:rPr>
-            <w:rStyle w:val="Link"/>
-          </w:rPr>
-          <w:t xml:space="preserve">224 Ga. 420 (1968),</w:t>
-        </w:r>
-      </w:hyperlink>
-      <w:r>
-        <w:t xml:space="preserve"> </w:t>
-      </w:r>
-      <w:r>
-        <w:t xml:space="preserve">the Court of Appeals upheld the right of an actress, Butterfly McQueen, who appeared as "Prissie" in the movie</w:t>
-      </w:r>
-      <w:r>
-        <w:t xml:space="preserve"> </w:t>
-      </w:r>
-      <w:r>
-        <w:rPr>
-          <w:i/>
-        </w:rPr>
-        <w:t xml:space="preserve">Gone With the Wind,</w:t>
-      </w:r>
-      <w:r>
-        <w:t xml:space="preserve"> </w:t>
-      </w:r>
-      <w:r>
-        <w:t xml:space="preserve">to recover for the unauthorized use of her photograph, saying: "Both before and since</w:t>
-      </w:r>
-      <w:r>
-        <w:t xml:space="preserve"> </w:t>
-      </w:r>
-      <w:r>
-        <w:rPr>
-          <w:i/>
-        </w:rPr>
-        <w:t xml:space="preserve">Pavesich</w:t>
-      </w:r>
-      <w:r>
-        <w:t xml:space="preserve"> </w:t>
-      </w:r>
-      <w:r>
-        <w:t xml:space="preserve">it has been recognized that the appropriation of another's identity, picture, papers, name or signature without consent and for financial gain might be a tort for which an action would lie. . . ."</w:t>
-      </w:r>
-    </w:p>
-    <w:p>
-      <w:r>
-        <w:t xml:space="preserve">Thus, the courts in Georgia have recognized the rights of private citizens,</w:t>
-      </w:r>
-      <w:r>
-        <w:t xml:space="preserve"> </w:t>
-      </w:r>
-      <w:hyperlink r:id="rId42">
+          <w:t xml:space="preserve">Haelan Laboratories v. Topps Chewing Gum</w:t>
+        </w:r>
+        <w:r>
+          <w:rPr>
+            <w:rStyle w:val="Link"/>
+          </w:rPr>
+          <w:t xml:space="preserve">, supra</w:t>
+        </w:r>
+      </w:hyperlink>
+      <w:r>
+        <w:t xml:space="preserve">. That is, without assignability the right of publicity could hardly be called a "right." Recognizing its assignability, most commentators have urged that the right of publicity must also be inheritable.</w:t>
+      </w:r>
+    </w:p>
+    <w:p>
+      <w:r>
+        <w:t xml:space="preserve">The courts that have considered the problem are not as unanimous. In</w:t>
+      </w:r>
+      <w:r>
+        <w:t xml:space="preserve"> </w:t>
+      </w:r>
+      <w:hyperlink r:id="rId41">
+        <w:r>
+          <w:rPr>
+            <w:i/>
+            <w:rStyle w:val="Link"/>
+          </w:rPr>
+          <w:t xml:space="preserve">Price v. Hal Roach Studios</w:t>
+        </w:r>
+        <w:r>
+          <w:rPr>
+            <w:rStyle w:val="Link"/>
+          </w:rPr>
+          <w:t xml:space="preserve">, supra,</w:t>
+        </w:r>
+      </w:hyperlink>
+      <w:r>
+        <w:t xml:space="preserve"> </w:t>
+      </w:r>
+      <w:r>
+        <w:t xml:space="preserve">the court reasoned that since the right of publicity was assignable, it survived the deaths of Stanley Laurel and Oliver Hardy. Other decisions from the Southern District of New York recognize the descendibility of the right of publicity, which has also been recognized by the Second Circuit Court of Appeals.</w:t>
+      </w:r>
+    </w:p>
+    <w:p>
+      <w:r>
+        <w:t xml:space="preserve">In</w:t>
+      </w:r>
+      <w:r>
+        <w:t xml:space="preserve"> </w:t>
+      </w:r>
+      <w:hyperlink r:id="rId51">
+        <w:r>
+          <w:rPr>
+            <w:i/>
+            <w:rStyle w:val="Link"/>
+          </w:rPr>
+          <w:t xml:space="preserve">Factors Etc., Inc. v. Pro Arts, Inc.</w:t>
+        </w:r>
+        <w:r>
+          <w:rPr>
+            <w:rStyle w:val="Link"/>
+          </w:rPr>
+          <w:t xml:space="preserve">, (2d Cir. 1978),</w:t>
+        </w:r>
+      </w:hyperlink>
+      <w:r>
+        <w:t xml:space="preserve"> </w:t>
+      </w:r>
+      <w:r>
+        <w:t xml:space="preserve">Elvis Presley had assigned his right of publicity to Boxcar Enterprises, which assigned that right to Factors after Presley's death. Defendant Pro Arts published a poster of Presley entitled "In Memory." In affirming the grant of injunction against Pro Arts, the Second Circuit Court of Appeals said (</w:t>
+      </w:r>
+      <w:hyperlink r:id="rId51">
+        <w:r>
+          <w:rPr>
+            <w:i/>
+            <w:rStyle w:val="Link"/>
+          </w:rPr>
+          <w:t xml:space="preserve">Id.</w:t>
+        </w:r>
+        <w:r>
+          <w:rPr>
+            <w:rStyle w:val="Link"/>
+          </w:rPr>
+          <w:t xml:space="preserve"> </w:t>
+        </w:r>
+        <w:r>
+          <w:rPr>
+            <w:rStyle w:val="Link"/>
+          </w:rPr>
+          <w:t xml:space="preserve">at 221</w:t>
+        </w:r>
+      </w:hyperlink>
+      <w:r>
+        <w:t xml:space="preserve">):</w:t>
+      </w:r>
+    </w:p>
+    <w:p>
+      <w:pPr>
+        <w:pStyle w:val="BlockQuote"/>
+      </w:pPr>
+      <w:r>
+        <w:t xml:space="preserve">The identification of this exclusive right belonging to Boxcar as a transferable property right compels the conclusion that the right survives Presley's death. The death of Presley, who was merely the beneficiary of an income interest in Boxcar's exclusive right, should not in itself extinguish Boxcar's property right. Instead, the income interest, continually produced from Boxcar's exclusive right of commercial exploitation, should inure to Presley's estate at death like any other intangible property right. To hold that the right did not survive Presley's death, would be to grant competitors of Factors, such as Pro Arts, a windfall in the form of profits from the use of Presley's name and likeness.…</w:t>
+      </w:r>
+    </w:p>
+    <w:p>
+      <w:r>
+        <w:t xml:space="preserve">In</w:t>
+      </w:r>
+      <w:r>
+        <w:t xml:space="preserve"> </w:t>
+      </w:r>
+      <w:hyperlink r:id="rId52">
+        <w:r>
+          <w:rPr>
+            <w:i/>
+            <w:rStyle w:val="Link"/>
+          </w:rPr>
+          <w:t xml:space="preserve">Lugosi v. Universal Pictures</w:t>
+        </w:r>
+        <w:r>
+          <w:rPr>
+            <w:rStyle w:val="Link"/>
+          </w:rPr>
+          <w:t xml:space="preserve">, (1979)</w:t>
+        </w:r>
+      </w:hyperlink>
+      <w:r>
+        <w:t xml:space="preserve">, the Supreme Court of California, in a 4 to 3 decision, declared that the right of publicity expires upon the death of the celebrity and is not descendible. Bela Lugosi appeared as Dracula in Universal Picture's movie by that name. Universal had acquired the movie rights to the novel by Bram Stoker. Lugosi's contract with Universal gave it the right to exploit Lugosi's name and likeness in connection with the movie. The majority of the court held that Lugosi's heirs could not prevent Universal's continued exploitation of Lugosi's portrayal of Count Dracula after his death. The court did not decide whether Universal could prevent unauthorized third parties from exploitation of Lugosi's appearance as Dracula after Lugosi's death.…</w:t>
+      </w:r>
+    </w:p>
+    <w:p>
+      <w:r>
+        <w:t xml:space="preserve">For the reasons which follow we hold that the right of publicity survives the death of its owner and is inheritable and devisable.</w:t>
+      </w:r>
+    </w:p>
+    <w:p>
+      <w:pPr>
+        <w:pStyle w:val="Heading4"/>
+      </w:pPr>
+      <w:bookmarkStart w:id="53" w:name="weltner-justice-concurring-specially."/>
+      <w:bookmarkEnd w:id="53"/>
+      <w:r>
+        <w:t xml:space="preserve">WELTNER, Justice, concurring specially.</w:t>
+      </w:r>
+    </w:p>
+    <w:p>
+      <w:r>
+        <w:t xml:space="preserve">I concur specially because, although this matter is one of certified questions, I believe that the complaint states a claim upon which relief can be granted. I disagree most decidedly with the substantive portion of the majority opinion, for reason that it generates more unsettling questions than it resolves.</w:t>
+      </w:r>
+    </w:p>
+    <w:p>
+      <w:r>
+        <w:t xml:space="preserve">In this opinion, we have taken the "right of privacy" as enumerated in</w:t>
+      </w:r>
+      <w:r>
+        <w:t xml:space="preserve"> </w:t>
+      </w:r>
+      <w:hyperlink r:id="rId44">
         <w:r>
           <w:rPr>
             <w:i/>
@@ -1119,352 +1563,6 @@
         </w:r>
       </w:hyperlink>
       <w:r>
-        <w:t xml:space="preserve">, as well as entertainers,</w:t>
-      </w:r>
-      <w:r>
-        <w:t xml:space="preserve"> </w:t>
-      </w:r>
-      <w:r>
-        <w:rPr>
-          <w:i/>
-        </w:rPr>
-        <w:t xml:space="preserve">Cabaniss</w:t>
-      </w:r>
-      <w:r>
-        <w:t xml:space="preserve"> </w:t>
-      </w:r>
-      <w:r>
-        <w:t xml:space="preserve">and</w:t>
-      </w:r>
-      <w:r>
-        <w:t xml:space="preserve"> </w:t>
-      </w:r>
-      <w:hyperlink r:id="rId46">
-        <w:r>
-          <w:rPr>
-            <w:i/>
-            <w:rStyle w:val="Link"/>
-          </w:rPr>
-          <w:t xml:space="preserve">McQueen,</w:t>
-        </w:r>
-        <w:r>
-          <w:rPr>
-            <w:rStyle w:val="Link"/>
-          </w:rPr>
-          <w:t xml:space="preserve"> </w:t>
-        </w:r>
-        <w:r>
-          <w:rPr>
-            <w:rStyle w:val="Link"/>
-          </w:rPr>
-          <w:t xml:space="preserve">supra</w:t>
-        </w:r>
-      </w:hyperlink>
-      <w:r>
-        <w:t xml:space="preserve">, not to have their names and photographs used for the financial gain of the user without their consent, where such use is not authorized as an exercise of freedom of the press. We know of no reason why a public figure prominent in religion and civil rights should be entitled to less protection than an exotic dancer or a movie actress. Therefore, we hold that the appropriation of another's name and likeness, whether such likeness be a photograph or sculpture, without consent and for the financial gain of the appropriator is a tort in Georgia, whether the person whose name and likeness is used is a private citizen, entertainer, or as here a public figure who is not a public official.</w:t>
-      </w:r>
-    </w:p>
-    <w:p>
-      <w:r>
-        <w:t xml:space="preserve">In</w:t>
-      </w:r>
-      <w:r>
-        <w:t xml:space="preserve"> </w:t>
-      </w:r>
-      <w:hyperlink r:id="rId42">
-        <w:r>
-          <w:rPr>
-            <w:i/>
-            <w:rStyle w:val="Link"/>
-          </w:rPr>
-          <w:t xml:space="preserve">Pavesich,</w:t>
-        </w:r>
-        <w:r>
-          <w:rPr>
-            <w:rStyle w:val="Link"/>
-          </w:rPr>
-          <w:t xml:space="preserve"> </w:t>
-        </w:r>
-        <w:r>
-          <w:rPr>
-            <w:rStyle w:val="Link"/>
-          </w:rPr>
-          <w:t xml:space="preserve">supra, 122 Ga. 190,</w:t>
-        </w:r>
-      </w:hyperlink>
-      <w:r>
-        <w:t xml:space="preserve"> </w:t>
-      </w:r>
-      <w:r>
-        <w:t xml:space="preserve">this right not to have another appropriate one's photograph was denominated the right of privacy; in</w:t>
-      </w:r>
-      <w:r>
-        <w:t xml:space="preserve"> </w:t>
-      </w:r>
-      <w:hyperlink r:id="rId45">
-        <w:r>
-          <w:rPr>
-            <w:i/>
-            <w:rStyle w:val="Link"/>
-          </w:rPr>
-          <w:t xml:space="preserve">Cabaniss v. Hipsley,</w:t>
-        </w:r>
-        <w:r>
-          <w:rPr>
-            <w:rStyle w:val="Link"/>
-          </w:rPr>
-          <w:t xml:space="preserve"> </w:t>
-        </w:r>
-        <w:r>
-          <w:rPr>
-            <w:rStyle w:val="Link"/>
-          </w:rPr>
-          <w:t xml:space="preserve">supra, 114 Ga. App. 367,</w:t>
-        </w:r>
-      </w:hyperlink>
-      <w:r>
-        <w:t xml:space="preserve"> </w:t>
-      </w:r>
-      <w:r>
-        <w:t xml:space="preserve">it was the right of publicity. Mr. Pavesich was not a public figure; Ms. Hipsley was. We conclude that while private citizens have the right of privacy, public figures have a similar right of publicity, and that the measure of damages to a public figure for violation of his or her right of publicity is the value of the appropriation to the user.…</w:t>
-      </w:r>
-    </w:p>
-    <w:p>
-      <w:pPr>
-        <w:pStyle w:val="Heading4"/>
-      </w:pPr>
-      <w:bookmarkStart w:id="48" w:name="does-the-right-of-publicity-survive-the-death-of-its-owner-i.e.-is-the-right-inheritable-and-devisable"/>
-      <w:bookmarkEnd w:id="48"/>
-      <w:r>
-        <w:t xml:space="preserve">2. Does the "right of publicity" survive the death of its owner (i.e., is the right inheritable and devisable)?</w:t>
-      </w:r>
-    </w:p>
-    <w:p>
-      <w:r>
-        <w:t xml:space="preserve">Although the</w:t>
-      </w:r>
-      <w:r>
-        <w:t xml:space="preserve"> </w:t>
-      </w:r>
-      <w:r>
-        <w:rPr>
-          <w:i/>
-        </w:rPr>
-        <w:t xml:space="preserve">Pavesich</w:t>
-      </w:r>
-      <w:r>
-        <w:t xml:space="preserve"> </w:t>
-      </w:r>
-      <w:r>
-        <w:t xml:space="preserve">court expressly did not decide this question, the tenor of that opinion is that the right to privacy at least should be protectable after death.</w:t>
-      </w:r>
-      <w:r>
-        <w:t xml:space="preserve"> </w:t>
-      </w:r>
-      <w:hyperlink r:id="rId42">
-        <w:r>
-          <w:rPr>
-            <w:i/>
-            <w:rStyle w:val="Link"/>
-          </w:rPr>
-          <w:t xml:space="preserve">Pavesich, supra</w:t>
-        </w:r>
-      </w:hyperlink>
-      <w:r>
-        <w:t xml:space="preserve">.</w:t>
-      </w:r>
-    </w:p>
-    <w:p>
-      <w:r>
-        <w:t xml:space="preserve">The right of publicity is assignable during the life of the celebrity, for without this characteristic, full commercial exploitation of one's name and likeness is practically impossible.</w:t>
-      </w:r>
-      <w:r>
-        <w:t xml:space="preserve"> </w:t>
-      </w:r>
-      <w:hyperlink r:id="rId44">
-        <w:r>
-          <w:rPr>
-            <w:i/>
-            <w:rStyle w:val="Link"/>
-          </w:rPr>
-          <w:t xml:space="preserve">Haelan Laboratories v. Topps Chewing Gum</w:t>
-        </w:r>
-        <w:r>
-          <w:rPr>
-            <w:rStyle w:val="Link"/>
-          </w:rPr>
-          <w:t xml:space="preserve">, supra</w:t>
-        </w:r>
-      </w:hyperlink>
-      <w:r>
-        <w:t xml:space="preserve">. That is, without assignability the right of publicity could hardly be called a "right." Recognizing its assignability, most commentators have urged that the right of publicity must also be inheritable.</w:t>
-      </w:r>
-    </w:p>
-    <w:p>
-      <w:r>
-        <w:t xml:space="preserve">The courts that have considered the problem are not as unanimous. In</w:t>
-      </w:r>
-      <w:r>
-        <w:t xml:space="preserve"> </w:t>
-      </w:r>
-      <w:hyperlink r:id="rId39">
-        <w:r>
-          <w:rPr>
-            <w:i/>
-            <w:rStyle w:val="Link"/>
-          </w:rPr>
-          <w:t xml:space="preserve">Price v. Hal Roach Studios</w:t>
-        </w:r>
-        <w:r>
-          <w:rPr>
-            <w:rStyle w:val="Link"/>
-          </w:rPr>
-          <w:t xml:space="preserve">, supra,</w:t>
-        </w:r>
-      </w:hyperlink>
-      <w:r>
-        <w:t xml:space="preserve"> </w:t>
-      </w:r>
-      <w:r>
-        <w:t xml:space="preserve">the court reasoned that since the right of publicity was assignable, it survived the deaths of Stanley Laurel and Oliver Hardy. Other decisions from the Southern District of New York recognize the descendibility of the right of publicity, which has also been recognized by the Second Circuit Court of Appeals.</w:t>
-      </w:r>
-    </w:p>
-    <w:p>
-      <w:r>
-        <w:t xml:space="preserve">In</w:t>
-      </w:r>
-      <w:r>
-        <w:t xml:space="preserve"> </w:t>
-      </w:r>
-      <w:hyperlink r:id="rId49">
-        <w:r>
-          <w:rPr>
-            <w:i/>
-            <w:rStyle w:val="Link"/>
-          </w:rPr>
-          <w:t xml:space="preserve">Factors Etc., Inc. v. Pro Arts, Inc.</w:t>
-        </w:r>
-        <w:r>
-          <w:rPr>
-            <w:rStyle w:val="Link"/>
-          </w:rPr>
-          <w:t xml:space="preserve">, (2d Cir. 1978),</w:t>
-        </w:r>
-      </w:hyperlink>
-      <w:r>
-        <w:t xml:space="preserve"> </w:t>
-      </w:r>
-      <w:r>
-        <w:t xml:space="preserve">Elvis Presley had assigned his right of publicity to Boxcar Enterprises, which assigned that right to Factors after Presley's death. Defendant Pro Arts published a poster of Presley entitled "In Memory." In affirming the grant of injunction against Pro Arts, the Second Circuit Court of Appeals said (</w:t>
-      </w:r>
-      <w:hyperlink r:id="rId49">
-        <w:r>
-          <w:rPr>
-            <w:i/>
-            <w:rStyle w:val="Link"/>
-          </w:rPr>
-          <w:t xml:space="preserve">Id.</w:t>
-        </w:r>
-        <w:r>
-          <w:rPr>
-            <w:rStyle w:val="Link"/>
-          </w:rPr>
-          <w:t xml:space="preserve"> </w:t>
-        </w:r>
-        <w:r>
-          <w:rPr>
-            <w:rStyle w:val="Link"/>
-          </w:rPr>
-          <w:t xml:space="preserve">at 221</w:t>
-        </w:r>
-      </w:hyperlink>
-      <w:r>
-        <w:t xml:space="preserve">):</w:t>
-      </w:r>
-    </w:p>
-    <w:p>
-      <w:pPr>
-        <w:pStyle w:val="BlockQuote"/>
-      </w:pPr>
-      <w:r>
-        <w:t xml:space="preserve">The identification of this exclusive right belonging to Boxcar as a transferable property right compels the conclusion that the right survives Presley's death. The death of Presley, who was merely the beneficiary of an income interest in Boxcar's exclusive right, should not in itself extinguish Boxcar's property right. Instead, the income interest, continually produced from Boxcar's exclusive right of commercial exploitation, should inure to Presley's estate at death like any other intangible property right. To hold that the right did not survive Presley's death, would be to grant competitors of Factors, such as Pro Arts, a windfall in the form of profits from the use of Presley's name and likeness.…</w:t>
-      </w:r>
-    </w:p>
-    <w:p>
-      <w:r>
-        <w:t xml:space="preserve">In</w:t>
-      </w:r>
-      <w:r>
-        <w:t xml:space="preserve"> </w:t>
-      </w:r>
-      <w:hyperlink r:id="rId50">
-        <w:r>
-          <w:rPr>
-            <w:i/>
-            <w:rStyle w:val="Link"/>
-          </w:rPr>
-          <w:t xml:space="preserve">Lugosi v. Universal Pictures</w:t>
-        </w:r>
-        <w:r>
-          <w:rPr>
-            <w:rStyle w:val="Link"/>
-          </w:rPr>
-          <w:t xml:space="preserve">, (1979)</w:t>
-        </w:r>
-      </w:hyperlink>
-      <w:r>
-        <w:t xml:space="preserve">, the Supreme Court of California, in a 4 to 3 decision, declared that the right of publicity expires upon the death of the celebrity and is not descendible. Bela Lugosi appeared as Dracula in Universal Picture's movie by that name. Universal had acquired the movie rights to the novel by Bram Stoker. Lugosi's contract with Universal gave it the right to exploit Lugosi's name and likeness in connection with the movie. The majority of the court held that Lugosi's heirs could not prevent Universal's continued exploitation of Lugosi's portrayal of Count Dracula after his death. The court did not decide whether Universal could prevent unauthorized third parties from exploitation of Lugosi's appearance as Dracula after Lugosi's death.…</w:t>
-      </w:r>
-    </w:p>
-    <w:p>
-      <w:r>
-        <w:t xml:space="preserve">For the reasons which follow we hold that the right of publicity survives the death of its owner and is inheritable and devisable.</w:t>
-      </w:r>
-    </w:p>
-    <w:p>
-      <w:pPr>
-        <w:pStyle w:val="Heading4"/>
-      </w:pPr>
-      <w:bookmarkStart w:id="51" w:name="weltner-justice-concurring-specially."/>
-      <w:bookmarkEnd w:id="51"/>
-      <w:r>
-        <w:t xml:space="preserve">WELTNER, Justice, concurring specially.</w:t>
-      </w:r>
-    </w:p>
-    <w:p>
-      <w:r>
-        <w:t xml:space="preserve">I concur specially because, although this matter is one of certified questions, I believe that the complaint states a claim upon which relief can be granted. I disagree most decidedly with the substantive portion of the majority opinion, for reason that it generates more unsettling questions than it resolves.</w:t>
-      </w:r>
-    </w:p>
-    <w:p>
-      <w:r>
-        <w:t xml:space="preserve">In this opinion, we have taken the "right of privacy" as enumerated in</w:t>
-      </w:r>
-      <w:r>
-        <w:t xml:space="preserve"> </w:t>
-      </w:r>
-      <w:hyperlink r:id="rId42">
-        <w:r>
-          <w:rPr>
-            <w:i/>
-            <w:rStyle w:val="Link"/>
-          </w:rPr>
-          <w:t xml:space="preserve">Pavesich,</w:t>
-        </w:r>
-        <w:r>
-          <w:rPr>
-            <w:rStyle w:val="Link"/>
-          </w:rPr>
-          <w:t xml:space="preserve"> </w:t>
-        </w:r>
-        <w:r>
-          <w:rPr>
-            <w:rStyle w:val="Link"/>
-          </w:rPr>
-          <w:t xml:space="preserve">supra</w:t>
-        </w:r>
-      </w:hyperlink>
-      <w:r>
         <w:t xml:space="preserve">, and added thereto a new thing, now called a "right of publicity." That seems to me to be more an exercise in verbal juxtaposition than a careful examination of legal issues and practical results.</w:t>
       </w:r>
     </w:p>
@@ -1700,8 +1798,8 @@
       <w:pPr>
         <w:pStyle w:val="Heading3"/>
       </w:pPr>
-      <w:bookmarkStart w:id="52" w:name="zacchini-v.-scripps-howard-broadcasting-co."/>
-      <w:bookmarkEnd w:id="52"/>
+      <w:bookmarkStart w:id="54" w:name="zacchini-v.-scripps-howard-broadcasting-co."/>
+      <w:bookmarkEnd w:id="54"/>
       <w:r>
         <w:t xml:space="preserve">Zacchini v. Scripps-Howard Broadcasting Co.</w:t>
       </w:r>
@@ -1710,8 +1808,8 @@
       <w:pPr>
         <w:pStyle w:val="Heading6"/>
       </w:pPr>
-      <w:bookmarkStart w:id="53" w:name="united-states-supreme-court-1977"/>
-      <w:bookmarkEnd w:id="53"/>
+      <w:bookmarkStart w:id="55" w:name="united-states-supreme-court-1977"/>
+      <w:bookmarkEnd w:id="55"/>
       <w:r>
         <w:t xml:space="preserve">United States Supreme Court (1977)</w:t>
       </w:r>
@@ -1724,7 +1822,7 @@
           <w:ilvl w:val="0"/>
         </w:numPr>
       </w:pPr>
-      <w:hyperlink r:id="rId54">
+      <w:hyperlink r:id="rId56">
         <w:r>
           <w:rPr>
             <w:rStyle w:val="Link"/>
@@ -1741,7 +1839,7 @@
           <w:ilvl w:val="0"/>
         </w:numPr>
       </w:pPr>
-      <w:hyperlink r:id="rId55">
+      <w:hyperlink r:id="rId57">
         <w:r>
           <w:rPr>
             <w:rStyle w:val="Link"/>
@@ -1758,7 +1856,7 @@
           <w:ilvl w:val="0"/>
         </w:numPr>
       </w:pPr>
-      <w:hyperlink r:id="rId56">
+      <w:hyperlink r:id="rId58">
         <w:r>
           <w:rPr>
             <w:rStyle w:val="Link"/>
@@ -1828,8 +1926,8 @@
       <w:pPr>
         <w:pStyle w:val="Heading3"/>
       </w:pPr>
-      <w:bookmarkStart w:id="57" w:name="i"/>
-      <w:bookmarkEnd w:id="57"/>
+      <w:bookmarkStart w:id="59" w:name="i"/>
+      <w:bookmarkEnd w:id="59"/>
       <w:r>
         <w:t xml:space="preserve">I</w:t>
       </w:r>
@@ -1841,7 +1939,7 @@
       <w:r>
         <w:t xml:space="preserve"> </w:t>
       </w:r>
-      <w:hyperlink r:id="rId58">
+      <w:hyperlink r:id="rId60">
         <w:r>
           <w:rPr>
             <w:i/>
@@ -1891,7 +1989,7 @@
         <w:t xml:space="preserve"> </w:t>
       </w:r>
       <w:r>
-        <w:t xml:space="preserve">a case involving First Amendment limitations on state tort actions. It read both</w:t>
+        <w:t xml:space="preserve">a case involving First Amendment limitations on state tort actions, the U.S. Supreme court read both</w:t>
       </w:r>
       <w:r>
         <w:t xml:space="preserve"> </w:t>
@@ -1911,7 +2009,7 @@
       <w:r>
         <w:t xml:space="preserve"> </w:t>
       </w:r>
-      <w:hyperlink r:id="rId59">
+      <w:hyperlink r:id="rId61">
         <w:r>
           <w:rPr>
             <w:i/>
@@ -1983,8 +2081,8 @@
       <w:pPr>
         <w:pStyle w:val="Heading3"/>
       </w:pPr>
-      <w:bookmarkStart w:id="60" w:name="ii"/>
-      <w:bookmarkEnd w:id="60"/>
+      <w:bookmarkStart w:id="62" w:name="ii"/>
+      <w:bookmarkEnd w:id="62"/>
       <w:r>
         <w:t xml:space="preserve">II</w:t>
       </w:r>
@@ -2006,7 +2104,7 @@
       <w:r>
         <w:t xml:space="preserve"> </w:t>
       </w:r>
-      <w:hyperlink r:id="rId58">
+      <w:hyperlink r:id="rId60">
         <w:r>
           <w:rPr>
             <w:i/>
@@ -2061,7 +2159,7 @@
       <w:r>
         <w:t xml:space="preserve"> </w:t>
       </w:r>
-      <w:hyperlink r:id="rId58">
+      <w:hyperlink r:id="rId60">
         <w:r>
           <w:rPr>
             <w:i/>
@@ -2104,7 +2202,7 @@
       <w:r>
         <w:t xml:space="preserve"> </w:t>
       </w:r>
-      <w:hyperlink r:id="rId59">
+      <w:hyperlink r:id="rId61">
         <w:r>
           <w:rPr>
             <w:i/>
@@ -2155,7 +2253,7 @@
       </w:r>
     </w:p>
     <w:p>
-      <w:hyperlink r:id="rId58">
+      <w:hyperlink r:id="rId60">
         <w:r>
           <w:rPr>
             <w:i/>
@@ -2195,7 +2293,7 @@
       <w:r>
         <w:t xml:space="preserve"> </w:t>
       </w:r>
-      <w:hyperlink r:id="rId58">
+      <w:hyperlink r:id="rId60">
         <w:r>
           <w:rPr>
             <w:i/>
@@ -2250,7 +2348,7 @@
       <w:r>
         <w:t xml:space="preserve"> </w:t>
       </w:r>
-      <w:hyperlink r:id="rId58">
+      <w:hyperlink r:id="rId60">
         <w:r>
           <w:rPr>
             <w:i/>
@@ -2318,7 +2416,7 @@
       <w:r>
         <w:t xml:space="preserve"> </w:t>
       </w:r>
-      <w:hyperlink r:id="rId61">
+      <w:hyperlink r:id="rId63">
         <w:r>
           <w:rPr>
             <w:i/>
@@ -2370,7 +2468,7 @@
       <w:r>
         <w:t xml:space="preserve"> </w:t>
       </w:r>
-      <w:hyperlink r:id="rId62">
+      <w:hyperlink r:id="rId64">
         <w:r>
           <w:rPr>
             <w:i/>
@@ -2422,7 +2520,7 @@
       <w:r>
         <w:t xml:space="preserve"> </w:t>
       </w:r>
-      <w:hyperlink r:id="rId63">
+      <w:hyperlink r:id="rId65">
         <w:r>
           <w:rPr>
             <w:i/>
@@ -2497,7 +2595,7 @@
       <w:r>
         <w:t xml:space="preserve"> </w:t>
       </w:r>
-      <w:hyperlink r:id="rId58">
+      <w:hyperlink r:id="rId60">
         <w:r>
           <w:rPr>
             <w:i/>
@@ -2571,13 +2669,234 @@
       <w:r>
         <w:t xml:space="preserve"> </w:t>
       </w:r>
+      <w:hyperlink r:id="rId66">
+        <w:r>
+          <w:rPr>
+            <w:i/>
+            <w:rStyle w:val="Link"/>
+          </w:rPr>
+          <w:t xml:space="preserve">Mazer</w:t>
+        </w:r>
+        <w:r>
+          <w:rPr>
+            <w:rStyle w:val="Link"/>
+          </w:rPr>
+          <w:t xml:space="preserve"> </w:t>
+        </w:r>
+        <w:r>
+          <w:rPr>
+            <w:rStyle w:val="Link"/>
+          </w:rPr>
+          <w:t xml:space="preserve">v.</w:t>
+        </w:r>
+        <w:r>
+          <w:rPr>
+            <w:rStyle w:val="Link"/>
+          </w:rPr>
+          <w:t xml:space="preserve"> </w:t>
+        </w:r>
+        <w:r>
+          <w:rPr>
+            <w:i/>
+            <w:rStyle w:val="Link"/>
+          </w:rPr>
+          <w:t xml:space="preserve">Stein,</w:t>
+        </w:r>
+        <w:r>
+          <w:rPr>
+            <w:rStyle w:val="Link"/>
+          </w:rPr>
+          <w:t xml:space="preserve"> </w:t>
+        </w:r>
+        <w:r>
+          <w:rPr>
+            <w:rStyle w:val="Link"/>
+          </w:rPr>
+          <w:t xml:space="preserve">(S.Ct. 1954)</w:t>
+        </w:r>
+      </w:hyperlink>
+      <w:r>
+        <w:t xml:space="preserve">:</w:t>
+      </w:r>
+    </w:p>
+    <w:p>
+      <w:pPr>
+        <w:pStyle w:val="BlockQuote"/>
+      </w:pPr>
+      <w:r>
+        <w:t xml:space="preserve">"The economic philosophy behind the clause empowering Congress to grant patents and copyrights is the conviction that encouragement of individual effort by personal gain is the best way to advance public welfare through the talents of authors and inventors in 'Science and useful Arts.' Sacrificial days devoted to such creative activities deserve rewards commensurate with the services rendered." These laws perhaps regard the "reward to the owner [as] a secondary consideration,"</w:t>
+      </w:r>
+      <w:r>
+        <w:t xml:space="preserve"> </w:t>
+      </w:r>
+      <w:hyperlink r:id="rId67">
+        <w:r>
+          <w:rPr>
+            <w:i/>
+            <w:rStyle w:val="Link"/>
+          </w:rPr>
+          <w:t xml:space="preserve">United States</w:t>
+        </w:r>
+        <w:r>
+          <w:rPr>
+            <w:rStyle w:val="Link"/>
+          </w:rPr>
+          <w:t xml:space="preserve"> </w:t>
+        </w:r>
+        <w:r>
+          <w:rPr>
+            <w:rStyle w:val="Link"/>
+          </w:rPr>
+          <w:t xml:space="preserve">v.</w:t>
+        </w:r>
+        <w:r>
+          <w:rPr>
+            <w:rStyle w:val="Link"/>
+          </w:rPr>
+          <w:t xml:space="preserve"> </w:t>
+        </w:r>
+        <w:r>
+          <w:rPr>
+            <w:i/>
+            <w:rStyle w:val="Link"/>
+          </w:rPr>
+          <w:t xml:space="preserve">Paramount Pictures,</w:t>
+        </w:r>
+        <w:r>
+          <w:rPr>
+            <w:rStyle w:val="Link"/>
+          </w:rPr>
+          <w:t xml:space="preserve"> </w:t>
+        </w:r>
+        <w:r>
+          <w:rPr>
+            <w:rStyle w:val="Link"/>
+          </w:rPr>
+          <w:t xml:space="preserve">(S.Ct. 1948),</w:t>
+        </w:r>
+      </w:hyperlink>
+      <w:r>
+        <w:t xml:space="preserve"> </w:t>
+      </w:r>
+      <w:r>
+        <w:t xml:space="preserve">but they were "intended definitely to grant valuable, enforceable rights" in order to afford greater encouragement to the production of works of benefit to the public.</w:t>
+      </w:r>
+      <w:r>
+        <w:t xml:space="preserve"> </w:t>
+      </w:r>
+      <w:hyperlink r:id="rId68">
+        <w:r>
+          <w:rPr>
+            <w:i/>
+            <w:rStyle w:val="Link"/>
+          </w:rPr>
+          <w:t xml:space="preserve">Washingtonian Publishing Co.</w:t>
+        </w:r>
+        <w:r>
+          <w:rPr>
+            <w:rStyle w:val="Link"/>
+          </w:rPr>
+          <w:t xml:space="preserve"> </w:t>
+        </w:r>
+        <w:r>
+          <w:rPr>
+            <w:rStyle w:val="Link"/>
+          </w:rPr>
+          <w:t xml:space="preserve">v.</w:t>
+        </w:r>
+        <w:r>
+          <w:rPr>
+            <w:rStyle w:val="Link"/>
+          </w:rPr>
+          <w:t xml:space="preserve"> </w:t>
+        </w:r>
+        <w:r>
+          <w:rPr>
+            <w:i/>
+            <w:rStyle w:val="Link"/>
+          </w:rPr>
+          <w:t xml:space="preserve">Pearson,</w:t>
+        </w:r>
+        <w:r>
+          <w:rPr>
+            <w:rStyle w:val="Link"/>
+          </w:rPr>
+          <w:t xml:space="preserve"> </w:t>
+        </w:r>
+        <w:r>
+          <w:rPr>
+            <w:rStyle w:val="Link"/>
+          </w:rPr>
+          <w:t xml:space="preserve">(S.Ct. 1939)</w:t>
+        </w:r>
+      </w:hyperlink>
+      <w:r>
+        <w:t xml:space="preserve">. The Constitution does not prevent Ohio from making a similar choice here in deciding to protect the entertainer's incentive in order to encourage the production of this type of work.</w:t>
+      </w:r>
+    </w:p>
+    <w:p>
+      <w:r>
+        <w:t xml:space="preserve">There is no doubt that entertainment, as well as news, enjoys First Amendment protection. It is also true that entertainment itself can be important news.</w:t>
+      </w:r>
+      <w:r>
+        <w:t xml:space="preserve"> </w:t>
+      </w:r>
+      <w:hyperlink r:id="rId60">
+        <w:r>
+          <w:rPr>
+            <w:i/>
+            <w:rStyle w:val="Link"/>
+          </w:rPr>
+          <w:t xml:space="preserve">Time, Inc.</w:t>
+        </w:r>
+        <w:r>
+          <w:rPr>
+            <w:rStyle w:val="Link"/>
+          </w:rPr>
+          <w:t xml:space="preserve"> </w:t>
+        </w:r>
+        <w:r>
+          <w:rPr>
+            <w:rStyle w:val="Link"/>
+          </w:rPr>
+          <w:t xml:space="preserve">v.</w:t>
+        </w:r>
+        <w:r>
+          <w:rPr>
+            <w:rStyle w:val="Link"/>
+          </w:rPr>
+          <w:t xml:space="preserve"> </w:t>
+        </w:r>
+        <w:r>
+          <w:rPr>
+            <w:i/>
+            <w:rStyle w:val="Link"/>
+          </w:rPr>
+          <w:t xml:space="preserve">Hill</w:t>
+        </w:r>
+      </w:hyperlink>
+      <w:r>
+        <w:rPr>
+          <w:i/>
+        </w:rPr>
+        <w:t xml:space="preserve">.</w:t>
+      </w:r>
+      <w:r>
+        <w:t xml:space="preserve"> </w:t>
+      </w:r>
+      <w:r>
+        <w:t xml:space="preserve">But it is important to note that neither the public nor the TV station will be deprived of the benefit of Zacchini's performance as long as his commercial stake in his act is appropriately recognized. Zacchini does not seek to enjoin the broadcast of his performance; he simply wants to be paid for it. Nor do we think that a state-law damages remedy against the TV station would represent a species of liability without fault contrary to the letter or spirit of</w:t>
+      </w:r>
+      <w:r>
+        <w:t xml:space="preserve"> </w:t>
+      </w:r>
       <w:hyperlink r:id="rId64">
         <w:r>
           <w:rPr>
             <w:i/>
             <w:rStyle w:val="Link"/>
           </w:rPr>
-          <w:t xml:space="preserve">Mazer</w:t>
+          <w:t xml:space="preserve">Gertz</w:t>
         </w:r>
         <w:r>
           <w:rPr>
@@ -2602,23 +2921,153 @@
             <w:i/>
             <w:rStyle w:val="Link"/>
           </w:rPr>
-          <w:t xml:space="preserve">Stein,</w:t>
-        </w:r>
-        <w:r>
-          <w:rPr>
-            <w:rStyle w:val="Link"/>
-          </w:rPr>
-          <w:t xml:space="preserve"> </w:t>
-        </w:r>
-        <w:r>
-          <w:rPr>
-            <w:rStyle w:val="Link"/>
-          </w:rPr>
-          <w:t xml:space="preserve">(S.Ct. 1954)</w:t>
-        </w:r>
-      </w:hyperlink>
-      <w:r>
-        <w:t xml:space="preserve">:</w:t>
+          <w:t xml:space="preserve">Robert Welch, Inc.,</w:t>
+        </w:r>
+        <w:r>
+          <w:rPr>
+            <w:rStyle w:val="Link"/>
+          </w:rPr>
+          <w:t xml:space="preserve"> </w:t>
+        </w:r>
+        <w:r>
+          <w:rPr>
+            <w:rStyle w:val="Link"/>
+          </w:rPr>
+          <w:t xml:space="preserve">(S.Ct. 1974)</w:t>
+        </w:r>
+      </w:hyperlink>
+      <w:r>
+        <w:t xml:space="preserve">. The TV station knew that Zacchini objected to televising his act but nevertheless displayed the entire film.</w:t>
+      </w:r>
+    </w:p>
+    <w:p>
+      <w:r>
+        <w:t xml:space="preserve">We conclude that although the State of Ohio may as a matter of its own law privilege the press in the circumstances of this case, the First and Fourteenth Amendments do not require it to do so.</w:t>
+      </w:r>
+    </w:p>
+    <w:p>
+      <w:r>
+        <w:rPr>
+          <w:i/>
+        </w:rPr>
+        <w:t xml:space="preserve">Reversed.</w:t>
+      </w:r>
+    </w:p>
+    <w:p>
+      <w:pPr>
+        <w:pStyle w:val="Heading4"/>
+      </w:pPr>
+      <w:bookmarkStart w:id="69" w:name="notes-on-zacchini"/>
+      <w:bookmarkEnd w:id="69"/>
+      <w:r>
+        <w:t xml:space="preserve">Notes On</w:t>
+      </w:r>
+      <w:r>
+        <w:t xml:space="preserve"> </w:t>
+      </w:r>
+      <w:r>
+        <w:rPr>
+          <w:i/>
+        </w:rPr>
+        <w:t xml:space="preserve">Zacchini</w:t>
+      </w:r>
+    </w:p>
+    <w:p>
+      <w:r>
+        <w:t xml:space="preserve">In</w:t>
+      </w:r>
+      <w:r>
+        <w:t xml:space="preserve"> </w:t>
+      </w:r>
+      <w:r>
+        <w:rPr>
+          <w:i/>
+        </w:rPr>
+        <w:t xml:space="preserve">Zacchini,</w:t>
+      </w:r>
+      <w:r>
+        <w:t xml:space="preserve"> </w:t>
+      </w:r>
+      <w:r>
+        <w:t xml:space="preserve">the United States Supreme Court told the Ohio Supreme Court it could rule in favor of the TV station and against Zacchini, but don't rely on the First Amendment to do it.</w:t>
+      </w:r>
+    </w:p>
+    <w:p>
+      <w:r>
+        <w:t xml:space="preserve">The Ohio Supreme Court recognized that Zacchini had a state law publicity right, but also found that the TV station had a First Amendment privilege to report on such a "matter of legitimate public interest." After all, Zacchini's act was first and foremost NEWS. Indeed the Ohio Supreme Court cited</w:t>
+      </w:r>
+      <w:r>
+        <w:t xml:space="preserve"> </w:t>
+      </w:r>
+      <w:hyperlink r:id="rId60">
+        <w:r>
+          <w:rPr>
+            <w:i/>
+            <w:rStyle w:val="Link"/>
+          </w:rPr>
+          <w:t xml:space="preserve">Time, Inc.</w:t>
+        </w:r>
+        <w:r>
+          <w:rPr>
+            <w:rStyle w:val="Link"/>
+          </w:rPr>
+          <w:t xml:space="preserve"> </w:t>
+        </w:r>
+        <w:r>
+          <w:rPr>
+            <w:rStyle w:val="Link"/>
+          </w:rPr>
+          <w:t xml:space="preserve">v.</w:t>
+        </w:r>
+        <w:r>
+          <w:rPr>
+            <w:rStyle w:val="Link"/>
+          </w:rPr>
+          <w:t xml:space="preserve"> </w:t>
+        </w:r>
+        <w:r>
+          <w:rPr>
+            <w:i/>
+            <w:rStyle w:val="Link"/>
+          </w:rPr>
+          <w:t xml:space="preserve">Hill</w:t>
+        </w:r>
+      </w:hyperlink>
+      <w:r>
+        <w:t xml:space="preserve"> </w:t>
+      </w:r>
+      <w:r>
+        <w:t xml:space="preserve">for the proposition that the press has a privilege to report news, even if the reporting intrudes on privacy.</w:t>
+      </w:r>
+    </w:p>
+    <w:p>
+      <w:r>
+        <w:t xml:space="preserve">The United States Supreme Court observed that the</w:t>
+      </w:r>
+      <w:r>
+        <w:t xml:space="preserve"> </w:t>
+      </w:r>
+      <w:r>
+        <w:rPr>
+          <w:i/>
+        </w:rPr>
+        <w:t xml:space="preserve">Hill</w:t>
+      </w:r>
+      <w:r>
+        <w:t xml:space="preserve"> </w:t>
+      </w:r>
+      <w:r>
+        <w:t xml:space="preserve">case was a false light PRIVACY case, NOT a right of publicity or intrusion case. The Hill family were not celebrities or performers with "publicity rights," or with names that have commercial value. Defamation and false light cases involve damage to reputation or mental distress. Zacchini's interest was proprietary and analagous to the sort of interest protected by the patent or copyright laws, focusing on the right of the individual to reap the reward of his endeavors and having little to do with protecting feelings or reputation</w:t>
+      </w:r>
+    </w:p>
+    <w:p>
+      <w:r>
+        <w:t xml:space="preserve">Second, the two torts (privacy v. publicity) "differ in the degree to which they intrude on dissemination of information to the public."</w:t>
+      </w:r>
+    </w:p>
+    <w:p>
+      <w:r>
+        <w:t xml:space="preserve">In "false light" cases, the plaintiff wants to "minimize publication of the damaging matter." In "right of publicity" cases, it's all about who gets to do the publishing.</w:t>
       </w:r>
     </w:p>
     <w:p>
@@ -2626,241 +3075,15 @@
         <w:pStyle w:val="BlockQuote"/>
       </w:pPr>
       <w:r>
-        <w:t xml:space="preserve">"The economic philosophy behind the clause empowering Congress to grant patents and copyrights is the conviction that encouragement of individual effort by personal gain is the best way to advance public welfare through the talents of authors and inventors in 'Science and useful Arts.' Sacrificial days devoted to such creative activities deserve rewards commensurate with the services rendered." These laws perhaps regard the "reward to the owner [as] a secondary consideration,"</w:t>
-      </w:r>
-      <w:r>
-        <w:t xml:space="preserve"> </w:t>
-      </w:r>
-      <w:hyperlink r:id="rId65">
-        <w:r>
-          <w:rPr>
-            <w:i/>
-            <w:rStyle w:val="Link"/>
-          </w:rPr>
-          <w:t xml:space="preserve">United States</w:t>
-        </w:r>
-        <w:r>
-          <w:rPr>
-            <w:rStyle w:val="Link"/>
-          </w:rPr>
-          <w:t xml:space="preserve"> </w:t>
-        </w:r>
-        <w:r>
-          <w:rPr>
-            <w:rStyle w:val="Link"/>
-          </w:rPr>
-          <w:t xml:space="preserve">v.</w:t>
-        </w:r>
-        <w:r>
-          <w:rPr>
-            <w:rStyle w:val="Link"/>
-          </w:rPr>
-          <w:t xml:space="preserve"> </w:t>
-        </w:r>
-        <w:r>
-          <w:rPr>
-            <w:i/>
-            <w:rStyle w:val="Link"/>
-          </w:rPr>
-          <w:t xml:space="preserve">Paramount Pictures,</w:t>
-        </w:r>
-        <w:r>
-          <w:rPr>
-            <w:rStyle w:val="Link"/>
-          </w:rPr>
-          <w:t xml:space="preserve"> </w:t>
-        </w:r>
-        <w:r>
-          <w:rPr>
-            <w:rStyle w:val="Link"/>
-          </w:rPr>
-          <w:t xml:space="preserve">(S.Ct. 1948),</w:t>
-        </w:r>
-      </w:hyperlink>
-      <w:r>
-        <w:t xml:space="preserve"> </w:t>
-      </w:r>
-      <w:r>
-        <w:t xml:space="preserve">but they were "intended definitely to grant valuable, enforceable rights" in order to afford greater encouragement to the production of works of benefit to the public.</w:t>
-      </w:r>
-      <w:r>
-        <w:t xml:space="preserve"> </w:t>
-      </w:r>
-      <w:hyperlink r:id="rId66">
-        <w:r>
-          <w:rPr>
-            <w:i/>
-            <w:rStyle w:val="Link"/>
-          </w:rPr>
-          <w:t xml:space="preserve">Washingtonian Publishing Co.</w:t>
-        </w:r>
-        <w:r>
-          <w:rPr>
-            <w:rStyle w:val="Link"/>
-          </w:rPr>
-          <w:t xml:space="preserve"> </w:t>
-        </w:r>
-        <w:r>
-          <w:rPr>
-            <w:rStyle w:val="Link"/>
-          </w:rPr>
-          <w:t xml:space="preserve">v.</w:t>
-        </w:r>
-        <w:r>
-          <w:rPr>
-            <w:rStyle w:val="Link"/>
-          </w:rPr>
-          <w:t xml:space="preserve"> </w:t>
-        </w:r>
-        <w:r>
-          <w:rPr>
-            <w:i/>
-            <w:rStyle w:val="Link"/>
-          </w:rPr>
-          <w:t xml:space="preserve">Pearson,</w:t>
-        </w:r>
-        <w:r>
-          <w:rPr>
-            <w:rStyle w:val="Link"/>
-          </w:rPr>
-          <w:t xml:space="preserve"> </w:t>
-        </w:r>
-        <w:r>
-          <w:rPr>
-            <w:rStyle w:val="Link"/>
-          </w:rPr>
-          <w:t xml:space="preserve">(S.Ct. 1939)</w:t>
-        </w:r>
-      </w:hyperlink>
-      <w:r>
-        <w:t xml:space="preserve">. The Constitution does not prevent Ohio from making a similar choice here in deciding to protect the entertainer's incentive in order to encourage the production of this type of work.</w:t>
-      </w:r>
-    </w:p>
-    <w:p>
-      <w:r>
-        <w:t xml:space="preserve">There is no doubt that entertainment, as well as news, enjoys First Amendment protection. It is also true that entertainment itself can be important news.</w:t>
-      </w:r>
-      <w:r>
-        <w:t xml:space="preserve"> </w:t>
-      </w:r>
-      <w:hyperlink r:id="rId58">
-        <w:r>
-          <w:rPr>
-            <w:i/>
-            <w:rStyle w:val="Link"/>
-          </w:rPr>
-          <w:t xml:space="preserve">Time, Inc.</w:t>
-        </w:r>
-        <w:r>
-          <w:rPr>
-            <w:rStyle w:val="Link"/>
-          </w:rPr>
-          <w:t xml:space="preserve"> </w:t>
-        </w:r>
-        <w:r>
-          <w:rPr>
-            <w:rStyle w:val="Link"/>
-          </w:rPr>
-          <w:t xml:space="preserve">v.</w:t>
-        </w:r>
-        <w:r>
-          <w:rPr>
-            <w:rStyle w:val="Link"/>
-          </w:rPr>
-          <w:t xml:space="preserve"> </w:t>
-        </w:r>
-        <w:r>
-          <w:rPr>
-            <w:i/>
-            <w:rStyle w:val="Link"/>
-          </w:rPr>
-          <w:t xml:space="preserve">Hill</w:t>
-        </w:r>
-      </w:hyperlink>
-      <w:r>
-        <w:rPr>
-          <w:i/>
-        </w:rPr>
-        <w:t xml:space="preserve">.</w:t>
-      </w:r>
-      <w:r>
-        <w:t xml:space="preserve"> </w:t>
-      </w:r>
-      <w:r>
-        <w:t xml:space="preserve">But it is important to note that neither the public nor the TV station will be deprived of the benefit of Zacchini's performance as long as his commercial stake in his act is appropriately recognized. Zacchini does not seek to enjoin the broadcast of his performance; he simply wants to be paid for it. Nor do we think that a state-law damages remedy against the TV station would represent a species of liability without fault contrary to the letter or spirit of</w:t>
-      </w:r>
-      <w:r>
-        <w:t xml:space="preserve"> </w:t>
-      </w:r>
-      <w:hyperlink r:id="rId62">
-        <w:r>
-          <w:rPr>
-            <w:i/>
-            <w:rStyle w:val="Link"/>
-          </w:rPr>
-          <w:t xml:space="preserve">Gertz</w:t>
-        </w:r>
-        <w:r>
-          <w:rPr>
-            <w:rStyle w:val="Link"/>
-          </w:rPr>
-          <w:t xml:space="preserve"> </w:t>
-        </w:r>
-        <w:r>
-          <w:rPr>
-            <w:rStyle w:val="Link"/>
-          </w:rPr>
-          <w:t xml:space="preserve">v.</w:t>
-        </w:r>
-        <w:r>
-          <w:rPr>
-            <w:rStyle w:val="Link"/>
-          </w:rPr>
-          <w:t xml:space="preserve"> </w:t>
-        </w:r>
-        <w:r>
-          <w:rPr>
-            <w:i/>
-            <w:rStyle w:val="Link"/>
-          </w:rPr>
-          <w:t xml:space="preserve">Robert Welch, Inc.,</w:t>
-        </w:r>
-        <w:r>
-          <w:rPr>
-            <w:rStyle w:val="Link"/>
-          </w:rPr>
-          <w:t xml:space="preserve"> </w:t>
-        </w:r>
-        <w:r>
-          <w:rPr>
-            <w:rStyle w:val="Link"/>
-          </w:rPr>
-          <w:t xml:space="preserve">(S.Ct. 1974)</w:t>
-        </w:r>
-      </w:hyperlink>
-      <w:r>
-        <w:t xml:space="preserve">. The TV station knew that Zacchini objected to televising his act but nevertheless displayed the entire film.</w:t>
-      </w:r>
-    </w:p>
-    <w:p>
-      <w:r>
-        <w:t xml:space="preserve">We conclude that although the State of Ohio may as a matter of its own law privilege the press in the circumstances of this case, the First and Fourteenth Amendments do not require it to do so.</w:t>
-      </w:r>
-    </w:p>
-    <w:p>
-      <w:r>
-        <w:rPr>
-          <w:i/>
-        </w:rPr>
-        <w:t xml:space="preserve">Reversed.</w:t>
+        <w:t xml:space="preserve">An entertainer such as Zacchini usually has no objection to the widespread publication of his act as long as he gets the commercial benefit of such publication. Indeed, in the present case Zacchini did not seek to enjoin the broadcast of his act; he simply sought compensation for the broadcast in the form of damages.</w:t>
       </w:r>
     </w:p>
     <w:p>
       <w:pPr>
         <w:pStyle w:val="Heading3"/>
       </w:pPr>
-      <w:bookmarkStart w:id="67" w:name="carson-v.-heres-johnny-portable-toilets-inc."/>
-      <w:bookmarkEnd w:id="67"/>
+      <w:bookmarkStart w:id="70" w:name="carson-v.-heres-johnny-portable-toilets-inc."/>
+      <w:bookmarkEnd w:id="70"/>
       <w:r>
         <w:rPr>
           <w:i/>
@@ -2872,8 +3095,8 @@
       <w:pPr>
         <w:pStyle w:val="Heading6"/>
       </w:pPr>
-      <w:bookmarkStart w:id="68" w:name="court-of-appeals-6th-circuit-1983"/>
-      <w:bookmarkEnd w:id="68"/>
+      <w:bookmarkStart w:id="71" w:name="court-of-appeals-6th-circuit-1983"/>
+      <w:bookmarkEnd w:id="71"/>
       <w:r>
         <w:t xml:space="preserve">Court of Appeals, 6th Circuit (1983)</w:t>
       </w:r>
@@ -2886,7 +3109,7 @@
           <w:ilvl w:val="0"/>
         </w:numPr>
       </w:pPr>
-      <w:hyperlink r:id="rId69">
+      <w:hyperlink r:id="rId72">
         <w:r>
           <w:rPr>
             <w:rStyle w:val="Link"/>
@@ -2903,7 +3126,7 @@
           <w:ilvl w:val="0"/>
         </w:numPr>
       </w:pPr>
-      <w:hyperlink r:id="rId70">
+      <w:hyperlink r:id="rId73">
         <w:r>
           <w:rPr>
             <w:rStyle w:val="Link"/>
@@ -2920,7 +3143,7 @@
           <w:ilvl w:val="0"/>
         </w:numPr>
       </w:pPr>
-      <w:hyperlink r:id="rId71">
+      <w:hyperlink r:id="rId74">
         <w:r>
           <w:rPr>
             <w:i/>
@@ -2971,8 +3194,8 @@
       <w:pPr>
         <w:pStyle w:val="Heading4"/>
       </w:pPr>
-      <w:bookmarkStart w:id="72" w:name="right-of-publicity-1"/>
-      <w:bookmarkEnd w:id="72"/>
+      <w:bookmarkStart w:id="75" w:name="right-of-publicity-1"/>
+      <w:bookmarkEnd w:id="75"/>
       <w:r>
         <w:t xml:space="preserve">Right of Publicity</w:t>
       </w:r>
@@ -2984,7 +3207,7 @@
       <w:r>
         <w:t xml:space="preserve"> </w:t>
       </w:r>
-      <w:hyperlink r:id="rId73">
+      <w:hyperlink r:id="rId76">
         <w:r>
           <w:rPr>
             <w:i/>
@@ -3010,7 +3233,7 @@
       </w:r>
     </w:p>
     <w:p>
-      <w:hyperlink r:id="rId74">
+      <w:hyperlink r:id="rId77">
         <w:r>
           <w:rPr>
             <w:rStyle w:val="Link"/>
@@ -3024,7 +3247,7 @@
       <w:r>
         <w:t xml:space="preserve"> </w:t>
       </w:r>
-      <w:hyperlink r:id="rId75">
+      <w:hyperlink r:id="rId78">
         <w:r>
           <w:rPr>
             <w:i/>
@@ -3056,7 +3279,7 @@
       <w:r>
         <w:t xml:space="preserve"> </w:t>
       </w:r>
-      <w:hyperlink r:id="rId75">
+      <w:hyperlink r:id="rId78">
         <w:r>
           <w:rPr>
             <w:i/>
@@ -3081,7 +3304,7 @@
       <w:r>
         <w:t xml:space="preserve"> </w:t>
       </w:r>
-      <w:hyperlink r:id="rId76">
+      <w:hyperlink r:id="rId79">
         <w:r>
           <w:rPr>
             <w:i/>
@@ -3116,7 +3339,7 @@
       <w:r>
         <w:t xml:space="preserve"> </w:t>
       </w:r>
-      <w:hyperlink r:id="rId77">
+      <w:hyperlink r:id="rId80">
         <w:r>
           <w:rPr>
             <w:rStyle w:val="Link"/>
@@ -3130,7 +3353,7 @@
       <w:r>
         <w:t xml:space="preserve"> </w:t>
       </w:r>
-      <w:hyperlink r:id="rId77">
+      <w:hyperlink r:id="rId80">
         <w:r>
           <w:rPr>
             <w:rStyle w:val="Link"/>
@@ -3149,51 +3372,289 @@
       <w:r>
         <w:t xml:space="preserve"> </w:t>
       </w:r>
+      <w:hyperlink r:id="rId81">
+        <w:r>
+          <w:rPr>
+            <w:i/>
+            <w:rStyle w:val="Link"/>
+          </w:rPr>
+          <w:t xml:space="preserve">Motschenbacher v. R.J. Reynolds Tobacco Co.,</w:t>
+        </w:r>
+        <w:r>
+          <w:rPr>
+            <w:rStyle w:val="Link"/>
+          </w:rPr>
+          <w:t xml:space="preserve"> </w:t>
+        </w:r>
+        <w:r>
+          <w:rPr>
+            <w:rStyle w:val="Link"/>
+          </w:rPr>
+          <w:t xml:space="preserve">(9th Cir.1974),</w:t>
+        </w:r>
+      </w:hyperlink>
+      <w:r>
+        <w:t xml:space="preserve"> </w:t>
+      </w:r>
+      <w:r>
+        <w:t xml:space="preserve">the court held that the unauthorized use of a picture of a distinctive race car of a well known professional race car driver, whose name or likeness were not used, violated his right of publicity. In this connection, the court said:</w:t>
+      </w:r>
+    </w:p>
+    <w:p>
+      <w:pPr>
+        <w:pStyle w:val="BlockQuote"/>
+      </w:pPr>
+      <w:r>
+        <w:t xml:space="preserve">We turn now to the question of "identifiability." Clearly, if the district court correctly determined as a matter of law that plaintiff is not identifiable in the commercial, then in no sense has plaintiff's identity been misappropriated nor his interest violated.</w:t>
+      </w:r>
+    </w:p>
+    <w:p>
+      <w:pPr>
+        <w:pStyle w:val="BlockQuote"/>
+      </w:pPr>
+      <w:r>
+        <w:t xml:space="preserve">Having viewed a film of the commercial, we agree with the district court that the "likeness" of plaintiff is itself unrecognizable; however, the court's further conclusion of law to the effect that the driver is not identifiable as plaintiff is erroneous in that it wholly fails to attribute proper significance to the distinctive decorations appearing on the car. As pointed out earlier, these markings were not only peculiar to the plaintiff's cars but they caused some persons to think the car in question was plaintiff's and to infer that the person driving the car was the plaintiff.</w:t>
+      </w:r>
+    </w:p>
+    <w:p>
+      <w:r>
+        <w:rPr>
+          <w:i/>
+        </w:rPr>
+        <w:t xml:space="preserve">Id.</w:t>
+      </w:r>
+      <w:r>
+        <w:t xml:space="preserve"> </w:t>
+      </w:r>
+      <w:r>
+        <w:t xml:space="preserve">at 826-827 (footnote omitted).</w:t>
+      </w:r>
+    </w:p>
+    <w:p>
+      <w:r>
+        <w:t xml:space="preserve">In</w:t>
+      </w:r>
+      <w:r>
+        <w:t xml:space="preserve"> </w:t>
+      </w:r>
+      <w:hyperlink r:id="rId82">
+        <w:r>
+          <w:rPr>
+            <w:i/>
+            <w:rStyle w:val="Link"/>
+          </w:rPr>
+          <w:t xml:space="preserve">Ali v. Playgirl, Inc.,</w:t>
+        </w:r>
+        <w:r>
+          <w:rPr>
+            <w:rStyle w:val="Link"/>
+          </w:rPr>
+          <w:t xml:space="preserve"> </w:t>
+        </w:r>
+        <w:r>
+          <w:rPr>
+            <w:rStyle w:val="Link"/>
+          </w:rPr>
+          <w:t xml:space="preserve">(SDNY 1978),</w:t>
+        </w:r>
+      </w:hyperlink>
+      <w:r>
+        <w:t xml:space="preserve"> </w:t>
+      </w:r>
+      <w:r>
+        <w:t xml:space="preserve">Muhammad Ali, former heavyweight champion, sued Playgirl magazine under the New York "right of privacy" statute and also alleged a violation of his common law right of publicity. The magazine published a drawing of a nude, black male sitting on a stool in a corner of a boxing ring with hands taped and arms outstretched on the ropes. The district court concluded that Ali's right of publicity was invaded because the drawing sufficiently identified him in spite of the fact that the drawing was captioned "Mystery Man." The district court found that the identification of Ali was made certain because of an accompanying verse that identified the figure as "The Greatest." The district court took judicial notice of the fact that "Ali has regularly claimed that appellation for himself."</w:t>
+      </w:r>
+    </w:p>
+    <w:p>
+      <w:r>
+        <w:t xml:space="preserve">In</w:t>
+      </w:r>
+      <w:r>
+        <w:t xml:space="preserve"> </w:t>
+      </w:r>
+      <w:hyperlink r:id="rId83">
+        <w:r>
+          <w:rPr>
+            <w:i/>
+            <w:rStyle w:val="Link"/>
+          </w:rPr>
+          <w:t xml:space="preserve">Hirsch v. S.C. Johnson &amp; Son, Inc.,</w:t>
+        </w:r>
+        <w:r>
+          <w:rPr>
+            <w:rStyle w:val="Link"/>
+          </w:rPr>
+          <w:t xml:space="preserve"> </w:t>
+        </w:r>
+        <w:r>
+          <w:rPr>
+            <w:rStyle w:val="Link"/>
+          </w:rPr>
+          <w:t xml:space="preserve">(WI 1979),</w:t>
+        </w:r>
+      </w:hyperlink>
+      <w:r>
+        <w:t xml:space="preserve"> </w:t>
+      </w:r>
+      <w:r>
+        <w:t xml:space="preserve">the court held that use by defendant of the name "Crazylegs" on a shaving gel for women violated plaintiff's right of publicity. Plaintiff, Elroy Hirsch, a famous football player, had been known by this nickname. The court said:</w:t>
+      </w:r>
+    </w:p>
+    <w:p>
+      <w:pPr>
+        <w:pStyle w:val="BlockQuote"/>
+      </w:pPr>
+      <w:r>
+        <w:t xml:space="preserve">The fact that the name, "Crazylegs," used by Johnson, was a nickname rather than Hirsch's actual name does not preclude a cause of action. All that is required is that the name clearly identify the wronged person. In the instant case, it is not disputed at this juncture of the case that the nickname identified the plaintiff Hirsch. It is argued that there were others who were known by the same name. This, however, does not vitiate the existence of a cause of action. It may, however, if sufficient proof were adduced, affect the quantum of damages should the jury impose liability or it might preclude liability altogether. Prosser points out "that a stage or other fictitious name can be so identified with the plaintiff that he is entitled to protection against its use." He writes that it would be absurd to say that Samuel L. Clemens would have a cause of action if that name had been used in advertising, but he would not have one for the use of "Mark Twain." If a fictitious name is used in a context which tends to indicate that the name is that of the plaintiff, the factual case for identity is strengthened.</w:t>
+      </w:r>
+    </w:p>
+    <w:p>
+      <w:hyperlink r:id="rId83">
+        <w:r>
+          <w:rPr>
+            <w:rStyle w:val="Link"/>
+          </w:rPr>
+          <w:t xml:space="preserve">280 N.W.2d at 137</w:t>
+        </w:r>
+      </w:hyperlink>
+      <w:r>
+        <w:t xml:space="preserve">.</w:t>
+      </w:r>
+    </w:p>
+    <w:p>
+      <w:r>
+        <w:t xml:space="preserve">In this case, Earl Braxton, president and owner of Here's Johnny Portable Toilets, Inc., admitted that he knew that the phrase "Here's Johnny" had been used for years to introduce Carson. Moreover, in the opening statement in the district court, appellee's counsel stated:</w:t>
+      </w:r>
+    </w:p>
+    <w:p>
+      <w:pPr>
+        <w:pStyle w:val="BlockQuote"/>
+      </w:pPr>
+      <w:r>
+        <w:t xml:space="preserve">Now, we've stipulated in this case that the public tends to associate the words "Johnny Carson", the words "Here's Johnny" with plaintiff, John Carson and, Mr. Braxton, in his deposition, admitted that he knew that and probably absent that identification, he would not have chosen it.</w:t>
+      </w:r>
+    </w:p>
+    <w:p>
+      <w:r>
+        <w:t xml:space="preserve">That the "Here's Johnny" name was selected by Braxton because of its identification with Carson was the clear inference from Braxton's testimony.… The proof showed without question that appellee had appropriated Carson's identity in connection with its corporate name and its product. [</w:t>
+      </w:r>
+      <w:r>
+        <w:rPr>
+          <w:i/>
+        </w:rPr>
+        <w:t xml:space="preserve">See also</w:t>
+      </w:r>
+      <w:r>
+        <w:t xml:space="preserve"> </w:t>
+      </w:r>
+      <w:r>
+        <w:t xml:space="preserve">Prosser,</w:t>
+      </w:r>
+      <w:r>
+        <w:t xml:space="preserve"> </w:t>
+      </w:r>
+      <w:r>
+        <w:rPr>
+          <w:i/>
+        </w:rPr>
+        <w:t xml:space="preserve">supra</w:t>
+      </w:r>
+      <w:r>
+        <w:t xml:space="preserve"> </w:t>
+      </w:r>
+      <w:r>
+        <w:t xml:space="preserve">("It is the plaintiff's name as a symbol of his identity that is involved here, and not as a mere name.")]</w:t>
+      </w:r>
+    </w:p>
+    <w:p>
+      <w:r>
+        <w:t xml:space="preserve">Although this opinion holds only that Carson's right of publicity was invaded because appellee intentionally appropriated his identity for commercial exploitation, the dissent, relying on its interpretation of the authorities and relying on policy and constitutional arguments, would hold that there was no invasion here. We do not believe that the dissent can withstand fair analysis.…</w:t>
+      </w:r>
+    </w:p>
+    <w:p>
+      <w:r>
+        <w:t xml:space="preserve">With respect to the dissent's general policy arguments, it seems to us that the policies there set out would more likely be vindicated by the majority view than by the dissent's view. Certainly appellant Carson's achievement has made him a celebrity which means that his identity has a pecuniary value which the right of publicity should vindicate. Vindication of the right will tend to encourage achievement in Carson's chosen field. Vindication of the right will also tend to prevent unjust enrichment by persons such as appellee who seek commercially to exploit the identity of celebrities without their consent.</w:t>
+      </w:r>
+    </w:p>
+    <w:p>
+      <w:r>
+        <w:t xml:space="preserve">The dissent also suggests that recognition of the right of publicity here would somehow run afoul of federal monopoly policies and first amendment proscriptions. If, as the dissent seems to concede, such policies and proscriptions are not violated by the vindication of the right of publicity where the celebrity's "name, likeness, achievements, identifying characteristics or actual performances" have been appropriated for commercial purposes, we cannot see why the policies and proscriptions would be violated where, as here, the celebrity's identity has admittedly been appropriated for commercial exploitation by the use of the phrase "Here's Johnny Portable Toilets."</w:t>
+      </w:r>
+    </w:p>
+    <w:p>
+      <w:r>
+        <w:t xml:space="preserve">The judgment of the district court is vacated and the case remanded for further proceedings consistent with this opinion.</w:t>
+      </w:r>
+    </w:p>
+    <w:p>
+      <w:r>
+        <w:t xml:space="preserve">CORNELIA G. KENNEDY, Circuit Judge, dissenting.</w:t>
+      </w:r>
+    </w:p>
+    <w:p>
+      <w:r>
+        <w:t xml:space="preserve">I respectfully dissent from that part of the majority's opinion which holds that appellee's use of the phrase "Here's Johnny" violates appellant Johnny Carson's common law right of publicity. While I agree that an individual's identity may be impermissibly exploited, I do not believe that the common law right of publicity may be extended beyond an individual's name, likeness, achievements, identifying characteristics or actual performances, to include phrases or other things which are merely associated with the individual, as is the phrase "Here's Johnny." The majority's extension of the right of publicity to include phrases or other things which are merely associated with the individual permits a popular entertainer or public figure, by associating himself or herself with a common phrase, to remove those words from the public domain.</w:t>
+      </w:r>
+    </w:p>
+    <w:p>
+      <w:pPr>
+        <w:pStyle w:val="Heading4"/>
+      </w:pPr>
+      <w:bookmarkStart w:id="84" w:name="policies-behind-right-of-publicity"/>
+      <w:bookmarkEnd w:id="84"/>
+      <w:r>
+        <w:t xml:space="preserve">Policies Behind Right of Publicity</w:t>
+      </w:r>
+    </w:p>
+    <w:p>
+      <w:r>
+        <w:t xml:space="preserve">The three primary policy considerations behind the right of publicity are succinctly stated in</w:t>
+      </w:r>
+      <w:r>
+        <w:t xml:space="preserve"> </w:t>
+      </w:r>
+      <w:hyperlink r:id="rId85">
+        <w:r>
+          <w:rPr>
+            <w:rStyle w:val="Link"/>
+          </w:rPr>
+          <w:t xml:space="preserve">Hoffman,</w:t>
+        </w:r>
+        <w:r>
+          <w:rPr>
+            <w:rStyle w:val="Link"/>
+          </w:rPr>
+          <w:t xml:space="preserve"> </w:t>
+        </w:r>
+        <w:r>
+          <w:rPr>
+            <w:i/>
+            <w:rStyle w:val="Link"/>
+          </w:rPr>
+          <w:t xml:space="preserve">Limitations on the Right of Publicity,</w:t>
+        </w:r>
+      </w:hyperlink>
+      <w:r>
+        <w:t xml:space="preserve">. First, "the right of publicity vindicates the economic interests of celebrities, enabling those whose achievements have imbued their identities with pecuniary value to profit from their fame."</w:t>
+      </w:r>
+      <w:r>
+        <w:t xml:space="preserve"> </w:t>
+      </w:r>
       <w:hyperlink r:id="rId78">
         <w:r>
           <w:rPr>
             <w:i/>
             <w:rStyle w:val="Link"/>
           </w:rPr>
-          <w:t xml:space="preserve">Motschenbacher v. R.J. Reynolds Tobacco Co.,</w:t>
-        </w:r>
-        <w:r>
-          <w:rPr>
-            <w:rStyle w:val="Link"/>
-          </w:rPr>
-          <w:t xml:space="preserve"> </w:t>
-        </w:r>
-        <w:r>
-          <w:rPr>
-            <w:rStyle w:val="Link"/>
-          </w:rPr>
-          <w:t xml:space="preserve">(9th Cir.1974),</w:t>
-        </w:r>
-      </w:hyperlink>
-      <w:r>
-        <w:t xml:space="preserve"> </w:t>
-      </w:r>
-      <w:r>
-        <w:t xml:space="preserve">the court held that the unauthorized use of a picture of a distinctive race car of a well known professional race car driver, whose name or likeness were not used, violated his right of publicity. In this connection, the court said:</w:t>
-      </w:r>
-    </w:p>
-    <w:p>
-      <w:pPr>
-        <w:pStyle w:val="BlockQuote"/>
-      </w:pPr>
-      <w:r>
-        <w:t xml:space="preserve">We turn now to the question of "identifiability." Clearly, if the district court correctly determined as a matter of law that plaintiff is not identifiable in the commercial, then in no sense has plaintiff's identity been misappropriated nor his interest violated.</w:t>
-      </w:r>
-    </w:p>
-    <w:p>
-      <w:pPr>
-        <w:pStyle w:val="BlockQuote"/>
-      </w:pPr>
-      <w:r>
-        <w:t xml:space="preserve">Having viewed a film of the commercial, we agree with the district court that the "likeness" of plaintiff is itself unrecognizable; however, the court's further conclusion of law to the effect that the driver is not identifiable as plaintiff is erroneous in that it wholly fails to attribute proper significance to the distinctive decorations appearing on the car. As pointed out earlier, these markings were not only peculiar to the plaintiff's cars but they caused some persons to think the car in question was plaintiff's and to infer that the person driving the car was the plaintiff.</w:t>
-      </w:r>
-    </w:p>
-    <w:p>
+          <w:t xml:space="preserve">Zacchini</w:t>
+        </w:r>
+      </w:hyperlink>
+      <w:r>
+        <w:t xml:space="preserve">. Second, the right of publicity fosters "the production of intellectual and creative works by providing the financial incentive for individuals to expend the time and resources necessary to produce them."</w:t>
+      </w:r>
+      <w:r>
+        <w:t xml:space="preserve"> </w:t>
+      </w:r>
       <w:r>
         <w:rPr>
           <w:i/>
@@ -3204,8 +3665,149 @@
         <w:t xml:space="preserve"> </w:t>
       </w:r>
       <w:r>
-        <w:t xml:space="preserve">at 826-827 (footnote omitted).</w:t>
-      </w:r>
+        <w:t xml:space="preserve">Third, "[t]he right of publicity serves both individual and societal interests by preventing what our legal tradition regards as wrongful conduct: unjust enrichment and deceptive trade practices."</w:t>
+      </w:r>
+      <w:r>
+        <w:t xml:space="preserve"> </w:t>
+      </w:r>
+      <w:r>
+        <w:rPr>
+          <w:i/>
+        </w:rPr>
+        <w:t xml:space="preserve">Id.</w:t>
+      </w:r>
+    </w:p>
+    <w:p>
+      <w:r>
+        <w:t xml:space="preserve">None of the above-mentioned policy arguments supports the extension of the right of publicity to phrases or other things which are merely associated with an individual. First, the majority is awarding Johnny Carson a windfall, rather than vindicating his economic interests, by protecting the phrase "Here's Johnny" which is merely associated with him. In</w:t>
+      </w:r>
+      <w:r>
+        <w:t xml:space="preserve"> </w:t>
+      </w:r>
+      <w:r>
+        <w:rPr>
+          <w:i/>
+        </w:rPr>
+        <w:t xml:space="preserve">Zacchini,</w:t>
+      </w:r>
+      <w:r>
+        <w:t xml:space="preserve"> </w:t>
+      </w:r>
+      <w:r>
+        <w:t xml:space="preserve">the Supreme Court stated that a mechanism to vindicate an individual's economic rights is indicated where the appropriated thing is "the product of ... [the individual's] own talents and energy, the end result of much time, effort and expense."</w:t>
+      </w:r>
+      <w:r>
+        <w:t xml:space="preserve"> </w:t>
+      </w:r>
+      <w:hyperlink r:id="rId78">
+        <w:r>
+          <w:rPr>
+            <w:i/>
+            <w:rStyle w:val="Link"/>
+          </w:rPr>
+          <w:t xml:space="preserve">Zacchini, supra,</w:t>
+        </w:r>
+      </w:hyperlink>
+      <w:r>
+        <w:t xml:space="preserve"> </w:t>
+      </w:r>
+      <w:r>
+        <w:t xml:space="preserve">There is nothing in the record to suggest that "Here's Johnny" has any nexus to Johnny Carson other than being the introduction to his personal appearances. The phrase is not part of an identity that he created. In its content "Here's Johnny" is a very simple and common introduction. The content of the phrase neither originated with Johnny Carson nor is it confined to the world of entertainment. The phrase is not said by Johnny Carson, but said of him. Its association with him is derived, in large part, by the context in which it is said — generally by Ed McMahon in a drawn out and distinctive voice after the theme music to "The Tonight Show" is played, and immediately prior to Johnny Carson's own entrance. The toilet company's use of the content "Here's Johnny," in light of its value as a double entendre, written on its product and corporate name, and therefore outside of the context in which it is associated with Johnny Carson, does little to rob Johnny Carson of something which is unique to him or a product of his own efforts.</w:t>
+      </w:r>
+    </w:p>
+    <w:p>
+      <w:r>
+        <w:t xml:space="preserve">The second policy goal of fostering the production of creative and intellectual works is not met by the majority's rule because in awarding publicity rights in a phrase neither created by him nor performed by him, economic reward and protection is divorced from personal incentive to produce on the part of the protected and benefited individual. Johnny Carson is simply reaping the rewards of the time, effort and work product of others.</w:t>
+      </w:r>
+    </w:p>
+    <w:p>
+      <w:r>
+        <w:t xml:space="preserve">Third, the majority's extension of the right of publicity to include the phrase "Here's Johnny" which is merely associated with Johnny Carson is not needed to provide alternatives to existing legal avenues for redressing wrongful conduct. The existence of a cause of action under section 43(a) of the Lanham Act, 15 U.S.C.A. § 1125(a) (1976) and Michigan common law does much to undercut the need for policing against unfair competition through an additional legal remedy such as the right of publicity. The majority has concluded, and I concur, that the District Court was warranted in finding that there was not a reasonable likelihood that members of the public would be confused by appellee's use of the "Here's Johnny" trademark on a product as dissimilar to those licensed by Johnny Carson as portable toilets. In this case, this eliminates the argument of wrongdoing. Moreover, the majority's extension of the right of publicity to phrases and other things merely associated with an individual is not conditioned upon wrongdoing and would apply with equal force in the case of an unknowing user. With respect to unjust enrichment, because a celebrity such as Johnny Carson is himself enriched by phrases and other things associated with him in which he has made no personal investment of time, money or effort, another user of such a phrase or thing may be enriched somewhat by such use, but this enrichment is not at Johnny Carson's expense. The policies behind the right of publicity are not furthered by the majority's holding in this case.</w:t>
+      </w:r>
+    </w:p>
+    <w:p>
+      <w:pPr>
+        <w:pStyle w:val="Heading4"/>
+      </w:pPr>
+      <w:bookmarkStart w:id="86" w:name="countervailing-interests-and-considerations"/>
+      <w:bookmarkEnd w:id="86"/>
+      <w:r>
+        <w:t xml:space="preserve">Countervailing Interests and Considerations</w:t>
+      </w:r>
+    </w:p>
+    <w:p>
+      <w:r>
+        <w:t xml:space="preserve">The right of publicity, whether tied to name, likeness, achievements, identifying characteristics or actual performances, etc. conflicts with the economic and expressive interests of others. Society's interests in free enterprise and free expression must be balanced against the interests of an individual seeking protection in the right of publicity where the right is being expanded beyond established limits. In addition, the right to publicity may be subject to federal preemption where it conflicts with the provisions of the Copyright Act of 1976.</w:t>
+      </w:r>
+    </w:p>
+    <w:p>
+      <w:pPr>
+        <w:pStyle w:val="Heading4"/>
+      </w:pPr>
+      <w:bookmarkStart w:id="87" w:name="federal-policy-monopolies"/>
+      <w:bookmarkEnd w:id="87"/>
+      <w:r>
+        <w:t xml:space="preserve">Federal Policy: Monopolies</w:t>
+      </w:r>
+    </w:p>
+    <w:p>
+      <w:r>
+        <w:t xml:space="preserve">Protection under the right of publicity creates a common law monopoly that removes items, words and acts from the public domain. That federal policy favors free enterprise was recently reaffirmed by the Supreme Court in</w:t>
+      </w:r>
+      <w:r>
+        <w:t xml:space="preserve"> </w:t>
+      </w:r>
+      <w:hyperlink r:id="rId88">
+        <w:r>
+          <w:rPr>
+            <w:i/>
+            <w:rStyle w:val="Link"/>
+          </w:rPr>
+          <w:t xml:space="preserve">National Society of Professional Engineers v. United States,</w:t>
+        </w:r>
+        <w:r>
+          <w:rPr>
+            <w:rStyle w:val="Link"/>
+          </w:rPr>
+          <w:t xml:space="preserve"> </w:t>
+        </w:r>
+        <w:r>
+          <w:rPr>
+            <w:rStyle w:val="Link"/>
+          </w:rPr>
+          <w:t xml:space="preserve">(S.Ct. 1978),</w:t>
+        </w:r>
+      </w:hyperlink>
+      <w:r>
+        <w:t xml:space="preserve"> </w:t>
+      </w:r>
+      <w:r>
+        <w:t xml:space="preserve">in which the Supreme Court indicated that outside of the "rule of reason," only those anticompetitive restraints expressly authorized by Congress would be permitted to stand. Concern for the impact of adopting an overbroad approach to the right of publicity was also indicated in this Court's decision in</w:t>
+      </w:r>
+      <w:r>
+        <w:t xml:space="preserve"> </w:t>
+      </w:r>
+      <w:hyperlink r:id="rId79">
+        <w:r>
+          <w:rPr>
+            <w:i/>
+            <w:rStyle w:val="Link"/>
+          </w:rPr>
+          <w:t xml:space="preserve">Memphis Development Foundation v. Factors Etc., Inc.,</w:t>
+        </w:r>
+        <w:r>
+          <w:rPr>
+            <w:rStyle w:val="Link"/>
+          </w:rPr>
+          <w:t xml:space="preserve"> </w:t>
+        </w:r>
+        <w:r>
+          <w:rPr>
+            <w:rStyle w:val="Link"/>
+          </w:rPr>
+          <w:t xml:space="preserve">616 F.2d 956 (6th Cir.),</w:t>
+        </w:r>
+      </w:hyperlink>
     </w:p>
     <w:p>
       <w:r>
@@ -3214,269 +3816,104 @@
       <w:r>
         <w:t xml:space="preserve"> </w:t>
       </w:r>
-      <w:hyperlink r:id="rId79">
-        <w:r>
-          <w:rPr>
-            <w:i/>
-            <w:rStyle w:val="Link"/>
-          </w:rPr>
-          <w:t xml:space="preserve">Ali v. Playgirl, Inc.,</w:t>
-        </w:r>
-        <w:r>
-          <w:rPr>
-            <w:rStyle w:val="Link"/>
-          </w:rPr>
-          <w:t xml:space="preserve"> </w:t>
-        </w:r>
-        <w:r>
-          <w:rPr>
-            <w:rStyle w:val="Link"/>
-          </w:rPr>
-          <w:t xml:space="preserve">(SDNY 1978),</w:t>
-        </w:r>
-      </w:hyperlink>
-      <w:r>
-        <w:t xml:space="preserve"> </w:t>
-      </w:r>
-      <w:r>
-        <w:t xml:space="preserve">Muhammad Ali, former heavyweight champion, sued Playgirl magazine under the New York "right of privacy" statute and also alleged a violation of his common law right of publicity. The magazine published a drawing of a nude, black male sitting on a stool in a corner of a boxing ring with hands taped and arms outstretched on the ropes. The district court concluded that Ali's right of publicity was invaded because the drawing sufficiently identified him in spite of the fact that the drawing was captioned "Mystery Man." The district court found that the identification of Ali was made certain because of an accompanying verse that identified the figure as "The Greatest." The district court took judicial notice of the fact that "Ali has regularly claimed that appellation for himself."</w:t>
-      </w:r>
-    </w:p>
-    <w:p>
-      <w:r>
-        <w:t xml:space="preserve">In</w:t>
-      </w:r>
-      <w:r>
-        <w:t xml:space="preserve"> </w:t>
-      </w:r>
-      <w:hyperlink r:id="rId80">
-        <w:r>
-          <w:rPr>
-            <w:i/>
-            <w:rStyle w:val="Link"/>
-          </w:rPr>
-          <w:t xml:space="preserve">Hirsch v. S.C. Johnson &amp; Son, Inc.,</w:t>
-        </w:r>
-        <w:r>
-          <w:rPr>
-            <w:rStyle w:val="Link"/>
-          </w:rPr>
-          <w:t xml:space="preserve"> </w:t>
-        </w:r>
-        <w:r>
-          <w:rPr>
-            <w:rStyle w:val="Link"/>
-          </w:rPr>
-          <w:t xml:space="preserve">(WI 1979),</w:t>
-        </w:r>
-      </w:hyperlink>
-      <w:r>
-        <w:t xml:space="preserve"> </w:t>
-      </w:r>
-      <w:r>
-        <w:t xml:space="preserve">the court held that use by defendant of the name "Crazylegs" on a shaving gel for women violated plaintiff's right of publicity. Plaintiff, Elroy Hirsch, a famous football player, had been known by this nickname. The court said:</w:t>
-      </w:r>
-    </w:p>
-    <w:p>
-      <w:pPr>
-        <w:pStyle w:val="BlockQuote"/>
-      </w:pPr>
-      <w:r>
-        <w:t xml:space="preserve">The fact that the name, "Crazylegs," used by Johnson, was a nickname rather than Hirsch's actual name does not preclude a cause of action. All that is required is that the name clearly identify the wronged person. In the instant case, it is not disputed at this juncture of the case that the nickname identified the plaintiff Hirsch. It is argued that there were others who were known by the same name. This, however, does not vitiate the existence of a cause of action. It may, however, if sufficient proof were adduced, affect the quantum of damages should the jury impose liability or it might preclude liability altogether. Prosser points out "that a stage or other fictitious name can be so identified with the plaintiff that he is entitled to protection against its use." He writes that it would be absurd to say that Samuel L. Clemens would have a cause of action if that name had been used in advertising, but he would not have one for the use of "Mark Twain." If a fictitious name is used in a context which tends to indicate that the name is that of the plaintiff, the factual case for identity is strengthened.</w:t>
-      </w:r>
-    </w:p>
-    <w:p>
-      <w:hyperlink r:id="rId80">
-        <w:r>
-          <w:rPr>
-            <w:rStyle w:val="Link"/>
-          </w:rPr>
-          <w:t xml:space="preserve">280 N.W.2d at 137</w:t>
-        </w:r>
-      </w:hyperlink>
-      <w:r>
-        <w:t xml:space="preserve">.</w:t>
-      </w:r>
-    </w:p>
-    <w:p>
-      <w:r>
-        <w:t xml:space="preserve">In this case, Earl Braxton, president and owner of Here's Johnny Portable Toilets, Inc., admitted that he knew that the phrase "Here's Johnny" had been used for years to introduce Carson. Moreover, in the opening statement in the district court, appellee's counsel stated:</w:t>
-      </w:r>
-    </w:p>
-    <w:p>
-      <w:pPr>
-        <w:pStyle w:val="BlockQuote"/>
-      </w:pPr>
-      <w:r>
-        <w:t xml:space="preserve">Now, we've stipulated in this case that the public tends to associate the words "Johnny Carson", the words "Here's Johnny" with plaintiff, John Carson and, Mr. Braxton, in his deposition, admitted that he knew that and probably absent that identification, he would not have chosen it.</w:t>
-      </w:r>
-    </w:p>
-    <w:p>
-      <w:r>
-        <w:t xml:space="preserve">That the "Here's Johnny" name was selected by Braxton because of its identification with Carson was the clear inference from Braxton's testimony.… The proof showed without question that appellee had appropriated Carson's identity in connection with its corporate name and its product. [</w:t>
-      </w:r>
-      <w:r>
-        <w:rPr>
-          <w:i/>
-        </w:rPr>
-        <w:t xml:space="preserve">See also</w:t>
-      </w:r>
-      <w:r>
-        <w:t xml:space="preserve"> </w:t>
-      </w:r>
-      <w:r>
-        <w:t xml:space="preserve">Prosser,</w:t>
-      </w:r>
-      <w:r>
-        <w:t xml:space="preserve"> </w:t>
-      </w:r>
-      <w:r>
-        <w:rPr>
-          <w:i/>
-        </w:rPr>
-        <w:t xml:space="preserve">supra</w:t>
-      </w:r>
-      <w:r>
-        <w:t xml:space="preserve"> </w:t>
-      </w:r>
-      <w:r>
-        <w:t xml:space="preserve">("It is the plaintiff's name as a symbol of his identity that is involved here, and not as a mere name.")]</w:t>
-      </w:r>
-    </w:p>
-    <w:p>
-      <w:r>
-        <w:t xml:space="preserve">Although this opinion holds only that Carson's right of publicity was invaded because appellee intentionally appropriated his identity for commercial exploitation, the dissent, relying on its interpretation of the authorities and relying on policy and constitutional arguments, would hold that there was no invasion here. We do not believe that the dissent can withstand fair analysis.…</w:t>
-      </w:r>
-    </w:p>
-    <w:p>
-      <w:r>
-        <w:t xml:space="preserve">With respect to the dissent's general policy arguments, it seems to us that the policies there set out would more likely be vindicated by the majority view than by the dissent's view. Certainly appellant Carson's achievement has made him a celebrity which means that his identity has a pecuniary value which the right of publicity should vindicate. Vindication of the right will tend to encourage achievement in Carson's chosen field. Vindication of the right will also tend to prevent unjust enrichment by persons such as appellee who seek commercially to exploit the identity of celebrities without their consent.</w:t>
-      </w:r>
-    </w:p>
-    <w:p>
-      <w:r>
-        <w:t xml:space="preserve">The dissent also suggests that recognition of the right of publicity here would somehow run afoul of federal monopoly policies and first amendment proscriptions. If, as the dissent seems to concede, such policies and proscriptions are not violated by the vindication of the right of publicity where the celebrity's "name, likeness, achievements, identifying characteristics or actual performances" have been appropriated for commercial purposes, we cannot see why the policies and proscriptions would be violated where, as here, the celebrity's identity has admittedly been appropriated for commercial exploitation by the use of the phrase "Here's Johnny Portable Toilets."</w:t>
-      </w:r>
-    </w:p>
-    <w:p>
-      <w:r>
-        <w:t xml:space="preserve">The judgment of the district court is vacated and the case remanded for further proceedings consistent with this opinion.</w:t>
-      </w:r>
-    </w:p>
-    <w:p>
-      <w:r>
-        <w:t xml:space="preserve">CORNELIA G. KENNEDY, Circuit Judge, dissenting.</w:t>
-      </w:r>
-    </w:p>
-    <w:p>
-      <w:r>
-        <w:t xml:space="preserve">I respectfully dissent from that part of the majority's opinion which holds that appellee's use of the phrase "Here's Johnny" violates appellant Johnny Carson's common law right of publicity. While I agree that an individual's identity may be impermissibly exploited, I do not believe that the common law right of publicity may be extended beyond an individual's name, likeness, achievements, identifying characteristics or actual performances, to include phrases or other things which are merely associated with the individual, as is the phrase "Here's Johnny." The majority's extension of the right of publicity to include phrases or other things which are merely associated with the individual permits a popular entertainer or public figure, by associating himself or herself with a common phrase, to remove those words from the public domain.</w:t>
+      <w:r>
+        <w:rPr>
+          <w:i/>
+        </w:rPr>
+        <w:t xml:space="preserve">Memphis Development,</w:t>
+      </w:r>
+      <w:r>
+        <w:t xml:space="preserve"> </w:t>
+      </w:r>
+      <w:r>
+        <w:t xml:space="preserve">this Court held that the right of publicity does not survive a celebrity's death under Tennessee law. In so holding, this Court recognized that commercial and competitive interests are potentially compromised by an expansive approach to the right of publicity. This Court was concerned that an extension of the right of publicity to the exclusive control of the celebrity's heirs might compromise the efficiency, productivity and fairness of our economic system without enlarging the stock or quality of the goods, services, artistic creativity, information, invention or entertainment available and detract from the equal distribution of economic opportunity available in a free market system.</w:t>
+      </w:r>
+      <w:r>
+        <w:t xml:space="preserve"> </w:t>
+      </w:r>
+      <w:r>
+        <w:rPr>
+          <w:i/>
+        </w:rPr>
+        <w:t xml:space="preserve">Memphis Development</w:t>
+      </w:r>
+      <w:r>
+        <w:t xml:space="preserve"> </w:t>
+      </w:r>
+      <w:r>
+        <w:t xml:space="preserve">recognized that the grant of a right of publicity is tantamount to the grant of a monopoly, in that case, for the life of the celebrity.</w:t>
+      </w:r>
+    </w:p>
+    <w:p>
+      <w:r>
+        <w:t xml:space="preserve">The majority's grant to Johnny Carson of a publicity right in the phrase "Here's Johnny" takes this phrase away from the public domain, giving him a common law monopoly for it, without extracting from Johnny Carson a personal contribution for the public's benefit. Protection under the right of publicity confers a monopoly on the protected individual that is potentially broader, offers fewer protections and potentially competes with federal statutory monopolies. As an essential part of three federal monopoly rights, copyright, trademark and patents, notice to the public is required in the form of filing with the appropriate governmental office and use of an appropriate mark. This apprises members of the public of the nature and extent of what is being removed from the public domain and subject to claims of infringement. The right of publicity provides limited notice to the public of the extent of the monopoly right to be asserted, if one is to be asserted at all. As the right of privacy is expanded beyond protections of name, likeness and actual performances, which provide relatively objective notice to the public of the extent of an individual's rights, to more subjective attributes such as achievements and identifying characteristics, the public's ability to be on notice of a common law monopoly right, if one is even asserted by a given famous individual, is severely diminished. Protecting phrases and other things merely associated with an individual provides virtually no notice to the public at all of what is claimed to be protected. By ensuring the invocation of the adjudicative process whenever the commercial use of a phrase or other associated thing is considered to have been wrongfully appropriated, the public is left to act at their peril. The result is a chilling effect on commercial innovation and opportunity.</w:t>
+      </w:r>
+    </w:p>
+    <w:p>
+      <w:r>
+        <w:t xml:space="preserve">Also unlike the federal statutory monopolies, this common law monopoly right offers no protections against the monopoly existing for an indefinite time or even in perpetuity [citations omitted].</w:t>
       </w:r>
     </w:p>
     <w:p>
       <w:pPr>
         <w:pStyle w:val="Heading4"/>
       </w:pPr>
-      <w:bookmarkStart w:id="81" w:name="policies-behind-right-of-publicity"/>
-      <w:bookmarkEnd w:id="81"/>
-      <w:r>
-        <w:t xml:space="preserve">Policies Behind Right of Publicity</w:t>
-      </w:r>
-    </w:p>
-    <w:p>
-      <w:r>
-        <w:t xml:space="preserve">The three primary policy considerations behind the right of publicity are succinctly stated in</w:t>
-      </w:r>
-      <w:r>
-        <w:t xml:space="preserve"> </w:t>
-      </w:r>
-      <w:hyperlink r:id="rId82">
-        <w:r>
-          <w:rPr>
-            <w:rStyle w:val="Link"/>
-          </w:rPr>
-          <w:t xml:space="preserve">Hoffman,</w:t>
-        </w:r>
-        <w:r>
-          <w:rPr>
-            <w:rStyle w:val="Link"/>
-          </w:rPr>
-          <w:t xml:space="preserve"> </w:t>
-        </w:r>
-        <w:r>
-          <w:rPr>
-            <w:i/>
-            <w:rStyle w:val="Link"/>
-          </w:rPr>
-          <w:t xml:space="preserve">Limitations on the Right of Publicity,</w:t>
-        </w:r>
-      </w:hyperlink>
-      <w:r>
-        <w:t xml:space="preserve">. First, "the right of publicity vindicates the economic interests of celebrities, enabling those whose achievements have imbued their identities with pecuniary value to profit from their fame."</w:t>
-      </w:r>
-      <w:r>
-        <w:t xml:space="preserve"> </w:t>
-      </w:r>
-      <w:hyperlink r:id="rId75">
-        <w:r>
-          <w:rPr>
-            <w:i/>
-            <w:rStyle w:val="Link"/>
-          </w:rPr>
-          <w:t xml:space="preserve">Zacchini</w:t>
-        </w:r>
-      </w:hyperlink>
-      <w:r>
-        <w:t xml:space="preserve">. Second, the right of publicity fosters "the production of intellectual and creative works by providing the financial incentive for individuals to expend the time and resources necessary to produce them."</w:t>
-      </w:r>
-      <w:r>
-        <w:t xml:space="preserve"> </w:t>
-      </w:r>
-      <w:r>
-        <w:rPr>
-          <w:i/>
-        </w:rPr>
-        <w:t xml:space="preserve">Id.</w:t>
-      </w:r>
-      <w:r>
-        <w:t xml:space="preserve"> </w:t>
-      </w:r>
-      <w:r>
-        <w:t xml:space="preserve">Third, "[t]he right of publicity serves both individual and societal interests by preventing what our legal tradition regards as wrongful conduct: unjust enrichment and deceptive trade practices."</w:t>
-      </w:r>
-      <w:r>
-        <w:t xml:space="preserve"> </w:t>
-      </w:r>
-      <w:r>
-        <w:rPr>
-          <w:i/>
-        </w:rPr>
-        <w:t xml:space="preserve">Id.</w:t>
-      </w:r>
-    </w:p>
-    <w:p>
-      <w:r>
-        <w:t xml:space="preserve">None of the above-mentioned policy arguments supports the extension of the right of publicity to phrases or other things which are merely associated with an individual. First, the majority is awarding Johnny Carson a windfall, rather than vindicating his economic interests, by protecting the phrase "Here's Johnny" which is merely associated with him. In</w:t>
-      </w:r>
-      <w:r>
-        <w:t xml:space="preserve"> </w:t>
-      </w:r>
-      <w:r>
-        <w:rPr>
-          <w:i/>
-        </w:rPr>
-        <w:t xml:space="preserve">Zacchini,</w:t>
-      </w:r>
-      <w:r>
-        <w:t xml:space="preserve"> </w:t>
-      </w:r>
-      <w:r>
-        <w:t xml:space="preserve">the Supreme Court stated that a mechanism to vindicate an individual's economic rights is indicated where the appropriated thing is "the product of ... [the individual's] own talents and energy, the end result of much time, effort and expense."</w:t>
-      </w:r>
-      <w:r>
-        <w:t xml:space="preserve"> </w:t>
-      </w:r>
-      <w:hyperlink r:id="rId75">
+      <w:bookmarkStart w:id="89" w:name="free-expression-and-use-of-intellectual-property"/>
+      <w:bookmarkEnd w:id="89"/>
+      <w:r>
+        <w:t xml:space="preserve">Free Expression and Use of Intellectual Property</w:t>
+      </w:r>
+    </w:p>
+    <w:p>
+      <w:r>
+        <w:t xml:space="preserve">The first amendment protects the freedom of speech, including commercial speech.</w:t>
+      </w:r>
+      <w:r>
+        <w:t xml:space="preserve"> </w:t>
+      </w:r>
+      <w:hyperlink r:id="rId90">
+        <w:r>
+          <w:rPr>
+            <w:i/>
+            <w:rStyle w:val="Link"/>
+          </w:rPr>
+          <w:t xml:space="preserve">Goldfarb v. Virginia State Bar,</w:t>
+        </w:r>
+        <w:r>
+          <w:rPr>
+            <w:rStyle w:val="Link"/>
+          </w:rPr>
+          <w:t xml:space="preserve"> </w:t>
+        </w:r>
+        <w:r>
+          <w:rPr>
+            <w:rStyle w:val="Link"/>
+          </w:rPr>
+          <w:t xml:space="preserve">(S.Sct. 1975)</w:t>
+        </w:r>
+      </w:hyperlink>
+      <w:r>
+        <w:t xml:space="preserve">. Strong federal policy permits the free use of intellectual property, words and ideas that are in general circulation and not protected by a valid copyright, patent or trademark.… The federal copyright statute only protects original works that fix the author's particular expression of an idea or concept in a tangible form. State statutory or common law protection against activities violating rights that are not equivalent to those granted under copyright law or protection of subject matter which is not copyrightable, including works that are not fixed in any tangible form of expression, are not preempted.… Apart from the technical arguments regarding preemption, if federal law and policy does not protect phrases such as "Here's Johnny," which is certainly not an original combination of words, state law should not protect them either under a right of publicity for want of a sufficient interest justifying protection.</w:t>
+      </w:r>
+      <w:r>
+        <w:t xml:space="preserve"> </w:t>
+      </w:r>
+      <w:r>
+        <w:rPr>
+          <w:i/>
+        </w:rPr>
+        <w:t xml:space="preserve">See</w:t>
+      </w:r>
+      <w:r>
+        <w:t xml:space="preserve"> </w:t>
+      </w:r>
+      <w:r>
+        <w:t xml:space="preserve">U.S. Const., art. I, § 8 (purpose of copyright and patent laws is to "promote the Progress of Science and the useful Arts");</w:t>
+      </w:r>
+      <w:r>
+        <w:t xml:space="preserve"> </w:t>
+      </w:r>
+      <w:hyperlink r:id="rId78">
         <w:r>
           <w:rPr>
             <w:i/>
@@ -3489,188 +3926,27 @@
         <w:t xml:space="preserve"> </w:t>
       </w:r>
       <w:r>
-        <w:t xml:space="preserve">There is nothing in the record to suggest that "Here's Johnny" has any nexus to Johnny Carson other than being the introduction to his personal appearances. The phrase is not part of an identity that he created. In its content "Here's Johnny" is a very simple and common introduction. The content of the phrase neither originated with Johnny Carson nor is it confined to the world of entertainment. The phrase is not said by Johnny Carson, but said of him. Its association with him is derived, in large part, by the context in which it is said — generally by Ed McMahon in a drawn out and distinctive voice after the theme music to "The Tonight Show" is played, and immediately prior to Johnny Carson's own entrance. The toilet company's use of the content "Here's Johnny," in light of its value as a double entendre, written on its product and corporate name, and therefore outside of the context in which it is associated with Johnny Carson, does little to rob Johnny Carson of something which is unique to him or a product of his own efforts.</w:t>
-      </w:r>
-    </w:p>
-    <w:p>
-      <w:r>
-        <w:t xml:space="preserve">The second policy goal of fostering the production of creative and intellectual works is not met by the majority's rule because in awarding publicity rights in a phrase neither created by him nor performed by him, economic reward and protection is divorced from personal incentive to produce on the part of the protected and benefited individual. Johnny Carson is simply reaping the rewards of the time, effort and work product of others.</w:t>
-      </w:r>
-    </w:p>
-    <w:p>
-      <w:r>
-        <w:t xml:space="preserve">Third, the majority's extension of the right of publicity to include the phrase "Here's Johnny" which is merely associated with Johnny Carson is not needed to provide alternatives to existing legal avenues for redressing wrongful conduct. The existence of a cause of action under section 43(a) of the Lanham Act, 15 U.S.C.A. § 1125(a) (1976) and Michigan common law does much to undercut the need for policing against unfair competition through an additional legal remedy such as the right of publicity. The majority has concluded, and I concur, that the District Court was warranted in finding that there was not a reasonable likelihood that members of the public would be confused by appellee's use of the "Here's Johnny" trademark on a product as dissimilar to those licensed by Johnny Carson as portable toilets. In this case, this eliminates the argument of wrongdoing. Moreover, the majority's extension of the right of publicity to phrases and other things merely associated with an individual is not conditioned upon wrongdoing and would apply with equal force in the case of an unknowing user. With respect to unjust enrichment, because a celebrity such as Johnny Carson is himself enriched by phrases and other things associated with him in which he has made no personal investment of time, money or effort, another user of such a phrase or thing may be enriched somewhat by such use, but this enrichment is not at Johnny Carson's expense. The policies behind the right of publicity are not furthered by the majority's holding in this case.</w:t>
-      </w:r>
-    </w:p>
-    <w:p>
-      <w:pPr>
-        <w:pStyle w:val="Heading4"/>
-      </w:pPr>
-      <w:bookmarkStart w:id="83" w:name="countervailing-interests-and-considerations"/>
-      <w:bookmarkEnd w:id="83"/>
-      <w:r>
-        <w:t xml:space="preserve">Countervailing Interests and Considerations</w:t>
-      </w:r>
-    </w:p>
-    <w:p>
-      <w:r>
-        <w:t xml:space="preserve">The right of publicity, whether tied to name, likeness, achievements, identifying characteristics or actual performances, etc. conflicts with the economic and expressive interests of others. Society's interests in free enterprise and free expression must be balanced against the interests of an individual seeking protection in the right of publicity where the right is being expanded beyond established limits. In addition, the right to publicity may be subject to federal preemption where it conflicts with the provisions of the Copyright Act of 1976.</w:t>
-      </w:r>
-    </w:p>
-    <w:p>
-      <w:pPr>
-        <w:pStyle w:val="Heading4"/>
-      </w:pPr>
-      <w:bookmarkStart w:id="84" w:name="federal-policy-monopolies"/>
-      <w:bookmarkEnd w:id="84"/>
-      <w:r>
-        <w:t xml:space="preserve">Federal Policy: Monopolies</w:t>
-      </w:r>
-    </w:p>
-    <w:p>
-      <w:r>
-        <w:t xml:space="preserve">Protection under the right of publicity creates a common law monopoly that removes items, words and acts from the public domain. That federal policy favors free enterprise was recently reaffirmed by the Supreme Court in</w:t>
-      </w:r>
-      <w:r>
-        <w:t xml:space="preserve"> </w:t>
-      </w:r>
-      <w:hyperlink r:id="rId85">
-        <w:r>
-          <w:rPr>
-            <w:i/>
-            <w:rStyle w:val="Link"/>
-          </w:rPr>
-          <w:t xml:space="preserve">National Society of Professional Engineers v. United States,</w:t>
-        </w:r>
-        <w:r>
-          <w:rPr>
-            <w:rStyle w:val="Link"/>
-          </w:rPr>
-          <w:t xml:space="preserve"> </w:t>
-        </w:r>
-        <w:r>
-          <w:rPr>
-            <w:rStyle w:val="Link"/>
-          </w:rPr>
-          <w:t xml:space="preserve">(S.Ct. 1978),</w:t>
-        </w:r>
-      </w:hyperlink>
-      <w:r>
-        <w:t xml:space="preserve"> </w:t>
-      </w:r>
-      <w:r>
-        <w:t xml:space="preserve">in which the Supreme Court indicated that outside of the "rule of reason," only those anticompetitive restraints expressly authorized by Congress would be permitted to stand. Concern for the impact of adopting an overbroad approach to the right of publicity was also indicated in this Court's decision in</w:t>
-      </w:r>
-      <w:r>
-        <w:t xml:space="preserve"> </w:t>
-      </w:r>
-      <w:hyperlink r:id="rId76">
-        <w:r>
-          <w:rPr>
-            <w:i/>
-            <w:rStyle w:val="Link"/>
-          </w:rPr>
-          <w:t xml:space="preserve">Memphis Development Foundation v. Factors Etc., Inc.,</w:t>
-        </w:r>
-        <w:r>
-          <w:rPr>
-            <w:rStyle w:val="Link"/>
-          </w:rPr>
-          <w:t xml:space="preserve"> </w:t>
-        </w:r>
-        <w:r>
-          <w:rPr>
-            <w:rStyle w:val="Link"/>
-          </w:rPr>
-          <w:t xml:space="preserve">616 F.2d 956 (6th Cir.),</w:t>
-        </w:r>
-      </w:hyperlink>
-    </w:p>
-    <w:p>
-      <w:r>
-        <w:t xml:space="preserve">In</w:t>
-      </w:r>
-      <w:r>
-        <w:t xml:space="preserve"> </w:t>
-      </w:r>
-      <w:r>
-        <w:rPr>
-          <w:i/>
-        </w:rPr>
-        <w:t xml:space="preserve">Memphis Development,</w:t>
-      </w:r>
-      <w:r>
-        <w:t xml:space="preserve"> </w:t>
-      </w:r>
-      <w:r>
-        <w:t xml:space="preserve">this Court held that the right of publicity does not survive a celebrity's death under Tennessee law. In so holding, this Court recognized that commercial and competitive interests are potentially compromised by an expansive approach to the right of publicity. This Court was concerned that an extension of the right of publicity to the exclusive control of the celebrity's heirs might compromise the efficiency, productivity and fairness of our economic system without enlarging the stock or quality of the goods, services, artistic creativity, information, invention or entertainment available and detract from the equal distribution of economic opportunity available in a free market system.</w:t>
-      </w:r>
-      <w:r>
-        <w:t xml:space="preserve"> </w:t>
-      </w:r>
-      <w:r>
-        <w:rPr>
-          <w:i/>
-        </w:rPr>
-        <w:t xml:space="preserve">Memphis Development</w:t>
-      </w:r>
-      <w:r>
-        <w:t xml:space="preserve"> </w:t>
-      </w:r>
-      <w:r>
-        <w:t xml:space="preserve">recognized that the grant of a right of publicity is tantamount to the grant of a monopoly, in that case, for the life of the celebrity.</w:t>
-      </w:r>
-    </w:p>
-    <w:p>
-      <w:r>
-        <w:t xml:space="preserve">The majority's grant to Johnny Carson of a publicity right in the phrase "Here's Johnny" takes this phrase away from the public domain, giving him a common law monopoly for it, without extracting from Johnny Carson a personal contribution for the public's benefit. Protection under the right of publicity confers a monopoly on the protected individual that is potentially broader, offers fewer protections and potentially competes with federal statutory monopolies. As an essential part of three federal monopoly rights, copyright, trademark and patents, notice to the public is required in the form of filing with the appropriate governmental office and use of an appropriate mark. This apprises members of the public of the nature and extent of what is being removed from the public domain and subject to claims of infringement. The right of publicity provides limited notice to the public of the extent of the monopoly right to be asserted, if one is to be asserted at all. As the right of privacy is expanded beyond protections of name, likeness and actual performances, which provide relatively objective notice to the public of the extent of an individual's rights, to more subjective attributes such as achievements and identifying characteristics, the public's ability to be on notice of a common law monopoly right, if one is even asserted by a given famous individual, is severely diminished. Protecting phrases and other things merely associated with an individual provides virtually no notice to the public at all of what is claimed to be protected. By ensuring the invocation of the adjudicative process whenever the commercial use of a phrase or other associated thing is considered to have been wrongfully appropriated, the public is left to act at their peril. The result is a chilling effect on commercial innovation and opportunity.</w:t>
-      </w:r>
-    </w:p>
-    <w:p>
-      <w:r>
-        <w:t xml:space="preserve">Also unlike the federal statutory monopolies, this common law monopoly right offers no protections against the monopoly existing for an indefinite time or even in perpetuity [citations omitted].</w:t>
-      </w:r>
-    </w:p>
-    <w:p>
-      <w:pPr>
-        <w:pStyle w:val="Heading4"/>
-      </w:pPr>
-      <w:bookmarkStart w:id="86" w:name="free-expression-and-use-of-intellectual-property"/>
-      <w:bookmarkEnd w:id="86"/>
-      <w:r>
-        <w:t xml:space="preserve">Free Expression and Use of Intellectual Property</w:t>
-      </w:r>
-    </w:p>
-    <w:p>
-      <w:r>
-        <w:t xml:space="preserve">The first amendment protects the freedom of speech, including commercial speech.</w:t>
-      </w:r>
-      <w:r>
-        <w:t xml:space="preserve"> </w:t>
-      </w:r>
-      <w:hyperlink r:id="rId87">
-        <w:r>
-          <w:rPr>
-            <w:i/>
-            <w:rStyle w:val="Link"/>
-          </w:rPr>
-          <w:t xml:space="preserve">Goldfarb v. Virginia State Bar,</w:t>
-        </w:r>
-        <w:r>
-          <w:rPr>
-            <w:rStyle w:val="Link"/>
-          </w:rPr>
-          <w:t xml:space="preserve"> </w:t>
-        </w:r>
-        <w:r>
-          <w:rPr>
-            <w:rStyle w:val="Link"/>
-          </w:rPr>
-          <w:t xml:space="preserve">(S.Sct. 1975)</w:t>
-        </w:r>
-      </w:hyperlink>
-      <w:r>
-        <w:t xml:space="preserve">. Strong federal policy permits the free use of intellectual property, words and ideas that are in general circulation and not protected by a valid copyright, patent or trademark.… The federal copyright statute only protects original works that fix the author's particular expression of an idea or concept in a tangible form. State statutory or common law protection against activities violating rights that are not equivalent to those granted under copyright law or protection of subject matter which is not copyrightable, including works that are not fixed in any tangible form of expression, are not preempted.… Apart from the technical arguments regarding preemption, if federal law and policy does not protect phrases such as "Here's Johnny," which is certainly not an original combination of words, state law should not protect them either under a right of publicity for want of a sufficient interest justifying protection.</w:t>
+        <w:t xml:space="preserve">(purpose of right of publicity is to promote production of works that benefit the public that are product of individual's own talents and energy). In addition, because copyright does not restrain the use of a mere idea or concept but only protects particular tangible expressions of an idea or concept, it has been held not to run afoul of first amendment challenges.</w:t>
+      </w:r>
+    </w:p>
+    <w:p>
+      <w:r>
+        <w:t xml:space="preserve">[Nimmer,</w:t>
+      </w:r>
+      <w:r>
+        <w:t xml:space="preserve"> </w:t>
+      </w:r>
+      <w:r>
+        <w:rPr>
+          <w:i/>
+        </w:rPr>
+        <w:t xml:space="preserve">Does Copyright Abridge the First Amendment Guarantees of Free Speech and Press?,</w:t>
+      </w:r>
+      <w:r>
+        <w:t xml:space="preserve"> </w:t>
+      </w:r>
+      <w:r>
+        <w:t xml:space="preserve">17 U.C.L.A. L.Rev. 1108 (1970).</w:t>
       </w:r>
       <w:r>
         <w:t xml:space="preserve"> </w:t>
@@ -3684,13 +3960,7 @@
       <w:r>
         <w:t xml:space="preserve"> </w:t>
       </w:r>
-      <w:r>
-        <w:t xml:space="preserve">U.S. Const., art. I, § 8 (purpose of copyright and patent laws is to "promote the Progress of Science and the useful Arts");</w:t>
-      </w:r>
-      <w:r>
-        <w:t xml:space="preserve"> </w:t>
-      </w:r>
-      <w:hyperlink r:id="rId75">
+      <w:hyperlink r:id="rId78">
         <w:r>
           <w:rPr>
             <w:i/>
@@ -3703,53 +3973,6 @@
         <w:t xml:space="preserve"> </w:t>
       </w:r>
       <w:r>
-        <w:t xml:space="preserve">(purpose of right of publicity is to promote production of works that benefit the public that are product of individual's own talents and energy). In addition, because copyright does not restrain the use of a mere idea or concept but only protects particular tangible expressions of an idea or concept, it has been held not to run afoul of first amendment challenges.</w:t>
-      </w:r>
-    </w:p>
-    <w:p>
-      <w:r>
-        <w:t xml:space="preserve">[Nimmer,</w:t>
-      </w:r>
-      <w:r>
-        <w:t xml:space="preserve"> </w:t>
-      </w:r>
-      <w:r>
-        <w:rPr>
-          <w:i/>
-        </w:rPr>
-        <w:t xml:space="preserve">Does Copyright Abridge the First Amendment Guarantees of Free Speech and Press?,</w:t>
-      </w:r>
-      <w:r>
-        <w:t xml:space="preserve"> </w:t>
-      </w:r>
-      <w:r>
-        <w:t xml:space="preserve">17 U.C.L.A. L.Rev. 1108 (1970).</w:t>
-      </w:r>
-      <w:r>
-        <w:t xml:space="preserve"> </w:t>
-      </w:r>
-      <w:r>
-        <w:rPr>
-          <w:i/>
-        </w:rPr>
-        <w:t xml:space="preserve">See</w:t>
-      </w:r>
-      <w:r>
-        <w:t xml:space="preserve"> </w:t>
-      </w:r>
-      <w:hyperlink r:id="rId75">
-        <w:r>
-          <w:rPr>
-            <w:i/>
-            <w:rStyle w:val="Link"/>
-          </w:rPr>
-          <w:t xml:space="preserve">Zacchini, supra,</w:t>
-        </w:r>
-      </w:hyperlink>
-      <w:r>
-        <w:t xml:space="preserve"> </w:t>
-      </w:r>
-      <w:r>
         <w:t xml:space="preserve">(right of publicity could not prevent station from producing own human cannonball act).] Apart from the possibility of outright federal preemption, public policy requires that the public's interest in free enterprise and free expression take precedence over any interest Johnny Carson may have in a phrase associated with his person.]</w:t>
       </w:r>
     </w:p>
@@ -3757,8 +3980,8 @@
       <w:pPr>
         <w:pStyle w:val="Heading3"/>
       </w:pPr>
-      <w:bookmarkStart w:id="88" w:name="white-v.-samsung-electronics-america-inc."/>
-      <w:bookmarkEnd w:id="88"/>
+      <w:bookmarkStart w:id="91" w:name="white-v.-samsung-electronics-america-inc."/>
+      <w:bookmarkEnd w:id="91"/>
       <w:r>
         <w:rPr>
           <w:i/>
@@ -3770,8 +3993,8 @@
       <w:pPr>
         <w:pStyle w:val="Heading6"/>
       </w:pPr>
-      <w:bookmarkStart w:id="89" w:name="us-court-of-appeals-9th-circuit-1992"/>
-      <w:bookmarkEnd w:id="89"/>
+      <w:bookmarkStart w:id="92" w:name="us-court-of-appeals-9th-circuit-1992"/>
+      <w:bookmarkEnd w:id="92"/>
       <w:r>
         <w:t xml:space="preserve">US Court of Appeals, 9th Circuit (1992)</w:t>
       </w:r>
@@ -3784,7 +4007,7 @@
           <w:ilvl w:val="0"/>
         </w:numPr>
       </w:pPr>
-      <w:hyperlink r:id="rId90">
+      <w:hyperlink r:id="rId93">
         <w:r>
           <w:rPr>
             <w:rStyle w:val="Link"/>
@@ -3801,7 +4024,7 @@
           <w:ilvl w:val="0"/>
         </w:numPr>
       </w:pPr>
-      <w:hyperlink r:id="rId91">
+      <w:hyperlink r:id="rId94">
         <w:r>
           <w:rPr>
             <w:rStyle w:val="Link"/>
@@ -3818,7 +4041,7 @@
           <w:ilvl w:val="0"/>
         </w:numPr>
       </w:pPr>
-      <w:hyperlink r:id="rId92">
+      <w:hyperlink r:id="rId95">
         <w:r>
           <w:rPr>
             <w:rStyle w:val="Link"/>
@@ -3864,8 +4087,8 @@
       <w:pPr>
         <w:pStyle w:val="Heading4"/>
       </w:pPr>
-      <w:bookmarkStart w:id="93" w:name="i.-section-3344"/>
-      <w:bookmarkEnd w:id="93"/>
+      <w:bookmarkStart w:id="96" w:name="i.-section-3344"/>
+      <w:bookmarkEnd w:id="96"/>
       <w:r>
         <w:t xml:space="preserve">I.</w:t>
       </w:r>
@@ -3891,7 +4114,7 @@
       <w:r>
         <w:t xml:space="preserve"> </w:t>
       </w:r>
-      <w:hyperlink r:id="rId94">
+      <w:hyperlink r:id="rId97">
         <w:r>
           <w:rPr>
             <w:i/>
@@ -3943,8 +4166,8 @@
       <w:pPr>
         <w:pStyle w:val="Heading4"/>
       </w:pPr>
-      <w:bookmarkStart w:id="95" w:name="ii.-right-of-publicity"/>
-      <w:bookmarkEnd w:id="95"/>
+      <w:bookmarkStart w:id="98" w:name="ii.-right-of-publicity"/>
+      <w:bookmarkEnd w:id="98"/>
       <w:r>
         <w:t xml:space="preserve">II.</w:t>
       </w:r>
@@ -3965,7 +4188,7 @@
       <w:r>
         <w:t xml:space="preserve"> </w:t>
       </w:r>
-      <w:hyperlink r:id="rId96">
+      <w:hyperlink r:id="rId99">
         <w:r>
           <w:rPr>
             <w:i/>
@@ -4236,7 +4459,7 @@
       <w:r>
         <w:t xml:space="preserve"> </w:t>
       </w:r>
-      <w:hyperlink r:id="rId78">
+      <w:hyperlink r:id="rId81">
         <w:r>
           <w:rPr>
             <w:i/>
@@ -4300,7 +4523,7 @@
       <w:r>
         <w:t xml:space="preserve"> </w:t>
       </w:r>
-      <w:hyperlink r:id="rId69">
+      <w:hyperlink r:id="rId72">
         <w:r>
           <w:rPr>
             <w:i/>
@@ -4432,7 +4655,7 @@
       </w:r>
     </w:p>
     <w:p>
-      <w:hyperlink r:id="rId69">
+      <w:hyperlink r:id="rId72">
         <w:r>
           <w:rPr>
             <w:i/>
@@ -4539,8 +4762,8 @@
       <w:pPr>
         <w:pStyle w:val="Heading4"/>
       </w:pPr>
-      <w:bookmarkStart w:id="97" w:name="iv.-the-parody-defense"/>
-      <w:bookmarkEnd w:id="97"/>
+      <w:bookmarkStart w:id="100" w:name="iv.-the-parody-defense"/>
+      <w:bookmarkEnd w:id="100"/>
       <w:r>
         <w:t xml:space="preserve">IV.</w:t>
       </w:r>
@@ -4561,7 +4784,7 @@
       <w:r>
         <w:t xml:space="preserve"> </w:t>
       </w:r>
-      <w:hyperlink r:id="rId98">
+      <w:hyperlink r:id="rId101">
         <w:r>
           <w:rPr>
             <w:i/>
@@ -4591,7 +4814,7 @@
       <w:r>
         <w:t xml:space="preserve"> </w:t>
       </w:r>
-      <w:hyperlink r:id="rId99">
+      <w:hyperlink r:id="rId102">
         <w:r>
           <w:rPr>
             <w:i/>
@@ -4620,8 +4843,8 @@
       <w:pPr>
         <w:pStyle w:val="Heading4"/>
       </w:pPr>
-      <w:bookmarkStart w:id="100" w:name="v.-conclusion"/>
-      <w:bookmarkEnd w:id="100"/>
+      <w:bookmarkStart w:id="103" w:name="v.-conclusion"/>
+      <w:bookmarkEnd w:id="103"/>
       <w:r>
         <w:t xml:space="preserve">V.</w:t>
       </w:r>
@@ -4649,8 +4872,8 @@
       <w:pPr>
         <w:pStyle w:val="Heading4"/>
       </w:pPr>
-      <w:bookmarkStart w:id="101" w:name="dissent"/>
-      <w:bookmarkEnd w:id="101"/>
+      <w:bookmarkStart w:id="104" w:name="dissent"/>
+      <w:bookmarkEnd w:id="104"/>
       <w:r>
         <w:t xml:space="preserve">Dissent</w:t>
       </w:r>
@@ -4691,8 +4914,8 @@
       <w:pPr>
         <w:pStyle w:val="Heading3"/>
       </w:pPr>
-      <w:bookmarkStart w:id="102" w:name="white-v.-samsung-electronics-inc."/>
-      <w:bookmarkEnd w:id="102"/>
+      <w:bookmarkStart w:id="105" w:name="white-v.-samsung-electronics-inc."/>
+      <w:bookmarkEnd w:id="105"/>
       <w:r>
         <w:t xml:space="preserve">White v. Samsung Electronics, Inc.</w:t>
       </w:r>
@@ -4701,8 +4924,8 @@
       <w:pPr>
         <w:pStyle w:val="Heading6"/>
       </w:pPr>
-      <w:bookmarkStart w:id="103" w:name="us-court-of-appeals-9th-circuit-1993"/>
-      <w:bookmarkEnd w:id="103"/>
+      <w:bookmarkStart w:id="106" w:name="us-court-of-appeals-9th-circuit-1993"/>
+      <w:bookmarkEnd w:id="106"/>
       <w:r>
         <w:t xml:space="preserve">US Court of Appeals, 9th Circuit (1993)</w:t>
       </w:r>
@@ -4715,7 +4938,7 @@
           <w:ilvl w:val="0"/>
         </w:numPr>
       </w:pPr>
-      <w:hyperlink r:id="rId90">
+      <w:hyperlink r:id="rId93">
         <w:r>
           <w:rPr>
             <w:rStyle w:val="Link"/>
@@ -4890,7 +5113,7 @@
       <w:r>
         <w:t xml:space="preserve"> </w:t>
       </w:r>
-      <w:hyperlink r:id="rId104">
+      <w:hyperlink r:id="rId107">
         <w:r>
           <w:rPr>
             <w:i/>
@@ -4930,7 +5153,7 @@
       <w:r>
         <w:t xml:space="preserve"> </w:t>
       </w:r>
-      <w:hyperlink r:id="rId105">
+      <w:hyperlink r:id="rId108">
         <w:r>
           <w:rPr>
             <w:i/>
@@ -4966,7 +5189,7 @@
       <w:r>
         <w:t xml:space="preserve"> </w:t>
       </w:r>
-      <w:hyperlink r:id="rId106">
+      <w:hyperlink r:id="rId109">
         <w:r>
           <w:rPr>
             <w:i/>
@@ -5095,8 +5318,8 @@
       <w:pPr>
         <w:pStyle w:val="Heading2"/>
       </w:pPr>
-      <w:bookmarkStart w:id="107" w:name="criminal-celebrities"/>
-      <w:bookmarkEnd w:id="107"/>
+      <w:bookmarkStart w:id="110" w:name="criminal-celebrities"/>
+      <w:bookmarkEnd w:id="110"/>
       <w:r>
         <w:t xml:space="preserve">Criminal Celebrities</w:t>
       </w:r>
@@ -5105,8 +5328,8 @@
       <w:pPr>
         <w:pStyle w:val="Heading3"/>
       </w:pPr>
-      <w:bookmarkStart w:id="108" w:name="simon-schuster-inc.-v.-members-of-ny-state-crime-victims-bd."/>
-      <w:bookmarkEnd w:id="108"/>
+      <w:bookmarkStart w:id="111" w:name="simon-schuster-inc.-v.-members-of-ny-state-crime-victims-bd."/>
+      <w:bookmarkEnd w:id="111"/>
       <w:r>
         <w:rPr>
           <w:i/>
@@ -5118,8 +5341,8 @@
       <w:pPr>
         <w:pStyle w:val="Heading5"/>
       </w:pPr>
-      <w:bookmarkStart w:id="109" w:name="united-states-supreme-court-1991"/>
-      <w:bookmarkEnd w:id="109"/>
+      <w:bookmarkStart w:id="112" w:name="united-states-supreme-court-1991"/>
+      <w:bookmarkEnd w:id="112"/>
       <w:r>
         <w:t xml:space="preserve">United States Supreme Court (1991)</w:t>
       </w:r>
@@ -5132,7 +5355,7 @@
           <w:ilvl w:val="0"/>
         </w:numPr>
       </w:pPr>
-      <w:hyperlink r:id="rId110">
+      <w:hyperlink r:id="rId113">
         <w:r>
           <w:rPr>
             <w:rStyle w:val="Link"/>
@@ -5149,7 +5372,7 @@
           <w:ilvl w:val="0"/>
         </w:numPr>
       </w:pPr>
-      <w:hyperlink r:id="rId111">
+      <w:hyperlink r:id="rId114">
         <w:r>
           <w:rPr>
             <w:rStyle w:val="Link"/>
@@ -5166,7 +5389,7 @@
           <w:ilvl w:val="0"/>
         </w:numPr>
       </w:pPr>
-      <w:hyperlink r:id="rId112">
+      <w:hyperlink r:id="rId115">
         <w:r>
           <w:rPr>
             <w:rStyle w:val="Link"/>
@@ -5189,8 +5412,8 @@
       <w:pPr>
         <w:pStyle w:val="Heading3"/>
       </w:pPr>
-      <w:bookmarkStart w:id="113" w:name="i.a."/>
-      <w:bookmarkEnd w:id="113"/>
+      <w:bookmarkStart w:id="116" w:name="i.a."/>
+      <w:bookmarkEnd w:id="116"/>
       <w:r>
         <w:t xml:space="preserve">I.A.</w:t>
       </w:r>
@@ -5288,8 +5511,8 @@
       <w:pPr>
         <w:pStyle w:val="Heading3"/>
       </w:pPr>
-      <w:bookmarkStart w:id="114" w:name="i.b."/>
-      <w:bookmarkEnd w:id="114"/>
+      <w:bookmarkStart w:id="117" w:name="i.b."/>
+      <w:bookmarkEnd w:id="117"/>
       <w:r>
         <w:t xml:space="preserve">I.B.</w:t>
       </w:r>
@@ -5361,8 +5584,8 @@
       <w:pPr>
         <w:pStyle w:val="Heading3"/>
       </w:pPr>
-      <w:bookmarkStart w:id="115" w:name="i.c."/>
-      <w:bookmarkEnd w:id="115"/>
+      <w:bookmarkStart w:id="118" w:name="i.c."/>
+      <w:bookmarkEnd w:id="118"/>
       <w:r>
         <w:t xml:space="preserve">I.C.</w:t>
       </w:r>
@@ -5376,8 +5599,8 @@
       <w:pPr>
         <w:pStyle w:val="Heading3"/>
       </w:pPr>
-      <w:bookmarkStart w:id="116" w:name="ii.a."/>
-      <w:bookmarkEnd w:id="116"/>
+      <w:bookmarkStart w:id="119" w:name="ii.a."/>
+      <w:bookmarkEnd w:id="119"/>
       <w:r>
         <w:t xml:space="preserve">II.A.</w:t>
       </w:r>
@@ -5389,7 +5612,7 @@
       <w:r>
         <w:t xml:space="preserve"> </w:t>
       </w:r>
-      <w:hyperlink r:id="rId117">
+      <w:hyperlink r:id="rId120">
         <w:r>
           <w:rPr>
             <w:i/>
@@ -5416,7 +5639,7 @@
       <w:r>
         <w:t xml:space="preserve"> </w:t>
       </w:r>
-      <w:hyperlink r:id="rId118">
+      <w:hyperlink r:id="rId121">
         <w:r>
           <w:rPr>
             <w:i/>
@@ -5448,7 +5671,7 @@
       <w:r>
         <w:t xml:space="preserve"> </w:t>
       </w:r>
-      <w:hyperlink r:id="rId117">
+      <w:hyperlink r:id="rId120">
         <w:r>
           <w:rPr>
             <w:i/>
@@ -5463,7 +5686,7 @@
       <w:r>
         <w:t xml:space="preserve"> </w:t>
       </w:r>
-      <w:hyperlink r:id="rId119">
+      <w:hyperlink r:id="rId122">
         <w:r>
           <w:rPr>
             <w:i/>
@@ -5490,54 +5713,54 @@
       <w:r>
         <w:t xml:space="preserve"> </w:t>
       </w:r>
+      <w:hyperlink r:id="rId123">
+        <w:r>
+          <w:rPr>
+            <w:i/>
+            <w:rStyle w:val="Link"/>
+          </w:rPr>
+          <w:t xml:space="preserve">Police Dept. of Chicago v. Mosley,</w:t>
+        </w:r>
+        <w:r>
+          <w:rPr>
+            <w:rStyle w:val="Link"/>
+          </w:rPr>
+          <w:t xml:space="preserve"> </w:t>
+        </w:r>
+        <w:r>
+          <w:rPr>
+            <w:rStyle w:val="Link"/>
+          </w:rPr>
+          <w:t xml:space="preserve">(S.Ct. 1972)</w:t>
+        </w:r>
+      </w:hyperlink>
+      <w:r>
+        <w:t xml:space="preserve">. In the context of financial regulation, it bears repeating, as we did in</w:t>
+      </w:r>
+      <w:r>
+        <w:t xml:space="preserve"> </w:t>
+      </w:r>
+      <w:r>
+        <w:rPr>
+          <w:i/>
+        </w:rPr>
+        <w:t xml:space="preserve">Leathers,</w:t>
+      </w:r>
+      <w:r>
+        <w:t xml:space="preserve"> </w:t>
+      </w:r>
+      <w:r>
+        <w:t xml:space="preserve">that the government's ability to impose content-based burdens on speech raises the specter that the government may effectively drive certain ideas or viewpoints from the marketplace.</w:t>
+      </w:r>
+      <w:r>
+        <w:t xml:space="preserve"> </w:t>
+      </w:r>
       <w:hyperlink r:id="rId120">
         <w:r>
           <w:rPr>
             <w:i/>
             <w:rStyle w:val="Link"/>
           </w:rPr>
-          <w:t xml:space="preserve">Police Dept. of Chicago v. Mosley,</w:t>
-        </w:r>
-        <w:r>
-          <w:rPr>
-            <w:rStyle w:val="Link"/>
-          </w:rPr>
-          <w:t xml:space="preserve"> </w:t>
-        </w:r>
-        <w:r>
-          <w:rPr>
-            <w:rStyle w:val="Link"/>
-          </w:rPr>
-          <w:t xml:space="preserve">(S.Ct. 1972)</w:t>
-        </w:r>
-      </w:hyperlink>
-      <w:r>
-        <w:t xml:space="preserve">. In the context of financial regulation, it bears repeating, as we did in</w:t>
-      </w:r>
-      <w:r>
-        <w:t xml:space="preserve"> </w:t>
-      </w:r>
-      <w:r>
-        <w:rPr>
-          <w:i/>
-        </w:rPr>
-        <w:t xml:space="preserve">Leathers,</w:t>
-      </w:r>
-      <w:r>
-        <w:t xml:space="preserve"> </w:t>
-      </w:r>
-      <w:r>
-        <w:t xml:space="preserve">that the government's ability to impose content-based burdens on speech raises the specter that the government may effectively drive certain ideas or viewpoints from the marketplace.</w:t>
-      </w:r>
-      <w:r>
-        <w:t xml:space="preserve"> </w:t>
-      </w:r>
-      <w:hyperlink r:id="rId117">
-        <w:r>
-          <w:rPr>
-            <w:i/>
-            <w:rStyle w:val="Link"/>
-          </w:rPr>
           <w:t xml:space="preserve">Leathers</w:t>
         </w:r>
       </w:hyperlink>
@@ -5577,69 +5800,69 @@
       <w:r>
         <w:t xml:space="preserve"> </w:t>
       </w:r>
+      <w:hyperlink r:id="rId124">
+        <w:r>
+          <w:rPr>
+            <w:i/>
+            <w:rStyle w:val="Link"/>
+          </w:rPr>
+          <w:t xml:space="preserve">Cohen v. California,</w:t>
+        </w:r>
+        <w:r>
+          <w:rPr>
+            <w:rStyle w:val="Link"/>
+          </w:rPr>
+          <w:t xml:space="preserve"> </w:t>
+        </w:r>
+        <w:r>
+          <w:rPr>
+            <w:rStyle w:val="Link"/>
+          </w:rPr>
+          <w:t xml:space="preserve">(S.Ct. 1971)</w:t>
+        </w:r>
+      </w:hyperlink>
+      <w:r>
+        <w:t xml:space="preserve">).</w:t>
+      </w:r>
+    </w:p>
+    <w:p>
+      <w:r>
+        <w:t xml:space="preserve">The Son of Sam law is such a content-based statute. It singles out income derived from expressive activity for a burden the State places on no other income, and it is directed only at works with a specified content. Whether the First Amendment "speaker" is considered to be Henry Hill, whose income the statute places in escrow because of the story he has told, or Simon &amp; Schuster, which can publish books about crime with the assistance of only those criminals willing to forgo remuneration for at least five years, the statute plainly imposes a financial disincentive only on speech of a particular content.</w:t>
+      </w:r>
+    </w:p>
+    <w:p>
+      <w:r>
+        <w:t xml:space="preserve">The Board tries unsuccessfully to distinguish the Son of Sam law from the discriminatory tax at issue in</w:t>
+      </w:r>
+      <w:r>
+        <w:t xml:space="preserve"> </w:t>
+      </w:r>
+      <w:r>
+        <w:rPr>
+          <w:i/>
+        </w:rPr>
+        <w:t xml:space="preserve">Arkansas Writers' Project.</w:t>
+      </w:r>
+      <w:r>
+        <w:t xml:space="preserve"> </w:t>
+      </w:r>
+      <w:r>
+        <w:t xml:space="preserve">While the Son of Sam law escrows all of the speaker's speech-derived income for at least five years, rather than taxing a percentage of it outright, this difference can hardly serve as the basis for disparate treatment under the First Amendment. Both forms of financial burden operate as disincentives to speak; indeed, in many cases it will be impossible to discern in advance which type of regulation will be more costly to the speaker.…</w:t>
+      </w:r>
+    </w:p>
+    <w:p>
+      <w:r>
+        <w:t xml:space="preserve">The Son of Sam law establishes a financial disincentive to create or publish works with a particular content. In order to justify such differential treatment, "the State must show that its regulation is necessary to serve a compelling state interest and is narrowly drawn to achieve that end."</w:t>
+      </w:r>
+      <w:r>
+        <w:t xml:space="preserve"> </w:t>
+      </w:r>
       <w:hyperlink r:id="rId121">
         <w:r>
           <w:rPr>
             <w:i/>
             <w:rStyle w:val="Link"/>
           </w:rPr>
-          <w:t xml:space="preserve">Cohen v. California,</w:t>
-        </w:r>
-        <w:r>
-          <w:rPr>
-            <w:rStyle w:val="Link"/>
-          </w:rPr>
-          <w:t xml:space="preserve"> </w:t>
-        </w:r>
-        <w:r>
-          <w:rPr>
-            <w:rStyle w:val="Link"/>
-          </w:rPr>
-          <w:t xml:space="preserve">(S.Ct. 1971)</w:t>
-        </w:r>
-      </w:hyperlink>
-      <w:r>
-        <w:t xml:space="preserve">).</w:t>
-      </w:r>
-    </w:p>
-    <w:p>
-      <w:r>
-        <w:t xml:space="preserve">The Son of Sam law is such a content-based statute. It singles out income derived from expressive activity for a burden the State places on no other income, and it is directed only at works with a specified content. Whether the First Amendment "speaker" is considered to be Henry Hill, whose income the statute places in escrow because of the story he has told, or Simon &amp; Schuster, which can publish books about crime with the assistance of only those criminals willing to forgo remuneration for at least five years, the statute plainly imposes a financial disincentive only on speech of a particular content.</w:t>
-      </w:r>
-    </w:p>
-    <w:p>
-      <w:r>
-        <w:t xml:space="preserve">The Board tries unsuccessfully to distinguish the Son of Sam law from the discriminatory tax at issue in</w:t>
-      </w:r>
-      <w:r>
-        <w:t xml:space="preserve"> </w:t>
-      </w:r>
-      <w:r>
-        <w:rPr>
-          <w:i/>
-        </w:rPr>
-        <w:t xml:space="preserve">Arkansas Writers' Project.</w:t>
-      </w:r>
-      <w:r>
-        <w:t xml:space="preserve"> </w:t>
-      </w:r>
-      <w:r>
-        <w:t xml:space="preserve">While the Son of Sam law escrows all of the speaker's speech-derived income for at least five years, rather than taxing a percentage of it outright, this difference can hardly serve as the basis for disparate treatment under the First Amendment. Both forms of financial burden operate as disincentives to speak; indeed, in many cases it will be impossible to discern in advance which type of regulation will be more costly to the speaker.…</w:t>
-      </w:r>
-    </w:p>
-    <w:p>
-      <w:r>
-        <w:t xml:space="preserve">The Son of Sam law establishes a financial disincentive to create or publish works with a particular content. In order to justify such differential treatment, "the State must show that its regulation is necessary to serve a compelling state interest and is narrowly drawn to achieve that end."</w:t>
-      </w:r>
-      <w:r>
-        <w:t xml:space="preserve"> </w:t>
-      </w:r>
-      <w:hyperlink r:id="rId118">
-        <w:r>
-          <w:rPr>
-            <w:i/>
-            <w:rStyle w:val="Link"/>
-          </w:rPr>
           <w:t xml:space="preserve">Arkansas Writers' Project,</w:t>
         </w:r>
       </w:hyperlink>
@@ -5651,8 +5874,8 @@
       <w:pPr>
         <w:pStyle w:val="Heading3"/>
       </w:pPr>
-      <w:bookmarkStart w:id="122" w:name="ii.b."/>
-      <w:bookmarkEnd w:id="122"/>
+      <w:bookmarkStart w:id="125" w:name="ii.b."/>
+      <w:bookmarkEnd w:id="125"/>
       <w:r>
         <w:t xml:space="preserve">II.B.</w:t>
       </w:r>
@@ -5664,7 +5887,7 @@
       <w:r>
         <w:t xml:space="preserve"> </w:t>
       </w:r>
-      <w:hyperlink r:id="rId98">
+      <w:hyperlink r:id="rId101">
         <w:r>
           <w:rPr>
             <w:i/>
@@ -5694,7 +5917,7 @@
       <w:r>
         <w:t xml:space="preserve"> </w:t>
       </w:r>
-      <w:hyperlink r:id="rId123">
+      <w:hyperlink r:id="rId126">
         <w:r>
           <w:rPr>
             <w:i/>
@@ -5726,7 +5949,7 @@
       <w:r>
         <w:t xml:space="preserve"> </w:t>
       </w:r>
-      <w:hyperlink r:id="rId124">
+      <w:hyperlink r:id="rId127">
         <w:r>
           <w:rPr>
             <w:i/>
@@ -5758,7 +5981,7 @@
       <w:r>
         <w:t xml:space="preserve"> </w:t>
       </w:r>
-      <w:hyperlink r:id="rId125">
+      <w:hyperlink r:id="rId128">
         <w:r>
           <w:rPr>
             <w:i/>
@@ -5776,7 +5999,7 @@
       <w:r>
         <w:t xml:space="preserve"> </w:t>
       </w:r>
-      <w:hyperlink r:id="rId126">
+      <w:hyperlink r:id="rId129">
         <w:r>
           <w:rPr>
             <w:i/>
@@ -5820,8 +6043,8 @@
       <w:pPr>
         <w:pStyle w:val="Heading3"/>
       </w:pPr>
-      <w:bookmarkStart w:id="127" w:name="ii.c."/>
-      <w:bookmarkEnd w:id="127"/>
+      <w:bookmarkStart w:id="130" w:name="ii.c."/>
+      <w:bookmarkEnd w:id="130"/>
       <w:r>
         <w:t xml:space="preserve">II.C.</w:t>
       </w:r>
@@ -5911,8 +6134,8 @@
       <w:pPr>
         <w:pStyle w:val="Heading3"/>
       </w:pPr>
-      <w:bookmarkStart w:id="128" w:name="iii"/>
-      <w:bookmarkEnd w:id="128"/>
+      <w:bookmarkStart w:id="131" w:name="iii"/>
+      <w:bookmarkEnd w:id="131"/>
       <w:r>
         <w:t xml:space="preserve">III</w:t>
       </w:r>
@@ -5939,8 +6162,8 @@
       <w:pPr>
         <w:pStyle w:val="Heading2"/>
       </w:pPr>
-      <w:bookmarkStart w:id="129" w:name="transformation"/>
-      <w:bookmarkEnd w:id="129"/>
+      <w:bookmarkStart w:id="132" w:name="transformation"/>
+      <w:bookmarkEnd w:id="132"/>
       <w:r>
         <w:t xml:space="preserve">Transformation</w:t>
       </w:r>
@@ -5949,8 +6172,8 @@
       <w:pPr>
         <w:pStyle w:val="Heading3"/>
       </w:pPr>
-      <w:bookmarkStart w:id="130" w:name="comedy-iii-productions-v.-gary-saderup-inc."/>
-      <w:bookmarkEnd w:id="130"/>
+      <w:bookmarkStart w:id="133" w:name="comedy-iii-productions-v.-gary-saderup-inc."/>
+      <w:bookmarkEnd w:id="133"/>
       <w:r>
         <w:t xml:space="preserve">Comedy III Productions v. Gary Saderup, Inc.</w:t>
       </w:r>
@@ -5959,8 +6182,8 @@
       <w:pPr>
         <w:pStyle w:val="Heading6"/>
       </w:pPr>
-      <w:bookmarkStart w:id="131" w:name="california-supreme-court-2001"/>
-      <w:bookmarkEnd w:id="131"/>
+      <w:bookmarkStart w:id="134" w:name="california-supreme-court-2001"/>
+      <w:bookmarkEnd w:id="134"/>
       <w:r>
         <w:t xml:space="preserve">California Supreme Court (2001)</w:t>
       </w:r>
@@ -5994,8 +6217,8 @@
       <w:pPr>
         <w:pStyle w:val="Heading4"/>
       </w:pPr>
-      <w:bookmarkStart w:id="132" w:name="i.-the-statute"/>
-      <w:bookmarkEnd w:id="132"/>
+      <w:bookmarkStart w:id="135" w:name="i.-the-statute"/>
+      <w:bookmarkEnd w:id="135"/>
       <w:r>
         <w:t xml:space="preserve">I. The Statute</w:t>
       </w:r>
@@ -6007,7 +6230,7 @@
       <w:r>
         <w:t xml:space="preserve"> </w:t>
       </w:r>
-      <w:hyperlink r:id="rId50">
+      <w:hyperlink r:id="rId52">
         <w:r>
           <w:rPr>
             <w:i/>
@@ -6117,8 +6340,8 @@
       <w:pPr>
         <w:pStyle w:val="Heading4"/>
       </w:pPr>
-      <w:bookmarkStart w:id="133" w:name="ii.-facts"/>
-      <w:bookmarkEnd w:id="133"/>
+      <w:bookmarkStart w:id="136" w:name="ii.-facts"/>
+      <w:bookmarkEnd w:id="136"/>
       <w:r>
         <w:t xml:space="preserve">II. Facts</w:t>
       </w:r>
@@ -6167,8 +6390,8 @@
       <w:pPr>
         <w:pStyle w:val="Heading4"/>
       </w:pPr>
-      <w:bookmarkStart w:id="134" w:name="iii.-discussion"/>
-      <w:bookmarkEnd w:id="134"/>
+      <w:bookmarkStart w:id="137" w:name="iii.-discussion"/>
+      <w:bookmarkEnd w:id="137"/>
       <w:r>
         <w:t xml:space="preserve">III. Discussion</w:t>
       </w:r>
@@ -6177,8 +6400,8 @@
       <w:pPr>
         <w:pStyle w:val="Heading4"/>
       </w:pPr>
-      <w:bookmarkStart w:id="135" w:name="a.-the-statutory-issue"/>
-      <w:bookmarkEnd w:id="135"/>
+      <w:bookmarkStart w:id="138" w:name="a.-the-statutory-issue"/>
+      <w:bookmarkEnd w:id="138"/>
       <w:r>
         <w:rPr>
           <w:i/>
@@ -6240,8 +6463,8 @@
       <w:pPr>
         <w:pStyle w:val="Heading4"/>
       </w:pPr>
-      <w:bookmarkStart w:id="136" w:name="b.-the-constitutional-issue"/>
-      <w:bookmarkEnd w:id="136"/>
+      <w:bookmarkStart w:id="139" w:name="b.-the-constitutional-issue"/>
+      <w:bookmarkEnd w:id="139"/>
       <w:r>
         <w:rPr>
           <w:i/>
@@ -6258,7 +6481,7 @@
       <w:r>
         <w:t xml:space="preserve">As the trial court found, Saderup's portraits of The Three Stooges are expressive works and not an advertisement for or endorsement of a product. Although his work was done for financial gain, "[t]he First Amendment is not limited to those who publish without charge.... [An expressive activity] does not lose its constitutional protection because it is undertaken for profit." (</w:t>
       </w:r>
-      <w:hyperlink r:id="rId137">
+      <w:hyperlink r:id="rId140">
         <w:r>
           <w:rPr>
             <w:i/>
@@ -6303,7 +6526,7 @@
       <w:r>
         <w:t xml:space="preserve"> </w:t>
       </w:r>
-      <w:hyperlink r:id="rId137">
+      <w:hyperlink r:id="rId140">
         <w:r>
           <w:rPr>
             <w:i/>
@@ -6379,7 +6602,7 @@
       <w:r>
         <w:t xml:space="preserve"> </w:t>
       </w:r>
-      <w:hyperlink r:id="rId62">
+      <w:hyperlink r:id="rId64">
         <w:r>
           <w:rPr>
             <w:i/>
@@ -6419,7 +6642,7 @@
       <w:r>
         <w:t xml:space="preserve"> </w:t>
       </w:r>
-      <w:hyperlink r:id="rId50">
+      <w:hyperlink r:id="rId52">
         <w:r>
           <w:rPr>
             <w:i/>
@@ -6454,7 +6677,7 @@
       <w:r>
         <w:t xml:space="preserve"> </w:t>
       </w:r>
-      <w:hyperlink r:id="rId75">
+      <w:hyperlink r:id="rId78">
         <w:r>
           <w:rPr>
             <w:i/>
@@ -6513,7 +6736,7 @@
       <w:r>
         <w:t xml:space="preserve"> </w:t>
       </w:r>
-      <w:hyperlink r:id="rId50">
+      <w:hyperlink r:id="rId52">
         <w:r>
           <w:rPr>
             <w:i/>
@@ -6540,7 +6763,7 @@
       <w:r>
         <w:t xml:space="preserve">proposed a balancing test to distinguish protected from unprotected appropriation of celebrity likenesses: "an action for infringement of the right of publicity can be maintained only if the proprietary interests at issue clearly outweigh the value of free expression in this context." (</w:t>
       </w:r>
-      <w:hyperlink r:id="rId137">
+      <w:hyperlink r:id="rId140">
         <w:r>
           <w:rPr>
             <w:i/>
@@ -6577,7 +6800,7 @@
       <w:r>
         <w:t xml:space="preserve">Nonetheless, the first fair use factor--"the purpose and character of the use" … does seem particularly pertinent to the task of reconciling the rights of free expression and publicity. As the Supreme Court has stated, the central purpose of the inquiry into this fair use factor "is to see, in Justice Story's words, whether the new work merely 'supersede[s] the objects' of the original creation or instead adds something new, with a further purpose or different character, altering the first with new expression, meaning, or message; it asks, in other words, whether and to what extent the new work is 'transformative.' Although such transformative use is not absolutely necessary for a finding of fair use, [citation] the goal of copyright, to promote science and the arts, is generally furthered by the creation of transformative works." (</w:t>
       </w:r>
-      <w:hyperlink r:id="rId138">
+      <w:hyperlink r:id="rId141">
         <w:r>
           <w:rPr>
             <w:i/>
@@ -6609,7 +6832,7 @@
       <w:r>
         <w:t xml:space="preserve"> </w:t>
       </w:r>
-      <w:hyperlink r:id="rId75">
+      <w:hyperlink r:id="rId78">
         <w:r>
           <w:rPr>
             <w:i/>
@@ -6629,7 +6852,7 @@
       <w:r>
         <w:t xml:space="preserve"> </w:t>
       </w:r>
-      <w:hyperlink r:id="rId139">
+      <w:hyperlink r:id="rId142">
         <w:r>
           <w:rPr>
             <w:i/>
@@ -6655,7 +6878,7 @@
       </w:r>
     </w:p>
     <w:p>
-      <w:hyperlink r:id="rId139">
+      <w:hyperlink r:id="rId142">
         <w:r>
           <w:rPr>
             <w:i/>
@@ -6718,7 +6941,7 @@
       <w:r>
         <w:t xml:space="preserve"> </w:t>
       </w:r>
-      <w:hyperlink r:id="rId98">
+      <w:hyperlink r:id="rId101">
         <w:r>
           <w:rPr>
             <w:rStyle w:val="Link"/>
@@ -6732,7 +6955,7 @@
       <w:r>
         <w:t xml:space="preserve"> </w:t>
       </w:r>
-      <w:hyperlink r:id="rId138">
+      <w:hyperlink r:id="rId141">
         <w:r>
           <w:rPr>
             <w:i/>
@@ -6782,7 +7005,7 @@
       <w:r>
         <w:t xml:space="preserve"> </w:t>
       </w:r>
-      <w:hyperlink r:id="rId140">
+      <w:hyperlink r:id="rId143">
         <w:r>
           <w:rPr>
             <w:i/>
@@ -6802,7 +7025,7 @@
       <w:r>
         <w:t xml:space="preserve"> </w:t>
       </w:r>
-      <w:hyperlink r:id="rId141">
+      <w:hyperlink r:id="rId144">
         <w:r>
           <w:rPr>
             <w:i/>
@@ -6849,8 +7072,8 @@
       <w:pPr>
         <w:pStyle w:val="Heading4"/>
       </w:pPr>
-      <w:bookmarkStart w:id="142" w:name="iv.-disposition"/>
-      <w:bookmarkEnd w:id="142"/>
+      <w:bookmarkStart w:id="145" w:name="iv.-disposition"/>
+      <w:bookmarkEnd w:id="145"/>
       <w:r>
         <w:t xml:space="preserve">IV. Disposition</w:t>
       </w:r>
@@ -6864,8 +7087,8 @@
       <w:pPr>
         <w:pStyle w:val="Heading3"/>
       </w:pPr>
-      <w:bookmarkStart w:id="143" w:name="cases-covered-in-class"/>
-      <w:bookmarkEnd w:id="143"/>
+      <w:bookmarkStart w:id="146" w:name="cases-covered-in-class"/>
+      <w:bookmarkEnd w:id="146"/>
       <w:r>
         <w:t xml:space="preserve">Cases Covered In Class</w:t>
       </w:r>
@@ -6874,8 +7097,8 @@
       <w:pPr>
         <w:pStyle w:val="Heading4"/>
       </w:pPr>
-      <w:bookmarkStart w:id="144" w:name="parks-v.-laface-records"/>
-      <w:bookmarkEnd w:id="144"/>
+      <w:bookmarkStart w:id="147" w:name="parks-v.-laface-records"/>
+      <w:bookmarkEnd w:id="147"/>
       <w:r>
         <w:rPr>
           <w:i/>
@@ -6887,8 +7110,8 @@
       <w:pPr>
         <w:pStyle w:val="Heading6"/>
       </w:pPr>
-      <w:bookmarkStart w:id="145" w:name="th-cir.-2001"/>
-      <w:bookmarkEnd w:id="145"/>
+      <w:bookmarkStart w:id="148" w:name="th-cir.-2001"/>
+      <w:bookmarkEnd w:id="148"/>
       <w:r>
         <w:t xml:space="preserve">(6th Cir. 2001)</w:t>
       </w:r>
@@ -6901,7 +7124,7 @@
           <w:ilvl w:val="0"/>
         </w:numPr>
       </w:pPr>
-      <w:hyperlink r:id="rId146">
+      <w:hyperlink r:id="rId149">
         <w:r>
           <w:rPr>
             <w:rStyle w:val="Link"/>
@@ -6918,7 +7141,7 @@
           <w:ilvl w:val="0"/>
         </w:numPr>
       </w:pPr>
-      <w:hyperlink r:id="rId147">
+      <w:hyperlink r:id="rId150">
         <w:r>
           <w:rPr>
             <w:rStyle w:val="Link"/>
@@ -6931,8 +7154,8 @@
       <w:pPr>
         <w:pStyle w:val="Heading4"/>
       </w:pPr>
-      <w:bookmarkStart w:id="148" w:name="etw-corp.-v.-jireh-publishing"/>
-      <w:bookmarkEnd w:id="148"/>
+      <w:bookmarkStart w:id="151" w:name="etw-corp.-v.-jireh-publishing"/>
+      <w:bookmarkEnd w:id="151"/>
       <w:r>
         <w:rPr>
           <w:i/>
@@ -6944,8 +7167,8 @@
       <w:pPr>
         <w:pStyle w:val="Heading6"/>
       </w:pPr>
-      <w:bookmarkStart w:id="149" w:name="th-cir.-2003"/>
-      <w:bookmarkEnd w:id="149"/>
+      <w:bookmarkStart w:id="152" w:name="th-cir.-2003"/>
+      <w:bookmarkEnd w:id="152"/>
       <w:r>
         <w:t xml:space="preserve">(6th Cir. 2003)</w:t>
       </w:r>
@@ -6958,7 +7181,7 @@
           <w:ilvl w:val="0"/>
         </w:numPr>
       </w:pPr>
-      <w:hyperlink r:id="rId150">
+      <w:hyperlink r:id="rId153">
         <w:r>
           <w:rPr>
             <w:rStyle w:val="Link"/>
@@ -6975,7 +7198,7 @@
           <w:ilvl w:val="0"/>
         </w:numPr>
       </w:pPr>
-      <w:hyperlink r:id="rId151">
+      <w:hyperlink r:id="rId154">
         <w:r>
           <w:rPr>
             <w:rStyle w:val="Link"/>
@@ -6991,8 +7214,8 @@
       <w:pPr>
         <w:pStyle w:val="Heading4"/>
       </w:pPr>
-      <w:bookmarkStart w:id="152" w:name="referencefootnote-cases"/>
-      <w:bookmarkEnd w:id="152"/>
+      <w:bookmarkStart w:id="155" w:name="referencefootnote-cases"/>
+      <w:bookmarkEnd w:id="155"/>
       <w:r>
         <w:t xml:space="preserve">Reference/Footnote Cases</w:t>
       </w:r>
@@ -7005,7 +7228,7 @@
           <w:ilvl w:val="0"/>
         </w:numPr>
       </w:pPr>
-      <w:hyperlink r:id="rId153">
+      <w:hyperlink r:id="rId156">
         <w:r>
           <w:rPr>
             <w:i/>
@@ -7029,7 +7252,7 @@
           <w:ilvl w:val="0"/>
         </w:numPr>
       </w:pPr>
-      <w:hyperlink r:id="rId154">
+      <w:hyperlink r:id="rId157">
         <w:r>
           <w:rPr>
             <w:rStyle w:val="Link"/>
@@ -7062,7 +7285,7 @@
           <w:ilvl w:val="0"/>
         </w:numPr>
       </w:pPr>
-      <w:hyperlink r:id="rId155">
+      <w:hyperlink r:id="rId158">
         <w:r>
           <w:rPr>
             <w:i/>
@@ -7086,7 +7309,7 @@
           <w:ilvl w:val="0"/>
         </w:numPr>
       </w:pPr>
-      <w:hyperlink r:id="rId156">
+      <w:hyperlink r:id="rId159">
         <w:r>
           <w:rPr>
             <w:rStyle w:val="Link"/>
@@ -7106,7 +7329,7 @@
           <w:ilvl w:val="0"/>
         </w:numPr>
       </w:pPr>
-      <w:hyperlink r:id="rId55">
+      <w:hyperlink r:id="rId57">
         <w:r>
           <w:rPr>
             <w:i/>
@@ -7121,7 +7344,7 @@
       <w:r>
         <w:t xml:space="preserve"> </w:t>
       </w:r>
-      <w:hyperlink r:id="rId56">
+      <w:hyperlink r:id="rId58">
         <w:r>
           <w:rPr>
             <w:rStyle w:val="Link"/>
@@ -7141,7 +7364,7 @@
           <w:ilvl w:val="0"/>
         </w:numPr>
       </w:pPr>
-      <w:hyperlink r:id="rId157">
+      <w:hyperlink r:id="rId160">
         <w:r>
           <w:rPr>
             <w:i/>
@@ -7165,7 +7388,7 @@
           <w:ilvl w:val="0"/>
         </w:numPr>
       </w:pPr>
-      <w:hyperlink r:id="rId158">
+      <w:hyperlink r:id="rId161">
         <w:r>
           <w:rPr>
             <w:i/>
@@ -7183,7 +7406,7 @@
       <w:r>
         <w:t xml:space="preserve"> </w:t>
       </w:r>
-      <w:hyperlink r:id="rId159">
+      <w:hyperlink r:id="rId162">
         <w:r>
           <w:rPr>
             <w:rStyle w:val="Link"/>
@@ -7199,8 +7422,8 @@
       <w:pPr>
         <w:pStyle w:val="Heading4"/>
       </w:pPr>
-      <w:bookmarkStart w:id="160" w:name="totally-optional-readings-viewings"/>
-      <w:bookmarkEnd w:id="160"/>
+      <w:bookmarkStart w:id="163" w:name="totally-optional-readings-viewings"/>
+      <w:bookmarkEnd w:id="163"/>
       <w:r>
         <w:t xml:space="preserve">Totally Optional Readings &amp; Viewings</w:t>
       </w:r>
@@ -7213,12 +7436,12 @@
           <w:ilvl w:val="0"/>
         </w:numPr>
       </w:pPr>
-      <w:hyperlink r:id="rId161">
-        <w:r>
-          <w:rPr>
-            <w:rStyle w:val="Link"/>
-          </w:rPr>
-          <w:t xml:space="preserve">Katherine Heigl Sues Duane Reed Drug Stores Over Photo</w:t>
+      <w:hyperlink r:id="rId164">
+        <w:r>
+          <w:rPr>
+            <w:rStyle w:val="Link"/>
+          </w:rPr>
+          <w:t xml:space="preserve">'Call of Duty': Can Rudy Giuliani Beat Manuel Noriega, the Three Stooges and Gwen Stefani?</w:t>
         </w:r>
       </w:hyperlink>
     </w:p>
@@ -7230,12 +7453,12 @@
           <w:ilvl w:val="0"/>
         </w:numPr>
       </w:pPr>
-      <w:hyperlink r:id="rId162">
-        <w:r>
-          <w:rPr>
-            <w:rStyle w:val="Link"/>
-          </w:rPr>
-          <w:t xml:space="preserve">Katherine Heigl Ends Lawsuit Over Duane Reade Tweet (Exclusive)</w:t>
+      <w:hyperlink r:id="rId165">
+        <w:r>
+          <w:rPr>
+            <w:rStyle w:val="Link"/>
+          </w:rPr>
+          <w:t xml:space="preserve">Katherine Heigl Sues Duane Reed Drug Stores Over Photo</w:t>
         </w:r>
       </w:hyperlink>
     </w:p>
@@ -7247,12 +7470,12 @@
           <w:ilvl w:val="0"/>
         </w:numPr>
       </w:pPr>
-      <w:hyperlink r:id="rId163">
-        <w:r>
-          <w:rPr>
-            <w:rStyle w:val="Link"/>
-          </w:rPr>
-          <w:t xml:space="preserve">Lindsay Lohan is suing the makers of Grand Theft Auto V</w:t>
+      <w:hyperlink r:id="rId166">
+        <w:r>
+          <w:rPr>
+            <w:rStyle w:val="Link"/>
+          </w:rPr>
+          <w:t xml:space="preserve">Katherine Heigl Ends Lawsuit Over Duane Reade Tweet (Exclusive)</w:t>
         </w:r>
       </w:hyperlink>
     </w:p>
@@ -7264,12 +7487,12 @@
           <w:ilvl w:val="0"/>
         </w:numPr>
       </w:pPr>
-      <w:hyperlink r:id="rId164">
-        <w:r>
-          <w:rPr>
-            <w:rStyle w:val="Link"/>
-          </w:rPr>
-          <w:t xml:space="preserve">James Franco Sued for Violating Film Rights to Charles Bukowski Novel</w:t>
+      <w:hyperlink r:id="rId167">
+        <w:r>
+          <w:rPr>
+            <w:rStyle w:val="Link"/>
+          </w:rPr>
+          <w:t xml:space="preserve">Lindsay Lohan is suing the makers of Grand Theft Auto V</w:t>
         </w:r>
       </w:hyperlink>
     </w:p>
@@ -7281,13 +7504,30 @@
           <w:ilvl w:val="0"/>
         </w:numPr>
       </w:pPr>
+      <w:hyperlink r:id="rId168">
+        <w:r>
+          <w:rPr>
+            <w:rStyle w:val="Link"/>
+          </w:rPr>
+          <w:t xml:space="preserve">James Franco Sued for Violating Film Rights to Charles Bukowski Novel</w:t>
+        </w:r>
+      </w:hyperlink>
+    </w:p>
+    <w:p>
+      <w:pPr>
+        <w:pStyle w:val="Compact"/>
+        <w:numPr>
+          <w:numId w:val="1013"/>
+          <w:ilvl w:val="0"/>
+        </w:numPr>
+      </w:pPr>
       <w:r>
         <w:t xml:space="preserve">Bing Crosby's First Wife Denied Value of His</w:t>
       </w:r>
       <w:r>
         <w:t xml:space="preserve"> </w:t>
       </w:r>
-      <w:hyperlink r:id="rId165">
+      <w:hyperlink r:id="rId169">
         <w:r>
           <w:rPr>
             <w:rStyle w:val="Link"/>
@@ -7392,7 +7632,7 @@
     </w:lvl>
   </w:abstractNum>
   <w:abstractNum w:abstractNumId="990">
-    <w:nsid w:val="6523bac7"/>
+    <w:nsid w:val="1707b5b8"/>
     <w:multiLevelType w:val="multilevel"/>
     <w:lvl w:ilvl="0">
       <w:numFmt w:val="bullet"/>
@@ -7473,7 +7713,7 @@
     </w:lvl>
   </w:abstractNum>
   <w:abstractNum w:abstractNumId="99411">
-    <w:nsid w:val="ee7b6b92"/>
+    <w:nsid w:val="2599b80b"/>
     <w:multiLevelType w:val="multilevel"/>
     <w:lvl w:ilvl="0">
       <w:start w:val="1"/>
@@ -7561,7 +7801,7 @@
     </w:lvl>
   </w:abstractNum>
   <w:abstractNum w:abstractNumId="991">
-    <w:nsid w:val="b3ca9dc3"/>
+    <w:nsid w:val="3e783d9b"/>
     <w:multiLevelType w:val="multilevel"/>
     <w:lvl w:ilvl="0">
       <w:numFmt w:val="bullet"/>

</xml_diff>

<commit_message>
Add Volokh Right of Publicity Categories
Add Lanham Act language
Add Volokh article itself to repository
Test YAML header in Copyright doc
</commit_message>
<xml_diff>
--- a/Celebrity_Publicity/Celebrity_Publicity.docx
+++ b/Celebrity_Publicity/Celebrity_Publicity.docx
@@ -7214,10 +7214,15 @@
       <w:pPr>
         <w:pStyle w:val="Heading4"/>
       </w:pPr>
-      <w:bookmarkStart w:id="155" w:name="referencefootnote-cases"/>
+      <w:bookmarkStart w:id="155" w:name="trademark-lanham-act-language"/>
       <w:bookmarkEnd w:id="155"/>
       <w:r>
-        <w:t xml:space="preserve">Reference/Footnote Cases</w:t>
+        <w:t xml:space="preserve">Trademark (Lanham Act) Language</w:t>
+      </w:r>
+    </w:p>
+    <w:p>
+      <w:r>
+        <w:t xml:space="preserve">Lanham Act § 43(a)</w:t>
       </w:r>
     </w:p>
     <w:p>
@@ -7228,204 +7233,8 @@
           <w:ilvl w:val="0"/>
         </w:numPr>
       </w:pPr>
-      <w:hyperlink r:id="rId156">
-        <w:r>
-          <w:rPr>
-            <w:i/>
-            <w:rStyle w:val="Link"/>
-          </w:rPr>
-          <w:t xml:space="preserve">Matthews v. Wozencraft,</w:t>
-        </w:r>
-      </w:hyperlink>
-      <w:r>
-        <w:t xml:space="preserve"> </w:t>
-      </w:r>
-      <w:r>
-        <w:t xml:space="preserve">15 F.3d 432 (5th Cir. 1994).</w:t>
-      </w:r>
-    </w:p>
-    <w:p>
-      <w:pPr>
-        <w:pStyle w:val="Compact"/>
-        <w:numPr>
-          <w:numId w:val="1012"/>
-          <w:ilvl w:val="0"/>
-        </w:numPr>
-      </w:pPr>
-      <w:hyperlink r:id="rId157">
-        <w:r>
-          <w:rPr>
-            <w:rStyle w:val="Link"/>
-          </w:rPr>
-          <w:t xml:space="preserve">Texas Right of Publicity Law, citing</w:t>
-        </w:r>
-        <w:r>
-          <w:rPr>
-            <w:rStyle w:val="Link"/>
-          </w:rPr>
-          <w:t xml:space="preserve"> </w:t>
-        </w:r>
-        <w:r>
-          <w:rPr>
-            <w:i/>
-            <w:rStyle w:val="Link"/>
-          </w:rPr>
-          <w:t xml:space="preserve">Matthews</w:t>
-        </w:r>
-      </w:hyperlink>
-      <w:r>
-        <w:t xml:space="preserve">.</w:t>
-      </w:r>
-    </w:p>
-    <w:p>
-      <w:pPr>
-        <w:pStyle w:val="Compact"/>
-        <w:numPr>
-          <w:numId w:val="1012"/>
-          <w:ilvl w:val="0"/>
-        </w:numPr>
-      </w:pPr>
-      <w:hyperlink r:id="rId158">
-        <w:r>
-          <w:rPr>
-            <w:i/>
-            <w:rStyle w:val="Link"/>
-          </w:rPr>
-          <w:t xml:space="preserve">Comedy III Productions v. Gary Saderup, Inc.,</w:t>
-        </w:r>
-      </w:hyperlink>
-      <w:r>
-        <w:t xml:space="preserve"> </w:t>
-      </w:r>
-      <w:r>
-        <w:t xml:space="preserve">21 P.3d 797 (CA 2001).</w:t>
-      </w:r>
-    </w:p>
-    <w:p>
-      <w:pPr>
-        <w:pStyle w:val="Compact"/>
-        <w:numPr>
-          <w:numId w:val="1012"/>
-          <w:ilvl w:val="0"/>
-        </w:numPr>
-      </w:pPr>
-      <w:hyperlink r:id="rId159">
-        <w:r>
-          <w:rPr>
-            <w:rStyle w:val="Link"/>
-          </w:rPr>
-          <w:t xml:space="preserve">Juris Notes</w:t>
-        </w:r>
-      </w:hyperlink>
-      <w:r>
-        <w:t xml:space="preserve">.</w:t>
-      </w:r>
-    </w:p>
-    <w:p>
-      <w:pPr>
-        <w:pStyle w:val="Compact"/>
-        <w:numPr>
-          <w:numId w:val="1012"/>
-          <w:ilvl w:val="0"/>
-        </w:numPr>
-      </w:pPr>
-      <w:hyperlink r:id="rId57">
-        <w:r>
-          <w:rPr>
-            <w:i/>
-            <w:rStyle w:val="Link"/>
-          </w:rPr>
-          <w:t xml:space="preserve">Zacchini v. Scripps-Howard Broadcasting</w:t>
-        </w:r>
-      </w:hyperlink>
-      <w:r>
-        <w:t xml:space="preserve">, 433 US 562 (1977).</w:t>
-      </w:r>
-      <w:r>
-        <w:t xml:space="preserve"> </w:t>
-      </w:r>
-      <w:hyperlink r:id="rId58">
-        <w:r>
-          <w:rPr>
-            <w:rStyle w:val="Link"/>
-          </w:rPr>
-          <w:t xml:space="preserve">Wikipedia</w:t>
-        </w:r>
-      </w:hyperlink>
-      <w:r>
-        <w:t xml:space="preserve">.</w:t>
-      </w:r>
-    </w:p>
-    <w:p>
-      <w:pPr>
-        <w:pStyle w:val="Compact"/>
-        <w:numPr>
-          <w:numId w:val="1012"/>
-          <w:ilvl w:val="0"/>
-        </w:numPr>
-      </w:pPr>
-      <w:hyperlink r:id="rId160">
-        <w:r>
-          <w:rPr>
-            <w:i/>
-            <w:rStyle w:val="Link"/>
-          </w:rPr>
-          <w:t xml:space="preserve">Hicks v. Casablanca Records,</w:t>
-        </w:r>
-      </w:hyperlink>
-      <w:r>
-        <w:t xml:space="preserve"> </w:t>
-      </w:r>
-      <w:r>
-        <w:t xml:space="preserve">464 F.Supp. 426 (SDNY 1978).</w:t>
-      </w:r>
-    </w:p>
-    <w:p>
-      <w:pPr>
-        <w:pStyle w:val="Compact"/>
-        <w:numPr>
-          <w:numId w:val="1012"/>
-          <w:ilvl w:val="0"/>
-        </w:numPr>
-      </w:pPr>
-      <w:hyperlink r:id="rId161">
-        <w:r>
-          <w:rPr>
-            <w:i/>
-            <w:rStyle w:val="Link"/>
-          </w:rPr>
-          <w:t xml:space="preserve">Keenan v. Superior Court Los Angeles County,</w:t>
-        </w:r>
-      </w:hyperlink>
-      <w:r>
-        <w:t xml:space="preserve"> </w:t>
-      </w:r>
-      <w:r>
-        <w:t xml:space="preserve">40 P.3d 718 (2002).</w:t>
-      </w:r>
-      <w:r>
-        <w:t xml:space="preserve"> </w:t>
-      </w:r>
-      <w:hyperlink r:id="rId162">
-        <w:r>
-          <w:rPr>
-            <w:rStyle w:val="Link"/>
-          </w:rPr>
-          <w:t xml:space="preserve">Reporters Committee For Freedom of the Press</w:t>
-        </w:r>
-      </w:hyperlink>
-      <w:r>
-        <w:t xml:space="preserve">.</w:t>
-      </w:r>
-    </w:p>
-    <w:p>
-      <w:pPr>
-        <w:pStyle w:val="Heading4"/>
-      </w:pPr>
-      <w:bookmarkStart w:id="163" w:name="totally-optional-readings-viewings"/>
-      <w:bookmarkEnd w:id="163"/>
-      <w:r>
-        <w:t xml:space="preserve">Totally Optional Readings &amp; Viewings</w:t>
+      <w:r>
+        <w:t xml:space="preserve">Any person who . . . uses in commerce any word, term, name, symbol, or device . . . or any false designation of origin, false or misleading description of fact . . . which---</w:t>
       </w:r>
     </w:p>
     <w:p>
@@ -7433,101 +7242,512 @@
         <w:pStyle w:val="Compact"/>
         <w:numPr>
           <w:numId w:val="1013"/>
-          <w:ilvl w:val="0"/>
+          <w:ilvl w:val="1"/>
         </w:numPr>
       </w:pPr>
-      <w:hyperlink r:id="rId164">
-        <w:r>
-          <w:rPr>
-            <w:rStyle w:val="Link"/>
-          </w:rPr>
-          <w:t xml:space="preserve">'Call of Duty': Can Rudy Giuliani Beat Manuel Noriega, the Three Stooges and Gwen Stefani?</w:t>
-        </w:r>
-      </w:hyperlink>
+      <w:r>
+        <w:t xml:space="preserve">is</w:t>
+      </w:r>
+      <w:r>
+        <w:t xml:space="preserve"> </w:t>
+      </w:r>
+      <w:r>
+        <w:rPr>
+          <w:i/>
+        </w:rPr>
+        <w:t xml:space="preserve">likely to cause confusion</w:t>
+      </w:r>
+      <w:r>
+        <w:t xml:space="preserve"> </w:t>
+      </w:r>
+      <w:r>
+        <w:t xml:space="preserve">. . . mistake . . . or to deceive as to the affiliation, connection or association of such person with another person, or as to the origin, sponsorship or approval of his or her goods, services or commercial activities . . .</w:t>
+      </w:r>
     </w:p>
     <w:p>
       <w:pPr>
         <w:pStyle w:val="Compact"/>
         <w:numPr>
           <w:numId w:val="1013"/>
+          <w:ilvl w:val="1"/>
+        </w:numPr>
+      </w:pPr>
+      <w:r>
+        <w:t xml:space="preserve">… shall be liable in a civil action by any person who believes that he or she is or is likely to be damaged by such act.</w:t>
+      </w:r>
+    </w:p>
+    <w:p>
+      <w:pPr>
+        <w:pStyle w:val="Heading4"/>
+      </w:pPr>
+      <w:bookmarkStart w:id="156" w:name="volokh-right-of-publicity-speech-categories"/>
+      <w:bookmarkEnd w:id="156"/>
+      <w:r>
+        <w:t xml:space="preserve">Volokh Right-Of-Publicity Speech Categories</w:t>
+      </w:r>
+    </w:p>
+    <w:p>
+      <w:pPr>
+        <w:pStyle w:val="Compact"/>
+        <w:numPr>
+          <w:numId w:val="1014"/>
           <w:ilvl w:val="0"/>
         </w:numPr>
       </w:pPr>
-      <w:hyperlink r:id="rId165">
-        <w:r>
-          <w:rPr>
-            <w:rStyle w:val="Link"/>
-          </w:rPr>
-          <w:t xml:space="preserve">Katherine Heigl Sues Duane Reed Drug Stores Over Photo</w:t>
-        </w:r>
-      </w:hyperlink>
+      <w:r>
+        <w:t xml:space="preserve">Works that refer to a person but fall within certain favored genres, defined as “news reporting, commentary, entertainment, works of fiction or nonfiction” (Restatement) or “news, public affairs, or sports, or any political campaign” (California Civil Code).</w:t>
+      </w:r>
     </w:p>
     <w:p>
       <w:pPr>
         <w:pStyle w:val="Compact"/>
         <w:numPr>
-          <w:numId w:val="1013"/>
+          <w:numId w:val="1015"/>
+          <w:ilvl w:val="1"/>
+        </w:numPr>
+      </w:pPr>
+      <w:r>
+        <w:t xml:space="preserve">Commercial speech? No.</w:t>
+      </w:r>
+    </w:p>
+    <w:p>
+      <w:pPr>
+        <w:pStyle w:val="Compact"/>
+        <w:numPr>
+          <w:numId w:val="1015"/>
+          <w:ilvl w:val="1"/>
+        </w:numPr>
+      </w:pPr>
+      <w:r>
+        <w:t xml:space="preserve">Infringement? No.</w:t>
+      </w:r>
+    </w:p>
+    <w:p>
+      <w:pPr>
+        <w:pStyle w:val="Compact"/>
+        <w:numPr>
+          <w:numId w:val="1014"/>
           <w:ilvl w:val="0"/>
         </w:numPr>
       </w:pPr>
-      <w:hyperlink r:id="rId166">
-        <w:r>
-          <w:rPr>
-            <w:rStyle w:val="Link"/>
-          </w:rPr>
-          <w:t xml:space="preserve">Katherine Heigl Ends Lawsuit Over Duane Reade Tweet (Exclusive)</w:t>
-        </w:r>
-      </w:hyperlink>
+      <w:r>
+        <w:t xml:space="preserve">Advertisements for category 1 speech.</w:t>
+      </w:r>
     </w:p>
     <w:p>
       <w:pPr>
         <w:pStyle w:val="Compact"/>
         <w:numPr>
-          <w:numId w:val="1013"/>
+          <w:numId w:val="1016"/>
+          <w:ilvl w:val="1"/>
+        </w:numPr>
+      </w:pPr>
+      <w:r>
+        <w:t xml:space="preserve">Commercial speech? Yes.</w:t>
+      </w:r>
+    </w:p>
+    <w:p>
+      <w:pPr>
+        <w:pStyle w:val="Compact"/>
+        <w:numPr>
+          <w:numId w:val="1016"/>
+          <w:ilvl w:val="1"/>
+        </w:numPr>
+      </w:pPr>
+      <w:r>
+        <w:t xml:space="preserve">Infringement? No.</w:t>
+      </w:r>
+    </w:p>
+    <w:p>
+      <w:pPr>
+        <w:pStyle w:val="Compact"/>
+        <w:numPr>
+          <w:numId w:val="1014"/>
           <w:ilvl w:val="0"/>
         </w:numPr>
       </w:pPr>
-      <w:hyperlink r:id="rId167">
-        <w:r>
-          <w:rPr>
-            <w:rStyle w:val="Link"/>
-          </w:rPr>
-          <w:t xml:space="preserve">Lindsay Lohan is suing the makers of Grand Theft Auto V</w:t>
-        </w:r>
-      </w:hyperlink>
+      <w:r>
+        <w:t xml:space="preserve">Advertisements for other products (VCRs, cars, snacks, and whatever else) that refer to a person.</w:t>
+      </w:r>
     </w:p>
     <w:p>
       <w:pPr>
         <w:pStyle w:val="Compact"/>
         <w:numPr>
-          <w:numId w:val="1013"/>
+          <w:numId w:val="1017"/>
+          <w:ilvl w:val="1"/>
+        </w:numPr>
+      </w:pPr>
+      <w:r>
+        <w:t xml:space="preserve">Commercial speech? Yes.</w:t>
+      </w:r>
+    </w:p>
+    <w:p>
+      <w:pPr>
+        <w:pStyle w:val="Compact"/>
+        <w:numPr>
+          <w:numId w:val="1017"/>
+          <w:ilvl w:val="1"/>
+        </w:numPr>
+      </w:pPr>
+      <w:r>
+        <w:t xml:space="preserve">Infringement? Yes.</w:t>
+      </w:r>
+    </w:p>
+    <w:p>
+      <w:pPr>
+        <w:pStyle w:val="Compact"/>
+        <w:numPr>
+          <w:numId w:val="1014"/>
           <w:ilvl w:val="0"/>
         </w:numPr>
       </w:pPr>
-      <w:hyperlink r:id="rId168">
-        <w:r>
-          <w:rPr>
-            <w:rStyle w:val="Link"/>
-          </w:rPr>
-          <w:t xml:space="preserve">James Franco Sued for Violating Film Rights to Charles Bukowski Novel</w:t>
-        </w:r>
-      </w:hyperlink>
+      <w:r>
+        <w:t xml:space="preserve">Works, other than advertisements, that refer to a person and fall outside the favored genres in item 1, such as sculptures, T-shirts, or prints, or, in California, songs, movies, and other entertainment.</w:t>
+      </w:r>
     </w:p>
     <w:p>
       <w:pPr>
         <w:pStyle w:val="Compact"/>
         <w:numPr>
-          <w:numId w:val="1013"/>
+          <w:numId w:val="1018"/>
+          <w:ilvl w:val="1"/>
+        </w:numPr>
+      </w:pPr>
+      <w:r>
+        <w:t xml:space="preserve">Commercial speech? No.</w:t>
+      </w:r>
+    </w:p>
+    <w:p>
+      <w:pPr>
+        <w:pStyle w:val="Compact"/>
+        <w:numPr>
+          <w:numId w:val="1018"/>
+          <w:ilvl w:val="1"/>
+        </w:numPr>
+      </w:pPr>
+      <w:r>
+        <w:t xml:space="preserve">Infringement? Yes.</w:t>
+      </w:r>
+    </w:p>
+    <w:p>
+      <w:pPr>
+        <w:pStyle w:val="Heading4"/>
+      </w:pPr>
+      <w:bookmarkStart w:id="157" w:name="referencefootnote-cases"/>
+      <w:bookmarkEnd w:id="157"/>
+      <w:r>
+        <w:t xml:space="preserve">Reference/Footnote Cases</w:t>
+      </w:r>
+    </w:p>
+    <w:p>
+      <w:pPr>
+        <w:pStyle w:val="Compact"/>
+        <w:numPr>
+          <w:numId w:val="1019"/>
           <w:ilvl w:val="0"/>
         </w:numPr>
       </w:pPr>
+      <w:hyperlink r:id="rId158">
+        <w:r>
+          <w:rPr>
+            <w:i/>
+            <w:rStyle w:val="Link"/>
+          </w:rPr>
+          <w:t xml:space="preserve">Matthews v. Wozencraft,</w:t>
+        </w:r>
+      </w:hyperlink>
+      <w:r>
+        <w:t xml:space="preserve"> </w:t>
+      </w:r>
+      <w:r>
+        <w:t xml:space="preserve">15 F.3d 432 (5th Cir. 1994).</w:t>
+      </w:r>
+    </w:p>
+    <w:p>
+      <w:pPr>
+        <w:pStyle w:val="Compact"/>
+        <w:numPr>
+          <w:numId w:val="1019"/>
+          <w:ilvl w:val="0"/>
+        </w:numPr>
+      </w:pPr>
+      <w:hyperlink r:id="rId159">
+        <w:r>
+          <w:rPr>
+            <w:rStyle w:val="Link"/>
+          </w:rPr>
+          <w:t xml:space="preserve">Texas Right of Publicity Law, citing</w:t>
+        </w:r>
+        <w:r>
+          <w:rPr>
+            <w:rStyle w:val="Link"/>
+          </w:rPr>
+          <w:t xml:space="preserve"> </w:t>
+        </w:r>
+        <w:r>
+          <w:rPr>
+            <w:i/>
+            <w:rStyle w:val="Link"/>
+          </w:rPr>
+          <w:t xml:space="preserve">Matthews</w:t>
+        </w:r>
+      </w:hyperlink>
+      <w:r>
+        <w:t xml:space="preserve">.</w:t>
+      </w:r>
+    </w:p>
+    <w:p>
+      <w:pPr>
+        <w:pStyle w:val="Compact"/>
+        <w:numPr>
+          <w:numId w:val="1019"/>
+          <w:ilvl w:val="0"/>
+        </w:numPr>
+      </w:pPr>
+      <w:hyperlink r:id="rId160">
+        <w:r>
+          <w:rPr>
+            <w:i/>
+            <w:rStyle w:val="Link"/>
+          </w:rPr>
+          <w:t xml:space="preserve">Comedy III Productions v. Gary Saderup, Inc.,</w:t>
+        </w:r>
+      </w:hyperlink>
+      <w:r>
+        <w:t xml:space="preserve"> </w:t>
+      </w:r>
+      <w:r>
+        <w:t xml:space="preserve">21 P.3d 797 (CA 2001).</w:t>
+      </w:r>
+    </w:p>
+    <w:p>
+      <w:pPr>
+        <w:pStyle w:val="Compact"/>
+        <w:numPr>
+          <w:numId w:val="1019"/>
+          <w:ilvl w:val="0"/>
+        </w:numPr>
+      </w:pPr>
+      <w:hyperlink r:id="rId161">
+        <w:r>
+          <w:rPr>
+            <w:rStyle w:val="Link"/>
+          </w:rPr>
+          <w:t xml:space="preserve">Juris Notes</w:t>
+        </w:r>
+      </w:hyperlink>
+      <w:r>
+        <w:t xml:space="preserve">.</w:t>
+      </w:r>
+    </w:p>
+    <w:p>
+      <w:pPr>
+        <w:pStyle w:val="Compact"/>
+        <w:numPr>
+          <w:numId w:val="1019"/>
+          <w:ilvl w:val="0"/>
+        </w:numPr>
+      </w:pPr>
+      <w:hyperlink r:id="rId57">
+        <w:r>
+          <w:rPr>
+            <w:i/>
+            <w:rStyle w:val="Link"/>
+          </w:rPr>
+          <w:t xml:space="preserve">Zacchini v. Scripps-Howard Broadcasting</w:t>
+        </w:r>
+      </w:hyperlink>
+      <w:r>
+        <w:t xml:space="preserve">, 433 US 562 (1977).</w:t>
+      </w:r>
+      <w:r>
+        <w:t xml:space="preserve"> </w:t>
+      </w:r>
+      <w:hyperlink r:id="rId58">
+        <w:r>
+          <w:rPr>
+            <w:rStyle w:val="Link"/>
+          </w:rPr>
+          <w:t xml:space="preserve">Wikipedia</w:t>
+        </w:r>
+      </w:hyperlink>
+      <w:r>
+        <w:t xml:space="preserve">.</w:t>
+      </w:r>
+    </w:p>
+    <w:p>
+      <w:pPr>
+        <w:pStyle w:val="Compact"/>
+        <w:numPr>
+          <w:numId w:val="1019"/>
+          <w:ilvl w:val="0"/>
+        </w:numPr>
+      </w:pPr>
+      <w:hyperlink r:id="rId162">
+        <w:r>
+          <w:rPr>
+            <w:i/>
+            <w:rStyle w:val="Link"/>
+          </w:rPr>
+          <w:t xml:space="preserve">Hicks v. Casablanca Records,</w:t>
+        </w:r>
+      </w:hyperlink>
+      <w:r>
+        <w:t xml:space="preserve"> </w:t>
+      </w:r>
+      <w:r>
+        <w:t xml:space="preserve">464 F.Supp. 426 (SDNY 1978).</w:t>
+      </w:r>
+    </w:p>
+    <w:p>
+      <w:pPr>
+        <w:pStyle w:val="Compact"/>
+        <w:numPr>
+          <w:numId w:val="1019"/>
+          <w:ilvl w:val="0"/>
+        </w:numPr>
+      </w:pPr>
+      <w:hyperlink r:id="rId163">
+        <w:r>
+          <w:rPr>
+            <w:i/>
+            <w:rStyle w:val="Link"/>
+          </w:rPr>
+          <w:t xml:space="preserve">Keenan v. Superior Court Los Angeles County,</w:t>
+        </w:r>
+      </w:hyperlink>
+      <w:r>
+        <w:t xml:space="preserve"> </w:t>
+      </w:r>
+      <w:r>
+        <w:t xml:space="preserve">40 P.3d 718 (2002).</w:t>
+      </w:r>
+      <w:r>
+        <w:t xml:space="preserve"> </w:t>
+      </w:r>
+      <w:hyperlink r:id="rId164">
+        <w:r>
+          <w:rPr>
+            <w:rStyle w:val="Link"/>
+          </w:rPr>
+          <w:t xml:space="preserve">Reporters Committee For Freedom of the Press</w:t>
+        </w:r>
+      </w:hyperlink>
+      <w:r>
+        <w:t xml:space="preserve">.</w:t>
+      </w:r>
+    </w:p>
+    <w:p>
+      <w:pPr>
+        <w:pStyle w:val="Heading4"/>
+      </w:pPr>
+      <w:bookmarkStart w:id="165" w:name="totally-optional-readings-viewings"/>
+      <w:bookmarkEnd w:id="165"/>
+      <w:r>
+        <w:t xml:space="preserve">Totally Optional Readings &amp; Viewings</w:t>
+      </w:r>
+    </w:p>
+    <w:p>
+      <w:pPr>
+        <w:pStyle w:val="Compact"/>
+        <w:numPr>
+          <w:numId w:val="1020"/>
+          <w:ilvl w:val="0"/>
+        </w:numPr>
+      </w:pPr>
+      <w:hyperlink r:id="rId166">
+        <w:r>
+          <w:rPr>
+            <w:rStyle w:val="Link"/>
+          </w:rPr>
+          <w:t xml:space="preserve">'Call of Duty': Can Rudy Giuliani Beat Manuel Noriega, the Three Stooges and Gwen Stefani?</w:t>
+        </w:r>
+      </w:hyperlink>
+    </w:p>
+    <w:p>
+      <w:pPr>
+        <w:pStyle w:val="Compact"/>
+        <w:numPr>
+          <w:numId w:val="1020"/>
+          <w:ilvl w:val="0"/>
+        </w:numPr>
+      </w:pPr>
+      <w:hyperlink r:id="rId167">
+        <w:r>
+          <w:rPr>
+            <w:rStyle w:val="Link"/>
+          </w:rPr>
+          <w:t xml:space="preserve">Katherine Heigl Sues Duane Reed Drug Stores Over Photo</w:t>
+        </w:r>
+      </w:hyperlink>
+    </w:p>
+    <w:p>
+      <w:pPr>
+        <w:pStyle w:val="Compact"/>
+        <w:numPr>
+          <w:numId w:val="1020"/>
+          <w:ilvl w:val="0"/>
+        </w:numPr>
+      </w:pPr>
+      <w:hyperlink r:id="rId168">
+        <w:r>
+          <w:rPr>
+            <w:rStyle w:val="Link"/>
+          </w:rPr>
+          <w:t xml:space="preserve">Katherine Heigl Ends Lawsuit Over Duane Reade Tweet (Exclusive)</w:t>
+        </w:r>
+      </w:hyperlink>
+    </w:p>
+    <w:p>
+      <w:pPr>
+        <w:pStyle w:val="Compact"/>
+        <w:numPr>
+          <w:numId w:val="1020"/>
+          <w:ilvl w:val="0"/>
+        </w:numPr>
+      </w:pPr>
+      <w:hyperlink r:id="rId169">
+        <w:r>
+          <w:rPr>
+            <w:rStyle w:val="Link"/>
+          </w:rPr>
+          <w:t xml:space="preserve">Lindsay Lohan is suing the makers of Grand Theft Auto V</w:t>
+        </w:r>
+      </w:hyperlink>
+    </w:p>
+    <w:p>
+      <w:pPr>
+        <w:pStyle w:val="Compact"/>
+        <w:numPr>
+          <w:numId w:val="1020"/>
+          <w:ilvl w:val="0"/>
+        </w:numPr>
+      </w:pPr>
+      <w:hyperlink r:id="rId170">
+        <w:r>
+          <w:rPr>
+            <w:rStyle w:val="Link"/>
+          </w:rPr>
+          <w:t xml:space="preserve">James Franco Sued for Violating Film Rights to Charles Bukowski Novel</w:t>
+        </w:r>
+      </w:hyperlink>
+    </w:p>
+    <w:p>
+      <w:pPr>
+        <w:pStyle w:val="Compact"/>
+        <w:numPr>
+          <w:numId w:val="1020"/>
+          <w:ilvl w:val="0"/>
+        </w:numPr>
+      </w:pPr>
       <w:r>
         <w:t xml:space="preserve">Bing Crosby's First Wife Denied Value of His</w:t>
       </w:r>
       <w:r>
         <w:t xml:space="preserve"> </w:t>
       </w:r>
-      <w:hyperlink r:id="rId169">
+      <w:hyperlink r:id="rId171">
         <w:r>
           <w:rPr>
             <w:rStyle w:val="Link"/>
@@ -7632,7 +7852,7 @@
     </w:lvl>
   </w:abstractNum>
   <w:abstractNum w:abstractNumId="990">
-    <w:nsid w:val="1707b5b8"/>
+    <w:nsid w:val="fbe0daa0"/>
     <w:multiLevelType w:val="multilevel"/>
     <w:lvl w:ilvl="0">
       <w:numFmt w:val="bullet"/>
@@ -7713,7 +7933,7 @@
     </w:lvl>
   </w:abstractNum>
   <w:abstractNum w:abstractNumId="99411">
-    <w:nsid w:val="2599b80b"/>
+    <w:nsid w:val="e42bc8bc"/>
     <w:multiLevelType w:val="multilevel"/>
     <w:lvl w:ilvl="0">
       <w:start w:val="1"/>
@@ -7801,7 +8021,7 @@
     </w:lvl>
   </w:abstractNum>
   <w:abstractNum w:abstractNumId="991">
-    <w:nsid w:val="3e783d9b"/>
+    <w:nsid w:val="9aa2647b"/>
     <w:multiLevelType w:val="multilevel"/>
     <w:lvl w:ilvl="0">
       <w:numFmt w:val="bullet"/>
@@ -7872,6 +8092,94 @@
     <w:lvl w:ilvl="6">
       <w:numFmt w:val="bullet"/>
       <w:lvlText w:val="•"/>
+      <w:lvlJc w:val="left"/>
+      <w:pPr>
+        <w:tabs>
+          <w:tab w:val="num" w:pos="4320"/>
+        </w:tabs>
+        <w:ind w:left="4800" w:hanging="480"/>
+      </w:pPr>
+    </w:lvl>
+  </w:abstractNum>
+  <w:abstractNum w:abstractNumId="99731">
+    <w:nsid w:val="335b1fbe"/>
+    <w:multiLevelType w:val="multilevel"/>
+    <w:lvl w:ilvl="0">
+      <w:start w:val="1"/>
+      <w:numFmt w:val="lowerLetter"/>
+      <w:lvlText w:val="(%1)"/>
+      <w:lvlJc w:val="left"/>
+      <w:pPr>
+        <w:tabs>
+          <w:tab w:val="num" w:pos="0"/>
+        </w:tabs>
+        <w:ind w:left="480" w:hanging="480"/>
+      </w:pPr>
+    </w:lvl>
+    <w:lvl w:ilvl="1">
+      <w:start w:val="1"/>
+      <w:numFmt w:val="lowerLetter"/>
+      <w:lvlText w:val="(%2)"/>
+      <w:lvlJc w:val="left"/>
+      <w:pPr>
+        <w:tabs>
+          <w:tab w:val="num" w:pos="720"/>
+        </w:tabs>
+        <w:ind w:left="1200" w:hanging="480"/>
+      </w:pPr>
+    </w:lvl>
+    <w:lvl w:ilvl="2">
+      <w:start w:val="1"/>
+      <w:numFmt w:val="lowerLetter"/>
+      <w:lvlText w:val="(%3)"/>
+      <w:lvlJc w:val="left"/>
+      <w:pPr>
+        <w:tabs>
+          <w:tab w:val="num" w:pos="1440"/>
+        </w:tabs>
+        <w:ind w:left="1920" w:hanging="480"/>
+      </w:pPr>
+    </w:lvl>
+    <w:lvl w:ilvl="3">
+      <w:start w:val="1"/>
+      <w:numFmt w:val="lowerLetter"/>
+      <w:lvlText w:val="(%4)"/>
+      <w:lvlJc w:val="left"/>
+      <w:pPr>
+        <w:tabs>
+          <w:tab w:val="num" w:pos="2160"/>
+        </w:tabs>
+        <w:ind w:left="2640" w:hanging="480"/>
+      </w:pPr>
+    </w:lvl>
+    <w:lvl w:ilvl="4">
+      <w:start w:val="1"/>
+      <w:numFmt w:val="lowerLetter"/>
+      <w:lvlText w:val="(%5)"/>
+      <w:lvlJc w:val="left"/>
+      <w:pPr>
+        <w:tabs>
+          <w:tab w:val="num" w:pos="2880"/>
+        </w:tabs>
+        <w:ind w:left="3360" w:hanging="480"/>
+      </w:pPr>
+    </w:lvl>
+    <w:lvl w:ilvl="5">
+      <w:start w:val="1"/>
+      <w:numFmt w:val="lowerLetter"/>
+      <w:lvlText w:val="(%6)"/>
+      <w:lvlJc w:val="left"/>
+      <w:pPr>
+        <w:tabs>
+          <w:tab w:val="num" w:pos="3600"/>
+        </w:tabs>
+        <w:ind w:left="4080" w:hanging="480"/>
+      </w:pPr>
+    </w:lvl>
+    <w:lvl w:ilvl="6">
+      <w:start w:val="1"/>
+      <w:numFmt w:val="lowerLetter"/>
+      <w:lvlText w:val="(%7)"/>
       <w:lvlJc w:val="left"/>
       <w:pPr>
         <w:tabs>
@@ -7984,9 +8292,93 @@
     <w:abstractNumId w:val="991"/>
   </w:num>
   <w:num w:numId="1012">
+    <w:abstractNumId w:val="99411"/>
+    <w:lvlOverride w:ilvl="0">
+      <w:startOverride w:val="1"/>
+    </w:lvlOverride>
+    <w:lvlOverride w:ilvl="1">
+      <w:startOverride w:val="1"/>
+    </w:lvlOverride>
+    <w:lvlOverride w:ilvl="2">
+      <w:startOverride w:val="1"/>
+    </w:lvlOverride>
+    <w:lvlOverride w:ilvl="3">
+      <w:startOverride w:val="1"/>
+    </w:lvlOverride>
+    <w:lvlOverride w:ilvl="4">
+      <w:startOverride w:val="1"/>
+    </w:lvlOverride>
+    <w:lvlOverride w:ilvl="5">
+      <w:startOverride w:val="1"/>
+    </w:lvlOverride>
+    <w:lvlOverride w:ilvl="6">
+      <w:startOverride w:val="1"/>
+    </w:lvlOverride>
+  </w:num>
+  <w:num w:numId="1013">
+    <w:abstractNumId w:val="99731"/>
+    <w:lvlOverride w:ilvl="0">
+      <w:startOverride w:val="1"/>
+    </w:lvlOverride>
+    <w:lvlOverride w:ilvl="1">
+      <w:startOverride w:val="1"/>
+    </w:lvlOverride>
+    <w:lvlOverride w:ilvl="2">
+      <w:startOverride w:val="1"/>
+    </w:lvlOverride>
+    <w:lvlOverride w:ilvl="3">
+      <w:startOverride w:val="1"/>
+    </w:lvlOverride>
+    <w:lvlOverride w:ilvl="4">
+      <w:startOverride w:val="1"/>
+    </w:lvlOverride>
+    <w:lvlOverride w:ilvl="5">
+      <w:startOverride w:val="1"/>
+    </w:lvlOverride>
+    <w:lvlOverride w:ilvl="6">
+      <w:startOverride w:val="1"/>
+    </w:lvlOverride>
+  </w:num>
+  <w:num w:numId="1014">
+    <w:abstractNumId w:val="99411"/>
+    <w:lvlOverride w:ilvl="0">
+      <w:startOverride w:val="1"/>
+    </w:lvlOverride>
+    <w:lvlOverride w:ilvl="1">
+      <w:startOverride w:val="1"/>
+    </w:lvlOverride>
+    <w:lvlOverride w:ilvl="2">
+      <w:startOverride w:val="1"/>
+    </w:lvlOverride>
+    <w:lvlOverride w:ilvl="3">
+      <w:startOverride w:val="1"/>
+    </w:lvlOverride>
+    <w:lvlOverride w:ilvl="4">
+      <w:startOverride w:val="1"/>
+    </w:lvlOverride>
+    <w:lvlOverride w:ilvl="5">
+      <w:startOverride w:val="1"/>
+    </w:lvlOverride>
+    <w:lvlOverride w:ilvl="6">
+      <w:startOverride w:val="1"/>
+    </w:lvlOverride>
+  </w:num>
+  <w:num w:numId="1015">
     <w:abstractNumId w:val="991"/>
   </w:num>
-  <w:num w:numId="1013">
+  <w:num w:numId="1016">
+    <w:abstractNumId w:val="991"/>
+  </w:num>
+  <w:num w:numId="1017">
+    <w:abstractNumId w:val="991"/>
+  </w:num>
+  <w:num w:numId="1018">
+    <w:abstractNumId w:val="991"/>
+  </w:num>
+  <w:num w:numId="1019">
+    <w:abstractNumId w:val="991"/>
+  </w:num>
+  <w:num w:numId="1020">
     <w:abstractNumId w:val="991"/>
   </w:num>
 </w:numbering>

</xml_diff>

<commit_message>
removed supras, light edits
</commit_message>
<xml_diff>
--- a/Celebrity_Publicity/Celebrity_Publicity.docx
+++ b/Celebrity_Publicity/Celebrity_Publicity.docx
@@ -7,45 +7,39 @@
         <w:pStyle w:val="Title"/>
       </w:pPr>
       <w:r>
+        <w:t xml:space="preserve">Lawyers</w:t>
+      </w:r>
+      <w:r>
+        <w:t xml:space="preserve"> </w:t>
+      </w:r>
+      <w:r>
+        <w:t xml:space="preserve">For</w:t>
+      </w:r>
+      <w:r>
+        <w:t xml:space="preserve"> </w:t>
+      </w:r>
+      <w:r>
+        <w:t xml:space="preserve">The</w:t>
+      </w:r>
+      <w:r>
+        <w:t xml:space="preserve"> </w:t>
+      </w:r>
+      <w:r>
+        <w:t xml:space="preserve">Talent</w:t>
+      </w:r>
+    </w:p>
+    <w:p>
+      <w:pPr>
+        <w:pStyle w:val="Subtitle"/>
+      </w:pPr>
+      <w:r>
         <w:t xml:space="preserve">Entertainment</w:t>
       </w:r>
       <w:r>
         <w:t xml:space="preserve"> </w:t>
       </w:r>
       <w:r>
-        <w:t xml:space="preserve">Law</w:t>
-      </w:r>
-    </w:p>
-    <w:p>
-      <w:pPr>
-        <w:pStyle w:val="Subtitle"/>
-      </w:pPr>
-      <w:r>
-        <w:t xml:space="preserve">Law</w:t>
-      </w:r>
-      <w:r>
-        <w:t xml:space="preserve"> </w:t>
-      </w:r>
-      <w:r>
-        <w:t xml:space="preserve">&amp;</w:t>
-      </w:r>
-      <w:r>
-        <w:t xml:space="preserve"> </w:t>
-      </w:r>
-      <w:r>
-        <w:t xml:space="preserve">Business</w:t>
-      </w:r>
-      <w:r>
-        <w:t xml:space="preserve"> </w:t>
-      </w:r>
-      <w:r>
-        <w:t xml:space="preserve">For</w:t>
-      </w:r>
-      <w:r>
-        <w:t xml:space="preserve"> </w:t>
-      </w:r>
-      <w:r>
-        <w:t xml:space="preserve">Artists</w:t>
+        <w:t xml:space="preserve">law</w:t>
       </w:r>
     </w:p>
     <w:p>
@@ -66,10 +60,10 @@
       <w:pPr>
         <w:pStyle w:val="Heading1"/>
       </w:pPr>
-      <w:bookmarkStart w:id="21" w:name="law-business-for-artists"/>
+      <w:bookmarkStart w:id="21" w:name="celebritypublicity-rights"/>
       <w:bookmarkEnd w:id="21"/>
       <w:r>
-        <w:t xml:space="preserve">Law &amp; Business For Artists</w:t>
+        <w:t xml:space="preserve">Celebrity/Publicity Rights</w:t>
       </w:r>
     </w:p>
     <w:p>
@@ -969,18 +963,6 @@
           </w:rPr>
           <w:t xml:space="preserve">Haelan Laboratories,</w:t>
         </w:r>
-        <w:r>
-          <w:rPr>
-            <w:rStyle w:val="Hyperlink"/>
-          </w:rPr>
-          <w:t xml:space="preserve"> </w:t>
-        </w:r>
-        <w:r>
-          <w:rPr>
-            <w:rStyle w:val="Hyperlink"/>
-          </w:rPr>
-          <w:t xml:space="preserve">supra</w:t>
-        </w:r>
       </w:hyperlink>
       <w:r>
         <w:t xml:space="preserve">, the court was concerned with whether a celebrity has the right to the exclusive use of his or her name and likeness. In</w:t>
@@ -995,18 +977,6 @@
             <w:rStyle w:val="Hyperlink"/>
           </w:rPr>
           <w:t xml:space="preserve">Palmer,</w:t>
-        </w:r>
-        <w:r>
-          <w:rPr>
-            <w:rStyle w:val="Hyperlink"/>
-          </w:rPr>
-          <w:t xml:space="preserve"> </w:t>
-        </w:r>
-        <w:r>
-          <w:rPr>
-            <w:rStyle w:val="Hyperlink"/>
-          </w:rPr>
-          <w:t xml:space="preserve">supra</w:t>
         </w:r>
       </w:hyperlink>
       <w:r>
@@ -1177,18 +1147,6 @@
           </w:rPr>
           <w:t xml:space="preserve">Pavesich v. New England Life Ins. Co.,</w:t>
         </w:r>
-        <w:r>
-          <w:rPr>
-            <w:rStyle w:val="Hyperlink"/>
-          </w:rPr>
-          <w:t xml:space="preserve"> </w:t>
-        </w:r>
-        <w:r>
-          <w:rPr>
-            <w:rStyle w:val="Hyperlink"/>
-          </w:rPr>
-          <w:t xml:space="preserve">supra</w:t>
-        </w:r>
       </w:hyperlink>
       <w:r>
         <w:t xml:space="preserve">. In the latter class, the measure of damages is the value of the use of the appropriated publicity.</w:t>
@@ -1285,18 +1243,6 @@
           </w:rPr>
           <w:t xml:space="preserve">Pavesich,</w:t>
         </w:r>
-        <w:r>
-          <w:rPr>
-            <w:rStyle w:val="Hyperlink"/>
-          </w:rPr>
-          <w:t xml:space="preserve"> </w:t>
-        </w:r>
-        <w:r>
-          <w:rPr>
-            <w:rStyle w:val="Hyperlink"/>
-          </w:rPr>
-          <w:t xml:space="preserve">supra</w:t>
-        </w:r>
       </w:hyperlink>
       <w:r>
         <w:t xml:space="preserve">, as well as entertainers,</w:t>
@@ -1327,18 +1273,6 @@
           </w:rPr>
           <w:t xml:space="preserve">McQueen,</w:t>
         </w:r>
-        <w:r>
-          <w:rPr>
-            <w:rStyle w:val="Hyperlink"/>
-          </w:rPr>
-          <w:t xml:space="preserve"> </w:t>
-        </w:r>
-        <w:r>
-          <w:rPr>
-            <w:rStyle w:val="Hyperlink"/>
-          </w:rPr>
-          <w:t xml:space="preserve">supra</w:t>
-        </w:r>
       </w:hyperlink>
       <w:r>
         <w:t xml:space="preserve">, not to have their names and photographs used for the financial gain of the user without their consent, where such use is not authorized as an exercise of freedom of the press. We know of no reason why a public figure prominent in religion and civil rights should be entitled to less protection than an exotic dancer or a movie actress. Therefore, we hold that the appropriation of another's name and likeness, whether such likeness be a photograph or sculpture, without consent and for the financial gain of the appropriator is a tort in Georgia, whether the person whose name and likeness is used is a private citizen, entertainer, or as here a public figure who is not a public official.</w:t>
@@ -1362,18 +1296,6 @@
           </w:rPr>
           <w:t xml:space="preserve">Pavesich,</w:t>
         </w:r>
-        <w:r>
-          <w:rPr>
-            <w:rStyle w:val="Hyperlink"/>
-          </w:rPr>
-          <w:t xml:space="preserve"> </w:t>
-        </w:r>
-        <w:r>
-          <w:rPr>
-            <w:rStyle w:val="Hyperlink"/>
-          </w:rPr>
-          <w:t xml:space="preserve">supra</w:t>
-        </w:r>
       </w:hyperlink>
       <w:r>
         <w:t xml:space="preserve">, this right not to have another appropriate one's photograph was denominated the right of privacy; in</w:t>
@@ -1387,19 +1309,13 @@
             <w:i/>
             <w:rStyle w:val="Hyperlink"/>
           </w:rPr>
-          <w:t xml:space="preserve">Cabaniss v. Hipsley,</w:t>
-        </w:r>
-        <w:r>
-          <w:rPr>
-            <w:rStyle w:val="Hyperlink"/>
-          </w:rPr>
-          <w:t xml:space="preserve"> </w:t>
-        </w:r>
-        <w:r>
-          <w:rPr>
-            <w:rStyle w:val="Hyperlink"/>
-          </w:rPr>
-          <w:t xml:space="preserve">supra, 114 Ga. App. 367,</w:t>
+          <w:t xml:space="preserve">Cabaniss v. Hipsley</w:t>
+        </w:r>
+        <w:r>
+          <w:rPr>
+            <w:rStyle w:val="Hyperlink"/>
+          </w:rPr>
+          <w:t xml:space="preserve">,</w:t>
         </w:r>
       </w:hyperlink>
       <w:r>
@@ -1450,7 +1366,7 @@
             <w:i/>
             <w:rStyle w:val="Hyperlink"/>
           </w:rPr>
-          <w:t xml:space="preserve">Pavesich, supra</w:t>
+          <w:t xml:space="preserve">Pavesich</w:t>
         </w:r>
       </w:hyperlink>
       <w:r>
@@ -1475,12 +1391,6 @@
           </w:rPr>
           <w:t xml:space="preserve">Haelan Laboratories v. Topps Chewing Gum</w:t>
         </w:r>
-        <w:r>
-          <w:rPr>
-            <w:rStyle w:val="Hyperlink"/>
-          </w:rPr>
-          <w:t xml:space="preserve">, supra</w:t>
-        </w:r>
       </w:hyperlink>
       <w:r>
         <w:t xml:space="preserve">. That is, without assignability the right of publicity could hardly be called a "right." Recognizing its assignability, most commentators have urged that the right of publicity must also be inheritable.</w:t>
@@ -1508,7 +1418,7 @@
           <w:rPr>
             <w:rStyle w:val="Hyperlink"/>
           </w:rPr>
-          <w:t xml:space="preserve">, supra,</w:t>
+          <w:t xml:space="preserve">,</w:t>
         </w:r>
       </w:hyperlink>
       <w:r>
@@ -1654,18 +1564,6 @@
             <w:rStyle w:val="Hyperlink"/>
           </w:rPr>
           <w:t xml:space="preserve">Pavesich,</w:t>
-        </w:r>
-        <w:r>
-          <w:rPr>
-            <w:rStyle w:val="Hyperlink"/>
-          </w:rPr>
-          <w:t xml:space="preserve"> </w:t>
-        </w:r>
-        <w:r>
-          <w:rPr>
-            <w:rStyle w:val="Hyperlink"/>
-          </w:rPr>
-          <w:t xml:space="preserve">supra</w:t>
         </w:r>
       </w:hyperlink>
       <w:r>
@@ -2606,22 +2504,7 @@
         <w:pStyle w:val="BodyText"/>
       </w:pPr>
       <w:r>
-        <w:t xml:space="preserve">The differences between these two torts are important. First, the State's interests in providing a cause of action in each instance are different. "The interest protected" in permitting recovery for placing the plaintiff in a false light "is clearly that of reputation, with the same overtones of mental distress as in defamation." Prosser,</w:t>
-      </w:r>
-      <w:r>
-        <w:t xml:space="preserve"> </w:t>
-      </w:r>
-      <w:r>
-        <w:rPr>
-          <w:i/>
-        </w:rPr>
-        <w:t xml:space="preserve">supra.</w:t>
-      </w:r>
-      <w:r>
-        <w:t xml:space="preserve"> </w:t>
-      </w:r>
-      <w:r>
-        <w:t xml:space="preserve">By contrast, the State's interest in permitting a "right of publicity" is in protecting the proprietary interest of the individual in his act in part to encourage such entertainment. As we later note, the State's interest is closely analogous to the goals of patent and copyright law, focusing on the right of the individual to reap the reward of his endeavors and having little to do with protecting feelings or reputation. Second, the two torts differ in the degree to which they intrude on dissemination of information to the public. In "false light" cases the only way to protect the interests involved is to attempt to minimize publication of the damaging matter, while in "right of publicity" cases the only question is who gets to do the publishing. An entertainer such as Zacchini usually has no objection to the widespread publication of his act as long as he gets the commercial benefit of such publication. Indeed, in the present case Zacchini did not seek to enjoin the broadcast of his act; he simply sought compensation for the broadcast in the form of damages.</w:t>
+        <w:t xml:space="preserve">The differences between these two torts are important. First, the State's interests in providing a cause of action in each instance are different. "The interest protected" in permitting recovery for placing the plaintiff in a false light "is clearly that of reputation, with the same overtones of mental distress as in defamation." Prosser. By contrast, the State's interest in permitting a "right of publicity" is in protecting the proprietary interest of the individual in his act in part to encourage such entertainment. As we later note, the State's interest is closely analogous to the goals of patent and copyright law, focusing on the right of the individual to reap the reward of his endeavors and having little to do with protecting feelings or reputation. Second, the two torts differ in the degree to which they intrude on dissemination of information to the public. In "false light" cases the only way to protect the interests involved is to attempt to minimize publication of the damaging matter, while in "right of publicity" cases the only question is who gets to do the publishing. An entertainer such as Zacchini usually has no objection to the widespread publication of his act as long as he gets the commercial benefit of such publication. Indeed, in the present case Zacchini did not seek to enjoin the broadcast of his act; he simply sought compensation for the broadcast in the form of damages.</w:t>
       </w:r>
     </w:p>
     <w:p>
@@ -3601,7 +3484,7 @@
             <w:i/>
             <w:rStyle w:val="Hyperlink"/>
           </w:rPr>
-          <w:t xml:space="preserve">Zacchini, supra,</w:t>
+          <w:t xml:space="preserve">Zacchini</w:t>
         </w:r>
       </w:hyperlink>
       <w:r>
@@ -3894,22 +3777,7 @@
         <w:t xml:space="preserve"> </w:t>
       </w:r>
       <w:r>
-        <w:t xml:space="preserve">Prosser,</w:t>
-      </w:r>
-      <w:r>
-        <w:t xml:space="preserve"> </w:t>
-      </w:r>
-      <w:r>
-        <w:rPr>
-          <w:i/>
-        </w:rPr>
-        <w:t xml:space="preserve">supra</w:t>
-      </w:r>
-      <w:r>
-        <w:t xml:space="preserve"> </w:t>
-      </w:r>
-      <w:r>
-        <w:t xml:space="preserve">("It is the plaintiff's name as a symbol of his identity that is involved here, and not as a mere name.")]</w:t>
+        <w:t xml:space="preserve">Prosser, ("It is the plaintiff's name as a symbol of his identity that is involved here, and not as a mere name.")]</w:t>
       </w:r>
     </w:p>
     <w:p>
@@ -4075,7 +3943,13 @@
             <w:i/>
             <w:rStyle w:val="Hyperlink"/>
           </w:rPr>
-          <w:t xml:space="preserve">Zacchini, supra,</w:t>
+          <w:t xml:space="preserve">Zacchini</w:t>
+        </w:r>
+        <w:r>
+          <w:rPr>
+            <w:rStyle w:val="Hyperlink"/>
+          </w:rPr>
+          <w:t xml:space="preserve">.</w:t>
         </w:r>
       </w:hyperlink>
       <w:r>
@@ -4308,7 +4182,7 @@
         <w:rPr>
           <w:i/>
         </w:rPr>
-        <w:t xml:space="preserve">Zacchini, supra,</w:t>
+        <w:t xml:space="preserve">Zacchini.</w:t>
       </w:r>
       <w:r>
         <w:t xml:space="preserve">][zaccini] (purpose of right of publicity is to promote production of works that benefit the public that are product of individual's own talents and energy). In addition, because copyright does not restrain the use of a mere idea or concept but only protects particular tangible expressions of an idea or concept, it has been held not to run afoul of first amendment challenges.</w:t>
@@ -4354,7 +4228,7 @@
             <w:i/>
             <w:rStyle w:val="Hyperlink"/>
           </w:rPr>
-          <w:t xml:space="preserve">Zacchini, supra,</w:t>
+          <w:t xml:space="preserve">Zacchini</w:t>
         </w:r>
       </w:hyperlink>
       <w:r>
@@ -6262,7 +6136,7 @@
             <w:i/>
             <w:rStyle w:val="Hyperlink"/>
           </w:rPr>
-          <w:t xml:space="preserve">Leathers, supra,</w:t>
+          <w:t xml:space="preserve">Leathers</w:t>
         </w:r>
       </w:hyperlink>
       <w:r>
@@ -6805,6 +6679,9 @@
       <w:bookmarkStart w:id="129" w:name="comedy-iii-productions-v.-gary-saderup-inc."/>
       <w:bookmarkEnd w:id="129"/>
       <w:r>
+        <w:rPr>
+          <w:i/>
+        </w:rPr>
         <w:t xml:space="preserve">Comedy III Productions v. Gary Saderup, Inc.</w:t>
       </w:r>
     </w:p>
@@ -7234,7 +7111,7 @@
             <w:i/>
             <w:rStyle w:val="Hyperlink"/>
           </w:rPr>
-          <w:t xml:space="preserve">Guglielmi supra,</w:t>
+          <w:t xml:space="preserve">Guglielmi</w:t>
         </w:r>
       </w:hyperlink>
       <w:r>
@@ -7365,7 +7242,7 @@
             <w:i/>
             <w:rStyle w:val="Hyperlink"/>
           </w:rPr>
-          <w:t xml:space="preserve">Lugosi supra,</w:t>
+          <w:t xml:space="preserve">Lugosi</w:t>
         </w:r>
       </w:hyperlink>
       <w:r>
@@ -7525,7 +7402,7 @@
             <w:i/>
             <w:rStyle w:val="Hyperlink"/>
           </w:rPr>
-          <w:t xml:space="preserve">Guglielmi supra</w:t>
+          <w:t xml:space="preserve">Guglielmi</w:t>
         </w:r>
       </w:hyperlink>
       <w:r>
@@ -7615,7 +7492,7 @@
             <w:i/>
             <w:rStyle w:val="Hyperlink"/>
           </w:rPr>
-          <w:t xml:space="preserve">Zacchini supra</w:t>
+          <w:t xml:space="preserve">Zacchini</w:t>
         </w:r>
       </w:hyperlink>
       <w:r>
@@ -7667,7 +7544,7 @@
             <w:i/>
             <w:rStyle w:val="Hyperlink"/>
           </w:rPr>
-          <w:t xml:space="preserve">Cardtoons, supra,</w:t>
+          <w:t xml:space="preserve">Cardtoons,</w:t>
         </w:r>
       </w:hyperlink>
       <w:r>
@@ -7736,9 +7613,10 @@
       <w:hyperlink r:id="rId97">
         <w:r>
           <w:rPr>
-            <w:rStyle w:val="Hyperlink"/>
-          </w:rPr>
-          <w:t xml:space="preserve">*Hustler Magazine v. Falwell, supra,</w:t>
+            <w:i/>
+            <w:rStyle w:val="Hyperlink"/>
+          </w:rPr>
+          <w:t xml:space="preserve">Hustler Magazine v. Falwell</w:t>
         </w:r>
       </w:hyperlink>
       <w:r>
@@ -7753,7 +7631,7 @@
             <w:i/>
             <w:rStyle w:val="Hyperlink"/>
           </w:rPr>
-          <w:t xml:space="preserve">Campbell v. Acuff— Rose Music, Inc., supra,</w:t>
+          <w:t xml:space="preserve">Campbell v. Acuff— Rose Music, Inc.,</w:t>
         </w:r>
       </w:hyperlink>
       <w:r>
@@ -8689,7 +8567,7 @@
     </w:lvl>
   </w:abstractNum>
   <w:abstractNum w:abstractNumId="990">
-    <w:nsid w:val="f690ce84"/>
+    <w:nsid w:val="f7ff6495"/>
     <w:multiLevelType w:val="multilevel"/>
     <w:lvl w:ilvl="0">
       <w:numFmt w:val="bullet"/>
@@ -8770,7 +8648,7 @@
     </w:lvl>
   </w:abstractNum>
   <w:abstractNum w:abstractNumId="99411">
-    <w:nsid w:val="cd3f129e"/>
+    <w:nsid w:val="5797674a"/>
     <w:multiLevelType w:val="multilevel"/>
     <w:lvl w:ilvl="0">
       <w:start w:val="1"/>
@@ -8858,7 +8736,7 @@
     </w:lvl>
   </w:abstractNum>
   <w:abstractNum w:abstractNumId="991">
-    <w:nsid w:val="6d1e1ab5"/>
+    <w:nsid w:val="557a1a41"/>
     <w:multiLevelType w:val="multilevel"/>
     <w:lvl w:ilvl="0">
       <w:numFmt w:val="bullet"/>
@@ -8939,7 +8817,7 @@
     </w:lvl>
   </w:abstractNum>
   <w:abstractNum w:abstractNumId="99731">
-    <w:nsid w:val="5e79b7d2"/>
+    <w:nsid w:val="6bda0440"/>
     <w:multiLevelType w:val="multilevel"/>
     <w:lvl w:ilvl="0">
       <w:start w:val="1"/>

</xml_diff>

<commit_message>
Add docx and pdf files
Convert Copyright, Copyright Infringement, Publicity Rights and
Defamation_Privacy docx and pdf files
</commit_message>
<xml_diff>
--- a/Celebrity_Publicity/Celebrity_Publicity.docx
+++ b/Celebrity_Publicity/Celebrity_Publicity.docx
@@ -6664,10 +6664,52 @@
     </w:p>
     <w:p>
       <w:pPr>
+        <w:pStyle w:val="Heading4"/>
+      </w:pPr>
+      <w:bookmarkStart w:id="128" w:name="son-of-sam-laws"/>
+      <w:bookmarkEnd w:id="128"/>
+      <w:r>
+        <w:t xml:space="preserve">Son of Sam Laws</w:t>
+      </w:r>
+    </w:p>
+    <w:p>
+      <w:pPr>
+        <w:pStyle w:val="BlockText"/>
+      </w:pPr>
+      <w:r>
+        <w:t xml:space="preserve">In high-profile cases and cases that are closely tied to national security, namely convictions for terrorism and espionage, a Son of Sam clause is often worked into any plea bargain. This had been the case in the convictions of John Walker Lindh and Harold James Nicholson. As a result of their plea bargains, any and all profits made from book deals or movie rights would be handed over to the U.S. Treasury. Neither the convicts nor their families would be able to profit. As of 2010, neither Lindh nor Nicholson have had their crime cases publicized.</w:t>
+      </w:r>
+    </w:p>
+    <w:p>
+      <w:pPr>
+        <w:pStyle w:val="BlockText"/>
+      </w:pPr>
+      <w:r>
+        <w:t xml:space="preserve">With the advent of the Internet and online sales, many Son of Sam laws are now targeting the sale of so-called "murderabilia". The constitutionality of many of these new laws is mostly untested at this point.</w:t>
+      </w:r>
+    </w:p>
+    <w:p>
+      <w:pPr>
+        <w:pStyle w:val="BlockText"/>
+      </w:pPr>
+      <w:hyperlink r:id="rId129">
+        <w:r>
+          <w:rPr>
+            <w:rStyle w:val="Hyperlink"/>
+          </w:rPr>
+          <w:t xml:space="preserve">Wikipedia: Son of Sam Law</w:t>
+        </w:r>
+      </w:hyperlink>
+      <w:r>
+        <w:t xml:space="preserve">.</w:t>
+      </w:r>
+    </w:p>
+    <w:p>
+      <w:pPr>
         <w:pStyle w:val="Heading2"/>
       </w:pPr>
-      <w:bookmarkStart w:id="128" w:name="transformation"/>
-      <w:bookmarkEnd w:id="128"/>
+      <w:bookmarkStart w:id="130" w:name="transformation"/>
+      <w:bookmarkEnd w:id="130"/>
       <w:r>
         <w:t xml:space="preserve">Transformation</w:t>
       </w:r>
@@ -6676,8 +6718,8 @@
       <w:pPr>
         <w:pStyle w:val="Heading3"/>
       </w:pPr>
-      <w:bookmarkStart w:id="129" w:name="comedy-iii-productions-v.-gary-saderup-inc."/>
-      <w:bookmarkEnd w:id="129"/>
+      <w:bookmarkStart w:id="131" w:name="comedy-iii-productions-v.-gary-saderup-inc."/>
+      <w:bookmarkEnd w:id="131"/>
       <w:r>
         <w:rPr>
           <w:i/>
@@ -6689,8 +6731,8 @@
       <w:pPr>
         <w:pStyle w:val="Heading6"/>
       </w:pPr>
-      <w:bookmarkStart w:id="130" w:name="california-supreme-court-2001"/>
-      <w:bookmarkEnd w:id="130"/>
+      <w:bookmarkStart w:id="132" w:name="california-supreme-court-2001"/>
+      <w:bookmarkEnd w:id="132"/>
       <w:r>
         <w:t xml:space="preserve">California Supreme Court (2001)</w:t>
       </w:r>
@@ -6730,8 +6772,8 @@
       <w:pPr>
         <w:pStyle w:val="Heading4"/>
       </w:pPr>
-      <w:bookmarkStart w:id="131" w:name="i.-the-statute"/>
-      <w:bookmarkEnd w:id="131"/>
+      <w:bookmarkStart w:id="133" w:name="i.-the-statute"/>
+      <w:bookmarkEnd w:id="133"/>
       <w:r>
         <w:t xml:space="preserve">I. The Statute</w:t>
       </w:r>
@@ -6874,8 +6916,8 @@
       <w:pPr>
         <w:pStyle w:val="Heading4"/>
       </w:pPr>
-      <w:bookmarkStart w:id="132" w:name="ii.-facts"/>
-      <w:bookmarkEnd w:id="132"/>
+      <w:bookmarkStart w:id="134" w:name="ii.-facts"/>
+      <w:bookmarkEnd w:id="134"/>
       <w:r>
         <w:t xml:space="preserve">II. Facts</w:t>
       </w:r>
@@ -6948,8 +6990,8 @@
       <w:pPr>
         <w:pStyle w:val="Heading4"/>
       </w:pPr>
-      <w:bookmarkStart w:id="133" w:name="iii.-discussion"/>
-      <w:bookmarkEnd w:id="133"/>
+      <w:bookmarkStart w:id="135" w:name="iii.-discussion"/>
+      <w:bookmarkEnd w:id="135"/>
       <w:r>
         <w:t xml:space="preserve">III. Discussion</w:t>
       </w:r>
@@ -6958,8 +7000,8 @@
       <w:pPr>
         <w:pStyle w:val="Heading4"/>
       </w:pPr>
-      <w:bookmarkStart w:id="134" w:name="a.-the-statutory-issue"/>
-      <w:bookmarkEnd w:id="134"/>
+      <w:bookmarkStart w:id="136" w:name="a.-the-statutory-issue"/>
+      <w:bookmarkEnd w:id="136"/>
       <w:r>
         <w:rPr>
           <w:i/>
@@ -7033,8 +7075,8 @@
       <w:pPr>
         <w:pStyle w:val="Heading4"/>
       </w:pPr>
-      <w:bookmarkStart w:id="135" w:name="b.-the-constitutional-issue"/>
-      <w:bookmarkEnd w:id="135"/>
+      <w:bookmarkStart w:id="137" w:name="b.-the-constitutional-issue"/>
+      <w:bookmarkEnd w:id="137"/>
       <w:r>
         <w:rPr>
           <w:i/>
@@ -7057,7 +7099,7 @@
       <w:r>
         <w:t xml:space="preserve">As the trial court found, Saderup's portraits of The Three Stooges are expressive works and not an advertisement for or endorsement of a product. Although his work was done for financial gain, "[t]he First Amendment is not limited to those who publish without charge.... [An expressive activity] does not lose its constitutional protection because it is undertaken for profit." (</w:t>
       </w:r>
-      <w:hyperlink r:id="rId136">
+      <w:hyperlink r:id="rId138">
         <w:r>
           <w:rPr>
             <w:i/>
@@ -7105,7 +7147,7 @@
       <w:r>
         <w:t xml:space="preserve"> </w:t>
       </w:r>
-      <w:hyperlink r:id="rId136">
+      <w:hyperlink r:id="rId138">
         <w:r>
           <w:rPr>
             <w:i/>
@@ -7396,7 +7438,7 @@
       <w:r>
         <w:t xml:space="preserve">proposed a balancing test to distinguish protected from unprotected appropriation of celebrity likenesses: "an action for infringement of the right of publicity can be maintained only if the proprietary interests at issue clearly outweigh the value of free expression in this context." (</w:t>
       </w:r>
-      <w:hyperlink r:id="rId136">
+      <w:hyperlink r:id="rId138">
         <w:r>
           <w:rPr>
             <w:i/>
@@ -7451,7 +7493,7 @@
       <w:r>
         <w:t xml:space="preserve"> </w:t>
       </w:r>
-      <w:hyperlink r:id="rId137">
+      <w:hyperlink r:id="rId139">
         <w:r>
           <w:rPr>
             <w:i/>
@@ -7509,7 +7551,7 @@
       <w:r>
         <w:t xml:space="preserve"> </w:t>
       </w:r>
-      <w:hyperlink r:id="rId138">
+      <w:hyperlink r:id="rId140">
         <w:r>
           <w:rPr>
             <w:i/>
@@ -7538,7 +7580,7 @@
       <w:pPr>
         <w:pStyle w:val="BodyText"/>
       </w:pPr>
-      <w:hyperlink r:id="rId138">
+      <w:hyperlink r:id="rId140">
         <w:r>
           <w:rPr>
             <w:i/>
@@ -7625,7 +7667,7 @@
       <w:r>
         <w:t xml:space="preserve"> </w:t>
       </w:r>
-      <w:hyperlink r:id="rId137">
+      <w:hyperlink r:id="rId139">
         <w:r>
           <w:rPr>
             <w:i/>
@@ -7687,7 +7729,7 @@
       <w:r>
         <w:t xml:space="preserve"> </w:t>
       </w:r>
-      <w:hyperlink r:id="rId139">
+      <w:hyperlink r:id="rId141">
         <w:r>
           <w:rPr>
             <w:i/>
@@ -7710,7 +7752,7 @@
       <w:r>
         <w:t xml:space="preserve"> </w:t>
       </w:r>
-      <w:hyperlink r:id="rId140">
+      <w:hyperlink r:id="rId142">
         <w:r>
           <w:rPr>
             <w:i/>
@@ -7766,8 +7808,8 @@
       <w:pPr>
         <w:pStyle w:val="Heading4"/>
       </w:pPr>
-      <w:bookmarkStart w:id="141" w:name="iv.-disposition"/>
-      <w:bookmarkEnd w:id="141"/>
+      <w:bookmarkStart w:id="143" w:name="iv.-disposition"/>
+      <w:bookmarkEnd w:id="143"/>
       <w:r>
         <w:t xml:space="preserve">IV. Disposition</w:t>
       </w:r>
@@ -7784,8 +7826,8 @@
       <w:pPr>
         <w:pStyle w:val="Heading3"/>
       </w:pPr>
-      <w:bookmarkStart w:id="142" w:name="cases-mentioned-in-class"/>
-      <w:bookmarkEnd w:id="142"/>
+      <w:bookmarkStart w:id="144" w:name="cases-mentioned-in-class"/>
+      <w:bookmarkEnd w:id="144"/>
       <w:r>
         <w:t xml:space="preserve">Cases Mentioned In Class</w:t>
       </w:r>
@@ -7794,8 +7836,8 @@
       <w:pPr>
         <w:pStyle w:val="Heading4"/>
       </w:pPr>
-      <w:bookmarkStart w:id="143" w:name="parks-v.-laface-records"/>
-      <w:bookmarkEnd w:id="143"/>
+      <w:bookmarkStart w:id="145" w:name="parks-v.-laface-records"/>
+      <w:bookmarkEnd w:id="145"/>
       <w:r>
         <w:rPr>
           <w:i/>
@@ -7807,8 +7849,8 @@
       <w:pPr>
         <w:pStyle w:val="Heading6"/>
       </w:pPr>
-      <w:bookmarkStart w:id="144" w:name="th-cir.-2001"/>
-      <w:bookmarkEnd w:id="144"/>
+      <w:bookmarkStart w:id="146" w:name="th-cir.-2001"/>
+      <w:bookmarkEnd w:id="146"/>
       <w:r>
         <w:t xml:space="preserve">(6th Cir. 2001)</w:t>
       </w:r>
@@ -7821,7 +7863,7 @@
           <w:ilvl w:val="0"/>
         </w:numPr>
       </w:pPr>
-      <w:hyperlink r:id="rId145">
+      <w:hyperlink r:id="rId147">
         <w:r>
           <w:rPr>
             <w:rStyle w:val="Hyperlink"/>
@@ -7838,7 +7880,7 @@
           <w:ilvl w:val="0"/>
         </w:numPr>
       </w:pPr>
-      <w:hyperlink r:id="rId146">
+      <w:hyperlink r:id="rId148">
         <w:r>
           <w:rPr>
             <w:rStyle w:val="Hyperlink"/>
@@ -7851,8 +7893,8 @@
       <w:pPr>
         <w:pStyle w:val="Heading4"/>
       </w:pPr>
-      <w:bookmarkStart w:id="147" w:name="etw-corp.-v.-jireh-publishing"/>
-      <w:bookmarkEnd w:id="147"/>
+      <w:bookmarkStart w:id="149" w:name="etw-corp.-v.-jireh-publishing"/>
+      <w:bookmarkEnd w:id="149"/>
       <w:r>
         <w:rPr>
           <w:i/>
@@ -7864,8 +7906,8 @@
       <w:pPr>
         <w:pStyle w:val="Heading6"/>
       </w:pPr>
-      <w:bookmarkStart w:id="148" w:name="th-cir.-2003"/>
-      <w:bookmarkEnd w:id="148"/>
+      <w:bookmarkStart w:id="150" w:name="th-cir.-2003"/>
+      <w:bookmarkEnd w:id="150"/>
       <w:r>
         <w:t xml:space="preserve">(6th Cir. 2003)</w:t>
       </w:r>
@@ -7878,7 +7920,7 @@
           <w:ilvl w:val="0"/>
         </w:numPr>
       </w:pPr>
-      <w:hyperlink r:id="rId149">
+      <w:hyperlink r:id="rId151">
         <w:r>
           <w:rPr>
             <w:rStyle w:val="Hyperlink"/>
@@ -7895,7 +7937,7 @@
           <w:ilvl w:val="0"/>
         </w:numPr>
       </w:pPr>
-      <w:hyperlink r:id="rId150">
+      <w:hyperlink r:id="rId152">
         <w:r>
           <w:rPr>
             <w:rStyle w:val="Hyperlink"/>
@@ -7911,8 +7953,8 @@
       <w:pPr>
         <w:pStyle w:val="Heading4"/>
       </w:pPr>
-      <w:bookmarkStart w:id="151" w:name="trademark-lanham-act-language"/>
-      <w:bookmarkEnd w:id="151"/>
+      <w:bookmarkStart w:id="153" w:name="trademark-lanham-act-language"/>
+      <w:bookmarkEnd w:id="153"/>
       <w:r>
         <w:t xml:space="preserve">Trademark (Lanham Act) Language</w:t>
       </w:r>
@@ -7980,8 +8022,8 @@
       <w:pPr>
         <w:pStyle w:val="Heading4"/>
       </w:pPr>
-      <w:bookmarkStart w:id="152" w:name="volokh-right-of-publicity-speech-categories"/>
-      <w:bookmarkEnd w:id="152"/>
+      <w:bookmarkStart w:id="154" w:name="volokh-right-of-publicity-speech-categories"/>
+      <w:bookmarkEnd w:id="154"/>
       <w:r>
         <w:t xml:space="preserve">Volokh Right-Of-Publicity Speech Categories</w:t>
       </w:r>
@@ -8134,8 +8176,8 @@
       <w:pPr>
         <w:pStyle w:val="Heading4"/>
       </w:pPr>
-      <w:bookmarkStart w:id="153" w:name="referencefootnote-cases"/>
-      <w:bookmarkEnd w:id="153"/>
+      <w:bookmarkStart w:id="155" w:name="referencefootnote-cases"/>
+      <w:bookmarkEnd w:id="155"/>
       <w:r>
         <w:t xml:space="preserve">Reference/Footnote Cases</w:t>
       </w:r>
@@ -8148,7 +8190,7 @@
           <w:ilvl w:val="0"/>
         </w:numPr>
       </w:pPr>
-      <w:hyperlink r:id="rId154">
+      <w:hyperlink r:id="rId156">
         <w:r>
           <w:rPr>
             <w:i/>
@@ -8172,7 +8214,7 @@
           <w:ilvl w:val="0"/>
         </w:numPr>
       </w:pPr>
-      <w:hyperlink r:id="rId155">
+      <w:hyperlink r:id="rId157">
         <w:r>
           <w:rPr>
             <w:rStyle w:val="Hyperlink"/>
@@ -8205,7 +8247,7 @@
           <w:ilvl w:val="0"/>
         </w:numPr>
       </w:pPr>
-      <w:hyperlink r:id="rId156">
+      <w:hyperlink r:id="rId158">
         <w:r>
           <w:rPr>
             <w:i/>
@@ -8229,7 +8271,7 @@
           <w:ilvl w:val="0"/>
         </w:numPr>
       </w:pPr>
-      <w:hyperlink r:id="rId157">
+      <w:hyperlink r:id="rId159">
         <w:r>
           <w:rPr>
             <w:rStyle w:val="Hyperlink"/>
@@ -8249,7 +8291,7 @@
           <w:ilvl w:val="0"/>
         </w:numPr>
       </w:pPr>
-      <w:hyperlink r:id="rId158">
+      <w:hyperlink r:id="rId160">
         <w:r>
           <w:rPr>
             <w:i/>
@@ -8284,7 +8326,7 @@
           <w:ilvl w:val="0"/>
         </w:numPr>
       </w:pPr>
-      <w:hyperlink r:id="rId159">
+      <w:hyperlink r:id="rId161">
         <w:r>
           <w:rPr>
             <w:i/>
@@ -8308,7 +8350,7 @@
           <w:ilvl w:val="0"/>
         </w:numPr>
       </w:pPr>
-      <w:hyperlink r:id="rId160">
+      <w:hyperlink r:id="rId162">
         <w:r>
           <w:rPr>
             <w:i/>
@@ -8326,7 +8368,7 @@
       <w:r>
         <w:t xml:space="preserve"> </w:t>
       </w:r>
-      <w:hyperlink r:id="rId161">
+      <w:hyperlink r:id="rId163">
         <w:r>
           <w:rPr>
             <w:rStyle w:val="Hyperlink"/>
@@ -8342,8 +8384,8 @@
       <w:pPr>
         <w:pStyle w:val="Heading4"/>
       </w:pPr>
-      <w:bookmarkStart w:id="162" w:name="totally-optional-readings-viewings"/>
-      <w:bookmarkEnd w:id="162"/>
+      <w:bookmarkStart w:id="164" w:name="totally-optional-readings-viewings"/>
+      <w:bookmarkEnd w:id="164"/>
       <w:r>
         <w:t xml:space="preserve">Totally Optional Readings &amp; Viewings</w:t>
       </w:r>
@@ -8356,7 +8398,7 @@
           <w:ilvl w:val="0"/>
         </w:numPr>
       </w:pPr>
-      <w:hyperlink r:id="rId163">
+      <w:hyperlink r:id="rId165">
         <w:r>
           <w:rPr>
             <w:rStyle w:val="Hyperlink"/>
@@ -8373,7 +8415,7 @@
           <w:ilvl w:val="0"/>
         </w:numPr>
       </w:pPr>
-      <w:hyperlink r:id="rId164">
+      <w:hyperlink r:id="rId166">
         <w:r>
           <w:rPr>
             <w:rStyle w:val="Hyperlink"/>
@@ -8390,7 +8432,7 @@
           <w:ilvl w:val="0"/>
         </w:numPr>
       </w:pPr>
-      <w:hyperlink r:id="rId165">
+      <w:hyperlink r:id="rId167">
         <w:r>
           <w:rPr>
             <w:rStyle w:val="Hyperlink"/>
@@ -8407,7 +8449,7 @@
           <w:ilvl w:val="0"/>
         </w:numPr>
       </w:pPr>
-      <w:hyperlink r:id="rId166">
+      <w:hyperlink r:id="rId168">
         <w:r>
           <w:rPr>
             <w:rStyle w:val="Hyperlink"/>
@@ -8424,7 +8466,7 @@
           <w:ilvl w:val="0"/>
         </w:numPr>
       </w:pPr>
-      <w:hyperlink r:id="rId167">
+      <w:hyperlink r:id="rId169">
         <w:r>
           <w:rPr>
             <w:rStyle w:val="Hyperlink"/>
@@ -8447,7 +8489,7 @@
       <w:r>
         <w:t xml:space="preserve"> </w:t>
       </w:r>
-      <w:hyperlink r:id="rId168">
+      <w:hyperlink r:id="rId170">
         <w:r>
           <w:rPr>
             <w:rStyle w:val="Hyperlink"/>
@@ -8567,7 +8609,7 @@
     </w:lvl>
   </w:abstractNum>
   <w:abstractNum w:abstractNumId="990">
-    <w:nsid w:val="f7ff6495"/>
+    <w:nsid w:val="38eb5d81"/>
     <w:multiLevelType w:val="multilevel"/>
     <w:lvl w:ilvl="0">
       <w:numFmt w:val="bullet"/>
@@ -8648,7 +8690,7 @@
     </w:lvl>
   </w:abstractNum>
   <w:abstractNum w:abstractNumId="99411">
-    <w:nsid w:val="5797674a"/>
+    <w:nsid w:val="571eaae6"/>
     <w:multiLevelType w:val="multilevel"/>
     <w:lvl w:ilvl="0">
       <w:start w:val="1"/>
@@ -8736,7 +8778,7 @@
     </w:lvl>
   </w:abstractNum>
   <w:abstractNum w:abstractNumId="991">
-    <w:nsid w:val="557a1a41"/>
+    <w:nsid w:val="3d9c70f9"/>
     <w:multiLevelType w:val="multilevel"/>
     <w:lvl w:ilvl="0">
       <w:numFmt w:val="bullet"/>
@@ -8817,7 +8859,7 @@
     </w:lvl>
   </w:abstractNum>
   <w:abstractNum w:abstractNumId="99731">
-    <w:nsid w:val="6bda0440"/>
+    <w:nsid w:val="824169d8"/>
     <w:multiLevelType w:val="multilevel"/>
     <w:lvl w:ilvl="0">
       <w:start w:val="1"/>

</xml_diff>

<commit_message>
Remove notes at bottom
</commit_message>
<xml_diff>
--- a/Celebrity_Publicity/Celebrity_Publicity.docx
+++ b/Celebrity_Publicity/Celebrity_Publicity.docx
@@ -15941,43 +15941,22 @@
       <w:pPr>
         <w:pStyle w:val="Heading3"/>
       </w:pPr>
-      <w:bookmarkStart w:id="136" w:name="news-note"/>
-      <w:r>
-        <w:t xml:space="preserve">News Note</w:t>
+      <w:bookmarkStart w:id="136" w:name="other-cases-mentioned-in-class"/>
+      <w:r>
+        <w:t xml:space="preserve">Other Cases Mentioned In Class</w:t>
       </w:r>
       <w:bookmarkEnd w:id="136"/>
     </w:p>
     <w:p>
       <w:pPr>
-        <w:pStyle w:val="FirstParagraph"/>
-      </w:pPr>
-      <w:r>
-        <w:t xml:space="preserve">Dear Class:</w:t>
-      </w:r>
-    </w:p>
-    <w:p>
-      <w:pPr>
-        <w:pStyle w:val="BodyText"/>
-      </w:pPr>
-      <w:r>
-        <w:t xml:space="preserve">One of you gamers please pursue the below article and update me?</w:t>
-      </w:r>
-    </w:p>
-    <w:p>
-      <w:pPr>
-        <w:pStyle w:val="BodyText"/>
-      </w:pPr>
-      <w:r>
-        <w:t xml:space="preserve">RD</w:t>
-      </w:r>
-    </w:p>
-    <w:p>
-      <w:pPr>
         <w:pStyle w:val="Heading4"/>
       </w:pPr>
-      <w:bookmarkStart w:id="137" w:name="davis-v.-electronic-arts-inc."/>
-      <w:r>
-        <w:t xml:space="preserve">Davis v. Electronic Arts, Inc.</w:t>
+      <w:bookmarkStart w:id="137" w:name="parks-v.-laface-records"/>
+      <w:r>
+        <w:rPr>
+          <w:i/>
+        </w:rPr>
+        <w:t xml:space="preserve">Parks v. LaFace Records</w:t>
       </w:r>
       <w:bookmarkEnd w:id="137"/>
     </w:p>
@@ -15985,282 +15964,56 @@
       <w:pPr>
         <w:pStyle w:val="Heading6"/>
       </w:pPr>
-      <w:bookmarkStart w:id="138" w:name="appeal-from-9th-circuit-court-of-appeals"/>
-      <w:r>
-        <w:t xml:space="preserve">Appeal from 9th Circuit Court of Appeals</w:t>
+      <w:bookmarkStart w:id="138" w:name="th-cir.-2001"/>
+      <w:r>
+        <w:t xml:space="preserve">(6th Cir. 2001)</w:t>
       </w:r>
       <w:bookmarkEnd w:id="138"/>
     </w:p>
     <w:p>
       <w:pPr>
-        <w:pStyle w:val="FirstParagraph"/>
+        <w:pStyle w:val="Compact"/>
+        <w:numPr>
+          <w:numId w:val="1013"/>
+          <w:ilvl w:val="0"/>
+        </w:numPr>
       </w:pPr>
       <w:hyperlink r:id="rId139">
         <w:r>
           <w:rPr>
             <w:rStyle w:val="Hyperlink"/>
           </w:rPr>
-          <w:t xml:space="preserve">Davis v. Electronic Arts, Inc.</w:t>
+          <w:t xml:space="preserve">case on Westlaw</w:t>
         </w:r>
       </w:hyperlink>
     </w:p>
     <w:p>
       <w:pPr>
-        <w:pStyle w:val="BodyText"/>
-      </w:pPr>
-      <w:r>
-        <w:t xml:space="preserve">Oct. 15 — A petition for Supreme Court review was filed Oct. 5 in a right of publicity case involving former National Football League players who sued Electronic Arts for including their likenesses in its Madden NFL video game without their permission (Elec. Arts Inc. v. Davis, U.S., No. 15-424, review sought 10/5/15).</w:t>
-      </w:r>
-    </w:p>
-    <w:p>
-      <w:pPr>
-        <w:pStyle w:val="BodyText"/>
-      </w:pPr>
-      <w:r>
-        <w:t xml:space="preserve">The U.S. Court of Appeals for the Ninth Circuit dismissed EA’s transformative-use defense to the claims in January. Davis v. Elec. Arts Inc., , 43 Med.L.Rptr. 1073, 9th Cir., No. 12-15737, 1/6/15.</w:t>
-      </w:r>
-    </w:p>
-    <w:p>
-      <w:pPr>
-        <w:pStyle w:val="BodyText"/>
-      </w:pPr>
-      <w:r>
-        <w:t xml:space="preserve">In the Ninth Circuit, a person’s right of publicity is not violated if their likeness is used in a transformative way—that is, if significant creative elements are added that transform the use into something more than just a celebrity likeness or imitation.</w:t>
-      </w:r>
-    </w:p>
-    <w:p>
-      <w:pPr>
-        <w:pStyle w:val="BodyText"/>
-      </w:pPr>
-      <w:r>
-        <w:t xml:space="preserve">However, the Ninth Circuit ruled that EA’s use of the players’ likenesses</w:t>
-      </w:r>
-      <w:r>
-        <w:t xml:space="preserve"> </w:t>
-      </w:r>
-      <w:r>
-        <w:t xml:space="preserve">“</w:t>
-      </w:r>
-      <w:r>
-        <w:t xml:space="preserve">in the performance of the same activity for which they are known in real life—playing football for an NFL team</w:t>
-      </w:r>
-      <w:r>
-        <w:t xml:space="preserve">”</w:t>
-      </w:r>
-      <w:r>
-        <w:t xml:space="preserve">—was not transformative.</w:t>
-      </w:r>
-      <w:r>
-        <w:t xml:space="preserve"> </w:t>
-      </w:r>
-      <w:r>
-        <w:t xml:space="preserve">EA argued in the Supreme Court petition that the transformative-use test is</w:t>
-      </w:r>
-      <w:r>
-        <w:t xml:space="preserve"> </w:t>
-      </w:r>
-      <w:r>
-        <w:t xml:space="preserve">“</w:t>
-      </w:r>
-      <w:r>
-        <w:t xml:space="preserve">constitutionally perverse,</w:t>
-      </w:r>
-      <w:r>
-        <w:t xml:space="preserve">”</w:t>
-      </w:r>
-      <w:r>
-        <w:t xml:space="preserve"> </w:t>
-      </w:r>
-      <w:r>
-        <w:t xml:space="preserve">giving First Amendment protection</w:t>
-      </w:r>
-      <w:r>
-        <w:t xml:space="preserve"> </w:t>
-      </w:r>
-      <w:r>
-        <w:t xml:space="preserve">“</w:t>
-      </w:r>
-      <w:r>
-        <w:t xml:space="preserve">only to fanciful or distorted portrayals, not accurate or realistic ones.</w:t>
-      </w:r>
-      <w:r>
-        <w:t xml:space="preserve">”</w:t>
-      </w:r>
-      <w:r>
-        <w:t xml:space="preserve"> </w:t>
-      </w:r>
-      <w:r>
-        <w:t xml:space="preserve">The case would be only the second right of publicity case ever considered by the Supreme Court, after Zacchini v. Scripps-Howard Broadcasting Co., 433 U.S. 562, 2 Med.L.Rptr. 2089 (1977), in which the court ruled that a local news station had infringed a performer’s publicity rights by broadcasting the entirety of his 15 second</w:t>
-      </w:r>
-      <w:r>
-        <w:t xml:space="preserve"> </w:t>
-      </w:r>
-      <w:r>
-        <w:t xml:space="preserve">“</w:t>
-      </w:r>
-      <w:r>
-        <w:t xml:space="preserve">human cannonball</w:t>
-      </w:r>
-      <w:r>
-        <w:t xml:space="preserve">”</w:t>
-      </w:r>
-      <w:r>
-        <w:t xml:space="preserve"> </w:t>
-      </w:r>
-      <w:r>
-        <w:t xml:space="preserve">routine without his permission.</w:t>
-      </w:r>
-      <w:r>
-        <w:t xml:space="preserve"> </w:t>
-      </w:r>
-      <w:r>
-        <w:t xml:space="preserve">EA said that Zacchini</w:t>
-      </w:r>
-      <w:r>
-        <w:t xml:space="preserve"> </w:t>
-      </w:r>
-      <w:r>
-        <w:t xml:space="preserve">“</w:t>
-      </w:r>
-      <w:r>
-        <w:t xml:space="preserve">offers little to no guidance in cases involving mere depictions of individuals, as opposed to appropriation of their actual performances in full.</w:t>
-      </w:r>
-      <w:r>
-        <w:t xml:space="preserve">”</w:t>
-      </w:r>
-    </w:p>
-    <w:p>
-      <w:pPr>
-        <w:pStyle w:val="BodyText"/>
-      </w:pPr>
-      <w:r>
-        <w:t xml:space="preserve">Right of publicity law currently exists under a patchwork of state laws and court decisions—and in some states, this right is not recognized at all. EA said the Supreme Court’s review is</w:t>
-      </w:r>
-      <w:r>
-        <w:t xml:space="preserve"> </w:t>
-      </w:r>
-      <w:r>
-        <w:t xml:space="preserve">“</w:t>
-      </w:r>
-      <w:r>
-        <w:t xml:space="preserve">urgently needed to resolve conflicting authority</w:t>
-      </w:r>
-      <w:r>
-        <w:t xml:space="preserve">”</w:t>
-      </w:r>
-      <w:r>
-        <w:t xml:space="preserve"> </w:t>
-      </w:r>
-      <w:r>
-        <w:t xml:space="preserve">about the right of publicity and the First Amendment.</w:t>
-      </w:r>
-      <w:r>
-        <w:t xml:space="preserve"> </w:t>
-      </w:r>
-      <w:r>
-        <w:t xml:space="preserve">The transformative-use test is utilized by the Third and Ninth Circuits, while four other circuits have held—under what is called the Rogers test—that the right of publicity is only violated if the use of a likeness amounts to an unauthorized commercial endorsement.</w:t>
-      </w:r>
-      <w:r>
-        <w:t xml:space="preserve"> </w:t>
-      </w:r>
-      <w:r>
-        <w:t xml:space="preserve">EA said the Rogers test is more appropriate because it</w:t>
-      </w:r>
-      <w:r>
-        <w:t xml:space="preserve"> </w:t>
-      </w:r>
-      <w:r>
-        <w:t xml:space="preserve">“</w:t>
-      </w:r>
-      <w:r>
-        <w:t xml:space="preserve">confines the right of publicity to circumstances where its application does not violate the First Amendment.</w:t>
-      </w:r>
-      <w:r>
-        <w:t xml:space="preserve">”</w:t>
-      </w:r>
-    </w:p>
-    <w:p>
-      <w:pPr>
-        <w:pStyle w:val="BodyText"/>
-      </w:pPr>
-      <w:r>
-        <w:t xml:space="preserve">EA argued that the transformative-use test should be subject to strict scrutiny because it</w:t>
-      </w:r>
-      <w:r>
-        <w:t xml:space="preserve"> </w:t>
-      </w:r>
-      <w:r>
-        <w:t xml:space="preserve">“</w:t>
-      </w:r>
-      <w:r>
-        <w:t xml:space="preserve">penalizes fully protected and valuable speech based on its content,</w:t>
-      </w:r>
-      <w:r>
-        <w:t xml:space="preserve">”</w:t>
-      </w:r>
-      <w:r>
-        <w:t xml:space="preserve"> </w:t>
-      </w:r>
-      <w:r>
-        <w:t xml:space="preserve">by restricting protected speech because it includes the likeness of another person.</w:t>
-      </w:r>
-    </w:p>
-    <w:p>
-      <w:pPr>
-        <w:pStyle w:val="BodyText"/>
-      </w:pPr>
-      <w:r>
-        <w:t xml:space="preserve">The question presented in the petition for writ of certiorari is</w:t>
-      </w:r>
-      <w:r>
-        <w:t xml:space="preserve"> </w:t>
-      </w:r>
-      <w:r>
-        <w:t xml:space="preserve">“</w:t>
-      </w:r>
-      <w:r>
-        <w:t xml:space="preserve">[w]hether the First Amendment protects a speaker against a state-law right-of-publicity claim that challenges the realistic portrayal of a person in an expressive work.</w:t>
-      </w:r>
-      <w:r>
-        <w:t xml:space="preserve">”</w:t>
-      </w:r>
-    </w:p>
-    <w:p>
-      <w:pPr>
-        <w:pStyle w:val="BodyText"/>
-      </w:pPr>
-      <w:r>
-        <w:t xml:space="preserve">To contact the reporter on this story: Blake Brittain in Washington at bbrittain@bna.com</w:t>
-      </w:r>
-    </w:p>
-    <w:p>
-      <w:pPr>
-        <w:pStyle w:val="BodyText"/>
-      </w:pPr>
-      <w:r>
-        <w:t xml:space="preserve">To contact the editor responsible for this story: Mike Wilczek at mwilczek@bna.com</w:t>
-      </w:r>
-    </w:p>
-    <w:p>
-      <w:pPr>
-        <w:pStyle w:val="Heading3"/>
-      </w:pPr>
-      <w:bookmarkStart w:id="140" w:name="other-cases-mentioned-in-class"/>
-      <w:r>
-        <w:t xml:space="preserve">Other Cases Mentioned In Class</w:t>
-      </w:r>
-      <w:bookmarkEnd w:id="140"/>
+        <w:pStyle w:val="Compact"/>
+        <w:numPr>
+          <w:numId w:val="1013"/>
+          <w:ilvl w:val="0"/>
+        </w:numPr>
+      </w:pPr>
+      <w:hyperlink r:id="rId140">
+        <w:r>
+          <w:rPr>
+            <w:rStyle w:val="Hyperlink"/>
+          </w:rPr>
+          <w:t xml:space="preserve">case on Wikipedia</w:t>
+        </w:r>
+      </w:hyperlink>
     </w:p>
     <w:p>
       <w:pPr>
         <w:pStyle w:val="Heading4"/>
       </w:pPr>
-      <w:bookmarkStart w:id="141" w:name="parks-v.-laface-records"/>
+      <w:bookmarkStart w:id="141" w:name="etw-corp.v.-jireh-publishing"/>
       <w:r>
         <w:rPr>
           <w:i/>
         </w:rPr>
-        <w:t xml:space="preserve">Parks v. LaFace Records</w:t>
+        <w:t xml:space="preserve">ETW Corp. v. Jireh Publishing</w:t>
       </w:r>
       <w:bookmarkEnd w:id="141"/>
     </w:p>
@@ -16268,9 +16021,9 @@
       <w:pPr>
         <w:pStyle w:val="Heading6"/>
       </w:pPr>
-      <w:bookmarkStart w:id="142" w:name="th-cir.-2001"/>
-      <w:r>
-        <w:t xml:space="preserve">(6th Cir. 2001)</w:t>
+      <w:bookmarkStart w:id="142" w:name="th-cir.-2003"/>
+      <w:r>
+        <w:t xml:space="preserve">(6th Cir. 2003)</w:t>
       </w:r>
       <w:bookmarkEnd w:id="142"/>
     </w:p>
@@ -16278,7 +16031,7 @@
       <w:pPr>
         <w:pStyle w:val="Compact"/>
         <w:numPr>
-          <w:numId w:val="1013"/>
+          <w:numId w:val="1014"/>
           <w:ilvl w:val="0"/>
         </w:numPr>
       </w:pPr>
@@ -16295,68 +16048,11 @@
       <w:pPr>
         <w:pStyle w:val="Compact"/>
         <w:numPr>
-          <w:numId w:val="1013"/>
-          <w:ilvl w:val="0"/>
-        </w:numPr>
-      </w:pPr>
-      <w:hyperlink r:id="rId144">
-        <w:r>
-          <w:rPr>
-            <w:rStyle w:val="Hyperlink"/>
-          </w:rPr>
-          <w:t xml:space="preserve">case on Wikipedia</w:t>
-        </w:r>
-      </w:hyperlink>
-    </w:p>
-    <w:p>
-      <w:pPr>
-        <w:pStyle w:val="Heading4"/>
-      </w:pPr>
-      <w:bookmarkStart w:id="145" w:name="etw-corp.v.-jireh-publishing"/>
-      <w:r>
-        <w:rPr>
-          <w:i/>
-        </w:rPr>
-        <w:t xml:space="preserve">ETW Corp. v. Jireh Publishing</w:t>
-      </w:r>
-      <w:bookmarkEnd w:id="145"/>
-    </w:p>
-    <w:p>
-      <w:pPr>
-        <w:pStyle w:val="Heading6"/>
-      </w:pPr>
-      <w:bookmarkStart w:id="146" w:name="th-cir.-2003"/>
-      <w:r>
-        <w:t xml:space="preserve">(6th Cir. 2003)</w:t>
-      </w:r>
-      <w:bookmarkEnd w:id="146"/>
-    </w:p>
-    <w:p>
-      <w:pPr>
-        <w:pStyle w:val="Compact"/>
-        <w:numPr>
           <w:numId w:val="1014"/>
           <w:ilvl w:val="0"/>
         </w:numPr>
       </w:pPr>
-      <w:hyperlink r:id="rId147">
-        <w:r>
-          <w:rPr>
-            <w:rStyle w:val="Hyperlink"/>
-          </w:rPr>
-          <w:t xml:space="preserve">case on Westlaw</w:t>
-        </w:r>
-      </w:hyperlink>
-    </w:p>
-    <w:p>
-      <w:pPr>
-        <w:pStyle w:val="Compact"/>
-        <w:numPr>
-          <w:numId w:val="1014"/>
-          <w:ilvl w:val="0"/>
-        </w:numPr>
-      </w:pPr>
-      <w:hyperlink r:id="rId148">
+      <w:hyperlink r:id="rId144">
         <w:r>
           <w:rPr>
             <w:rStyle w:val="Hyperlink"/>
@@ -16372,11 +16068,11 @@
       <w:pPr>
         <w:pStyle w:val="Heading4"/>
       </w:pPr>
-      <w:bookmarkStart w:id="149" w:name="trademark-lanham-act-language"/>
+      <w:bookmarkStart w:id="145" w:name="trademark-lanham-act-language"/>
       <w:r>
         <w:t xml:space="preserve">Trademark (Lanham Act) Language</w:t>
       </w:r>
-      <w:bookmarkEnd w:id="149"/>
+      <w:bookmarkEnd w:id="145"/>
     </w:p>
     <w:p>
       <w:pPr>
@@ -16441,11 +16137,11 @@
       <w:pPr>
         <w:pStyle w:val="Heading4"/>
       </w:pPr>
-      <w:bookmarkStart w:id="150" w:name="volokh-right-of-publicity-speech-categories"/>
+      <w:bookmarkStart w:id="146" w:name="volokh-right-of-publicity-speech-categories"/>
       <w:r>
         <w:t xml:space="preserve">Volokh Right-Of-Publicity Speech Categories</w:t>
       </w:r>
-      <w:bookmarkEnd w:id="150"/>
+      <w:bookmarkEnd w:id="146"/>
     </w:p>
     <w:p>
       <w:pPr>
@@ -16631,11 +16327,11 @@
       <w:pPr>
         <w:pStyle w:val="Heading4"/>
       </w:pPr>
-      <w:bookmarkStart w:id="151" w:name="referencefootnote-cases"/>
+      <w:bookmarkStart w:id="147" w:name="referencefootnote-cases"/>
       <w:r>
         <w:t xml:space="preserve">Reference/Footnote Cases</w:t>
       </w:r>
-      <w:bookmarkEnd w:id="151"/>
+      <w:bookmarkEnd w:id="147"/>
     </w:p>
     <w:p>
       <w:pPr>
@@ -16645,7 +16341,7 @@
           <w:ilvl w:val="0"/>
         </w:numPr>
       </w:pPr>
-      <w:hyperlink r:id="rId152">
+      <w:hyperlink r:id="rId148">
         <w:r>
           <w:rPr>
             <w:i/>
@@ -16669,7 +16365,7 @@
           <w:ilvl w:val="0"/>
         </w:numPr>
       </w:pPr>
-      <w:hyperlink r:id="rId153">
+      <w:hyperlink r:id="rId149">
         <w:r>
           <w:rPr>
             <w:rStyle w:val="Hyperlink"/>
@@ -16702,7 +16398,7 @@
           <w:ilvl w:val="0"/>
         </w:numPr>
       </w:pPr>
-      <w:hyperlink r:id="rId154">
+      <w:hyperlink r:id="rId150">
         <w:r>
           <w:rPr>
             <w:i/>
@@ -16726,7 +16422,7 @@
           <w:ilvl w:val="0"/>
         </w:numPr>
       </w:pPr>
-      <w:hyperlink r:id="rId155">
+      <w:hyperlink r:id="rId151">
         <w:r>
           <w:rPr>
             <w:rStyle w:val="Hyperlink"/>
@@ -16746,7 +16442,7 @@
           <w:ilvl w:val="0"/>
         </w:numPr>
       </w:pPr>
-      <w:hyperlink r:id="rId156">
+      <w:hyperlink r:id="rId152">
         <w:r>
           <w:rPr>
             <w:i/>
@@ -16781,7 +16477,7 @@
           <w:ilvl w:val="0"/>
         </w:numPr>
       </w:pPr>
-      <w:hyperlink r:id="rId157">
+      <w:hyperlink r:id="rId153">
         <w:r>
           <w:rPr>
             <w:i/>
@@ -16805,7 +16501,7 @@
           <w:ilvl w:val="0"/>
         </w:numPr>
       </w:pPr>
-      <w:hyperlink r:id="rId158">
+      <w:hyperlink r:id="rId154">
         <w:r>
           <w:rPr>
             <w:i/>
@@ -16823,7 +16519,7 @@
       <w:r>
         <w:t xml:space="preserve"> </w:t>
       </w:r>
-      <w:hyperlink r:id="rId159">
+      <w:hyperlink r:id="rId155">
         <w:r>
           <w:rPr>
             <w:rStyle w:val="Hyperlink"/>
@@ -16837,60 +16533,13 @@
     </w:p>
     <w:p>
       <w:pPr>
-        <w:pStyle w:val="Heading5"/>
-      </w:pPr>
-      <w:bookmarkStart w:id="160" w:name="hurt-locker"/>
-      <w:r>
-        <w:t xml:space="preserve">Hurt Locker</w:t>
-      </w:r>
-      <w:bookmarkEnd w:id="160"/>
-    </w:p>
-    <w:p>
-      <w:pPr>
-        <w:pStyle w:val="FirstParagraph"/>
-      </w:pPr>
-      <w:hyperlink r:id="rId161">
-        <w:r>
-          <w:rPr>
-            <w:rStyle w:val="Hyperlink"/>
-          </w:rPr>
-          <w:t xml:space="preserve">The 9th Circuit rules that an Iraqi war veteran’s lawsuit would violate the U.S. Constitution.</w:t>
-        </w:r>
-      </w:hyperlink>
-    </w:p>
-    <w:p>
-      <w:pPr>
-        <w:pStyle w:val="BodyText"/>
-      </w:pPr>
-      <w:r>
-        <w:t xml:space="preserve">On Wednesday, the 9th Circuit Court of Appeals handed down a big ruling that will make it easier for film and television studios to create stories ripped from the headlines.</w:t>
-      </w:r>
-    </w:p>
-    <w:p>
-      <w:pPr>
-        <w:pStyle w:val="BodyText"/>
-      </w:pPr>
-      <w:r>
-        <w:t xml:space="preserve">The case concerns The Hurt Locker, the 2010 Oscar winner directed by Kathryn Bigelow and written by Mark Boal, about an army bomb squad during the Iraq War.</w:t>
-      </w:r>
-    </w:p>
-    <w:p>
-      <w:pPr>
-        <w:pStyle w:val="BodyText"/>
-      </w:pPr>
-      <w:r>
-        <w:t xml:space="preserve">The film triggered a lawsuit by Master Sgt. Jeffrey S. Sarver, an Iraqi war veteran who claimed that Boal’s research on Sarver for an issue of Playboy ultimately became a film that infringed his publicity rights and defamed him. Sarver alleged that the main character of Will James was based on his life.</w:t>
-      </w:r>
-    </w:p>
-    <w:p>
-      <w:pPr>
         <w:pStyle w:val="Heading4"/>
       </w:pPr>
-      <w:bookmarkStart w:id="162" w:name="totally-optional-readings-viewings"/>
+      <w:bookmarkStart w:id="156" w:name="totally-optional-readings-viewings"/>
       <w:r>
         <w:t xml:space="preserve">Totally Optional Readings &amp; Viewings</w:t>
       </w:r>
-      <w:bookmarkEnd w:id="162"/>
+      <w:bookmarkEnd w:id="156"/>
     </w:p>
     <w:p>
       <w:pPr>
@@ -16900,7 +16549,7 @@
           <w:ilvl w:val="0"/>
         </w:numPr>
       </w:pPr>
-      <w:hyperlink r:id="rId163">
+      <w:hyperlink r:id="rId157">
         <w:r>
           <w:rPr>
             <w:rStyle w:val="Hyperlink"/>
@@ -16935,7 +16584,7 @@
           <w:ilvl w:val="0"/>
         </w:numPr>
       </w:pPr>
-      <w:hyperlink r:id="rId164">
+      <w:hyperlink r:id="rId158">
         <w:r>
           <w:rPr>
             <w:rStyle w:val="Hyperlink"/>
@@ -16952,7 +16601,7 @@
           <w:ilvl w:val="0"/>
         </w:numPr>
       </w:pPr>
-      <w:hyperlink r:id="rId165">
+      <w:hyperlink r:id="rId159">
         <w:r>
           <w:rPr>
             <w:rStyle w:val="Hyperlink"/>
@@ -16969,7 +16618,7 @@
           <w:ilvl w:val="0"/>
         </w:numPr>
       </w:pPr>
-      <w:hyperlink r:id="rId166">
+      <w:hyperlink r:id="rId160">
         <w:r>
           <w:rPr>
             <w:rStyle w:val="Hyperlink"/>
@@ -16986,7 +16635,7 @@
           <w:ilvl w:val="0"/>
         </w:numPr>
       </w:pPr>
-      <w:hyperlink r:id="rId167">
+      <w:hyperlink r:id="rId161">
         <w:r>
           <w:rPr>
             <w:rStyle w:val="Hyperlink"/>
@@ -17009,7 +16658,7 @@
       <w:r>
         <w:t xml:space="preserve"> </w:t>
       </w:r>
-      <w:hyperlink r:id="rId168">
+      <w:hyperlink r:id="rId162">
         <w:r>
           <w:rPr>
             <w:rStyle w:val="Hyperlink"/>

</xml_diff>

<commit_message>
Add Rothman state law links
</commit_message>
<xml_diff>
--- a/Celebrity_Publicity/Celebrity_Publicity.docx
+++ b/Celebrity_Publicity/Celebrity_Publicity.docx
@@ -748,6 +748,25 @@
         <w:pStyle w:val="BodyText"/>
       </w:pPr>
       <w:r>
+        <w:t xml:space="preserve">See</w:t>
+      </w:r>
+      <w:r>
+        <w:t xml:space="preserve"> </w:t>
+      </w:r>
+      <w:hyperlink r:id="rId31">
+        <w:r>
+          <w:rPr>
+            <w:rStyle w:val="Hyperlink"/>
+          </w:rPr>
+          <w:t xml:space="preserve">Rothman’s Roadmap to the Right of Publicity: New York</w:t>
+        </w:r>
+      </w:hyperlink>
+    </w:p>
+    <w:p>
+      <w:pPr>
+        <w:pStyle w:val="BodyText"/>
+      </w:pPr>
+      <w:r>
         <w:t xml:space="preserve">Likewise, three years later,</w:t>
       </w:r>
       <w:r>
@@ -759,7 +778,7 @@
       <w:r>
         <w:t xml:space="preserve"> </w:t>
       </w:r>
-      <w:hyperlink r:id="rId31">
+      <w:hyperlink r:id="rId32">
         <w:r>
           <w:rPr>
             <w:i/>
@@ -837,7 +856,7 @@
                     </pic:cNvPicPr>
                   </pic:nvPicPr>
                   <pic:blipFill>
-                    <a:blip r:embed="rId32"/>
+                    <a:blip r:embed="rId33"/>
                     <a:stretch>
                       <a:fillRect/>
                     </a:stretch>
@@ -1114,7 +1133,7 @@
       <w:r>
         <w:t xml:space="preserve"> </w:t>
       </w:r>
-      <w:hyperlink r:id="rId33">
+      <w:hyperlink r:id="rId34">
         <w:r>
           <w:rPr>
             <w:i/>
@@ -1247,7 +1266,7 @@
       <w:r>
         <w:t xml:space="preserve"> </w:t>
       </w:r>
-      <w:hyperlink r:id="rId34">
+      <w:hyperlink r:id="rId35">
         <w:r>
           <w:rPr>
             <w:rStyle w:val="Hyperlink"/>
@@ -1309,11 +1328,11 @@
       <w:pPr>
         <w:pStyle w:val="Heading2"/>
       </w:pPr>
-      <w:bookmarkStart w:id="35" w:name="resources"/>
+      <w:bookmarkStart w:id="36" w:name="resources"/>
       <w:r>
         <w:t xml:space="preserve">Resources</w:t>
       </w:r>
-      <w:bookmarkEnd w:id="35"/>
+      <w:bookmarkEnd w:id="36"/>
     </w:p>
     <w:p>
       <w:pPr>
@@ -1337,7 +1356,7 @@
       <w:r>
         <w:t xml:space="preserve"> </w:t>
       </w:r>
-      <w:hyperlink r:id="rId36">
+      <w:hyperlink r:id="rId37">
         <w:r>
           <w:rPr>
             <w:rStyle w:val="Hyperlink"/>
@@ -1353,11 +1372,11 @@
       <w:pPr>
         <w:pStyle w:val="Heading3"/>
       </w:pPr>
-      <w:bookmarkStart w:id="37" w:name="eugene-volokh"/>
+      <w:bookmarkStart w:id="38" w:name="eugene-volokh"/>
       <w:r>
         <w:t xml:space="preserve">Eugene Volokh</w:t>
       </w:r>
-      <w:bookmarkEnd w:id="37"/>
+      <w:bookmarkEnd w:id="38"/>
     </w:p>
     <w:p>
       <w:pPr>
@@ -1371,11 +1390,11 @@
       <w:pPr>
         <w:pStyle w:val="Heading6"/>
       </w:pPr>
-      <w:bookmarkStart w:id="38" w:name="freedom-of-speech-and-the-right-of-publicity"/>
+      <w:bookmarkStart w:id="39" w:name="freedom-of-speech-and-the-right-of-publicity"/>
       <w:r>
         <w:t xml:space="preserve">Freedom of Speech and the Right of Publicity</w:t>
       </w:r>
-      <w:bookmarkEnd w:id="38"/>
+      <w:bookmarkEnd w:id="39"/>
     </w:p>
     <w:p>
       <w:pPr>
@@ -1624,34 +1643,34 @@
       <w:pPr>
         <w:pStyle w:val="Heading2"/>
       </w:pPr>
-      <w:bookmarkStart w:id="39" w:name="major-right-of-publicity-cases"/>
+      <w:bookmarkStart w:id="40" w:name="major-right-of-publicity-cases"/>
       <w:r>
         <w:t xml:space="preserve">Major Right Of Publicity Cases</w:t>
       </w:r>
-      <w:bookmarkEnd w:id="39"/>
+      <w:bookmarkEnd w:id="40"/>
     </w:p>
     <w:p>
       <w:pPr>
         <w:pStyle w:val="Heading3"/>
       </w:pPr>
-      <w:bookmarkStart w:id="40" w:name="ml-king-jr.center-v.-american-heritage-products"/>
+      <w:bookmarkStart w:id="41" w:name="ml-king-jr.center-v.-american-heritage-products"/>
       <w:r>
         <w:rPr>
           <w:i/>
         </w:rPr>
         <w:t xml:space="preserve">ML King Jr. Center v. American Heritage Products</w:t>
       </w:r>
-      <w:bookmarkEnd w:id="40"/>
+      <w:bookmarkEnd w:id="41"/>
     </w:p>
     <w:p>
       <w:pPr>
         <w:pStyle w:val="Heading6"/>
       </w:pPr>
-      <w:bookmarkStart w:id="41" w:name="georgia-supreme-court-1982"/>
+      <w:bookmarkStart w:id="42" w:name="georgia-supreme-court-1982"/>
       <w:r>
         <w:t xml:space="preserve">Georgia Supreme Court (1982)</w:t>
       </w:r>
-      <w:bookmarkEnd w:id="41"/>
+      <w:bookmarkEnd w:id="42"/>
     </w:p>
     <w:p>
       <w:pPr>
@@ -1661,7 +1680,7 @@
           <w:ilvl w:val="0"/>
         </w:numPr>
       </w:pPr>
-      <w:hyperlink r:id="rId42">
+      <w:hyperlink r:id="rId43">
         <w:r>
           <w:rPr>
             <w:rStyle w:val="Hyperlink"/>
@@ -1678,7 +1697,7 @@
           <w:ilvl w:val="0"/>
         </w:numPr>
       </w:pPr>
-      <w:hyperlink r:id="rId43">
+      <w:hyperlink r:id="rId44">
         <w:r>
           <w:rPr>
             <w:rStyle w:val="Hyperlink"/>
@@ -1692,6 +1711,23 @@
     </w:p>
     <w:p>
       <w:pPr>
+        <w:pStyle w:val="Compact"/>
+        <w:numPr>
+          <w:numId w:val="1002"/>
+          <w:ilvl w:val="0"/>
+        </w:numPr>
+      </w:pPr>
+      <w:hyperlink r:id="rId45">
+        <w:r>
+          <w:rPr>
+            <w:rStyle w:val="Hyperlink"/>
+          </w:rPr>
+          <w:t xml:space="preserve">Rothman’s Roadmap to the Right of Publicity: Georgia</w:t>
+        </w:r>
+      </w:hyperlink>
+    </w:p>
+    <w:p>
+      <w:pPr>
         <w:pStyle w:val="FirstParagraph"/>
       </w:pPr>
       <w:r>
@@ -1930,11 +1966,11 @@
       <w:pPr>
         <w:pStyle w:val="Heading4"/>
       </w:pPr>
-      <w:bookmarkStart w:id="44" w:name="excerpts-from-the-case"/>
+      <w:bookmarkStart w:id="46" w:name="excerpts-from-the-case"/>
       <w:r>
         <w:t xml:space="preserve">Excerpts From The Case</w:t>
       </w:r>
-      <w:bookmarkEnd w:id="44"/>
+      <w:bookmarkEnd w:id="46"/>
     </w:p>
     <w:p>
       <w:pPr>
@@ -2038,7 +2074,7 @@
       <w:pPr>
         <w:pStyle w:val="Heading4"/>
       </w:pPr>
-      <w:bookmarkStart w:id="45" w:name="is-the-right-of-publicity-recognized-in-georgia-as-a-right-distinct-from-the-right-of-privacy"/>
+      <w:bookmarkStart w:id="47" w:name="is-the-right-of-publicity-recognized-in-georgia-as-a-right-distinct-from-the-right-of-privacy"/>
       <w:r>
         <w:t xml:space="preserve">1. Is the</w:t>
       </w:r>
@@ -2060,7 +2096,7 @@
       <w:r>
         <w:t xml:space="preserve">recognized in Georgia as a right distinct from the right of privacy?</w:t>
       </w:r>
-      <w:bookmarkEnd w:id="45"/>
+      <w:bookmarkEnd w:id="47"/>
     </w:p>
     <w:p>
       <w:pPr>
@@ -2120,7 +2156,7 @@
       <w:r>
         <w:t xml:space="preserve"> </w:t>
       </w:r>
-      <w:hyperlink r:id="rId31">
+      <w:hyperlink r:id="rId32">
         <w:r>
           <w:rPr>
             <w:i/>
@@ -2361,7 +2397,7 @@
       <w:r>
         <w:t xml:space="preserve"> </w:t>
       </w:r>
-      <w:hyperlink r:id="rId31">
+      <w:hyperlink r:id="rId32">
         <w:r>
           <w:rPr>
             <w:i/>
@@ -2396,7 +2432,7 @@
       <w:r>
         <w:t xml:space="preserve"> </w:t>
       </w:r>
-      <w:hyperlink r:id="rId31">
+      <w:hyperlink r:id="rId32">
         <w:r>
           <w:rPr>
             <w:i/>
@@ -2476,7 +2512,7 @@
       <w:r>
         <w:t xml:space="preserve"> </w:t>
       </w:r>
-      <w:hyperlink r:id="rId31">
+      <w:hyperlink r:id="rId32">
         <w:r>
           <w:rPr>
             <w:i/>
@@ -2511,7 +2547,7 @@
       <w:r>
         <w:t xml:space="preserve"> </w:t>
       </w:r>
-      <w:hyperlink r:id="rId31">
+      <w:hyperlink r:id="rId32">
         <w:r>
           <w:rPr>
             <w:i/>
@@ -2555,7 +2591,7 @@
       <w:r>
         <w:t xml:space="preserve"> </w:t>
       </w:r>
-      <w:hyperlink r:id="rId46">
+      <w:hyperlink r:id="rId48">
         <w:r>
           <w:rPr>
             <w:i/>
@@ -2591,7 +2627,7 @@
       <w:r>
         <w:t xml:space="preserve"> </w:t>
       </w:r>
-      <w:hyperlink r:id="rId46">
+      <w:hyperlink r:id="rId48">
         <w:r>
           <w:rPr>
             <w:i/>
@@ -2642,7 +2678,7 @@
       <w:r>
         <w:t xml:space="preserve"> </w:t>
       </w:r>
-      <w:hyperlink r:id="rId33">
+      <w:hyperlink r:id="rId34">
         <w:r>
           <w:rPr>
             <w:i/>
@@ -2660,7 +2696,7 @@
       <w:r>
         <w:t xml:space="preserve"> </w:t>
       </w:r>
-      <w:hyperlink r:id="rId46">
+      <w:hyperlink r:id="rId48">
         <w:r>
           <w:rPr>
             <w:i/>
@@ -2689,7 +2725,7 @@
       <w:r>
         <w:t xml:space="preserve"> </w:t>
       </w:r>
-      <w:hyperlink r:id="rId47">
+      <w:hyperlink r:id="rId49">
         <w:r>
           <w:rPr>
             <w:i/>
@@ -2766,7 +2802,7 @@
       <w:pPr>
         <w:pStyle w:val="FirstParagraph"/>
       </w:pPr>
-      <w:hyperlink r:id="rId47">
+      <w:hyperlink r:id="rId49">
         <w:r>
           <w:rPr>
             <w:i/>
@@ -2913,7 +2949,7 @@
       <w:r>
         <w:t xml:space="preserve"> </w:t>
       </w:r>
-      <w:hyperlink r:id="rId31">
+      <w:hyperlink r:id="rId32">
         <w:r>
           <w:rPr>
             <w:i/>
@@ -2928,7 +2964,7 @@
       <w:r>
         <w:t xml:space="preserve"> </w:t>
       </w:r>
-      <w:hyperlink r:id="rId47">
+      <w:hyperlink r:id="rId49">
         <w:r>
           <w:rPr>
             <w:i/>
@@ -2951,7 +2987,7 @@
       <w:r>
         <w:t xml:space="preserve"> </w:t>
       </w:r>
-      <w:hyperlink r:id="rId48">
+      <w:hyperlink r:id="rId50">
         <w:r>
           <w:rPr>
             <w:i/>
@@ -3037,7 +3073,7 @@
       <w:r>
         <w:t xml:space="preserve"> </w:t>
       </w:r>
-      <w:hyperlink r:id="rId31">
+      <w:hyperlink r:id="rId32">
         <w:r>
           <w:rPr>
             <w:i/>
@@ -3052,7 +3088,7 @@
       <w:r>
         <w:t xml:space="preserve"> </w:t>
       </w:r>
-      <w:hyperlink r:id="rId47">
+      <w:hyperlink r:id="rId49">
         <w:r>
           <w:rPr>
             <w:i/>
@@ -3070,7 +3106,7 @@
       <w:r>
         <w:t xml:space="preserve"> </w:t>
       </w:r>
-      <w:hyperlink r:id="rId48">
+      <w:hyperlink r:id="rId50">
         <w:r>
           <w:rPr>
             <w:i/>
@@ -3159,7 +3195,7 @@
       <w:r>
         <w:t xml:space="preserve"> </w:t>
       </w:r>
-      <w:hyperlink r:id="rId31">
+      <w:hyperlink r:id="rId32">
         <w:r>
           <w:rPr>
             <w:i/>
@@ -3174,7 +3210,7 @@
       <w:r>
         <w:t xml:space="preserve"> </w:t>
       </w:r>
-      <w:hyperlink r:id="rId47">
+      <w:hyperlink r:id="rId49">
         <w:r>
           <w:rPr>
             <w:i/>
@@ -3191,7 +3227,7 @@
       <w:pPr>
         <w:pStyle w:val="Heading4"/>
       </w:pPr>
-      <w:bookmarkStart w:id="49" w:name="does-the-right-of-publicity-survive-the-death-of-its-owner-i.e.-is-the-right-inheritable-and-devisable"/>
+      <w:bookmarkStart w:id="51" w:name="does-the-right-of-publicity-survive-the-death-of-its-owner-i.e.-is-the-right-inheritable-and-devisable"/>
       <w:r>
         <w:t xml:space="preserve">2. Does the</w:t>
       </w:r>
@@ -3213,7 +3249,7 @@
       <w:r>
         <w:t xml:space="preserve">survive the death of its owner (i.e., is the right inheritable and devisable)?</w:t>
       </w:r>
-      <w:bookmarkEnd w:id="49"/>
+      <w:bookmarkEnd w:id="51"/>
     </w:p>
     <w:p>
       <w:pPr>
@@ -3240,7 +3276,7 @@
       <w:r>
         <w:t xml:space="preserve"> </w:t>
       </w:r>
-      <w:hyperlink r:id="rId31">
+      <w:hyperlink r:id="rId32">
         <w:r>
           <w:rPr>
             <w:i/>
@@ -3263,7 +3299,7 @@
       <w:r>
         <w:t xml:space="preserve"> </w:t>
       </w:r>
-      <w:hyperlink r:id="rId33">
+      <w:hyperlink r:id="rId34">
         <w:r>
           <w:rPr>
             <w:i/>
@@ -3316,7 +3352,7 @@
       <w:r>
         <w:t xml:space="preserve"> </w:t>
       </w:r>
-      <w:hyperlink r:id="rId50">
+      <w:hyperlink r:id="rId52">
         <w:r>
           <w:rPr>
             <w:i/>
@@ -3342,7 +3378,7 @@
       <w:r>
         <w:t xml:space="preserve"> </w:t>
       </w:r>
-      <w:hyperlink r:id="rId51">
+      <w:hyperlink r:id="rId53">
         <w:r>
           <w:rPr>
             <w:i/>
@@ -3394,7 +3430,7 @@
       <w:r>
         <w:t xml:space="preserve"> </w:t>
       </w:r>
-      <w:hyperlink r:id="rId52">
+      <w:hyperlink r:id="rId54">
         <w:r>
           <w:rPr>
             <w:i/>
@@ -3431,11 +3467,11 @@
       <w:pPr>
         <w:pStyle w:val="Heading4"/>
       </w:pPr>
-      <w:bookmarkStart w:id="53" w:name="weltner-justice-concurring-specially."/>
+      <w:bookmarkStart w:id="55" w:name="weltner-justice-concurring-specially."/>
       <w:r>
         <w:t xml:space="preserve">WELTNER, Justice, concurring specially.</w:t>
       </w:r>
-      <w:bookmarkEnd w:id="53"/>
+      <w:bookmarkEnd w:id="55"/>
     </w:p>
     <w:p>
       <w:pPr>
@@ -3503,7 +3539,7 @@
       <w:r>
         <w:t xml:space="preserve"> </w:t>
       </w:r>
-      <w:hyperlink r:id="rId31">
+      <w:hyperlink r:id="rId32">
         <w:r>
           <w:rPr>
             <w:i/>
@@ -4099,24 +4135,21 @@
       <w:pPr>
         <w:pStyle w:val="Heading3"/>
       </w:pPr>
-      <w:bookmarkStart w:id="54" w:name="zacchini-v.-scripps-howard-broadcasting-co."/>
-      <w:r>
-        <w:rPr>
-          <w:i/>
-        </w:rPr>
+      <w:bookmarkStart w:id="56" w:name="zacchini-v.-scripps-howard-broadcasting-co."/>
+      <w:r>
         <w:t xml:space="preserve">Zacchini v. Scripps-Howard Broadcasting Co.</w:t>
       </w:r>
-      <w:bookmarkEnd w:id="54"/>
+      <w:bookmarkEnd w:id="56"/>
     </w:p>
     <w:p>
       <w:pPr>
         <w:pStyle w:val="Heading6"/>
       </w:pPr>
-      <w:bookmarkStart w:id="55" w:name="united-states-supreme-court-1977"/>
+      <w:bookmarkStart w:id="57" w:name="united-states-supreme-court-1977"/>
       <w:r>
         <w:t xml:space="preserve">United States Supreme Court (1977)</w:t>
       </w:r>
-      <w:bookmarkEnd w:id="55"/>
+      <w:bookmarkEnd w:id="57"/>
     </w:p>
     <w:p>
       <w:pPr>
@@ -4126,7 +4159,7 @@
           <w:ilvl w:val="0"/>
         </w:numPr>
       </w:pPr>
-      <w:hyperlink r:id="rId56">
+      <w:hyperlink r:id="rId58">
         <w:r>
           <w:rPr>
             <w:rStyle w:val="Hyperlink"/>
@@ -4143,7 +4176,7 @@
           <w:ilvl w:val="0"/>
         </w:numPr>
       </w:pPr>
-      <w:hyperlink r:id="rId57">
+      <w:hyperlink r:id="rId59">
         <w:r>
           <w:rPr>
             <w:rStyle w:val="Hyperlink"/>
@@ -4154,6 +4187,23 @@
     </w:p>
     <w:p>
       <w:pPr>
+        <w:pStyle w:val="Compact"/>
+        <w:numPr>
+          <w:numId w:val="1004"/>
+          <w:ilvl w:val="0"/>
+        </w:numPr>
+      </w:pPr>
+      <w:hyperlink r:id="rId60">
+        <w:r>
+          <w:rPr>
+            <w:rStyle w:val="Hyperlink"/>
+          </w:rPr>
+          <w:t xml:space="preserve">Rothman’s Roadmap to the Right of Publicity</w:t>
+        </w:r>
+      </w:hyperlink>
+    </w:p>
+    <w:p>
+      <w:pPr>
         <w:pStyle w:val="FirstParagraph"/>
       </w:pPr>
       <w:r>
@@ -4245,7 +4295,13 @@
         <w:pStyle w:val="BodyText"/>
       </w:pPr>
       <w:r>
-        <w:t xml:space="preserve">Petitioner, Hugo Zacchini, is an entertainer. He performs a</w:t>
+        <w:t xml:space="preserve">Petitioner, Hugo Zacchini, is an entertainer.</w:t>
+      </w:r>
+      <w:r>
+        <w:t xml:space="preserve"> </w:t>
+      </w:r>
+      <w:r>
+        <w:t xml:space="preserve">He performs a</w:t>
       </w:r>
       <w:r>
         <w:t xml:space="preserve"> </w:t>
@@ -4263,15 +4319,69 @@
         <w:t xml:space="preserve"> </w:t>
       </w:r>
       <w:r>
-        <w:t xml:space="preserve">act in which he is shot from a cannon into a net some 200 feet away. Each performance occupies some 15 seconds. In August and September 1972, Zacchini was engaged to perform his act on a regular basis at the Geauga County Fair in Burton, Ohio. He performed in a fenced area, surrounded by grandstands, at the fair grounds. Members of the public attending the fair were not charged a separate admission fee to observe his act.</w:t>
-      </w:r>
-    </w:p>
-    <w:p>
-      <w:pPr>
-        <w:pStyle w:val="BodyText"/>
-      </w:pPr>
-      <w:r>
-        <w:t xml:space="preserve">On August 30, a freelance reporter for Scripps-Howard Broadcasting Co., the operator of a television broadcasting station and respondent in this case, attended the fair. He carried a small movie camera. Zacchini noticed the reporter and asked him not to film the performance. The reporter did not do so on that day; but on the instructions of the producer of respondent’s daily newscast, he returned the following day and videotaped the entire act. This film clip, approximately 15 seconds in length, was shown on the 11 o’clock news program that night, together with favorable commentary.</w:t>
+        <w:t xml:space="preserve">act in</w:t>
+      </w:r>
+      <w:r>
+        <w:t xml:space="preserve"> </w:t>
+      </w:r>
+      <w:r>
+        <w:t xml:space="preserve">which he is shot from a cannon into a net some 200 feet away.</w:t>
+      </w:r>
+      <w:r>
+        <w:t xml:space="preserve"> </w:t>
+      </w:r>
+      <w:r>
+        <w:t xml:space="preserve">Each performance occupies some 15 seconds.</w:t>
+      </w:r>
+      <w:r>
+        <w:t xml:space="preserve"> </w:t>
+      </w:r>
+      <w:r>
+        <w:t xml:space="preserve">In August and September 1972,</w:t>
+      </w:r>
+      <w:r>
+        <w:t xml:space="preserve"> </w:t>
+      </w:r>
+      <w:r>
+        <w:t xml:space="preserve">Zacchini was engaged to perform his act on a regular basis</w:t>
+      </w:r>
+      <w:r>
+        <w:t xml:space="preserve"> </w:t>
+      </w:r>
+      <w:r>
+        <w:t xml:space="preserve">at the Geauga County Fair in Burton, Ohio.</w:t>
+      </w:r>
+      <w:r>
+        <w:t xml:space="preserve"> </w:t>
+      </w:r>
+      <w:r>
+        <w:t xml:space="preserve">He performed in a fenced area, surrounded by grandstands, at the fair grounds.</w:t>
+      </w:r>
+      <w:r>
+        <w:t xml:space="preserve"> </w:t>
+      </w:r>
+      <w:r>
+        <w:t xml:space="preserve">Members of the public attending the fair were not charged</w:t>
+      </w:r>
+      <w:r>
+        <w:t xml:space="preserve"> </w:t>
+      </w:r>
+      <w:r>
+        <w:t xml:space="preserve">a separate admission fee to observe his act.</w:t>
+      </w:r>
+    </w:p>
+    <w:p>
+      <w:pPr>
+        <w:pStyle w:val="BodyText"/>
+      </w:pPr>
+      <w:r>
+        <w:t xml:space="preserve">On August 30, a freelance reporter for Scripps-Howard Broadcasting Co.,</w:t>
+      </w:r>
+      <w:r>
+        <w:t xml:space="preserve"> </w:t>
+      </w:r>
+      <w:r>
+        <w:t xml:space="preserve">the operator of a television broadcasting station and respondent in this case, attended the fair. He carried a small movie camera. Zacchini noticed the reporter and asked him not to film the performance. The reporter did not do so on that day; but on the instructions of the producer of respondent’s daily newscast, he returned the following day and videotaped the entire act. This film clip, approximately 15 seconds in length, was shown on the 11 o’clock news program that night, together with favorable commentary.</w:t>
       </w:r>
     </w:p>
     <w:p>
@@ -4489,11 +4599,11 @@
       <w:pPr>
         <w:pStyle w:val="Heading3"/>
       </w:pPr>
-      <w:bookmarkStart w:id="58" w:name="i"/>
+      <w:bookmarkStart w:id="61" w:name="i"/>
       <w:r>
         <w:t xml:space="preserve">I</w:t>
       </w:r>
-      <w:bookmarkEnd w:id="58"/>
+      <w:bookmarkEnd w:id="61"/>
     </w:p>
     <w:p>
       <w:pPr>
@@ -4547,7 +4657,7 @@
       <w:r>
         <w:t xml:space="preserve"> </w:t>
       </w:r>
-      <w:hyperlink r:id="rId59">
+      <w:hyperlink r:id="rId62">
         <w:r>
           <w:rPr>
             <w:i/>
@@ -4669,11 +4779,11 @@
       <w:pPr>
         <w:pStyle w:val="Heading3"/>
       </w:pPr>
-      <w:bookmarkStart w:id="60" w:name="ii"/>
+      <w:bookmarkStart w:id="63" w:name="ii"/>
       <w:r>
         <w:t xml:space="preserve">II</w:t>
       </w:r>
-      <w:bookmarkEnd w:id="60"/>
+      <w:bookmarkEnd w:id="63"/>
     </w:p>
     <w:p>
       <w:pPr>
@@ -4809,7 +4919,7 @@
       <w:r>
         <w:t xml:space="preserve"> </w:t>
       </w:r>
-      <w:hyperlink r:id="rId61">
+      <w:hyperlink r:id="rId64">
         <w:r>
           <w:rPr>
             <w:i/>
@@ -4839,7 +4949,7 @@
       <w:r>
         <w:t xml:space="preserve"> </w:t>
       </w:r>
-      <w:hyperlink r:id="rId61">
+      <w:hyperlink r:id="rId64">
         <w:r>
           <w:rPr>
             <w:i/>
@@ -4875,7 +4985,7 @@
       <w:r>
         <w:t xml:space="preserve"> </w:t>
       </w:r>
-      <w:hyperlink r:id="rId59">
+      <w:hyperlink r:id="rId62">
         <w:r>
           <w:rPr>
             <w:i/>
@@ -4920,7 +5030,7 @@
       <w:pPr>
         <w:pStyle w:val="BodyText"/>
       </w:pPr>
-      <w:hyperlink r:id="rId61">
+      <w:hyperlink r:id="rId64">
         <w:r>
           <w:rPr>
             <w:i/>
@@ -4953,7 +5063,7 @@
       <w:r>
         <w:t xml:space="preserve"> </w:t>
       </w:r>
-      <w:hyperlink r:id="rId61">
+      <w:hyperlink r:id="rId64">
         <w:r>
           <w:rPr>
             <w:i/>
@@ -5055,7 +5165,7 @@
       <w:r>
         <w:t xml:space="preserve"> </w:t>
       </w:r>
-      <w:hyperlink r:id="rId61">
+      <w:hyperlink r:id="rId64">
         <w:r>
           <w:rPr>
             <w:i/>
@@ -5215,7 +5325,7 @@
       <w:r>
         <w:t xml:space="preserve"> </w:t>
       </w:r>
-      <w:hyperlink r:id="rId62">
+      <w:hyperlink r:id="rId65">
         <w:r>
           <w:rPr>
             <w:i/>
@@ -5233,7 +5343,7 @@
       <w:r>
         <w:t xml:space="preserve"> </w:t>
       </w:r>
-      <w:hyperlink r:id="rId63">
+      <w:hyperlink r:id="rId66">
         <w:r>
           <w:rPr>
             <w:i/>
@@ -5251,7 +5361,7 @@
       <w:r>
         <w:t xml:space="preserve"> </w:t>
       </w:r>
-      <w:hyperlink r:id="rId64">
+      <w:hyperlink r:id="rId67">
         <w:r>
           <w:rPr>
             <w:i/>
@@ -5304,7 +5414,7 @@
       <w:r>
         <w:t xml:space="preserve"> </w:t>
       </w:r>
-      <w:hyperlink r:id="rId61">
+      <w:hyperlink r:id="rId64">
         <w:r>
           <w:rPr>
             <w:i/>
@@ -5443,7 +5553,7 @@
       <w:r>
         <w:t xml:space="preserve"> </w:t>
       </w:r>
-      <w:hyperlink r:id="rId65">
+      <w:hyperlink r:id="rId68">
         <w:r>
           <w:rPr>
             <w:i/>
@@ -5609,7 +5719,7 @@
       <w:r>
         <w:t xml:space="preserve"> </w:t>
       </w:r>
-      <w:hyperlink r:id="rId61">
+      <w:hyperlink r:id="rId64">
         <w:r>
           <w:rPr>
             <w:i/>
@@ -5630,7 +5740,7 @@
       <w:r>
         <w:t xml:space="preserve"> </w:t>
       </w:r>
-      <w:hyperlink r:id="rId63">
+      <w:hyperlink r:id="rId66">
         <w:r>
           <w:rPr>
             <w:i/>
@@ -5675,7 +5785,7 @@
       <w:pPr>
         <w:pStyle w:val="Heading4"/>
       </w:pPr>
-      <w:bookmarkStart w:id="66" w:name="notes-on-zacchini"/>
+      <w:bookmarkStart w:id="69" w:name="notes-on-zacchini"/>
       <w:r>
         <w:t xml:space="preserve">Notes On</w:t>
       </w:r>
@@ -5688,7 +5798,7 @@
         </w:rPr>
         <w:t xml:space="preserve">Zacchini</w:t>
       </w:r>
-      <w:bookmarkEnd w:id="66"/>
+      <w:bookmarkEnd w:id="69"/>
     </w:p>
     <w:p>
       <w:pPr>
@@ -5741,7 +5851,7 @@
       <w:r>
         <w:t xml:space="preserve"> </w:t>
       </w:r>
-      <w:hyperlink r:id="rId61">
+      <w:hyperlink r:id="rId64">
         <w:r>
           <w:rPr>
             <w:i/>
@@ -5922,24 +6032,21 @@
       <w:pPr>
         <w:pStyle w:val="Heading3"/>
       </w:pPr>
-      <w:bookmarkStart w:id="67" w:name="carson-v.-heres-johnny-portable-toilets-inc."/>
-      <w:r>
-        <w:rPr>
-          <w:i/>
-        </w:rPr>
+      <w:bookmarkStart w:id="70" w:name="carson-v.-heres-johnny-portable-toilets-inc."/>
+      <w:r>
         <w:t xml:space="preserve">Carson v. Here’s Johnny Portable Toilets, Inc.</w:t>
       </w:r>
-      <w:bookmarkEnd w:id="67"/>
+      <w:bookmarkEnd w:id="70"/>
     </w:p>
     <w:p>
       <w:pPr>
         <w:pStyle w:val="Heading6"/>
       </w:pPr>
-      <w:bookmarkStart w:id="68" w:name="court-of-appeals-6th-circuit-1983"/>
+      <w:bookmarkStart w:id="71" w:name="court-of-appeals-6th-circuit-1983"/>
       <w:r>
         <w:t xml:space="preserve">Court of Appeals, 6th Circuit (1983)</w:t>
       </w:r>
-      <w:bookmarkEnd w:id="68"/>
+      <w:bookmarkEnd w:id="71"/>
     </w:p>
     <w:p>
       <w:pPr>
@@ -5949,7 +6056,7 @@
           <w:ilvl w:val="0"/>
         </w:numPr>
       </w:pPr>
-      <w:hyperlink r:id="rId69">
+      <w:hyperlink r:id="rId72">
         <w:r>
           <w:rPr>
             <w:rStyle w:val="Hyperlink"/>
@@ -5966,7 +6073,7 @@
           <w:ilvl w:val="0"/>
         </w:numPr>
       </w:pPr>
-      <w:hyperlink r:id="rId70">
+      <w:hyperlink r:id="rId73">
         <w:r>
           <w:rPr>
             <w:rStyle w:val="Hyperlink"/>
@@ -5983,7 +6090,7 @@
           <w:ilvl w:val="0"/>
         </w:numPr>
       </w:pPr>
-      <w:hyperlink r:id="rId71">
+      <w:hyperlink r:id="rId74">
         <w:r>
           <w:rPr>
             <w:i/>
@@ -6007,6 +6114,23 @@
     </w:p>
     <w:p>
       <w:pPr>
+        <w:pStyle w:val="Compact"/>
+        <w:numPr>
+          <w:numId w:val="1005"/>
+          <w:ilvl w:val="0"/>
+        </w:numPr>
+      </w:pPr>
+      <w:hyperlink r:id="rId75">
+        <w:r>
+          <w:rPr>
+            <w:rStyle w:val="Hyperlink"/>
+          </w:rPr>
+          <w:t xml:space="preserve">Rothman’s Roadmap to the Right of Publicity</w:t>
+        </w:r>
+      </w:hyperlink>
+    </w:p>
+    <w:p>
+      <w:pPr>
         <w:pStyle w:val="FirstParagraph"/>
       </w:pPr>
       <w:r>
@@ -6298,11 +6422,11 @@
       <w:pPr>
         <w:pStyle w:val="Heading4"/>
       </w:pPr>
-      <w:bookmarkStart w:id="72" w:name="right-of-publicity-1"/>
+      <w:bookmarkStart w:id="76" w:name="right-of-publicity-1"/>
       <w:r>
         <w:t xml:space="preserve">Right of Publicity</w:t>
       </w:r>
-      <w:bookmarkEnd w:id="72"/>
+      <w:bookmarkEnd w:id="76"/>
     </w:p>
     <w:p>
       <w:pPr>
@@ -6334,7 +6458,7 @@
       <w:pPr>
         <w:pStyle w:val="BodyText"/>
       </w:pPr>
-      <w:hyperlink r:id="rId73">
+      <w:hyperlink r:id="rId77">
         <w:r>
           <w:rPr>
             <w:rStyle w:val="Hyperlink"/>
@@ -6422,7 +6546,7 @@
       <w:r>
         <w:t xml:space="preserve"> </w:t>
       </w:r>
-      <w:hyperlink r:id="rId56">
+      <w:hyperlink r:id="rId58">
         <w:r>
           <w:rPr>
             <w:i/>
@@ -6511,7 +6635,7 @@
       <w:r>
         <w:t xml:space="preserve"> </w:t>
       </w:r>
-      <w:hyperlink r:id="rId56">
+      <w:hyperlink r:id="rId58">
         <w:r>
           <w:rPr>
             <w:i/>
@@ -6632,7 +6756,7 @@
       <w:r>
         <w:t xml:space="preserve"> </w:t>
       </w:r>
-      <w:hyperlink r:id="rId74">
+      <w:hyperlink r:id="rId78">
         <w:r>
           <w:rPr>
             <w:i/>
@@ -6670,7 +6794,7 @@
       <w:r>
         <w:t xml:space="preserve"> </w:t>
       </w:r>
-      <w:hyperlink r:id="rId75">
+      <w:hyperlink r:id="rId79">
         <w:r>
           <w:rPr>
             <w:rStyle w:val="Hyperlink"/>
@@ -6696,7 +6820,7 @@
       <w:r>
         <w:t xml:space="preserve"> </w:t>
       </w:r>
-      <w:hyperlink r:id="rId75">
+      <w:hyperlink r:id="rId79">
         <w:r>
           <w:rPr>
             <w:i/>
@@ -6737,7 +6861,7 @@
       <w:r>
         <w:t xml:space="preserve"> </w:t>
       </w:r>
-      <w:hyperlink r:id="rId76">
+      <w:hyperlink r:id="rId80">
         <w:r>
           <w:rPr>
             <w:i/>
@@ -6904,7 +7028,7 @@
       <w:r>
         <w:t xml:space="preserve"> </w:t>
       </w:r>
-      <w:hyperlink r:id="rId77">
+      <w:hyperlink r:id="rId81">
         <w:r>
           <w:rPr>
             <w:i/>
@@ -6996,7 +7120,7 @@
       <w:r>
         <w:t xml:space="preserve"> </w:t>
       </w:r>
-      <w:hyperlink r:id="rId78">
+      <w:hyperlink r:id="rId82">
         <w:r>
           <w:rPr>
             <w:i/>
@@ -7534,11 +7658,11 @@
       <w:pPr>
         <w:pStyle w:val="Heading4"/>
       </w:pPr>
-      <w:bookmarkStart w:id="79" w:name="policies-behind-right-of-publicity"/>
+      <w:bookmarkStart w:id="83" w:name="policies-behind-right-of-publicity"/>
       <w:r>
         <w:t xml:space="preserve">Policies Behind Right of Publicity</w:t>
       </w:r>
-      <w:bookmarkEnd w:id="79"/>
+      <w:bookmarkEnd w:id="83"/>
     </w:p>
     <w:p>
       <w:pPr>
@@ -7550,7 +7674,7 @@
       <w:r>
         <w:t xml:space="preserve"> </w:t>
       </w:r>
-      <w:hyperlink r:id="rId80">
+      <w:hyperlink r:id="rId84">
         <w:r>
           <w:rPr>
             <w:rStyle w:val="Hyperlink"/>
@@ -7589,7 +7713,7 @@
       <w:r>
         <w:t xml:space="preserve"> </w:t>
       </w:r>
-      <w:hyperlink r:id="rId56">
+      <w:hyperlink r:id="rId58">
         <w:r>
           <w:rPr>
             <w:i/>
@@ -7705,7 +7829,7 @@
       <w:r>
         <w:t xml:space="preserve"> </w:t>
       </w:r>
-      <w:hyperlink r:id="rId56">
+      <w:hyperlink r:id="rId58">
         <w:r>
           <w:rPr>
             <w:i/>
@@ -7891,11 +8015,11 @@
       <w:pPr>
         <w:pStyle w:val="Heading4"/>
       </w:pPr>
-      <w:bookmarkStart w:id="81" w:name="countervailing-interests-and-considerations"/>
+      <w:bookmarkStart w:id="85" w:name="countervailing-interests-and-considerations"/>
       <w:r>
         <w:t xml:space="preserve">Countervailing Interests and Considerations</w:t>
       </w:r>
-      <w:bookmarkEnd w:id="81"/>
+      <w:bookmarkEnd w:id="85"/>
     </w:p>
     <w:p>
       <w:pPr>
@@ -7909,11 +8033,11 @@
       <w:pPr>
         <w:pStyle w:val="Heading4"/>
       </w:pPr>
-      <w:bookmarkStart w:id="82" w:name="federal-policy-monopolies"/>
+      <w:bookmarkStart w:id="86" w:name="federal-policy-monopolies"/>
       <w:r>
         <w:t xml:space="preserve">Federal Policy: Monopolies</w:t>
       </w:r>
-      <w:bookmarkEnd w:id="82"/>
+      <w:bookmarkEnd w:id="86"/>
     </w:p>
     <w:p>
       <w:pPr>
@@ -7949,7 +8073,7 @@
       <w:r>
         <w:t xml:space="preserve"> </w:t>
       </w:r>
-      <w:hyperlink r:id="rId74">
+      <w:hyperlink r:id="rId78">
         <w:r>
           <w:rPr>
             <w:i/>
@@ -8167,11 +8291,11 @@
       <w:pPr>
         <w:pStyle w:val="Heading4"/>
       </w:pPr>
-      <w:bookmarkStart w:id="83" w:name="free-expression-and-use-of-intellectual-property"/>
+      <w:bookmarkStart w:id="87" w:name="free-expression-and-use-of-intellectual-property"/>
       <w:r>
         <w:t xml:space="preserve">Free Expression and Use of Intellectual Property</w:t>
       </w:r>
-      <w:bookmarkEnd w:id="83"/>
+      <w:bookmarkEnd w:id="87"/>
     </w:p>
     <w:p>
       <w:pPr>
@@ -8272,7 +8396,7 @@
       <w:r>
         <w:t xml:space="preserve"> </w:t>
       </w:r>
-      <w:hyperlink r:id="rId56">
+      <w:hyperlink r:id="rId58">
         <w:r>
           <w:rPr>
             <w:i/>
@@ -8292,24 +8416,21 @@
       <w:pPr>
         <w:pStyle w:val="Heading3"/>
       </w:pPr>
-      <w:bookmarkStart w:id="84" w:name="white-v.-samsung-electronics-america-inc."/>
-      <w:r>
-        <w:rPr>
-          <w:i/>
-        </w:rPr>
+      <w:bookmarkStart w:id="88" w:name="white-v.-samsung-electronics-america-inc."/>
+      <w:r>
         <w:t xml:space="preserve">White v. Samsung Electronics America, Inc.</w:t>
       </w:r>
-      <w:bookmarkEnd w:id="84"/>
+      <w:bookmarkEnd w:id="88"/>
     </w:p>
     <w:p>
       <w:pPr>
         <w:pStyle w:val="Heading6"/>
       </w:pPr>
-      <w:bookmarkStart w:id="85" w:name="us-court-of-appeals-9th-circuit-1992"/>
+      <w:bookmarkStart w:id="89" w:name="us-court-of-appeals-9th-circuit-1992"/>
       <w:r>
         <w:t xml:space="preserve">US Court of Appeals, 9th Circuit (1992)</w:t>
       </w:r>
-      <w:bookmarkEnd w:id="85"/>
+      <w:bookmarkEnd w:id="89"/>
     </w:p>
     <w:p>
       <w:pPr>
@@ -8319,7 +8440,7 @@
           <w:ilvl w:val="0"/>
         </w:numPr>
       </w:pPr>
-      <w:hyperlink r:id="rId86">
+      <w:hyperlink r:id="rId90">
         <w:r>
           <w:rPr>
             <w:rStyle w:val="Hyperlink"/>
@@ -8336,7 +8457,7 @@
           <w:ilvl w:val="0"/>
         </w:numPr>
       </w:pPr>
-      <w:hyperlink r:id="rId87">
+      <w:hyperlink r:id="rId91">
         <w:r>
           <w:rPr>
             <w:rStyle w:val="Hyperlink"/>
@@ -8353,7 +8474,7 @@
           <w:ilvl w:val="0"/>
         </w:numPr>
       </w:pPr>
-      <w:hyperlink r:id="rId88">
+      <w:hyperlink r:id="rId92">
         <w:r>
           <w:rPr>
             <w:rStyle w:val="Hyperlink"/>
@@ -8367,6 +8488,23 @@
     </w:p>
     <w:p>
       <w:pPr>
+        <w:pStyle w:val="Compact"/>
+        <w:numPr>
+          <w:numId w:val="1007"/>
+          <w:ilvl w:val="0"/>
+        </w:numPr>
+      </w:pPr>
+      <w:hyperlink r:id="rId93">
+        <w:r>
+          <w:rPr>
+            <w:rStyle w:val="Hyperlink"/>
+          </w:rPr>
+          <w:t xml:space="preserve">Rothman’s Roadmap to the Right of Publicity</w:t>
+        </w:r>
+      </w:hyperlink>
+    </w:p>
+    <w:p>
+      <w:pPr>
         <w:pStyle w:val="FirstParagraph"/>
       </w:pPr>
       <w:r>
@@ -8756,7 +8894,7 @@
       <w:pPr>
         <w:pStyle w:val="Heading4"/>
       </w:pPr>
-      <w:bookmarkStart w:id="89" w:name="i.-section-3344"/>
+      <w:bookmarkStart w:id="94" w:name="i.-section-3344"/>
       <w:r>
         <w:t xml:space="preserve">I.</w:t>
       </w:r>
@@ -8769,7 +8907,7 @@
         </w:rPr>
         <w:t xml:space="preserve">Section 3344</w:t>
       </w:r>
-      <w:bookmarkEnd w:id="89"/>
+      <w:bookmarkEnd w:id="94"/>
     </w:p>
     <w:p>
       <w:pPr>
@@ -8873,7 +9011,7 @@
       <w:r>
         <w:t xml:space="preserve"> </w:t>
       </w:r>
-      <w:hyperlink r:id="rId90">
+      <w:hyperlink r:id="rId95">
         <w:r>
           <w:rPr>
             <w:i/>
@@ -9084,7 +9222,7 @@
       <w:pPr>
         <w:pStyle w:val="Heading4"/>
       </w:pPr>
-      <w:bookmarkStart w:id="91" w:name="ii.-right-of-publicity"/>
+      <w:bookmarkStart w:id="96" w:name="ii.-right-of-publicity"/>
       <w:r>
         <w:t xml:space="preserve">II.</w:t>
       </w:r>
@@ -9097,7 +9235,7 @@
         </w:rPr>
         <w:t xml:space="preserve">Right of Publicity</w:t>
       </w:r>
-      <w:bookmarkEnd w:id="91"/>
+      <w:bookmarkEnd w:id="96"/>
     </w:p>
     <w:p>
       <w:pPr>
@@ -9127,7 +9265,7 @@
       <w:r>
         <w:t xml:space="preserve"> </w:t>
       </w:r>
-      <w:hyperlink r:id="rId92">
+      <w:hyperlink r:id="rId97">
         <w:r>
           <w:rPr>
             <w:i/>
@@ -9601,7 +9739,7 @@
       <w:r>
         <w:t xml:space="preserve"> </w:t>
       </w:r>
-      <w:hyperlink r:id="rId76">
+      <w:hyperlink r:id="rId80">
         <w:r>
           <w:rPr>
             <w:i/>
@@ -9707,7 +9845,7 @@
       <w:r>
         <w:t xml:space="preserve"> </w:t>
       </w:r>
-      <w:hyperlink r:id="rId69">
+      <w:hyperlink r:id="rId72">
         <w:r>
           <w:rPr>
             <w:i/>
@@ -9977,7 +10115,7 @@
       <w:pPr>
         <w:pStyle w:val="FirstParagraph"/>
       </w:pPr>
-      <w:hyperlink r:id="rId69">
+      <w:hyperlink r:id="rId72">
         <w:r>
           <w:rPr>
             <w:i/>
@@ -10156,7 +10294,7 @@
       <w:pPr>
         <w:pStyle w:val="Heading4"/>
       </w:pPr>
-      <w:bookmarkStart w:id="93" w:name="iv.-the-parody-defense"/>
+      <w:bookmarkStart w:id="98" w:name="iv.-the-parody-defense"/>
       <w:r>
         <w:t xml:space="preserve">IV.</w:t>
       </w:r>
@@ -10169,7 +10307,7 @@
         </w:rPr>
         <w:t xml:space="preserve">The Parody Defense</w:t>
       </w:r>
-      <w:bookmarkEnd w:id="93"/>
+      <w:bookmarkEnd w:id="98"/>
     </w:p>
     <w:p>
       <w:pPr>
@@ -10199,7 +10337,7 @@
       <w:r>
         <w:t xml:space="preserve"> </w:t>
       </w:r>
-      <w:hyperlink r:id="rId94">
+      <w:hyperlink r:id="rId99">
         <w:r>
           <w:rPr>
             <w:i/>
@@ -10223,7 +10361,7 @@
       <w:r>
         <w:t xml:space="preserve"> </w:t>
       </w:r>
-      <w:hyperlink r:id="rId95">
+      <w:hyperlink r:id="rId100">
         <w:r>
           <w:rPr>
             <w:i/>
@@ -10333,7 +10471,7 @@
       <w:pPr>
         <w:pStyle w:val="Heading4"/>
       </w:pPr>
-      <w:bookmarkStart w:id="96" w:name="v.-conclusion"/>
+      <w:bookmarkStart w:id="101" w:name="v.-conclusion"/>
       <w:r>
         <w:t xml:space="preserve">V.</w:t>
       </w:r>
@@ -10346,7 +10484,7 @@
         </w:rPr>
         <w:t xml:space="preserve">Conclusion</w:t>
       </w:r>
-      <w:bookmarkEnd w:id="96"/>
+      <w:bookmarkEnd w:id="101"/>
     </w:p>
     <w:p>
       <w:pPr>
@@ -10368,11 +10506,11 @@
       <w:pPr>
         <w:pStyle w:val="Heading4"/>
       </w:pPr>
-      <w:bookmarkStart w:id="97" w:name="dissent"/>
+      <w:bookmarkStart w:id="102" w:name="dissent"/>
       <w:r>
         <w:t xml:space="preserve">Dissent</w:t>
       </w:r>
-      <w:bookmarkEnd w:id="97"/>
+      <w:bookmarkEnd w:id="102"/>
     </w:p>
     <w:p>
       <w:pPr>
@@ -10413,24 +10551,21 @@
       <w:pPr>
         <w:pStyle w:val="Heading3"/>
       </w:pPr>
-      <w:bookmarkStart w:id="98" w:name="white-v.-samsung-electronics-inc."/>
-      <w:r>
-        <w:rPr>
-          <w:i/>
-        </w:rPr>
+      <w:bookmarkStart w:id="103" w:name="white-v.-samsung-electronics-inc."/>
+      <w:r>
         <w:t xml:space="preserve">White v. Samsung Electronics, Inc.</w:t>
       </w:r>
-      <w:bookmarkEnd w:id="98"/>
+      <w:bookmarkEnd w:id="103"/>
     </w:p>
     <w:p>
       <w:pPr>
         <w:pStyle w:val="Heading6"/>
       </w:pPr>
-      <w:bookmarkStart w:id="99" w:name="us-court-of-appeals-9th-circuit-1993"/>
+      <w:bookmarkStart w:id="104" w:name="us-court-of-appeals-9th-circuit-1993"/>
       <w:r>
         <w:t xml:space="preserve">US Court of Appeals, 9th Circuit (1993)</w:t>
       </w:r>
-      <w:bookmarkEnd w:id="99"/>
+      <w:bookmarkEnd w:id="104"/>
     </w:p>
     <w:p>
       <w:pPr>
@@ -10440,7 +10575,7 @@
           <w:ilvl w:val="0"/>
         </w:numPr>
       </w:pPr>
-      <w:hyperlink r:id="rId86">
+      <w:hyperlink r:id="rId90">
         <w:r>
           <w:rPr>
             <w:rStyle w:val="Hyperlink"/>
@@ -11458,7 +11593,7 @@
       <w:r>
         <w:t xml:space="preserve"> </w:t>
       </w:r>
-      <w:hyperlink r:id="rId100">
+      <w:hyperlink r:id="rId105">
         <w:r>
           <w:rPr>
             <w:i/>
@@ -11555,7 +11690,7 @@
       <w:r>
         <w:t xml:space="preserve"> </w:t>
       </w:r>
-      <w:hyperlink r:id="rId101">
+      <w:hyperlink r:id="rId106">
         <w:r>
           <w:rPr>
             <w:i/>
@@ -11777,34 +11912,34 @@
       <w:pPr>
         <w:pStyle w:val="Heading2"/>
       </w:pPr>
-      <w:bookmarkStart w:id="102" w:name="criminal-celebrities"/>
+      <w:bookmarkStart w:id="107" w:name="criminal-celebrities"/>
       <w:r>
         <w:t xml:space="preserve">Criminal Celebrities</w:t>
       </w:r>
-      <w:bookmarkEnd w:id="102"/>
+      <w:bookmarkEnd w:id="107"/>
     </w:p>
     <w:p>
       <w:pPr>
         <w:pStyle w:val="Heading3"/>
       </w:pPr>
-      <w:bookmarkStart w:id="103" w:name="simon-schuster-inc.v.-members-of-ny-state-crime-victims-bd."/>
+      <w:bookmarkStart w:id="108" w:name="simon-schuster-inc.v.-members-of-ny-state-crime-victims-bd."/>
       <w:r>
         <w:rPr>
           <w:i/>
         </w:rPr>
         <w:t xml:space="preserve">Simon &amp; Schuster, Inc. v. Members of NY State Crime Victims Bd.</w:t>
       </w:r>
-      <w:bookmarkEnd w:id="103"/>
+      <w:bookmarkEnd w:id="108"/>
     </w:p>
     <w:p>
       <w:pPr>
         <w:pStyle w:val="Heading5"/>
       </w:pPr>
-      <w:bookmarkStart w:id="104" w:name="united-states-supreme-court-1991"/>
+      <w:bookmarkStart w:id="109" w:name="united-states-supreme-court-1991"/>
       <w:r>
         <w:t xml:space="preserve">United States Supreme Court (1991)</w:t>
       </w:r>
-      <w:bookmarkEnd w:id="104"/>
+      <w:bookmarkEnd w:id="109"/>
     </w:p>
     <w:p>
       <w:pPr>
@@ -11814,7 +11949,7 @@
           <w:ilvl w:val="0"/>
         </w:numPr>
       </w:pPr>
-      <w:hyperlink r:id="rId105">
+      <w:hyperlink r:id="rId110">
         <w:r>
           <w:rPr>
             <w:rStyle w:val="Hyperlink"/>
@@ -11831,7 +11966,7 @@
           <w:ilvl w:val="0"/>
         </w:numPr>
       </w:pPr>
-      <w:hyperlink r:id="rId106">
+      <w:hyperlink r:id="rId111">
         <w:r>
           <w:rPr>
             <w:rStyle w:val="Hyperlink"/>
@@ -11848,7 +11983,7 @@
           <w:ilvl w:val="0"/>
         </w:numPr>
       </w:pPr>
-      <w:hyperlink r:id="rId107">
+      <w:hyperlink r:id="rId112">
         <w:r>
           <w:rPr>
             <w:rStyle w:val="Hyperlink"/>
@@ -11895,11 +12030,11 @@
       <w:pPr>
         <w:pStyle w:val="Heading3"/>
       </w:pPr>
-      <w:bookmarkStart w:id="108" w:name="i.a."/>
+      <w:bookmarkStart w:id="113" w:name="i.a."/>
       <w:r>
         <w:t xml:space="preserve">I.A.</w:t>
       </w:r>
-      <w:bookmarkEnd w:id="108"/>
+      <w:bookmarkEnd w:id="113"/>
     </w:p>
     <w:p>
       <w:pPr>
@@ -12165,11 +12300,11 @@
       <w:pPr>
         <w:pStyle w:val="Heading3"/>
       </w:pPr>
-      <w:bookmarkStart w:id="109" w:name="i.b."/>
+      <w:bookmarkStart w:id="114" w:name="i.b."/>
       <w:r>
         <w:t xml:space="preserve">I.B.</w:t>
       </w:r>
-      <w:bookmarkEnd w:id="109"/>
+      <w:bookmarkEnd w:id="114"/>
     </w:p>
     <w:p>
       <w:pPr>
@@ -12382,11 +12517,11 @@
       <w:pPr>
         <w:pStyle w:val="Heading3"/>
       </w:pPr>
-      <w:bookmarkStart w:id="110" w:name="i.c."/>
+      <w:bookmarkStart w:id="115" w:name="i.c."/>
       <w:r>
         <w:t xml:space="preserve">I.C.</w:t>
       </w:r>
-      <w:bookmarkEnd w:id="110"/>
+      <w:bookmarkEnd w:id="115"/>
     </w:p>
     <w:p>
       <w:pPr>
@@ -12418,11 +12553,11 @@
       <w:pPr>
         <w:pStyle w:val="Heading3"/>
       </w:pPr>
-      <w:bookmarkStart w:id="111" w:name="ii.a."/>
+      <w:bookmarkStart w:id="116" w:name="ii.a."/>
       <w:r>
         <w:t xml:space="preserve">II.A.</w:t>
       </w:r>
-      <w:bookmarkEnd w:id="111"/>
+      <w:bookmarkEnd w:id="116"/>
     </w:p>
     <w:p>
       <w:pPr>
@@ -12434,7 +12569,7 @@
       <w:r>
         <w:t xml:space="preserve"> </w:t>
       </w:r>
-      <w:hyperlink r:id="rId112">
+      <w:hyperlink r:id="rId117">
         <w:r>
           <w:rPr>
             <w:i/>
@@ -12464,7 +12599,7 @@
       <w:r>
         <w:t xml:space="preserve"> </w:t>
       </w:r>
-      <w:hyperlink r:id="rId113">
+      <w:hyperlink r:id="rId118">
         <w:r>
           <w:rPr>
             <w:i/>
@@ -12508,7 +12643,7 @@
       <w:r>
         <w:t xml:space="preserve"> </w:t>
       </w:r>
-      <w:hyperlink r:id="rId112">
+      <w:hyperlink r:id="rId117">
         <w:r>
           <w:rPr>
             <w:i/>
@@ -12556,7 +12691,7 @@
       <w:r>
         <w:t xml:space="preserve"> </w:t>
       </w:r>
-      <w:hyperlink r:id="rId112">
+      <w:hyperlink r:id="rId117">
         <w:r>
           <w:rPr>
             <w:i/>
@@ -12610,7 +12745,7 @@
       <w:r>
         <w:t xml:space="preserve"> </w:t>
       </w:r>
-      <w:hyperlink r:id="rId114">
+      <w:hyperlink r:id="rId119">
         <w:r>
           <w:rPr>
             <w:i/>
@@ -12718,7 +12853,7 @@
       <w:r>
         <w:t xml:space="preserve"> </w:t>
       </w:r>
-      <w:hyperlink r:id="rId113">
+      <w:hyperlink r:id="rId118">
         <w:r>
           <w:rPr>
             <w:i/>
@@ -12735,11 +12870,11 @@
       <w:pPr>
         <w:pStyle w:val="Heading3"/>
       </w:pPr>
-      <w:bookmarkStart w:id="115" w:name="ii.b."/>
+      <w:bookmarkStart w:id="120" w:name="ii.b."/>
       <w:r>
         <w:t xml:space="preserve">II.B.</w:t>
       </w:r>
-      <w:bookmarkEnd w:id="115"/>
+      <w:bookmarkEnd w:id="120"/>
     </w:p>
     <w:p>
       <w:pPr>
@@ -12769,7 +12904,7 @@
       <w:r>
         <w:t xml:space="preserve"> </w:t>
       </w:r>
-      <w:hyperlink r:id="rId94">
+      <w:hyperlink r:id="rId99">
         <w:r>
           <w:rPr>
             <w:i/>
@@ -12787,7 +12922,7 @@
       <w:r>
         <w:t xml:space="preserve"> </w:t>
       </w:r>
-      <w:hyperlink r:id="rId116">
+      <w:hyperlink r:id="rId121">
         <w:r>
           <w:rPr>
             <w:i/>
@@ -12953,11 +13088,11 @@
       <w:pPr>
         <w:pStyle w:val="Heading3"/>
       </w:pPr>
-      <w:bookmarkStart w:id="117" w:name="ii.c."/>
+      <w:bookmarkStart w:id="122" w:name="ii.c."/>
       <w:r>
         <w:t xml:space="preserve">II.C.</w:t>
       </w:r>
-      <w:bookmarkEnd w:id="117"/>
+      <w:bookmarkEnd w:id="122"/>
     </w:p>
     <w:p>
       <w:pPr>
@@ -13101,11 +13236,11 @@
       <w:pPr>
         <w:pStyle w:val="Heading3"/>
       </w:pPr>
-      <w:bookmarkStart w:id="118" w:name="iii"/>
+      <w:bookmarkStart w:id="123" w:name="iii"/>
       <w:r>
         <w:t xml:space="preserve">III</w:t>
       </w:r>
-      <w:bookmarkEnd w:id="118"/>
+      <w:bookmarkEnd w:id="123"/>
     </w:p>
     <w:p>
       <w:pPr>
@@ -13138,11 +13273,11 @@
       <w:pPr>
         <w:pStyle w:val="Heading4"/>
       </w:pPr>
-      <w:bookmarkStart w:id="119" w:name="son-of-sam-laws"/>
+      <w:bookmarkStart w:id="124" w:name="son-of-sam-laws"/>
       <w:r>
         <w:t xml:space="preserve">Son of Sam Laws</w:t>
       </w:r>
-      <w:bookmarkEnd w:id="119"/>
+      <w:bookmarkEnd w:id="124"/>
     </w:p>
     <w:p>
       <w:pPr>
@@ -13179,7 +13314,7 @@
       <w:pPr>
         <w:pStyle w:val="BlockText"/>
       </w:pPr>
-      <w:hyperlink r:id="rId120">
+      <w:hyperlink r:id="rId125">
         <w:r>
           <w:rPr>
             <w:rStyle w:val="Hyperlink"/>
@@ -13195,34 +13330,34 @@
       <w:pPr>
         <w:pStyle w:val="Heading2"/>
       </w:pPr>
-      <w:bookmarkStart w:id="121" w:name="transformation"/>
+      <w:bookmarkStart w:id="126" w:name="transformation"/>
       <w:r>
         <w:t xml:space="preserve">Transformation</w:t>
       </w:r>
-      <w:bookmarkEnd w:id="121"/>
+      <w:bookmarkEnd w:id="126"/>
     </w:p>
     <w:p>
       <w:pPr>
         <w:pStyle w:val="Heading3"/>
       </w:pPr>
-      <w:bookmarkStart w:id="122" w:name="comedy-iii-productions-v.-gary-saderup-inc."/>
+      <w:bookmarkStart w:id="127" w:name="comedy-iii-productions-v.-gary-saderup-inc."/>
       <w:r>
         <w:rPr>
           <w:i/>
         </w:rPr>
         <w:t xml:space="preserve">Comedy III Productions v. Gary Saderup, Inc.</w:t>
       </w:r>
-      <w:bookmarkEnd w:id="122"/>
+      <w:bookmarkEnd w:id="127"/>
     </w:p>
     <w:p>
       <w:pPr>
         <w:pStyle w:val="Heading6"/>
       </w:pPr>
-      <w:bookmarkStart w:id="123" w:name="california-supreme-court-2001"/>
+      <w:bookmarkStart w:id="128" w:name="california-supreme-court-2001"/>
       <w:r>
         <w:t xml:space="preserve">California Supreme Court (2001)</w:t>
       </w:r>
-      <w:bookmarkEnd w:id="123"/>
+      <w:bookmarkEnd w:id="128"/>
     </w:p>
     <w:p>
       <w:pPr>
@@ -13232,7 +13367,7 @@
           <w:ilvl w:val="0"/>
         </w:numPr>
       </w:pPr>
-      <w:hyperlink r:id="rId124">
+      <w:hyperlink r:id="rId129">
         <w:r>
           <w:rPr>
             <w:rStyle w:val="Hyperlink"/>
@@ -13243,6 +13378,23 @@
     </w:p>
     <w:p>
       <w:pPr>
+        <w:pStyle w:val="Compact"/>
+        <w:numPr>
+          <w:numId w:val="1011"/>
+          <w:ilvl w:val="0"/>
+        </w:numPr>
+      </w:pPr>
+      <w:hyperlink r:id="rId93">
+        <w:r>
+          <w:rPr>
+            <w:rStyle w:val="Hyperlink"/>
+          </w:rPr>
+          <w:t xml:space="preserve">Rothman’s Right of Publicity Roadmap: California</w:t>
+        </w:r>
+      </w:hyperlink>
+    </w:p>
+    <w:p>
+      <w:pPr>
         <w:pStyle w:val="FirstParagraph"/>
       </w:pPr>
       <w:r>
@@ -13276,11 +13428,11 @@
       <w:pPr>
         <w:pStyle w:val="Heading4"/>
       </w:pPr>
-      <w:bookmarkStart w:id="125" w:name="i.-the-statute"/>
+      <w:bookmarkStart w:id="130" w:name="i.-the-statute"/>
       <w:r>
         <w:t xml:space="preserve">I. The Statute</w:t>
       </w:r>
-      <w:bookmarkEnd w:id="125"/>
+      <w:bookmarkEnd w:id="130"/>
     </w:p>
     <w:p>
       <w:pPr>
@@ -13292,7 +13444,7 @@
       <w:r>
         <w:t xml:space="preserve"> </w:t>
       </w:r>
-      <w:hyperlink r:id="rId52">
+      <w:hyperlink r:id="rId54">
         <w:r>
           <w:rPr>
             <w:i/>
@@ -13618,11 +13770,11 @@
       <w:pPr>
         <w:pStyle w:val="Heading4"/>
       </w:pPr>
-      <w:bookmarkStart w:id="126" w:name="ii.-facts"/>
+      <w:bookmarkStart w:id="131" w:name="ii.-facts"/>
       <w:r>
         <w:t xml:space="preserve">II. Facts</w:t>
       </w:r>
-      <w:bookmarkEnd w:id="126"/>
+      <w:bookmarkEnd w:id="131"/>
     </w:p>
     <w:p>
       <w:pPr>
@@ -13704,24 +13856,24 @@
       <w:pPr>
         <w:pStyle w:val="Heading4"/>
       </w:pPr>
-      <w:bookmarkStart w:id="127" w:name="iii.-discussion"/>
+      <w:bookmarkStart w:id="132" w:name="iii.-discussion"/>
       <w:r>
         <w:t xml:space="preserve">III. Discussion</w:t>
       </w:r>
-      <w:bookmarkEnd w:id="127"/>
+      <w:bookmarkEnd w:id="132"/>
     </w:p>
     <w:p>
       <w:pPr>
         <w:pStyle w:val="Heading4"/>
       </w:pPr>
-      <w:bookmarkStart w:id="128" w:name="a.-the-statutory-issue"/>
+      <w:bookmarkStart w:id="133" w:name="a.-the-statutory-issue"/>
       <w:r>
         <w:rPr>
           <w:i/>
         </w:rPr>
         <w:t xml:space="preserve">A. The Statutory Issue</w:t>
       </w:r>
-      <w:bookmarkEnd w:id="128"/>
+      <w:bookmarkEnd w:id="133"/>
     </w:p>
     <w:p>
       <w:pPr>
@@ -13906,14 +14058,14 @@
       <w:pPr>
         <w:pStyle w:val="Heading4"/>
       </w:pPr>
-      <w:bookmarkStart w:id="129" w:name="b.-the-constitutional-issue"/>
+      <w:bookmarkStart w:id="134" w:name="b.-the-constitutional-issue"/>
       <w:r>
         <w:rPr>
           <w:i/>
         </w:rPr>
         <w:t xml:space="preserve">B. The Constitutional Issue</w:t>
       </w:r>
-      <w:bookmarkEnd w:id="129"/>
+      <w:bookmarkEnd w:id="134"/>
     </w:p>
     <w:p>
       <w:pPr>
@@ -13945,7 +14097,7 @@
       <w:r>
         <w:t xml:space="preserve"> </w:t>
       </w:r>
-      <w:hyperlink r:id="rId130">
+      <w:hyperlink r:id="rId135">
         <w:r>
           <w:rPr>
             <w:i/>
@@ -13983,7 +14135,7 @@
       <w:r>
         <w:t xml:space="preserve"> </w:t>
       </w:r>
-      <w:hyperlink r:id="rId130">
+      <w:hyperlink r:id="rId135">
         <w:r>
           <w:rPr>
             <w:i/>
@@ -14110,7 +14262,7 @@
       <w:r>
         <w:t xml:space="preserve"> </w:t>
       </w:r>
-      <w:hyperlink r:id="rId63">
+      <w:hyperlink r:id="rId66">
         <w:r>
           <w:rPr>
             <w:i/>
@@ -14243,7 +14395,7 @@
       <w:r>
         <w:t xml:space="preserve"> </w:t>
       </w:r>
-      <w:hyperlink r:id="rId52">
+      <w:hyperlink r:id="rId54">
         <w:r>
           <w:rPr>
             <w:i/>
@@ -14332,7 +14484,7 @@
       <w:r>
         <w:t xml:space="preserve"> </w:t>
       </w:r>
-      <w:hyperlink r:id="rId56">
+      <w:hyperlink r:id="rId58">
         <w:r>
           <w:rPr>
             <w:i/>
@@ -14436,7 +14588,7 @@
       <w:r>
         <w:t xml:space="preserve"> </w:t>
       </w:r>
-      <w:hyperlink r:id="rId52">
+      <w:hyperlink r:id="rId54">
         <w:r>
           <w:rPr>
             <w:i/>
@@ -14481,7 +14633,7 @@
       <w:r>
         <w:t xml:space="preserve">(</w:t>
       </w:r>
-      <w:hyperlink r:id="rId130">
+      <w:hyperlink r:id="rId135">
         <w:r>
           <w:rPr>
             <w:i/>
@@ -14845,7 +14997,7 @@
       <w:r>
         <w:t xml:space="preserve"> </w:t>
       </w:r>
-      <w:hyperlink r:id="rId131">
+      <w:hyperlink r:id="rId136">
         <w:r>
           <w:rPr>
             <w:i/>
@@ -14967,7 +15119,7 @@
       <w:r>
         <w:t xml:space="preserve"> </w:t>
       </w:r>
-      <w:hyperlink r:id="rId56">
+      <w:hyperlink r:id="rId58">
         <w:r>
           <w:rPr>
             <w:i/>
@@ -15038,7 +15190,7 @@
       <w:r>
         <w:t xml:space="preserve"> </w:t>
       </w:r>
-      <w:hyperlink r:id="rId132">
+      <w:hyperlink r:id="rId137">
         <w:r>
           <w:rPr>
             <w:i/>
@@ -15102,7 +15254,7 @@
       <w:pPr>
         <w:pStyle w:val="BodyText"/>
       </w:pPr>
-      <w:hyperlink r:id="rId132">
+      <w:hyperlink r:id="rId137">
         <w:r>
           <w:rPr>
             <w:i/>
@@ -15264,7 +15416,7 @@
       <w:r>
         <w:t xml:space="preserve"> </w:t>
       </w:r>
-      <w:hyperlink r:id="rId94">
+      <w:hyperlink r:id="rId99">
         <w:r>
           <w:rPr>
             <w:i/>
@@ -15279,7 +15431,7 @@
       <w:r>
         <w:t xml:space="preserve"> </w:t>
       </w:r>
-      <w:hyperlink r:id="rId131">
+      <w:hyperlink r:id="rId136">
         <w:r>
           <w:rPr>
             <w:i/>
@@ -15677,7 +15829,7 @@
       <w:r>
         <w:t xml:space="preserve"> </w:t>
       </w:r>
-      <w:hyperlink r:id="rId133">
+      <w:hyperlink r:id="rId138">
         <w:r>
           <w:rPr>
             <w:i/>
@@ -15720,7 +15872,7 @@
       <w:r>
         <w:t xml:space="preserve"> </w:t>
       </w:r>
-      <w:hyperlink r:id="rId134">
+      <w:hyperlink r:id="rId139">
         <w:r>
           <w:rPr>
             <w:i/>
@@ -15923,11 +16075,11 @@
       <w:pPr>
         <w:pStyle w:val="Heading4"/>
       </w:pPr>
-      <w:bookmarkStart w:id="135" w:name="iv.-disposition"/>
+      <w:bookmarkStart w:id="140" w:name="iv.-disposition"/>
       <w:r>
         <w:t xml:space="preserve">IV. Disposition</w:t>
       </w:r>
-      <w:bookmarkEnd w:id="135"/>
+      <w:bookmarkEnd w:id="140"/>
     </w:p>
     <w:p>
       <w:pPr>
@@ -15941,34 +16093,34 @@
       <w:pPr>
         <w:pStyle w:val="Heading3"/>
       </w:pPr>
-      <w:bookmarkStart w:id="136" w:name="other-cases-mentioned-in-class"/>
+      <w:bookmarkStart w:id="141" w:name="other-cases-mentioned-in-class"/>
       <w:r>
         <w:t xml:space="preserve">Other Cases Mentioned In Class</w:t>
       </w:r>
-      <w:bookmarkEnd w:id="136"/>
+      <w:bookmarkEnd w:id="141"/>
     </w:p>
     <w:p>
       <w:pPr>
         <w:pStyle w:val="Heading4"/>
       </w:pPr>
-      <w:bookmarkStart w:id="137" w:name="parks-v.-laface-records"/>
+      <w:bookmarkStart w:id="142" w:name="parks-v.-laface-records"/>
       <w:r>
         <w:rPr>
           <w:i/>
         </w:rPr>
         <w:t xml:space="preserve">Parks v. LaFace Records</w:t>
       </w:r>
-      <w:bookmarkEnd w:id="137"/>
+      <w:bookmarkEnd w:id="142"/>
     </w:p>
     <w:p>
       <w:pPr>
         <w:pStyle w:val="Heading6"/>
       </w:pPr>
-      <w:bookmarkStart w:id="138" w:name="th-cir.-2001"/>
+      <w:bookmarkStart w:id="143" w:name="th-cir.-2001"/>
       <w:r>
         <w:t xml:space="preserve">(6th Cir. 2001)</w:t>
       </w:r>
-      <w:bookmarkEnd w:id="138"/>
+      <w:bookmarkEnd w:id="143"/>
     </w:p>
     <w:p>
       <w:pPr>
@@ -15978,7 +16130,7 @@
           <w:ilvl w:val="0"/>
         </w:numPr>
       </w:pPr>
-      <w:hyperlink r:id="rId139">
+      <w:hyperlink r:id="rId144">
         <w:r>
           <w:rPr>
             <w:rStyle w:val="Hyperlink"/>
@@ -15995,7 +16147,7 @@
           <w:ilvl w:val="0"/>
         </w:numPr>
       </w:pPr>
-      <w:hyperlink r:id="rId140">
+      <w:hyperlink r:id="rId145">
         <w:r>
           <w:rPr>
             <w:rStyle w:val="Hyperlink"/>
@@ -16008,24 +16160,24 @@
       <w:pPr>
         <w:pStyle w:val="Heading4"/>
       </w:pPr>
-      <w:bookmarkStart w:id="141" w:name="etw-corp.v.-jireh-publishing"/>
+      <w:bookmarkStart w:id="146" w:name="etw-corp.v.-jireh-publishing"/>
       <w:r>
         <w:rPr>
           <w:i/>
         </w:rPr>
         <w:t xml:space="preserve">ETW Corp. v. Jireh Publishing</w:t>
       </w:r>
-      <w:bookmarkEnd w:id="141"/>
+      <w:bookmarkEnd w:id="146"/>
     </w:p>
     <w:p>
       <w:pPr>
         <w:pStyle w:val="Heading6"/>
       </w:pPr>
-      <w:bookmarkStart w:id="142" w:name="th-cir.-2003"/>
+      <w:bookmarkStart w:id="147" w:name="th-cir.-2003"/>
       <w:r>
         <w:t xml:space="preserve">(6th Cir. 2003)</w:t>
       </w:r>
-      <w:bookmarkEnd w:id="142"/>
+      <w:bookmarkEnd w:id="147"/>
     </w:p>
     <w:p>
       <w:pPr>
@@ -16035,7 +16187,7 @@
           <w:ilvl w:val="0"/>
         </w:numPr>
       </w:pPr>
-      <w:hyperlink r:id="rId143">
+      <w:hyperlink r:id="rId148">
         <w:r>
           <w:rPr>
             <w:rStyle w:val="Hyperlink"/>
@@ -16052,7 +16204,7 @@
           <w:ilvl w:val="0"/>
         </w:numPr>
       </w:pPr>
-      <w:hyperlink r:id="rId144">
+      <w:hyperlink r:id="rId149">
         <w:r>
           <w:rPr>
             <w:rStyle w:val="Hyperlink"/>
@@ -16068,11 +16220,11 @@
       <w:pPr>
         <w:pStyle w:val="Heading4"/>
       </w:pPr>
-      <w:bookmarkStart w:id="145" w:name="trademark-lanham-act-language"/>
+      <w:bookmarkStart w:id="150" w:name="trademark-lanham-act-language"/>
       <w:r>
         <w:t xml:space="preserve">Trademark (Lanham Act) Language</w:t>
       </w:r>
-      <w:bookmarkEnd w:id="145"/>
+      <w:bookmarkEnd w:id="150"/>
     </w:p>
     <w:p>
       <w:pPr>
@@ -16137,11 +16289,11 @@
       <w:pPr>
         <w:pStyle w:val="Heading4"/>
       </w:pPr>
-      <w:bookmarkStart w:id="146" w:name="volokh-right-of-publicity-speech-categories"/>
+      <w:bookmarkStart w:id="151" w:name="volokh-right-of-publicity-speech-categories"/>
       <w:r>
         <w:t xml:space="preserve">Volokh Right-Of-Publicity Speech Categories</w:t>
       </w:r>
-      <w:bookmarkEnd w:id="146"/>
+      <w:bookmarkEnd w:id="151"/>
     </w:p>
     <w:p>
       <w:pPr>
@@ -16327,11 +16479,11 @@
       <w:pPr>
         <w:pStyle w:val="Heading4"/>
       </w:pPr>
-      <w:bookmarkStart w:id="147" w:name="referencefootnote-cases"/>
+      <w:bookmarkStart w:id="152" w:name="referencefootnote-cases"/>
       <w:r>
         <w:t xml:space="preserve">Reference/Footnote Cases</w:t>
       </w:r>
-      <w:bookmarkEnd w:id="147"/>
+      <w:bookmarkEnd w:id="152"/>
     </w:p>
     <w:p>
       <w:pPr>
@@ -16341,7 +16493,7 @@
           <w:ilvl w:val="0"/>
         </w:numPr>
       </w:pPr>
-      <w:hyperlink r:id="rId148">
+      <w:hyperlink r:id="rId153">
         <w:r>
           <w:rPr>
             <w:i/>
@@ -16365,7 +16517,7 @@
           <w:ilvl w:val="0"/>
         </w:numPr>
       </w:pPr>
-      <w:hyperlink r:id="rId149">
+      <w:hyperlink r:id="rId154">
         <w:r>
           <w:rPr>
             <w:rStyle w:val="Hyperlink"/>
@@ -16398,7 +16550,7 @@
           <w:ilvl w:val="0"/>
         </w:numPr>
       </w:pPr>
-      <w:hyperlink r:id="rId150">
+      <w:hyperlink r:id="rId155">
         <w:r>
           <w:rPr>
             <w:i/>
@@ -16422,7 +16574,7 @@
           <w:ilvl w:val="0"/>
         </w:numPr>
       </w:pPr>
-      <w:hyperlink r:id="rId151">
+      <w:hyperlink r:id="rId156">
         <w:r>
           <w:rPr>
             <w:rStyle w:val="Hyperlink"/>
@@ -16442,7 +16594,7 @@
           <w:ilvl w:val="0"/>
         </w:numPr>
       </w:pPr>
-      <w:hyperlink r:id="rId152">
+      <w:hyperlink r:id="rId157">
         <w:r>
           <w:rPr>
             <w:i/>
@@ -16457,7 +16609,7 @@
       <w:r>
         <w:t xml:space="preserve"> </w:t>
       </w:r>
-      <w:hyperlink r:id="rId57">
+      <w:hyperlink r:id="rId59">
         <w:r>
           <w:rPr>
             <w:rStyle w:val="Hyperlink"/>
@@ -16477,7 +16629,7 @@
           <w:ilvl w:val="0"/>
         </w:numPr>
       </w:pPr>
-      <w:hyperlink r:id="rId153">
+      <w:hyperlink r:id="rId158">
         <w:r>
           <w:rPr>
             <w:i/>
@@ -16501,7 +16653,7 @@
           <w:ilvl w:val="0"/>
         </w:numPr>
       </w:pPr>
-      <w:hyperlink r:id="rId154">
+      <w:hyperlink r:id="rId159">
         <w:r>
           <w:rPr>
             <w:i/>
@@ -16519,7 +16671,7 @@
       <w:r>
         <w:t xml:space="preserve"> </w:t>
       </w:r>
-      <w:hyperlink r:id="rId155">
+      <w:hyperlink r:id="rId160">
         <w:r>
           <w:rPr>
             <w:rStyle w:val="Hyperlink"/>
@@ -16535,11 +16687,11 @@
       <w:pPr>
         <w:pStyle w:val="Heading4"/>
       </w:pPr>
-      <w:bookmarkStart w:id="156" w:name="totally-optional-readings-viewings"/>
+      <w:bookmarkStart w:id="161" w:name="totally-optional-readings-viewings"/>
       <w:r>
         <w:t xml:space="preserve">Totally Optional Readings &amp; Viewings</w:t>
       </w:r>
-      <w:bookmarkEnd w:id="156"/>
+      <w:bookmarkEnd w:id="161"/>
     </w:p>
     <w:p>
       <w:pPr>
@@ -16549,7 +16701,7 @@
           <w:ilvl w:val="0"/>
         </w:numPr>
       </w:pPr>
-      <w:hyperlink r:id="rId157">
+      <w:hyperlink r:id="rId162">
         <w:r>
           <w:rPr>
             <w:rStyle w:val="Hyperlink"/>
@@ -16584,7 +16736,7 @@
           <w:ilvl w:val="0"/>
         </w:numPr>
       </w:pPr>
-      <w:hyperlink r:id="rId158">
+      <w:hyperlink r:id="rId163">
         <w:r>
           <w:rPr>
             <w:rStyle w:val="Hyperlink"/>
@@ -16601,7 +16753,7 @@
           <w:ilvl w:val="0"/>
         </w:numPr>
       </w:pPr>
-      <w:hyperlink r:id="rId159">
+      <w:hyperlink r:id="rId164">
         <w:r>
           <w:rPr>
             <w:rStyle w:val="Hyperlink"/>
@@ -16618,7 +16770,7 @@
           <w:ilvl w:val="0"/>
         </w:numPr>
       </w:pPr>
-      <w:hyperlink r:id="rId160">
+      <w:hyperlink r:id="rId165">
         <w:r>
           <w:rPr>
             <w:rStyle w:val="Hyperlink"/>
@@ -16635,7 +16787,7 @@
           <w:ilvl w:val="0"/>
         </w:numPr>
       </w:pPr>
-      <w:hyperlink r:id="rId161">
+      <w:hyperlink r:id="rId166">
         <w:r>
           <w:rPr>
             <w:rStyle w:val="Hyperlink"/>
@@ -16658,7 +16810,7 @@
       <w:r>
         <w:t xml:space="preserve"> </w:t>
       </w:r>
-      <w:hyperlink r:id="rId162">
+      <w:hyperlink r:id="rId167">
         <w:r>
           <w:rPr>
             <w:rStyle w:val="Hyperlink"/>

</xml_diff>

<commit_message>
Add notes on Sarver and De Havilland
</commit_message>
<xml_diff>
--- a/Celebrity_Publicity/Celebrity_Publicity.docx
+++ b/Celebrity_Publicity/Celebrity_Publicity.docx
@@ -1655,9 +1655,6 @@
       </w:pPr>
       <w:bookmarkStart w:id="41" w:name="ml-king-jr.center-v.-american-heritage-products"/>
       <w:r>
-        <w:rPr>
-          <w:i/>
-        </w:rPr>
         <w:t xml:space="preserve">ML King Jr. Center v. American Heritage Products</w:t>
       </w:r>
       <w:bookmarkEnd w:id="41"/>
@@ -6518,7 +6515,7 @@
           <w:rPr>
             <w:rStyle w:val="Hyperlink"/>
           </w:rPr>
-          <w:t xml:space="preserve">Rothman’s Roadmap to the Right of Publicity</w:t>
+          <w:t xml:space="preserve">Rothman’s Roadmap to the Right of Publicity: Michigan</w:t>
         </w:r>
       </w:hyperlink>
     </w:p>
@@ -16486,34 +16483,73 @@
       <w:pPr>
         <w:pStyle w:val="Heading3"/>
       </w:pPr>
-      <w:bookmarkStart w:id="141" w:name="other-cases-mentioned-in-class"/>
-      <w:r>
-        <w:t xml:space="preserve">Other Cases Mentioned In Class</w:t>
+      <w:bookmarkStart w:id="141" w:name="de-havilland-v.-fx"/>
+      <w:r>
+        <w:t xml:space="preserve">De Havilland v. FX</w:t>
       </w:r>
       <w:bookmarkEnd w:id="141"/>
     </w:p>
     <w:p>
       <w:pPr>
-        <w:pStyle w:val="Heading4"/>
-      </w:pPr>
-      <w:bookmarkStart w:id="142" w:name="parks-v.-laface-records"/>
+        <w:pStyle w:val="Heading6"/>
+      </w:pPr>
+      <w:bookmarkStart w:id="142" w:name="california-court-of-appeal-2018"/>
+      <w:r>
+        <w:t xml:space="preserve">California Court of Appeal (2018)</w:t>
+      </w:r>
+      <w:bookmarkEnd w:id="142"/>
+    </w:p>
+    <w:p>
+      <w:pPr>
+        <w:pStyle w:val="FirstParagraph"/>
+      </w:pPr>
+      <w:r>
+        <w:t xml:space="preserve">Actress Olivia de Havilland sued FX Networks,</w:t>
+      </w:r>
+      <w:r>
+        <w:t xml:space="preserve"> </w:t>
+      </w:r>
+      <w:r>
+        <w:t xml:space="preserve">which created and produced</w:t>
+      </w:r>
+      <w:r>
+        <w:t xml:space="preserve"> </w:t>
+      </w:r>
       <w:r>
         <w:rPr>
           <w:i/>
         </w:rPr>
-        <w:t xml:space="preserve">Parks v. LaFace Records</w:t>
-      </w:r>
-      <w:bookmarkEnd w:id="142"/>
-    </w:p>
-    <w:p>
-      <w:pPr>
-        <w:pStyle w:val="Heading6"/>
-      </w:pPr>
-      <w:bookmarkStart w:id="143" w:name="th-cir.-2001"/>
-      <w:r>
-        <w:t xml:space="preserve">(6th Cir. 2001)</w:t>
-      </w:r>
-      <w:bookmarkEnd w:id="143"/>
+        <w:t xml:space="preserve">Feud: Bette and Joan</w:t>
+      </w:r>
+      <w:r>
+        <w:t xml:space="preserve">,</w:t>
+      </w:r>
+      <w:r>
+        <w:t xml:space="preserve"> </w:t>
+      </w:r>
+      <w:r>
+        <w:t xml:space="preserve">a television mini-series about film stars Bette Davis and Joan Crawford.</w:t>
+      </w:r>
+      <w:r>
+        <w:t xml:space="preserve"> </w:t>
+      </w:r>
+      <w:r>
+        <w:t xml:space="preserve">In the series, the actress Catherine Zeta-Jones portrays de Havilland,</w:t>
+      </w:r>
+      <w:r>
+        <w:t xml:space="preserve"> </w:t>
+      </w:r>
+      <w:r>
+        <w:t xml:space="preserve">a close friend of Ms. Davis.</w:t>
+      </w:r>
+    </w:p>
+    <w:p>
+      <w:pPr>
+        <w:pStyle w:val="BodyText"/>
+      </w:pPr>
+      <w:r>
+        <w:t xml:space="preserve">De Havilland sued, alleging</w:t>
+      </w:r>
     </w:p>
     <w:p>
       <w:pPr>
@@ -16523,7 +16559,1010 @@
           <w:ilvl w:val="0"/>
         </w:numPr>
       </w:pPr>
-      <w:hyperlink r:id="rId144">
+      <w:r>
+        <w:t xml:space="preserve">violations of her statutory right of publicity;</w:t>
+      </w:r>
+    </w:p>
+    <w:p>
+      <w:pPr>
+        <w:pStyle w:val="Compact"/>
+        <w:numPr>
+          <w:numId w:val="1013"/>
+          <w:ilvl w:val="0"/>
+        </w:numPr>
+      </w:pPr>
+      <w:r>
+        <w:t xml:space="preserve">misappropriation;</w:t>
+      </w:r>
+    </w:p>
+    <w:p>
+      <w:pPr>
+        <w:pStyle w:val="Compact"/>
+        <w:numPr>
+          <w:numId w:val="1013"/>
+          <w:ilvl w:val="0"/>
+        </w:numPr>
+      </w:pPr>
+      <w:r>
+        <w:t xml:space="preserve">false light invasion of privacy</w:t>
+      </w:r>
+    </w:p>
+    <w:p>
+      <w:pPr>
+        <w:pStyle w:val="Compact"/>
+        <w:numPr>
+          <w:numId w:val="1013"/>
+          <w:ilvl w:val="0"/>
+        </w:numPr>
+      </w:pPr>
+      <w:r>
+        <w:t xml:space="preserve">unjust enrichment.</w:t>
+      </w:r>
+    </w:p>
+    <w:p>
+      <w:pPr>
+        <w:pStyle w:val="FirstParagraph"/>
+      </w:pPr>
+      <w:r>
+        <w:t xml:space="preserve">De Havilland also sought to enjoin distribution</w:t>
+      </w:r>
+      <w:r>
+        <w:t xml:space="preserve"> </w:t>
+      </w:r>
+      <w:r>
+        <w:t xml:space="preserve">and broadcast of television program and to recover money damages.</w:t>
+      </w:r>
+    </w:p>
+    <w:p>
+      <w:pPr>
+        <w:pStyle w:val="BodyText"/>
+      </w:pPr>
+      <w:r>
+        <w:t xml:space="preserve">De Havilland contended that FX was required to obtain her permission</w:t>
+      </w:r>
+      <w:r>
+        <w:t xml:space="preserve"> </w:t>
+      </w:r>
+      <w:r>
+        <w:t xml:space="preserve">before using her name, likeness and story in the series.</w:t>
+      </w:r>
+      <w:r>
+        <w:t xml:space="preserve"> </w:t>
+      </w:r>
+      <w:r>
+        <w:t xml:space="preserve">She also alleged that the series falsely portrayed her giving an interview at the 1978 Academy Awards,</w:t>
+      </w:r>
+      <w:r>
+        <w:t xml:space="preserve"> </w:t>
+      </w:r>
+      <w:r>
+        <w:t xml:space="preserve">referring to her sister as a</w:t>
+      </w:r>
+      <w:r>
+        <w:t xml:space="preserve"> </w:t>
+      </w:r>
+      <w:r>
+        <w:t xml:space="preserve">“</w:t>
+      </w:r>
+      <w:r>
+        <w:t xml:space="preserve">bitch,</w:t>
+      </w:r>
+      <w:r>
+        <w:t xml:space="preserve">”</w:t>
+      </w:r>
+      <w:r>
+        <w:t xml:space="preserve"> </w:t>
+      </w:r>
+      <w:r>
+        <w:t xml:space="preserve">when actually she said she had used the term</w:t>
+      </w:r>
+      <w:r>
+        <w:t xml:space="preserve"> </w:t>
+      </w:r>
+      <w:r>
+        <w:t xml:space="preserve">“</w:t>
+      </w:r>
+      <w:r>
+        <w:t xml:space="preserve">dragon lady.</w:t>
+      </w:r>
+      <w:r>
+        <w:t xml:space="preserve">”</w:t>
+      </w:r>
+      <w:r>
+        <w:t xml:space="preserve"> </w:t>
+      </w:r>
+      <w:r>
+        <w:t xml:space="preserve">De Havilland also objected to another reference in</w:t>
+      </w:r>
+      <w:r>
+        <w:t xml:space="preserve"> </w:t>
+      </w:r>
+      <w:r>
+        <w:rPr>
+          <w:i/>
+        </w:rPr>
+        <w:t xml:space="preserve">Feud</w:t>
+      </w:r>
+      <w:r>
+        <w:t xml:space="preserve"> </w:t>
+      </w:r>
+      <w:r>
+        <w:t xml:space="preserve">in which she alluded to Frank Sinatra’s excessive drinking.</w:t>
+      </w:r>
+    </w:p>
+    <w:p>
+      <w:pPr>
+        <w:pStyle w:val="BodyText"/>
+      </w:pPr>
+      <w:r>
+        <w:t xml:space="preserve">The trial court denied FX’s special motion to strike the complaint</w:t>
+      </w:r>
+      <w:r>
+        <w:t xml:space="preserve"> </w:t>
+      </w:r>
+      <w:r>
+        <w:t xml:space="preserve">under anti-SLAPP (strategic lawsuit against public participation) statute. Defendants appealed.</w:t>
+      </w:r>
+    </w:p>
+    <w:p>
+      <w:pPr>
+        <w:pStyle w:val="BodyText"/>
+      </w:pPr>
+      <w:r>
+        <w:t xml:space="preserve">The California Court of Appeal, held that:</w:t>
+      </w:r>
+    </w:p>
+    <w:p>
+      <w:pPr>
+        <w:pStyle w:val="Compact"/>
+        <w:numPr>
+          <w:numId w:val="1014"/>
+          <w:ilvl w:val="0"/>
+        </w:numPr>
+      </w:pPr>
+      <w:r>
+        <w:t xml:space="preserve">the miniseries was speech that was fully protected by First Amendment;</w:t>
+      </w:r>
+    </w:p>
+    <w:p>
+      <w:pPr>
+        <w:pStyle w:val="Compact"/>
+        <w:numPr>
+          <w:numId w:val="1014"/>
+          <w:ilvl w:val="0"/>
+        </w:numPr>
+      </w:pPr>
+      <w:r>
+        <w:t xml:space="preserve">the portrayal of De Havilland was sufficiently transformative, and thus was entitled to First Amendment protection;</w:t>
+      </w:r>
+    </w:p>
+    <w:p>
+      <w:pPr>
+        <w:pStyle w:val="Compact"/>
+        <w:numPr>
+          <w:numId w:val="1014"/>
+          <w:ilvl w:val="0"/>
+        </w:numPr>
+      </w:pPr>
+      <w:r>
+        <w:t xml:space="preserve">the portrayal of De Havilland engaging in fictitious interview and making comment was not defamatory and would not highly offend reasonable person, as required for false light claim;</w:t>
+      </w:r>
+    </w:p>
+    <w:p>
+      <w:pPr>
+        <w:pStyle w:val="Compact"/>
+        <w:numPr>
+          <w:numId w:val="1014"/>
+          <w:ilvl w:val="0"/>
+        </w:numPr>
+      </w:pPr>
+      <w:r>
+        <w:t xml:space="preserve">the portrayal of De Havilland as twice using obscenity to refer to sister was not highly offensive and were substantially truthful, given her actual words, as required for false light claim; and</w:t>
+      </w:r>
+    </w:p>
+    <w:p>
+      <w:pPr>
+        <w:pStyle w:val="Compact"/>
+        <w:numPr>
+          <w:numId w:val="1014"/>
+          <w:ilvl w:val="0"/>
+        </w:numPr>
+      </w:pPr>
+      <w:r>
+        <w:t xml:space="preserve">De Havilland failed to show probability of proving malice, as required to preclude dismissal of false light claim under anti-SLAPP statute.</w:t>
+      </w:r>
+    </w:p>
+    <w:p>
+      <w:pPr>
+        <w:pStyle w:val="Heading3"/>
+      </w:pPr>
+      <w:bookmarkStart w:id="143" w:name="sarver-v.-chartier-entertainment"/>
+      <w:r>
+        <w:t xml:space="preserve">Sarver v. Chartier Entertainment</w:t>
+      </w:r>
+      <w:bookmarkEnd w:id="143"/>
+    </w:p>
+    <w:p>
+      <w:pPr>
+        <w:pStyle w:val="Heading6"/>
+      </w:pPr>
+      <w:bookmarkStart w:id="144" w:name="us-court-of-appeals-9th-circuit-2016"/>
+      <w:r>
+        <w:t xml:space="preserve">US Court of Appeals, 9th Circuit (2016)</w:t>
+      </w:r>
+      <w:bookmarkEnd w:id="144"/>
+    </w:p>
+    <w:p>
+      <w:pPr>
+        <w:pStyle w:val="Compact"/>
+        <w:numPr>
+          <w:numId w:val="1015"/>
+          <w:ilvl w:val="0"/>
+        </w:numPr>
+      </w:pPr>
+      <w:hyperlink r:id="rId145">
+        <w:r>
+          <w:rPr>
+            <w:rStyle w:val="Hyperlink"/>
+          </w:rPr>
+          <w:t xml:space="preserve">Case at Google Scholar</w:t>
+        </w:r>
+      </w:hyperlink>
+    </w:p>
+    <w:p>
+      <w:pPr>
+        <w:pStyle w:val="Heading4"/>
+      </w:pPr>
+      <w:bookmarkStart w:id="146" w:name="case-excerpts"/>
+      <w:r>
+        <w:t xml:space="preserve">Case Excerpts</w:t>
+      </w:r>
+      <w:bookmarkEnd w:id="146"/>
+    </w:p>
+    <w:p>
+      <w:pPr>
+        <w:pStyle w:val="FirstParagraph"/>
+      </w:pPr>
+      <w:r>
+        <w:t xml:space="preserve">Sergeant Jeffrey Sarver joined the United States Army in 1991.</w:t>
+      </w:r>
+      <w:r>
+        <w:t xml:space="preserve"> </w:t>
+      </w:r>
+      <w:r>
+        <w:t xml:space="preserve">During parts of 2004 and 2005,</w:t>
+      </w:r>
+      <w:r>
+        <w:t xml:space="preserve"> </w:t>
+      </w:r>
+      <w:r>
+        <w:t xml:space="preserve">he served as one of approximately 150 Explosive Ordnance Disposal (EOD) technicians in Iraq.</w:t>
+      </w:r>
+      <w:r>
+        <w:t xml:space="preserve"> </w:t>
+      </w:r>
+      <w:r>
+        <w:t xml:space="preserve">Sarver led one of three teams in the 788th Ordnance Company</w:t>
+      </w:r>
+      <w:r>
+        <w:t xml:space="preserve"> </w:t>
+      </w:r>
+      <w:r>
+        <w:t xml:space="preserve">whose principal duty was to identify, make safe, and dispose of improvised explosive devices.</w:t>
+      </w:r>
+    </w:p>
+    <w:p>
+      <w:pPr>
+        <w:pStyle w:val="BodyText"/>
+      </w:pPr>
+      <w:r>
+        <w:t xml:space="preserve">n December 2004, Mark Boal, a journalist working for Playboy magazine,</w:t>
+      </w:r>
+      <w:r>
+        <w:t xml:space="preserve"> </w:t>
+      </w:r>
+      <w:r>
+        <w:t xml:space="preserve">was embedded with the 788th out of Camp Victory in Baghdad, Iraq.</w:t>
+      </w:r>
+      <w:r>
+        <w:t xml:space="preserve"> </w:t>
+      </w:r>
+      <w:r>
+        <w:t xml:space="preserve">Boal followed Sarver for a significant amount of time</w:t>
+      </w:r>
+      <w:r>
+        <w:t xml:space="preserve"> </w:t>
+      </w:r>
+      <w:r>
+        <w:t xml:space="preserve">and took photographs and video of him while he was on and off duty.</w:t>
+      </w:r>
+      <w:r>
+        <w:t xml:space="preserve"> </w:t>
+      </w:r>
+      <w:r>
+        <w:t xml:space="preserve">After Sarver returned to the United States,</w:t>
+      </w:r>
+      <w:r>
+        <w:t xml:space="preserve"> </w:t>
+      </w:r>
+      <w:r>
+        <w:t xml:space="preserve">Boal conducted additional interviews with him in Wisconsin.</w:t>
+      </w:r>
+      <w:r>
+        <w:t xml:space="preserve"> </w:t>
+      </w:r>
+      <w:r>
+        <w:t xml:space="preserve">Boal wrote an article focused on Sarver’s life and experiences in Iraq,</w:t>
+      </w:r>
+      <w:r>
+        <w:t xml:space="preserve"> </w:t>
+      </w:r>
+      <w:r>
+        <w:t xml:space="preserve">which was published in the August/ September 2005 issue of Playboy.</w:t>
+      </w:r>
+      <w:r>
+        <w:t xml:space="preserve"> </w:t>
+      </w:r>
+      <w:r>
+        <w:t xml:space="preserve">A condensed version of that article was later published in Reader’s Digest.</w:t>
+      </w:r>
+      <w:r>
+        <w:t xml:space="preserve"> </w:t>
+      </w:r>
+      <w:r>
+        <w:t xml:space="preserve">The Playboy article contained two photographs of Sarver</w:t>
+      </w:r>
+      <w:r>
+        <w:t xml:space="preserve"> </w:t>
+      </w:r>
+      <w:r>
+        <w:t xml:space="preserve">in addition to other personal information about him.</w:t>
+      </w:r>
+      <w:r>
+        <w:t xml:space="preserve"> </w:t>
+      </w:r>
+      <w:r>
+        <w:t xml:space="preserve">Sarver alleges that he never consented to the use of his name and likeness in the Playboy article,</w:t>
+      </w:r>
+      <w:r>
+        <w:t xml:space="preserve"> </w:t>
+      </w:r>
+      <w:r>
+        <w:t xml:space="preserve">that he objected to it after reviewing an advance copy,</w:t>
+      </w:r>
+      <w:r>
+        <w:t xml:space="preserve"> </w:t>
+      </w:r>
+      <w:r>
+        <w:t xml:space="preserve">and that he attempted to have portions of the article removed</w:t>
+      </w:r>
+      <w:r>
+        <w:t xml:space="preserve"> </w:t>
+      </w:r>
+      <w:r>
+        <w:t xml:space="preserve">before its publication in Reader’s Digest.</w:t>
+      </w:r>
+    </w:p>
+    <w:p>
+      <w:pPr>
+        <w:pStyle w:val="BodyText"/>
+      </w:pPr>
+      <w:r>
+        <w:t xml:space="preserve">Boal later wrote the screenplay for the film that became The Hurt Locker,</w:t>
+      </w:r>
+      <w:r>
+        <w:t xml:space="preserve"> </w:t>
+      </w:r>
+      <w:r>
+        <w:t xml:space="preserve">which was released in June 2009 while Sarver was stationed at the Picatinny Arsenal in New Jersey.</w:t>
+      </w:r>
+      <w:r>
+        <w:t xml:space="preserve"> </w:t>
+      </w:r>
+      <w:r>
+        <w:t xml:space="preserve">Sarver contends that Will James,</w:t>
+      </w:r>
+      <w:r>
+        <w:t xml:space="preserve"> </w:t>
+      </w:r>
+      <w:r>
+        <w:t xml:space="preserve">the movie’s main character, is based on his life and experiences,</w:t>
+      </w:r>
+      <w:r>
+        <w:t xml:space="preserve"> </w:t>
+      </w:r>
+      <w:r>
+        <w:t xml:space="preserve">pointing to characteristics of James and events in the movie</w:t>
+      </w:r>
+      <w:r>
+        <w:t xml:space="preserve"> </w:t>
+      </w:r>
+      <w:r>
+        <w:t xml:space="preserve">that allegedly mirror his life story.</w:t>
+      </w:r>
+      <w:r>
+        <w:t xml:space="preserve"> </w:t>
+      </w:r>
+      <w:r>
+        <w:t xml:space="preserve">Sarver asserts that he did not consent to such use</w:t>
+      </w:r>
+      <w:r>
+        <w:t xml:space="preserve"> </w:t>
+      </w:r>
+      <w:r>
+        <w:t xml:space="preserve">and that several scenes in the film falsely portray him</w:t>
+      </w:r>
+      <w:r>
+        <w:t xml:space="preserve"> </w:t>
+      </w:r>
+      <w:r>
+        <w:t xml:space="preserve">in a way that has harmed his reputation.</w:t>
+      </w:r>
+    </w:p>
+    <w:p>
+      <w:pPr>
+        <w:pStyle w:val="Heading4"/>
+      </w:pPr>
+      <w:bookmarkStart w:id="147" w:name="california-right-of-publicity"/>
+      <w:r>
+        <w:t xml:space="preserve">California Right of Publicity</w:t>
+      </w:r>
+      <w:bookmarkEnd w:id="147"/>
+    </w:p>
+    <w:p>
+      <w:pPr>
+        <w:pStyle w:val="FirstParagraph"/>
+      </w:pPr>
+      <w:r>
+        <w:t xml:space="preserve">We have interpreted Zacchini to uphold the right of publicity</w:t>
+      </w:r>
+      <w:r>
+        <w:t xml:space="preserve"> </w:t>
+      </w:r>
+      <w:r>
+        <w:t xml:space="preserve">in a variety of contexts where the defendant appropriates the economic value</w:t>
+      </w:r>
+      <w:r>
+        <w:t xml:space="preserve"> </w:t>
+      </w:r>
+      <w:r>
+        <w:t xml:space="preserve">that the plaintiff has built in an identity or performance.</w:t>
+      </w:r>
+      <w:r>
+        <w:t xml:space="preserve"> </w:t>
+      </w:r>
+      <w:r>
+        <w:t xml:space="preserve">For example, in</w:t>
+      </w:r>
+      <w:r>
+        <w:t xml:space="preserve"> </w:t>
+      </w:r>
+      <w:hyperlink r:id="rId148">
+        <w:r>
+          <w:rPr>
+            <w:rStyle w:val="Hyperlink"/>
+          </w:rPr>
+          <w:t xml:space="preserve">Hilton v. Hallmark Cards</w:t>
+        </w:r>
+      </w:hyperlink>
+      <w:r>
+        <w:t xml:space="preserve">,</w:t>
+      </w:r>
+      <w:r>
+        <w:t xml:space="preserve"> </w:t>
+      </w:r>
+      <w:r>
+        <w:t xml:space="preserve">we held that Paris Hilton could pursue a right of publicity claim</w:t>
+      </w:r>
+      <w:r>
+        <w:t xml:space="preserve"> </w:t>
+      </w:r>
+      <w:r>
+        <w:t xml:space="preserve">for Hallmark’s use of her image and catch phrase (</w:t>
+      </w:r>
+      <w:r>
+        <w:t xml:space="preserve">“</w:t>
+      </w:r>
+      <w:r>
+        <w:t xml:space="preserve">that’s hot</w:t>
+      </w:r>
+      <w:r>
+        <w:t xml:space="preserve">”</w:t>
+      </w:r>
+      <w:r>
+        <w:t xml:space="preserve">) from her television show in one of its greeting cards. In doing so, we suggested that</w:t>
+      </w:r>
+      <w:r>
+        <w:t xml:space="preserve"> </w:t>
+      </w:r>
+      <w:r>
+        <w:t xml:space="preserve">“</w:t>
+      </w:r>
+      <w:r>
+        <w:t xml:space="preserve">merely merchandising a celebrity’s image without that person’s consent, the prevention of which is the core of the right of publicity,</w:t>
+      </w:r>
+      <w:r>
+        <w:t xml:space="preserve">”</w:t>
+      </w:r>
+      <w:r>
+        <w:t xml:space="preserve"> </w:t>
+      </w:r>
+      <w:r>
+        <w:t xml:space="preserve">is not protected by the First Amendment.</w:t>
+      </w:r>
+    </w:p>
+    <w:p>
+      <w:pPr>
+        <w:pStyle w:val="BodyText"/>
+      </w:pPr>
+      <w:r>
+        <w:t xml:space="preserve">Similarly, in</w:t>
+      </w:r>
+      <w:r>
+        <w:t xml:space="preserve"> </w:t>
+      </w:r>
+      <w:hyperlink r:id="rId149">
+        <w:r>
+          <w:rPr>
+            <w:rStyle w:val="Hyperlink"/>
+          </w:rPr>
+          <w:t xml:space="preserve">Keller v. Electronic Arts, Inc</w:t>
+        </w:r>
+      </w:hyperlink>
+      <w:r>
+        <w:t xml:space="preserve"> </w:t>
+      </w:r>
+      <w:r>
+        <w:t xml:space="preserve">(9th Cir. 2013),</w:t>
+      </w:r>
+      <w:r>
+        <w:t xml:space="preserve"> </w:t>
+      </w:r>
+      <w:r>
+        <w:t xml:space="preserve">we upheld an action by a college football player who sought to prevent the use of his likeness in EA’s video game. See also</w:t>
+      </w:r>
+      <w:r>
+        <w:t xml:space="preserve"> </w:t>
+      </w:r>
+      <w:hyperlink r:id="rId149">
+        <w:r>
+          <w:rPr>
+            <w:rStyle w:val="Hyperlink"/>
+          </w:rPr>
+          <w:t xml:space="preserve">Davis v. Electronic Arts, Inc.</w:t>
+        </w:r>
+      </w:hyperlink>
+      <w:r>
+        <w:t xml:space="preserve"> </w:t>
+      </w:r>
+      <w:r>
+        <w:t xml:space="preserve">(9th Cir.2015) (upholding right of publicity action challenging EA’s use of professional football player likenesses in a video game). We noted that the video game</w:t>
+      </w:r>
+      <w:r>
+        <w:t xml:space="preserve"> </w:t>
+      </w:r>
+      <w:r>
+        <w:t xml:space="preserve">“</w:t>
+      </w:r>
+      <w:r>
+        <w:t xml:space="preserve">literally recreates the football player in the very setting in which he has achieved renown,</w:t>
+      </w:r>
+      <w:r>
+        <w:t xml:space="preserve">”</w:t>
+      </w:r>
+      <w:r>
+        <w:t xml:space="preserve"> </w:t>
+      </w:r>
+      <w:r>
+        <w:t xml:space="preserve">Keller, and interferes with his ability</w:t>
+      </w:r>
+      <w:r>
+        <w:t xml:space="preserve"> </w:t>
+      </w:r>
+      <w:r>
+        <w:t xml:space="preserve">“</w:t>
+      </w:r>
+      <w:r>
+        <w:t xml:space="preserve">to capitalize on his athletic success,</w:t>
+      </w:r>
+      <w:r>
+        <w:t xml:space="preserve">”</w:t>
+      </w:r>
+      <w:r>
+        <w:t xml:space="preserve"> </w:t>
+      </w:r>
+      <w:r>
+        <w:t xml:space="preserve">which took</w:t>
+      </w:r>
+      <w:r>
+        <w:t xml:space="preserve"> </w:t>
+      </w:r>
+      <w:r>
+        <w:t xml:space="preserve">“</w:t>
+      </w:r>
+      <w:r>
+        <w:t xml:space="preserve">talent and years of hard work on the football field</w:t>
+      </w:r>
+      <w:r>
+        <w:t xml:space="preserve">”</w:t>
+      </w:r>
+      <w:r>
+        <w:t xml:space="preserve"> </w:t>
+      </w:r>
+      <w:r>
+        <w:t xml:space="preserve">to build.</w:t>
+      </w:r>
+    </w:p>
+    <w:p>
+      <w:pPr>
+        <w:pStyle w:val="BodyText"/>
+      </w:pPr>
+      <w:r>
+        <w:t xml:space="preserve">Likewise, we have upheld actions involving celebrities challenging the use of their images in commercial advertising. (Citing</w:t>
+      </w:r>
+      <w:r>
+        <w:t xml:space="preserve"> </w:t>
+      </w:r>
+      <w:r>
+        <w:rPr>
+          <w:i/>
+        </w:rPr>
+        <w:t xml:space="preserve">White v. Samsung</w:t>
+      </w:r>
+      <w:r>
+        <w:t xml:space="preserve"> </w:t>
+      </w:r>
+      <w:r>
+        <w:t xml:space="preserve">and others).</w:t>
+      </w:r>
+    </w:p>
+    <w:p>
+      <w:pPr>
+        <w:pStyle w:val="BodyText"/>
+      </w:pPr>
+      <w:r>
+        <w:t xml:space="preserve">In sum, our precedents have held that speech which either appropriates the economic value of a performance or persona or seeks to capitalize off a celebrity’s image in commercial advertisements is unprotected by the First Amendment against a California right-of-publicity claim.</w:t>
+      </w:r>
+    </w:p>
+    <w:p>
+      <w:pPr>
+        <w:pStyle w:val="BodyText"/>
+      </w:pPr>
+      <w:r>
+        <w:t xml:space="preserve">Such lines of cases are not applicable here.</w:t>
+      </w:r>
+      <w:r>
+        <w:t xml:space="preserve"> </w:t>
+      </w:r>
+      <w:r>
+        <w:t xml:space="preserve">First, The Hurt Locker is not speech proposing a commercial transaction.</w:t>
+      </w:r>
+      <w:r>
+        <w:t xml:space="preserve"> </w:t>
+      </w:r>
+      <w:r>
+        <w:t xml:space="preserve">Accordingly, our precedents relying on the lesser protection</w:t>
+      </w:r>
+      <w:r>
+        <w:t xml:space="preserve"> </w:t>
+      </w:r>
+      <w:r>
+        <w:t xml:space="preserve">afforded to commercial speech are inapposite.</w:t>
+      </w:r>
+      <w:r>
+        <w:t xml:space="preserve"> </w:t>
+      </w:r>
+      <w:r>
+        <w:t xml:space="preserve">Second, and critically, unlike the plaintiffs in Zacchini, Hilton, and Keller,</w:t>
+      </w:r>
+      <w:r>
+        <w:t xml:space="preserve"> </w:t>
+      </w:r>
+      <w:r>
+        <w:t xml:space="preserve">Sarver did not</w:t>
+      </w:r>
+      <w:r>
+        <w:t xml:space="preserve"> </w:t>
+      </w:r>
+      <w:r>
+        <w:t xml:space="preserve">“</w:t>
+      </w:r>
+      <w:r>
+        <w:t xml:space="preserve">make the investment required to produce a performance of interest to the public,</w:t>
+      </w:r>
+      <w:r>
+        <w:t xml:space="preserve">”</w:t>
+      </w:r>
+      <w:r>
+        <w:t xml:space="preserve"> </w:t>
+      </w:r>
+      <w:r>
+        <w:t xml:space="preserve">[Zacchini][zachini], or invest time and money</w:t>
+      </w:r>
+      <w:r>
+        <w:t xml:space="preserve"> </w:t>
+      </w:r>
+      <w:r>
+        <w:t xml:space="preserve">to build up economic value in a marketable performance or identity.</w:t>
+      </w:r>
+      <w:r>
+        <w:t xml:space="preserve"> </w:t>
+      </w:r>
+      <w:r>
+        <w:t xml:space="preserve">Cf.</w:t>
+      </w:r>
+      <w:r>
+        <w:t xml:space="preserve"> </w:t>
+      </w:r>
+      <w:r>
+        <w:rPr>
+          <w:i/>
+        </w:rPr>
+        <w:t xml:space="preserve">Keller.</w:t>
+      </w:r>
+      <w:r>
+        <w:t xml:space="preserve"> </w:t>
+      </w:r>
+      <w:r>
+        <w:t xml:space="preserve">Rather, Sarver is a private person</w:t>
+      </w:r>
+      <w:r>
+        <w:t xml:space="preserve"> </w:t>
+      </w:r>
+      <w:r>
+        <w:t xml:space="preserve">who lived his life and worked his job.</w:t>
+      </w:r>
+      <w:r>
+        <w:t xml:space="preserve"> </w:t>
+      </w:r>
+      <w:r>
+        <w:t xml:space="preserve">Indeed, while Sarver’s life and story may have proven to be of public interest,</w:t>
+      </w:r>
+      <w:r>
+        <w:t xml:space="preserve"> </w:t>
+      </w:r>
+      <w:r>
+        <w:t xml:space="preserve">Sarver has expressly disavowed the notion that he sought to attract public attention to himself.</w:t>
+      </w:r>
+      <w:r>
+        <w:t xml:space="preserve"> </w:t>
+      </w:r>
+      <w:r>
+        <w:t xml:space="preserve">Neither the journalist who initially told Sarver’s story</w:t>
+      </w:r>
+      <w:r>
+        <w:t xml:space="preserve"> </w:t>
+      </w:r>
+      <w:r>
+        <w:t xml:space="preserve">nor the movie that brought the story to life stole Sarver’s</w:t>
+      </w:r>
+      <w:r>
+        <w:t xml:space="preserve"> </w:t>
+      </w:r>
+      <w:r>
+        <w:t xml:space="preserve">“</w:t>
+      </w:r>
+      <w:r>
+        <w:t xml:space="preserve">entire act</w:t>
+      </w:r>
+      <w:r>
+        <w:t xml:space="preserve">”</w:t>
+      </w:r>
+      <w:r>
+        <w:t xml:space="preserve"> </w:t>
+      </w:r>
+      <w:r>
+        <w:t xml:space="preserve">or otherwise exploited the economic value of any performance or persona he had worked to develop.</w:t>
+      </w:r>
+      <w:r>
+        <w:t xml:space="preserve"> </w:t>
+      </w:r>
+      <w:r>
+        <w:t xml:space="preserve">The state has no interest in giving Sarver an economic incentive to live his life as he otherwise would.</w:t>
+      </w:r>
+    </w:p>
+    <w:p>
+      <w:pPr>
+        <w:pStyle w:val="BodyText"/>
+      </w:pPr>
+      <w:r>
+        <w:t xml:space="preserve">In sum, The Hurt Locker is speech that is fully protected by the First Amendment,</w:t>
+      </w:r>
+      <w:r>
+        <w:t xml:space="preserve"> </w:t>
+      </w:r>
+      <w:r>
+        <w:t xml:space="preserve">which safeguards the storytellers and artists who take the raw materials of life—including the stories of real individuals, ordinary or extraordinary and transform them into art, be it articles, books, movies, or plays.</w:t>
+      </w:r>
+      <w:r>
+        <w:t xml:space="preserve"> </w:t>
+      </w:r>
+      <w:r>
+        <w:t xml:space="preserve">If California’s right of publicity law applies in</w:t>
+      </w:r>
+      <w:r>
+        <w:t xml:space="preserve"> </w:t>
+      </w:r>
+      <w:r>
+        <w:t xml:space="preserve">this case, it is simply a content-based speech restriction.</w:t>
+      </w:r>
+      <w:r>
+        <w:t xml:space="preserve"> </w:t>
+      </w:r>
+      <w:r>
+        <w:t xml:space="preserve">As such, it is presumptively unconstitutional, and cannot stand unless Sarver can show a compelling state interest in preventing the defendants’ speech.</w:t>
+      </w:r>
+      <w:r>
+        <w:t xml:space="preserve"> </w:t>
+      </w:r>
+      <w:r>
+        <w:t xml:space="preserve">Because Sarver cannot do so, applying California’s right of publicity in this case</w:t>
+      </w:r>
+    </w:p>
+    <w:p>
+      <w:pPr>
+        <w:pStyle w:val="BodyText"/>
+      </w:pPr>
+      <w:r>
+        <w:t xml:space="preserve">Accordingly, Sarver cannot</w:t>
+      </w:r>
+      <w:r>
+        <w:t xml:space="preserve"> </w:t>
+      </w:r>
+      <w:r>
+        <w:t xml:space="preserve">“</w:t>
+      </w:r>
+      <w:r>
+        <w:t xml:space="preserve">state and substantiate a legally sufficient</w:t>
+      </w:r>
+      <w:r>
+        <w:t xml:space="preserve">”</w:t>
+      </w:r>
+      <w:r>
+        <w:t xml:space="preserve"> </w:t>
+      </w:r>
+      <w:r>
+        <w:t xml:space="preserve">right of publicity claim,</w:t>
+      </w:r>
+      <w:r>
+        <w:t xml:space="preserve"> </w:t>
+      </w:r>
+      <w:r>
+        <w:t xml:space="preserve">and the district court did not err in granting the defendants’ anti-SLAPP motions regarding such claim.</w:t>
+      </w:r>
+    </w:p>
+    <w:p>
+      <w:pPr>
+        <w:pStyle w:val="Heading4"/>
+      </w:pPr>
+      <w:bookmarkStart w:id="150" w:name="sarver-holdings"/>
+      <w:r>
+        <w:t xml:space="preserve">Sarver Holdings</w:t>
+      </w:r>
+      <w:bookmarkEnd w:id="150"/>
+    </w:p>
+    <w:p>
+      <w:pPr>
+        <w:pStyle w:val="FirstParagraph"/>
+      </w:pPr>
+      <w:r>
+        <w:t xml:space="preserve">The Court of Appeals, O’Scannlain, Circuit Judge, held that:</w:t>
+      </w:r>
+    </w:p>
+    <w:p>
+      <w:pPr>
+        <w:pStyle w:val="Compact"/>
+        <w:numPr>
+          <w:numId w:val="1016"/>
+          <w:ilvl w:val="0"/>
+        </w:numPr>
+      </w:pPr>
+      <w:r>
+        <w:t xml:space="preserve">California law applied;</w:t>
+      </w:r>
+    </w:p>
+    <w:p>
+      <w:pPr>
+        <w:pStyle w:val="Compact"/>
+        <w:numPr>
+          <w:numId w:val="1016"/>
+          <w:ilvl w:val="0"/>
+        </w:numPr>
+      </w:pPr>
+      <w:r>
+        <w:t xml:space="preserve">anti-SLAPP statute’s 60-day time limit for motion to strike complaint did not apply;</w:t>
+      </w:r>
+    </w:p>
+    <w:p>
+      <w:pPr>
+        <w:pStyle w:val="Compact"/>
+        <w:numPr>
+          <w:numId w:val="1016"/>
+          <w:ilvl w:val="0"/>
+        </w:numPr>
+      </w:pPr>
+      <w:r>
+        <w:t xml:space="preserve">motion picture portrayed issues of public concern, as required for dismissal pursuant to anti-SLAPP statute;</w:t>
+      </w:r>
+    </w:p>
+    <w:p>
+      <w:pPr>
+        <w:pStyle w:val="Compact"/>
+        <w:numPr>
+          <w:numId w:val="1016"/>
+          <w:ilvl w:val="0"/>
+        </w:numPr>
+      </w:pPr>
+      <w:r>
+        <w:t xml:space="preserve">sergeant failed to state and substantiate legally sufficient right of publicity claim, and thus claim was subject to dismissal pursuant to anti-SLAPP statute;</w:t>
+      </w:r>
+    </w:p>
+    <w:p>
+      <w:pPr>
+        <w:pStyle w:val="Compact"/>
+        <w:numPr>
+          <w:numId w:val="1016"/>
+          <w:ilvl w:val="0"/>
+        </w:numPr>
+      </w:pPr>
+      <w:r>
+        <w:t xml:space="preserve">motion picture’s depiction of sergeant was not defamatory; and</w:t>
+      </w:r>
+    </w:p>
+    <w:p>
+      <w:pPr>
+        <w:pStyle w:val="Compact"/>
+        <w:numPr>
+          <w:numId w:val="1016"/>
+          <w:ilvl w:val="0"/>
+        </w:numPr>
+      </w:pPr>
+      <w:r>
+        <w:t xml:space="preserve">sergeant failed to sufficiently allege that motion picture’s depiction of him was result of extreme or outrageous conduct that induced severe or extreme emotional distress, and thus sergeant failed to state claim for intentional infliction of emotional distress.</w:t>
+      </w:r>
+    </w:p>
+    <w:p>
+      <w:pPr>
+        <w:pStyle w:val="Heading3"/>
+      </w:pPr>
+      <w:bookmarkStart w:id="151" w:name="other-cases-mentioned-in-class"/>
+      <w:r>
+        <w:t xml:space="preserve">Other Cases Mentioned In Class</w:t>
+      </w:r>
+      <w:bookmarkEnd w:id="151"/>
+    </w:p>
+    <w:p>
+      <w:pPr>
+        <w:pStyle w:val="Heading4"/>
+      </w:pPr>
+      <w:bookmarkStart w:id="152" w:name="parks-v.-laface-records"/>
+      <w:r>
+        <w:rPr>
+          <w:i/>
+        </w:rPr>
+        <w:t xml:space="preserve">Parks v. LaFace Records</w:t>
+      </w:r>
+      <w:bookmarkEnd w:id="152"/>
+    </w:p>
+    <w:p>
+      <w:pPr>
+        <w:pStyle w:val="Heading6"/>
+      </w:pPr>
+      <w:bookmarkStart w:id="153" w:name="th-cir.-2001"/>
+      <w:r>
+        <w:t xml:space="preserve">(6th Cir. 2001)</w:t>
+      </w:r>
+      <w:bookmarkEnd w:id="153"/>
+    </w:p>
+    <w:p>
+      <w:pPr>
+        <w:pStyle w:val="Compact"/>
+        <w:numPr>
+          <w:numId w:val="1017"/>
+          <w:ilvl w:val="0"/>
+        </w:numPr>
+      </w:pPr>
+      <w:hyperlink r:id="rId154">
         <w:r>
           <w:rPr>
             <w:rStyle w:val="Hyperlink"/>
@@ -16536,11 +17575,11 @@
       <w:pPr>
         <w:pStyle w:val="Compact"/>
         <w:numPr>
-          <w:numId w:val="1013"/>
+          <w:numId w:val="1017"/>
           <w:ilvl w:val="0"/>
         </w:numPr>
       </w:pPr>
-      <w:hyperlink r:id="rId145">
+      <w:hyperlink r:id="rId155">
         <w:r>
           <w:rPr>
             <w:rStyle w:val="Hyperlink"/>
@@ -16553,34 +17592,34 @@
       <w:pPr>
         <w:pStyle w:val="Heading4"/>
       </w:pPr>
-      <w:bookmarkStart w:id="146" w:name="etw-corp.v.-jireh-publishing"/>
+      <w:bookmarkStart w:id="156" w:name="etw-corp.v.-jireh-publishing"/>
       <w:r>
         <w:rPr>
           <w:i/>
         </w:rPr>
         <w:t xml:space="preserve">ETW Corp. v. Jireh Publishing</w:t>
       </w:r>
-      <w:bookmarkEnd w:id="146"/>
+      <w:bookmarkEnd w:id="156"/>
     </w:p>
     <w:p>
       <w:pPr>
         <w:pStyle w:val="Heading6"/>
       </w:pPr>
-      <w:bookmarkStart w:id="147" w:name="th-cir.-2003"/>
+      <w:bookmarkStart w:id="157" w:name="th-cir.-2003"/>
       <w:r>
         <w:t xml:space="preserve">(6th Cir. 2003)</w:t>
       </w:r>
-      <w:bookmarkEnd w:id="147"/>
+      <w:bookmarkEnd w:id="157"/>
     </w:p>
     <w:p>
       <w:pPr>
         <w:pStyle w:val="Compact"/>
         <w:numPr>
-          <w:numId w:val="1014"/>
+          <w:numId w:val="1018"/>
           <w:ilvl w:val="0"/>
         </w:numPr>
       </w:pPr>
-      <w:hyperlink r:id="rId148">
+      <w:hyperlink r:id="rId158">
         <w:r>
           <w:rPr>
             <w:rStyle w:val="Hyperlink"/>
@@ -16593,11 +17632,11 @@
       <w:pPr>
         <w:pStyle w:val="Compact"/>
         <w:numPr>
-          <w:numId w:val="1014"/>
+          <w:numId w:val="1018"/>
           <w:ilvl w:val="0"/>
         </w:numPr>
       </w:pPr>
-      <w:hyperlink r:id="rId149">
+      <w:hyperlink r:id="rId159">
         <w:r>
           <w:rPr>
             <w:rStyle w:val="Hyperlink"/>
@@ -16613,11 +17652,11 @@
       <w:pPr>
         <w:pStyle w:val="Heading4"/>
       </w:pPr>
-      <w:bookmarkStart w:id="150" w:name="trademark-lanham-act-language"/>
+      <w:bookmarkStart w:id="160" w:name="trademark-lanham-act-language"/>
       <w:r>
         <w:t xml:space="preserve">Trademark (Lanham Act) Language</w:t>
       </w:r>
-      <w:bookmarkEnd w:id="150"/>
+      <w:bookmarkEnd w:id="160"/>
     </w:p>
     <w:p>
       <w:pPr>
@@ -16625,151 +17664,6 @@
       </w:pPr>
       <w:r>
         <w:t xml:space="preserve">Lanham Act § 43(a)</w:t>
-      </w:r>
-    </w:p>
-    <w:p>
-      <w:pPr>
-        <w:pStyle w:val="Compact"/>
-        <w:numPr>
-          <w:numId w:val="1015"/>
-          <w:ilvl w:val="0"/>
-        </w:numPr>
-      </w:pPr>
-      <w:r>
-        <w:t xml:space="preserve">Any person who . . . uses in commerce any word, term, name, symbol, or device . . . or any false designation of origin, false or misleading description of fact . . . which—</w:t>
-      </w:r>
-    </w:p>
-    <w:p>
-      <w:pPr>
-        <w:pStyle w:val="Compact"/>
-        <w:numPr>
-          <w:numId w:val="1016"/>
-          <w:ilvl w:val="1"/>
-        </w:numPr>
-      </w:pPr>
-      <w:r>
-        <w:t xml:space="preserve">is</w:t>
-      </w:r>
-      <w:r>
-        <w:t xml:space="preserve"> </w:t>
-      </w:r>
-      <w:r>
-        <w:rPr>
-          <w:i/>
-        </w:rPr>
-        <w:t xml:space="preserve">likely to cause confusion</w:t>
-      </w:r>
-      <w:r>
-        <w:t xml:space="preserve"> </w:t>
-      </w:r>
-      <w:r>
-        <w:t xml:space="preserve">. . . mistake . . . or to deceive as to the affiliation, connection or association of such person with another person, or as to the origin, sponsorship or approval of his or her goods, services or commercial activities . . .</w:t>
-      </w:r>
-    </w:p>
-    <w:p>
-      <w:pPr>
-        <w:pStyle w:val="Compact"/>
-        <w:numPr>
-          <w:numId w:val="1016"/>
-          <w:ilvl w:val="1"/>
-        </w:numPr>
-      </w:pPr>
-      <w:r>
-        <w:t xml:space="preserve">… shall be liable in a civil action by any person who believes that he or she is or is likely to be damaged by such act.</w:t>
-      </w:r>
-    </w:p>
-    <w:p>
-      <w:pPr>
-        <w:pStyle w:val="Heading4"/>
-      </w:pPr>
-      <w:bookmarkStart w:id="151" w:name="volokh-right-of-publicity-speech-categories"/>
-      <w:r>
-        <w:t xml:space="preserve">Volokh Right-Of-Publicity Speech Categories</w:t>
-      </w:r>
-      <w:bookmarkEnd w:id="151"/>
-    </w:p>
-    <w:p>
-      <w:pPr>
-        <w:pStyle w:val="Compact"/>
-        <w:numPr>
-          <w:numId w:val="1017"/>
-          <w:ilvl w:val="0"/>
-        </w:numPr>
-      </w:pPr>
-      <w:r>
-        <w:t xml:space="preserve">Works that refer to a person but fall within certain favored genres, defined as</w:t>
-      </w:r>
-      <w:r>
-        <w:t xml:space="preserve"> </w:t>
-      </w:r>
-      <w:r>
-        <w:t xml:space="preserve">“</w:t>
-      </w:r>
-      <w:r>
-        <w:t xml:space="preserve">news reporting, commentary, entertainment, works of fiction or nonfiction</w:t>
-      </w:r>
-      <w:r>
-        <w:t xml:space="preserve">”</w:t>
-      </w:r>
-      <w:r>
-        <w:t xml:space="preserve"> </w:t>
-      </w:r>
-      <w:r>
-        <w:t xml:space="preserve">(Restatement) or</w:t>
-      </w:r>
-      <w:r>
-        <w:t xml:space="preserve"> </w:t>
-      </w:r>
-      <w:r>
-        <w:t xml:space="preserve">“</w:t>
-      </w:r>
-      <w:r>
-        <w:t xml:space="preserve">news, public affairs, or sports, or any political campaign</w:t>
-      </w:r>
-      <w:r>
-        <w:t xml:space="preserve">”</w:t>
-      </w:r>
-      <w:r>
-        <w:t xml:space="preserve"> </w:t>
-      </w:r>
-      <w:r>
-        <w:t xml:space="preserve">(California Civil Code).</w:t>
-      </w:r>
-    </w:p>
-    <w:p>
-      <w:pPr>
-        <w:pStyle w:val="Compact"/>
-        <w:numPr>
-          <w:numId w:val="1018"/>
-          <w:ilvl w:val="1"/>
-        </w:numPr>
-      </w:pPr>
-      <w:r>
-        <w:t xml:space="preserve">Commercial speech? No.</w:t>
-      </w:r>
-    </w:p>
-    <w:p>
-      <w:pPr>
-        <w:pStyle w:val="Compact"/>
-        <w:numPr>
-          <w:numId w:val="1018"/>
-          <w:ilvl w:val="1"/>
-        </w:numPr>
-      </w:pPr>
-      <w:r>
-        <w:t xml:space="preserve">Infringement? No.</w:t>
-      </w:r>
-    </w:p>
-    <w:p>
-      <w:pPr>
-        <w:pStyle w:val="Compact"/>
-        <w:numPr>
-          <w:numId w:val="1017"/>
-          <w:ilvl w:val="0"/>
-        </w:numPr>
-      </w:pPr>
-      <w:r>
-        <w:t xml:space="preserve">Advertisements for category 1 speech.</w:t>
       </w:r>
     </w:p>
     <w:p>
@@ -16777,35 +17671,11 @@
         <w:pStyle w:val="Compact"/>
         <w:numPr>
           <w:numId w:val="1019"/>
-          <w:ilvl w:val="1"/>
-        </w:numPr>
-      </w:pPr>
-      <w:r>
-        <w:t xml:space="preserve">Commercial speech? Yes.</w:t>
-      </w:r>
-    </w:p>
-    <w:p>
-      <w:pPr>
-        <w:pStyle w:val="Compact"/>
-        <w:numPr>
-          <w:numId w:val="1019"/>
-          <w:ilvl w:val="1"/>
-        </w:numPr>
-      </w:pPr>
-      <w:r>
-        <w:t xml:space="preserve">Infringement? No.</w:t>
-      </w:r>
-    </w:p>
-    <w:p>
-      <w:pPr>
-        <w:pStyle w:val="Compact"/>
-        <w:numPr>
-          <w:numId w:val="1017"/>
           <w:ilvl w:val="0"/>
         </w:numPr>
       </w:pPr>
       <w:r>
-        <w:t xml:space="preserve">Advertisements for other products (VCRs, cars, snacks, and whatever else) that refer to a person.</w:t>
+        <w:t xml:space="preserve">Any person who . . . uses in commerce any word, term, name, symbol, or device . . . or any false designation of origin, false or misleading description of fact . . . which—</w:t>
       </w:r>
     </w:p>
     <w:p>
@@ -16817,7 +17687,22 @@
         </w:numPr>
       </w:pPr>
       <w:r>
-        <w:t xml:space="preserve">Commercial speech? Yes.</w:t>
+        <w:t xml:space="preserve">is</w:t>
+      </w:r>
+      <w:r>
+        <w:t xml:space="preserve"> </w:t>
+      </w:r>
+      <w:r>
+        <w:rPr>
+          <w:i/>
+        </w:rPr>
+        <w:t xml:space="preserve">likely to cause confusion</w:t>
+      </w:r>
+      <w:r>
+        <w:t xml:space="preserve"> </w:t>
+      </w:r>
+      <w:r>
+        <w:t xml:space="preserve">. . . mistake . . . or to deceive as to the affiliation, connection or association of such person with another person, or as to the origin, sponsorship or approval of his or her goods, services or commercial activities . . .</w:t>
       </w:r>
     </w:p>
     <w:p>
@@ -16829,31 +17714,89 @@
         </w:numPr>
       </w:pPr>
       <w:r>
-        <w:t xml:space="preserve">Infringement? Yes.</w:t>
-      </w:r>
-    </w:p>
-    <w:p>
-      <w:pPr>
-        <w:pStyle w:val="Compact"/>
-        <w:numPr>
-          <w:numId w:val="1017"/>
-          <w:ilvl w:val="0"/>
-        </w:numPr>
-      </w:pPr>
-      <w:r>
-        <w:t xml:space="preserve">Works, other than advertisements, that refer to a person and fall outside the favored genres in item 1, such as sculptures, T-shirts, or prints, or, in California, songs, movies, and other entertainment.</w:t>
-      </w:r>
+        <w:t xml:space="preserve">… shall be liable in a civil action by any person who believes that he or she is or is likely to be damaged by such act.</w:t>
+      </w:r>
+    </w:p>
+    <w:p>
+      <w:pPr>
+        <w:pStyle w:val="Heading4"/>
+      </w:pPr>
+      <w:bookmarkStart w:id="161" w:name="volokh-right-of-publicity-speech-categories"/>
+      <w:r>
+        <w:t xml:space="preserve">Volokh Right-Of-Publicity Speech Categories</w:t>
+      </w:r>
+      <w:bookmarkEnd w:id="161"/>
     </w:p>
     <w:p>
       <w:pPr>
         <w:pStyle w:val="Compact"/>
         <w:numPr>
           <w:numId w:val="1021"/>
+          <w:ilvl w:val="0"/>
+        </w:numPr>
+      </w:pPr>
+      <w:r>
+        <w:t xml:space="preserve">Works that refer to a person but fall within certain favored genres, defined as</w:t>
+      </w:r>
+      <w:r>
+        <w:t xml:space="preserve"> </w:t>
+      </w:r>
+      <w:r>
+        <w:t xml:space="preserve">“</w:t>
+      </w:r>
+      <w:r>
+        <w:t xml:space="preserve">news reporting, commentary, entertainment, works of fiction or nonfiction</w:t>
+      </w:r>
+      <w:r>
+        <w:t xml:space="preserve">”</w:t>
+      </w:r>
+      <w:r>
+        <w:t xml:space="preserve"> </w:t>
+      </w:r>
+      <w:r>
+        <w:t xml:space="preserve">(Restatement) or</w:t>
+      </w:r>
+      <w:r>
+        <w:t xml:space="preserve"> </w:t>
+      </w:r>
+      <w:r>
+        <w:t xml:space="preserve">“</w:t>
+      </w:r>
+      <w:r>
+        <w:t xml:space="preserve">news, public affairs, or sports, or any political campaign</w:t>
+      </w:r>
+      <w:r>
+        <w:t xml:space="preserve">”</w:t>
+      </w:r>
+      <w:r>
+        <w:t xml:space="preserve"> </w:t>
+      </w:r>
+      <w:r>
+        <w:t xml:space="preserve">(California Civil Code).</w:t>
+      </w:r>
+    </w:p>
+    <w:p>
+      <w:pPr>
+        <w:pStyle w:val="Compact"/>
+        <w:numPr>
+          <w:numId w:val="1022"/>
           <w:ilvl w:val="1"/>
         </w:numPr>
       </w:pPr>
       <w:r>
         <w:t xml:space="preserve">Commercial speech? No.</w:t>
+      </w:r>
+    </w:p>
+    <w:p>
+      <w:pPr>
+        <w:pStyle w:val="Compact"/>
+        <w:numPr>
+          <w:numId w:val="1022"/>
+          <w:ilvl w:val="1"/>
+        </w:numPr>
+      </w:pPr>
+      <w:r>
+        <w:t xml:space="preserve">Infringement? No.</w:t>
       </w:r>
     </w:p>
     <w:p>
@@ -16861,32 +17804,128 @@
         <w:pStyle w:val="Compact"/>
         <w:numPr>
           <w:numId w:val="1021"/>
+          <w:ilvl w:val="0"/>
+        </w:numPr>
+      </w:pPr>
+      <w:r>
+        <w:t xml:space="preserve">Advertisements for category 1 speech.</w:t>
+      </w:r>
+    </w:p>
+    <w:p>
+      <w:pPr>
+        <w:pStyle w:val="Compact"/>
+        <w:numPr>
+          <w:numId w:val="1023"/>
           <w:ilvl w:val="1"/>
         </w:numPr>
       </w:pPr>
       <w:r>
-        <w:t xml:space="preserve">Infringement? Yes.</w:t>
-      </w:r>
-    </w:p>
-    <w:p>
-      <w:pPr>
-        <w:pStyle w:val="Heading4"/>
-      </w:pPr>
-      <w:bookmarkStart w:id="152" w:name="referencefootnote-cases"/>
-      <w:r>
-        <w:t xml:space="preserve">Reference/Footnote Cases</w:t>
-      </w:r>
-      <w:bookmarkEnd w:id="152"/>
+        <w:t xml:space="preserve">Commercial speech? Yes.</w:t>
+      </w:r>
     </w:p>
     <w:p>
       <w:pPr>
         <w:pStyle w:val="Compact"/>
         <w:numPr>
-          <w:numId w:val="1022"/>
+          <w:numId w:val="1023"/>
+          <w:ilvl w:val="1"/>
+        </w:numPr>
+      </w:pPr>
+      <w:r>
+        <w:t xml:space="preserve">Infringement? No.</w:t>
+      </w:r>
+    </w:p>
+    <w:p>
+      <w:pPr>
+        <w:pStyle w:val="Compact"/>
+        <w:numPr>
+          <w:numId w:val="1021"/>
           <w:ilvl w:val="0"/>
         </w:numPr>
       </w:pPr>
-      <w:hyperlink r:id="rId153">
+      <w:r>
+        <w:t xml:space="preserve">Advertisements for other products (VCRs, cars, snacks, and whatever else) that refer to a person.</w:t>
+      </w:r>
+    </w:p>
+    <w:p>
+      <w:pPr>
+        <w:pStyle w:val="Compact"/>
+        <w:numPr>
+          <w:numId w:val="1024"/>
+          <w:ilvl w:val="1"/>
+        </w:numPr>
+      </w:pPr>
+      <w:r>
+        <w:t xml:space="preserve">Commercial speech? Yes.</w:t>
+      </w:r>
+    </w:p>
+    <w:p>
+      <w:pPr>
+        <w:pStyle w:val="Compact"/>
+        <w:numPr>
+          <w:numId w:val="1024"/>
+          <w:ilvl w:val="1"/>
+        </w:numPr>
+      </w:pPr>
+      <w:r>
+        <w:t xml:space="preserve">Infringement? Yes.</w:t>
+      </w:r>
+    </w:p>
+    <w:p>
+      <w:pPr>
+        <w:pStyle w:val="Compact"/>
+        <w:numPr>
+          <w:numId w:val="1021"/>
+          <w:ilvl w:val="0"/>
+        </w:numPr>
+      </w:pPr>
+      <w:r>
+        <w:t xml:space="preserve">Works, other than advertisements, that refer to a person and fall outside the favored genres in item 1, such as sculptures, T-shirts, or prints, or, in California, songs, movies, and other entertainment.</w:t>
+      </w:r>
+    </w:p>
+    <w:p>
+      <w:pPr>
+        <w:pStyle w:val="Compact"/>
+        <w:numPr>
+          <w:numId w:val="1025"/>
+          <w:ilvl w:val="1"/>
+        </w:numPr>
+      </w:pPr>
+      <w:r>
+        <w:t xml:space="preserve">Commercial speech? No.</w:t>
+      </w:r>
+    </w:p>
+    <w:p>
+      <w:pPr>
+        <w:pStyle w:val="Compact"/>
+        <w:numPr>
+          <w:numId w:val="1025"/>
+          <w:ilvl w:val="1"/>
+        </w:numPr>
+      </w:pPr>
+      <w:r>
+        <w:t xml:space="preserve">Infringement? Yes.</w:t>
+      </w:r>
+    </w:p>
+    <w:p>
+      <w:pPr>
+        <w:pStyle w:val="Heading4"/>
+      </w:pPr>
+      <w:bookmarkStart w:id="162" w:name="referencefootnote-cases"/>
+      <w:r>
+        <w:t xml:space="preserve">Reference/Footnote Cases</w:t>
+      </w:r>
+      <w:bookmarkEnd w:id="162"/>
+    </w:p>
+    <w:p>
+      <w:pPr>
+        <w:pStyle w:val="Compact"/>
+        <w:numPr>
+          <w:numId w:val="1026"/>
+          <w:ilvl w:val="0"/>
+        </w:numPr>
+      </w:pPr>
+      <w:hyperlink r:id="rId163">
         <w:r>
           <w:rPr>
             <w:i/>
@@ -16906,11 +17945,11 @@
       <w:pPr>
         <w:pStyle w:val="Compact"/>
         <w:numPr>
-          <w:numId w:val="1022"/>
+          <w:numId w:val="1026"/>
           <w:ilvl w:val="0"/>
         </w:numPr>
       </w:pPr>
-      <w:hyperlink r:id="rId154">
+      <w:hyperlink r:id="rId164">
         <w:r>
           <w:rPr>
             <w:rStyle w:val="Hyperlink"/>
@@ -16939,11 +17978,11 @@
       <w:pPr>
         <w:pStyle w:val="Compact"/>
         <w:numPr>
-          <w:numId w:val="1022"/>
+          <w:numId w:val="1026"/>
           <w:ilvl w:val="0"/>
         </w:numPr>
       </w:pPr>
-      <w:hyperlink r:id="rId155">
+      <w:hyperlink r:id="rId165">
         <w:r>
           <w:rPr>
             <w:i/>
@@ -16963,11 +18002,11 @@
       <w:pPr>
         <w:pStyle w:val="Compact"/>
         <w:numPr>
-          <w:numId w:val="1022"/>
+          <w:numId w:val="1026"/>
           <w:ilvl w:val="0"/>
         </w:numPr>
       </w:pPr>
-      <w:hyperlink r:id="rId156">
+      <w:hyperlink r:id="rId166">
         <w:r>
           <w:rPr>
             <w:rStyle w:val="Hyperlink"/>
@@ -16983,11 +18022,11 @@
       <w:pPr>
         <w:pStyle w:val="Compact"/>
         <w:numPr>
-          <w:numId w:val="1022"/>
+          <w:numId w:val="1026"/>
           <w:ilvl w:val="0"/>
         </w:numPr>
       </w:pPr>
-      <w:hyperlink r:id="rId157">
+      <w:hyperlink r:id="rId167">
         <w:r>
           <w:rPr>
             <w:i/>
@@ -17018,11 +18057,11 @@
       <w:pPr>
         <w:pStyle w:val="Compact"/>
         <w:numPr>
-          <w:numId w:val="1022"/>
+          <w:numId w:val="1026"/>
           <w:ilvl w:val="0"/>
         </w:numPr>
       </w:pPr>
-      <w:hyperlink r:id="rId158">
+      <w:hyperlink r:id="rId168">
         <w:r>
           <w:rPr>
             <w:i/>
@@ -17042,11 +18081,11 @@
       <w:pPr>
         <w:pStyle w:val="Compact"/>
         <w:numPr>
-          <w:numId w:val="1022"/>
+          <w:numId w:val="1026"/>
           <w:ilvl w:val="0"/>
         </w:numPr>
       </w:pPr>
-      <w:hyperlink r:id="rId159">
+      <w:hyperlink r:id="rId169">
         <w:r>
           <w:rPr>
             <w:i/>
@@ -17064,7 +18103,7 @@
       <w:r>
         <w:t xml:space="preserve"> </w:t>
       </w:r>
-      <w:hyperlink r:id="rId160">
+      <w:hyperlink r:id="rId170">
         <w:r>
           <w:rPr>
             <w:rStyle w:val="Hyperlink"/>
@@ -17080,21 +18119,21 @@
       <w:pPr>
         <w:pStyle w:val="Heading4"/>
       </w:pPr>
-      <w:bookmarkStart w:id="161" w:name="totally-optional-readings-viewings"/>
+      <w:bookmarkStart w:id="171" w:name="totally-optional-readings-viewings"/>
       <w:r>
         <w:t xml:space="preserve">Totally Optional Readings &amp; Viewings</w:t>
       </w:r>
-      <w:bookmarkEnd w:id="161"/>
+      <w:bookmarkEnd w:id="171"/>
     </w:p>
     <w:p>
       <w:pPr>
         <w:pStyle w:val="Compact"/>
         <w:numPr>
-          <w:numId w:val="1023"/>
+          <w:numId w:val="1027"/>
           <w:ilvl w:val="0"/>
         </w:numPr>
       </w:pPr>
-      <w:hyperlink r:id="rId162">
+      <w:hyperlink r:id="rId172">
         <w:r>
           <w:rPr>
             <w:rStyle w:val="Hyperlink"/>
@@ -17125,11 +18164,11 @@
       <w:pPr>
         <w:pStyle w:val="Compact"/>
         <w:numPr>
-          <w:numId w:val="1023"/>
+          <w:numId w:val="1027"/>
           <w:ilvl w:val="0"/>
         </w:numPr>
       </w:pPr>
-      <w:hyperlink r:id="rId163">
+      <w:hyperlink r:id="rId173">
         <w:r>
           <w:rPr>
             <w:rStyle w:val="Hyperlink"/>
@@ -17142,11 +18181,11 @@
       <w:pPr>
         <w:pStyle w:val="Compact"/>
         <w:numPr>
-          <w:numId w:val="1023"/>
+          <w:numId w:val="1027"/>
           <w:ilvl w:val="0"/>
         </w:numPr>
       </w:pPr>
-      <w:hyperlink r:id="rId164">
+      <w:hyperlink r:id="rId174">
         <w:r>
           <w:rPr>
             <w:rStyle w:val="Hyperlink"/>
@@ -17159,11 +18198,11 @@
       <w:pPr>
         <w:pStyle w:val="Compact"/>
         <w:numPr>
-          <w:numId w:val="1023"/>
+          <w:numId w:val="1027"/>
           <w:ilvl w:val="0"/>
         </w:numPr>
       </w:pPr>
-      <w:hyperlink r:id="rId165">
+      <w:hyperlink r:id="rId175">
         <w:r>
           <w:rPr>
             <w:rStyle w:val="Hyperlink"/>
@@ -17176,11 +18215,11 @@
       <w:pPr>
         <w:pStyle w:val="Compact"/>
         <w:numPr>
-          <w:numId w:val="1023"/>
+          <w:numId w:val="1027"/>
           <w:ilvl w:val="0"/>
         </w:numPr>
       </w:pPr>
-      <w:hyperlink r:id="rId166">
+      <w:hyperlink r:id="rId176">
         <w:r>
           <w:rPr>
             <w:rStyle w:val="Hyperlink"/>
@@ -17193,7 +18232,7 @@
       <w:pPr>
         <w:pStyle w:val="Compact"/>
         <w:numPr>
-          <w:numId w:val="1023"/>
+          <w:numId w:val="1027"/>
           <w:ilvl w:val="0"/>
         </w:numPr>
       </w:pPr>
@@ -17203,7 +18242,7 @@
       <w:r>
         <w:t xml:space="preserve"> </w:t>
       </w:r>
-      <w:hyperlink r:id="rId167">
+      <w:hyperlink r:id="rId177">
         <w:r>
           <w:rPr>
             <w:rStyle w:val="Hyperlink"/>
@@ -17956,12 +18995,6 @@
     </w:lvlOverride>
   </w:num>
   <w:num w:numId="1013">
-    <w:abstractNumId w:val="991"/>
-  </w:num>
-  <w:num w:numId="1014">
-    <w:abstractNumId w:val="991"/>
-  </w:num>
-  <w:num w:numId="1015">
     <w:abstractNumId w:val="99411"/>
     <w:lvlOverride w:ilvl="0">
       <w:startOverride w:val="1"/>
@@ -17991,7 +19024,106 @@
       <w:startOverride w:val="1"/>
     </w:lvlOverride>
   </w:num>
+  <w:num w:numId="1014">
+    <w:abstractNumId w:val="99411"/>
+    <w:lvlOverride w:ilvl="0">
+      <w:startOverride w:val="1"/>
+    </w:lvlOverride>
+    <w:lvlOverride w:ilvl="1">
+      <w:startOverride w:val="1"/>
+    </w:lvlOverride>
+    <w:lvlOverride w:ilvl="2">
+      <w:startOverride w:val="1"/>
+    </w:lvlOverride>
+    <w:lvlOverride w:ilvl="3">
+      <w:startOverride w:val="1"/>
+    </w:lvlOverride>
+    <w:lvlOverride w:ilvl="4">
+      <w:startOverride w:val="1"/>
+    </w:lvlOverride>
+    <w:lvlOverride w:ilvl="5">
+      <w:startOverride w:val="1"/>
+    </w:lvlOverride>
+    <w:lvlOverride w:ilvl="6">
+      <w:startOverride w:val="1"/>
+    </w:lvlOverride>
+    <w:lvlOverride w:ilvl="7">
+      <w:startOverride w:val="1"/>
+    </w:lvlOverride>
+    <w:lvlOverride w:ilvl="8">
+      <w:startOverride w:val="1"/>
+    </w:lvlOverride>
+  </w:num>
+  <w:num w:numId="1015">
+    <w:abstractNumId w:val="991"/>
+  </w:num>
   <w:num w:numId="1016">
+    <w:abstractNumId w:val="99411"/>
+    <w:lvlOverride w:ilvl="0">
+      <w:startOverride w:val="1"/>
+    </w:lvlOverride>
+    <w:lvlOverride w:ilvl="1">
+      <w:startOverride w:val="1"/>
+    </w:lvlOverride>
+    <w:lvlOverride w:ilvl="2">
+      <w:startOverride w:val="1"/>
+    </w:lvlOverride>
+    <w:lvlOverride w:ilvl="3">
+      <w:startOverride w:val="1"/>
+    </w:lvlOverride>
+    <w:lvlOverride w:ilvl="4">
+      <w:startOverride w:val="1"/>
+    </w:lvlOverride>
+    <w:lvlOverride w:ilvl="5">
+      <w:startOverride w:val="1"/>
+    </w:lvlOverride>
+    <w:lvlOverride w:ilvl="6">
+      <w:startOverride w:val="1"/>
+    </w:lvlOverride>
+    <w:lvlOverride w:ilvl="7">
+      <w:startOverride w:val="1"/>
+    </w:lvlOverride>
+    <w:lvlOverride w:ilvl="8">
+      <w:startOverride w:val="1"/>
+    </w:lvlOverride>
+  </w:num>
+  <w:num w:numId="1017">
+    <w:abstractNumId w:val="991"/>
+  </w:num>
+  <w:num w:numId="1018">
+    <w:abstractNumId w:val="991"/>
+  </w:num>
+  <w:num w:numId="1019">
+    <w:abstractNumId w:val="99411"/>
+    <w:lvlOverride w:ilvl="0">
+      <w:startOverride w:val="1"/>
+    </w:lvlOverride>
+    <w:lvlOverride w:ilvl="1">
+      <w:startOverride w:val="1"/>
+    </w:lvlOverride>
+    <w:lvlOverride w:ilvl="2">
+      <w:startOverride w:val="1"/>
+    </w:lvlOverride>
+    <w:lvlOverride w:ilvl="3">
+      <w:startOverride w:val="1"/>
+    </w:lvlOverride>
+    <w:lvlOverride w:ilvl="4">
+      <w:startOverride w:val="1"/>
+    </w:lvlOverride>
+    <w:lvlOverride w:ilvl="5">
+      <w:startOverride w:val="1"/>
+    </w:lvlOverride>
+    <w:lvlOverride w:ilvl="6">
+      <w:startOverride w:val="1"/>
+    </w:lvlOverride>
+    <w:lvlOverride w:ilvl="7">
+      <w:startOverride w:val="1"/>
+    </w:lvlOverride>
+    <w:lvlOverride w:ilvl="8">
+      <w:startOverride w:val="1"/>
+    </w:lvlOverride>
+  </w:num>
+  <w:num w:numId="1020">
     <w:abstractNumId w:val="99731"/>
     <w:lvlOverride w:ilvl="0">
       <w:startOverride w:val="1"/>
@@ -18021,7 +19153,7 @@
       <w:startOverride w:val="1"/>
     </w:lvlOverride>
   </w:num>
-  <w:num w:numId="1017">
+  <w:num w:numId="1021">
     <w:abstractNumId w:val="99411"/>
     <w:lvlOverride w:ilvl="0">
       <w:startOverride w:val="1"/>
@@ -18051,22 +19183,22 @@
       <w:startOverride w:val="1"/>
     </w:lvlOverride>
   </w:num>
-  <w:num w:numId="1018">
-    <w:abstractNumId w:val="991"/>
-  </w:num>
-  <w:num w:numId="1019">
-    <w:abstractNumId w:val="991"/>
-  </w:num>
-  <w:num w:numId="1020">
-    <w:abstractNumId w:val="991"/>
-  </w:num>
-  <w:num w:numId="1021">
-    <w:abstractNumId w:val="991"/>
-  </w:num>
   <w:num w:numId="1022">
     <w:abstractNumId w:val="991"/>
   </w:num>
   <w:num w:numId="1023">
+    <w:abstractNumId w:val="991"/>
+  </w:num>
+  <w:num w:numId="1024">
+    <w:abstractNumId w:val="991"/>
+  </w:num>
+  <w:num w:numId="1025">
+    <w:abstractNumId w:val="991"/>
+  </w:num>
+  <w:num w:numId="1026">
+    <w:abstractNumId w:val="991"/>
+  </w:num>
+  <w:num w:numId="1027">
     <w:abstractNumId w:val="991"/>
   </w:num>
 </w:numbering>

</xml_diff>

<commit_message>
Fix lists following #6 headers, minor edits
Add multiple references to Rothman's Publicity site.
</commit_message>
<xml_diff>
--- a/Celebrity_Publicity/Celebrity_Publicity.docx
+++ b/Celebrity_Publicity/Celebrity_Publicity.docx
@@ -228,15 +228,33 @@
         <w:t xml:space="preserve"> </w:t>
       </w:r>
       <w:r>
-        <w:t xml:space="preserve">the licensing of the deceased name, image, and likeness.</w:t>
-      </w:r>
-    </w:p>
-    <w:p>
-      <w:pPr>
-        <w:pStyle w:val="BodyText"/>
-      </w:pPr>
-      <w:r>
-        <w:t xml:space="preserve">Personality rights are generally considered to consist of two types of rights:</w:t>
+        <w:t xml:space="preserve">the licensing of the deceased’s name, image, and likeness.</w:t>
+      </w:r>
+    </w:p>
+    <w:p>
+      <w:pPr>
+        <w:pStyle w:val="BodyText"/>
+      </w:pPr>
+      <w:r>
+        <w:t xml:space="preserve">Lawyers in the entertainment industry often refer to</w:t>
+      </w:r>
+      <w:r>
+        <w:t xml:space="preserve"> </w:t>
+      </w:r>
+      <w:r>
+        <w:t xml:space="preserve">“</w:t>
+      </w:r>
+      <w:r>
+        <w:t xml:space="preserve">personality rights,</w:t>
+      </w:r>
+      <w:r>
+        <w:t xml:space="preserve">”</w:t>
+      </w:r>
+      <w:r>
+        <w:t xml:space="preserve"> </w:t>
+      </w:r>
+      <w:r>
+        <w:t xml:space="preserve">which usually means one or both of the following:</w:t>
       </w:r>
     </w:p>
     <w:p>
@@ -248,7 +266,7 @@
         </w:numPr>
       </w:pPr>
       <w:r>
-        <w:t xml:space="preserve">The right of publicity, or to keep one’s image and likeness from being commercially exploited without permission or contractual compensation, which is similar to the use of a trademark;</w:t>
+        <w:t xml:space="preserve">The right of publicity, or the right to keep one’s image and likeness from being commercially exploited without permission or contractual compensation (similar to the use of a trademark);</w:t>
       </w:r>
     </w:p>
     <w:p>
@@ -278,9 +296,28 @@
     </w:p>
     <w:p>
       <w:pPr>
+        <w:pStyle w:val="BodyText"/>
+      </w:pPr>
+      <w:r>
+        <w:t xml:space="preserve">Poke around Professor Jennifer Rothman’s excellent site for quick reference to celebrity publicity rights in all 50 states:</w:t>
+      </w:r>
+      <w:r>
+        <w:t xml:space="preserve"> </w:t>
+      </w:r>
+      <w:hyperlink r:id="rId27">
+        <w:r>
+          <w:rPr>
+            <w:rStyle w:val="Hyperlink"/>
+          </w:rPr>
+          <w:t xml:space="preserve">Rothman’s Roadmap To The Right of Publicity</w:t>
+        </w:r>
+      </w:hyperlink>
+    </w:p>
+    <w:p>
+      <w:pPr>
         <w:pStyle w:val="Heading3"/>
       </w:pPr>
-      <w:bookmarkStart w:id="27" w:name="early-right-of-publicity-cases"/>
+      <w:bookmarkStart w:id="28" w:name="early-right-of-publicity-cases"/>
       <w:r>
         <w:t xml:space="preserve">Early</w:t>
       </w:r>
@@ -302,7 +339,7 @@
       <w:r>
         <w:t xml:space="preserve">cases</w:t>
       </w:r>
-      <w:bookmarkEnd w:id="27"/>
+      <w:bookmarkEnd w:id="28"/>
     </w:p>
     <w:p>
       <w:pPr>
@@ -320,7 +357,7 @@
       <w:r>
         <w:t xml:space="preserve"> </w:t>
       </w:r>
-      <w:hyperlink r:id="rId28">
+      <w:hyperlink r:id="rId29">
         <w:r>
           <w:rPr>
             <w:rStyle w:val="Hyperlink"/>
@@ -394,7 +431,7 @@
       <w:r>
         <w:t xml:space="preserve"> </w:t>
       </w:r>
-      <w:hyperlink r:id="rId29">
+      <w:hyperlink r:id="rId30">
         <w:r>
           <w:rPr>
             <w:i/>
@@ -451,7 +488,7 @@
                     </pic:cNvPicPr>
                   </pic:nvPicPr>
                   <pic:blipFill>
-                    <a:blip r:embed="rId30"/>
+                    <a:blip r:embed="rId31"/>
                     <a:stretch>
                       <a:fillRect/>
                     </a:stretch>
@@ -753,7 +790,7 @@
       <w:r>
         <w:t xml:space="preserve"> </w:t>
       </w:r>
-      <w:hyperlink r:id="rId31">
+      <w:hyperlink r:id="rId32">
         <w:r>
           <w:rPr>
             <w:rStyle w:val="Hyperlink"/>
@@ -778,7 +815,7 @@
       <w:r>
         <w:t xml:space="preserve"> </w:t>
       </w:r>
-      <w:hyperlink r:id="rId32">
+      <w:hyperlink r:id="rId33">
         <w:r>
           <w:rPr>
             <w:i/>
@@ -856,7 +893,7 @@
                     </pic:cNvPicPr>
                   </pic:nvPicPr>
                   <pic:blipFill>
-                    <a:blip r:embed="rId33"/>
+                    <a:blip r:embed="rId34"/>
                     <a:stretch>
                       <a:fillRect/>
                     </a:stretch>
@@ -1133,7 +1170,7 @@
       <w:r>
         <w:t xml:space="preserve"> </w:t>
       </w:r>
-      <w:hyperlink r:id="rId34">
+      <w:hyperlink r:id="rId35">
         <w:r>
           <w:rPr>
             <w:i/>
@@ -1266,7 +1303,7 @@
       <w:r>
         <w:t xml:space="preserve"> </w:t>
       </w:r>
-      <w:hyperlink r:id="rId35">
+      <w:hyperlink r:id="rId36">
         <w:r>
           <w:rPr>
             <w:rStyle w:val="Hyperlink"/>
@@ -1328,11 +1365,11 @@
       <w:pPr>
         <w:pStyle w:val="Heading2"/>
       </w:pPr>
-      <w:bookmarkStart w:id="36" w:name="resources"/>
+      <w:bookmarkStart w:id="37" w:name="resources"/>
       <w:r>
         <w:t xml:space="preserve">Resources</w:t>
       </w:r>
-      <w:bookmarkEnd w:id="36"/>
+      <w:bookmarkEnd w:id="37"/>
     </w:p>
     <w:p>
       <w:pPr>
@@ -1356,7 +1393,7 @@
       <w:r>
         <w:t xml:space="preserve"> </w:t>
       </w:r>
-      <w:hyperlink r:id="rId37">
+      <w:hyperlink r:id="rId27">
         <w:r>
           <w:rPr>
             <w:rStyle w:val="Hyperlink"/>
@@ -1390,7 +1427,7 @@
       <w:pPr>
         <w:pStyle w:val="Heading6"/>
       </w:pPr>
-      <w:bookmarkStart w:id="39" w:name="freedom-of-speech-and-the-right-of-publicity"/>
+      <w:bookmarkStart w:id="39" w:name="X9a134b71b515e620a6803f458fd37d708f8dc63"/>
       <w:r>
         <w:t xml:space="preserve">Freedom of Speech and the Right of Publicity</w:t>
       </w:r>
@@ -1653,7 +1690,7 @@
       <w:pPr>
         <w:pStyle w:val="Heading3"/>
       </w:pPr>
-      <w:bookmarkStart w:id="41" w:name="ml-king-jr.center-v.-american-heritage-products"/>
+      <w:bookmarkStart w:id="41" w:name="Xa4630cbf1c6de1e9f75f52fbc68b722b8be3de7"/>
       <w:r>
         <w:t xml:space="preserve">ML King Jr. Center v. American Heritage Products</w:t>
       </w:r>
@@ -1740,13 +1777,13 @@
         <w:t xml:space="preserve"> </w:t>
       </w:r>
       <w:r>
-        <w:t xml:space="preserve">plastic busts of Dr. Martin Luther King, Jr.</w:t>
-      </w:r>
-      <w:r>
-        <w:t xml:space="preserve"> </w:t>
-      </w:r>
-      <w:r>
-        <w:t xml:space="preserve">Bolen approached the Martin Luther King, Jr. Center for Social Change, Inc. (</w:t>
+        <w:t xml:space="preserve">plastic busts of Dr. Martin Luther King, Jr. </w:t>
+      </w:r>
+      <w:r>
+        <w:t xml:space="preserve"> </w:t>
+      </w:r>
+      <w:r>
+        <w:t xml:space="preserve">Bolen approached the Martin Luther King, Jr. Center for Social Change, Inc. (</w:t>
       </w:r>
       <w:r>
         <w:t xml:space="preserve">“</w:t>
@@ -2071,7 +2108,7 @@
       <w:pPr>
         <w:pStyle w:val="Heading4"/>
       </w:pPr>
-      <w:bookmarkStart w:id="47" w:name="is-the-right-of-publicity-recognized-in-georgia-as-a-right-distinct-from-the-right-of-privacy"/>
+      <w:bookmarkStart w:id="47" w:name="X498d2c09478517bcc238f190102ada855759c74"/>
       <w:r>
         <w:t xml:space="preserve">1. Is the</w:t>
       </w:r>
@@ -2117,7 +2154,7 @@
       <w:r>
         <w:t xml:space="preserve"> </w:t>
       </w:r>
-      <w:hyperlink r:id="rId29">
+      <w:hyperlink r:id="rId30">
         <w:r>
           <w:rPr>
             <w:i/>
@@ -2153,7 +2190,7 @@
       <w:r>
         <w:t xml:space="preserve"> </w:t>
       </w:r>
-      <w:hyperlink r:id="rId32">
+      <w:hyperlink r:id="rId33">
         <w:r>
           <w:rPr>
             <w:i/>
@@ -2394,7 +2431,7 @@
       <w:r>
         <w:t xml:space="preserve"> </w:t>
       </w:r>
-      <w:hyperlink r:id="rId32">
+      <w:hyperlink r:id="rId33">
         <w:r>
           <w:rPr>
             <w:i/>
@@ -2429,7 +2466,7 @@
       <w:r>
         <w:t xml:space="preserve"> </w:t>
       </w:r>
-      <w:hyperlink r:id="rId32">
+      <w:hyperlink r:id="rId33">
         <w:r>
           <w:rPr>
             <w:i/>
@@ -2509,7 +2546,7 @@
       <w:r>
         <w:t xml:space="preserve"> </w:t>
       </w:r>
-      <w:hyperlink r:id="rId32">
+      <w:hyperlink r:id="rId33">
         <w:r>
           <w:rPr>
             <w:i/>
@@ -2544,7 +2581,7 @@
       <w:r>
         <w:t xml:space="preserve"> </w:t>
       </w:r>
-      <w:hyperlink r:id="rId32">
+      <w:hyperlink r:id="rId33">
         <w:r>
           <w:rPr>
             <w:i/>
@@ -2675,7 +2712,7 @@
       <w:r>
         <w:t xml:space="preserve"> </w:t>
       </w:r>
-      <w:hyperlink r:id="rId34">
+      <w:hyperlink r:id="rId35">
         <w:r>
           <w:rPr>
             <w:i/>
@@ -2946,7 +2983,7 @@
       <w:r>
         <w:t xml:space="preserve"> </w:t>
       </w:r>
-      <w:hyperlink r:id="rId32">
+      <w:hyperlink r:id="rId33">
         <w:r>
           <w:rPr>
             <w:i/>
@@ -3070,7 +3107,7 @@
       <w:r>
         <w:t xml:space="preserve"> </w:t>
       </w:r>
-      <w:hyperlink r:id="rId32">
+      <w:hyperlink r:id="rId33">
         <w:r>
           <w:rPr>
             <w:i/>
@@ -3192,7 +3229,7 @@
       <w:r>
         <w:t xml:space="preserve"> </w:t>
       </w:r>
-      <w:hyperlink r:id="rId32">
+      <w:hyperlink r:id="rId33">
         <w:r>
           <w:rPr>
             <w:i/>
@@ -3224,7 +3261,7 @@
       <w:pPr>
         <w:pStyle w:val="Heading4"/>
       </w:pPr>
-      <w:bookmarkStart w:id="51" w:name="does-the-right-of-publicity-survive-the-death-of-its-owner-i.e.-is-the-right-inheritable-and-devisable"/>
+      <w:bookmarkStart w:id="51" w:name="X75a795514dcf42ee09ba120ec393e5d7afacbae"/>
       <w:r>
         <w:t xml:space="preserve">2. Does the</w:t>
       </w:r>
@@ -3273,7 +3310,7 @@
       <w:r>
         <w:t xml:space="preserve"> </w:t>
       </w:r>
-      <w:hyperlink r:id="rId32">
+      <w:hyperlink r:id="rId33">
         <w:r>
           <w:rPr>
             <w:i/>
@@ -3296,7 +3333,7 @@
       <w:r>
         <w:t xml:space="preserve"> </w:t>
       </w:r>
-      <w:hyperlink r:id="rId34">
+      <w:hyperlink r:id="rId35">
         <w:r>
           <w:rPr>
             <w:i/>
@@ -3536,7 +3573,7 @@
       <w:r>
         <w:t xml:space="preserve"> </w:t>
       </w:r>
-      <w:hyperlink r:id="rId32">
+      <w:hyperlink r:id="rId33">
         <w:r>
           <w:rPr>
             <w:i/>
@@ -4132,7 +4169,7 @@
       <w:pPr>
         <w:pStyle w:val="Heading3"/>
       </w:pPr>
-      <w:bookmarkStart w:id="56" w:name="zacchini-v.-scripps-howard-broadcasting-co."/>
+      <w:bookmarkStart w:id="56" w:name="Xffb25ba8a898378f287b13842f141bf6e49f538"/>
       <w:r>
         <w:t xml:space="preserve">Zacchini v. Scripps-Howard Broadcasting Co.</w:t>
       </w:r>
@@ -6422,7 +6459,7 @@
       <w:pPr>
         <w:pStyle w:val="Heading3"/>
       </w:pPr>
-      <w:bookmarkStart w:id="70" w:name="carson-v.-heres-johnny-portable-toilets-inc."/>
+      <w:bookmarkStart w:id="70" w:name="X689b175be510ccbc4fb16de8338f1c555f50eef"/>
       <w:r>
         <w:t xml:space="preserve">Carson v. Here’s Johnny Portable Toilets, Inc.</w:t>
       </w:r>
@@ -8405,7 +8442,7 @@
       <w:pPr>
         <w:pStyle w:val="Heading4"/>
       </w:pPr>
-      <w:bookmarkStart w:id="85" w:name="countervailing-interests-and-considerations"/>
+      <w:bookmarkStart w:id="85" w:name="Xdc5f16e43b3090420d60e62bae4c49c9a02a9c8"/>
       <w:r>
         <w:t xml:space="preserve">Countervailing Interests and Considerations</w:t>
       </w:r>
@@ -8681,7 +8718,7 @@
       <w:pPr>
         <w:pStyle w:val="Heading4"/>
       </w:pPr>
-      <w:bookmarkStart w:id="87" w:name="free-expression-and-use-of-intellectual-property"/>
+      <w:bookmarkStart w:id="87" w:name="X34adf0e6776ea53284ec8d86d228b2dea12a659"/>
       <w:r>
         <w:t xml:space="preserve">Free Expression and Use of Intellectual Property</w:t>
       </w:r>
@@ -8806,7 +8843,7 @@
       <w:pPr>
         <w:pStyle w:val="Heading3"/>
       </w:pPr>
-      <w:bookmarkStart w:id="88" w:name="white-v.-samsung-electronics-america-inc."/>
+      <w:bookmarkStart w:id="88" w:name="X2baf4eea692a5d1d5c23cce20d38dcfb3c80c14"/>
       <w:r>
         <w:t xml:space="preserve">White v. Samsung Electronics America, Inc.</w:t>
       </w:r>
@@ -8942,7 +8979,7 @@
         <w:t xml:space="preserve"> </w:t>
       </w:r>
       <w:r>
-        <w:t xml:space="preserve">defendants Samsung Electronics America, Inc. (Samsung) and David Deutsch Associates, Inc. (Deutsch) attempted to capitalize on White’s fame to enhance their fortune.</w:t>
+        <w:t xml:space="preserve">defendants Samsung Electronics America, Inc. (Samsung) and David Deutsch Associates, Inc. (Deutsch) attempted to capitalize on White’s fame to enhance their fortune.</w:t>
       </w:r>
       <w:r>
         <w:t xml:space="preserve"> </w:t>
@@ -9123,7 +9160,7 @@
         <w:t xml:space="preserve">”</w:t>
       </w:r>
       <w:r>
-        <w:t xml:space="preserve">-show host Morton Downey Jr.</w:t>
+        <w:t xml:space="preserve">-show host Morton Downey Jr. </w:t>
       </w:r>
       <w:r>
         <w:t xml:space="preserve"> </w:t>
@@ -12312,7 +12349,7 @@
       <w:pPr>
         <w:pStyle w:val="Heading3"/>
       </w:pPr>
-      <w:bookmarkStart w:id="108" w:name="simon-schuster-inc.v.-members-of-ny-state-crime-victims-bd."/>
+      <w:bookmarkStart w:id="108" w:name="X0145a9eb00da7f7af06a92f8beb057fadc465e3"/>
       <w:r>
         <w:rPr>
           <w:i/>
@@ -13730,7 +13767,7 @@
       <w:pPr>
         <w:pStyle w:val="Heading3"/>
       </w:pPr>
-      <w:bookmarkStart w:id="127" w:name="comedy-iii-productions-v.-gary-saderup-inc."/>
+      <w:bookmarkStart w:id="127" w:name="X23ee939bdc1cbe1c9f9e5c7dbf9e11edd4ec294"/>
       <w:r>
         <w:rPr>
           <w:i/>
@@ -14171,7 +14208,7 @@
         <w:pStyle w:val="FirstParagraph"/>
       </w:pPr>
       <w:r>
-        <w:t xml:space="preserve">Plaintiff Comedy III Productions, Inc. (hereafter Comedy III), brought this action against defendants Gary Saderup and Gary Saderup, Inc. (hereafter collectively Saderup), seeking damages and injunctive relief for violation of section 990 and related business torts. The parties waived the right to jury trial and the right to put on evidence, and submitted the case for decision on the following stipulated facts:</w:t>
+        <w:t xml:space="preserve">Plaintiff Comedy III Productions, Inc. (hereafter Comedy III), brought this action against defendants Gary Saderup and Gary Saderup, Inc. (hereafter collectively Saderup), seeking damages and injunctive relief for violation of section 990 and related business torts. The parties waived the right to jury trial and the right to put on evidence, and submitted the case for decision on the following stipulated facts:</w:t>
       </w:r>
     </w:p>
     <w:p>
@@ -17602,7 +17639,7 @@
       <w:pPr>
         <w:pStyle w:val="Heading4"/>
       </w:pPr>
-      <w:bookmarkStart w:id="157" w:name="etw-corp.v.-jireh-publishing"/>
+      <w:bookmarkStart w:id="157" w:name="etw-corp.-v.-jireh-publishing"/>
       <w:r>
         <w:rPr>
           <w:i/>
@@ -17731,7 +17768,7 @@
       <w:pPr>
         <w:pStyle w:val="Heading4"/>
       </w:pPr>
-      <w:bookmarkStart w:id="162" w:name="volokh-right-of-publicity-speech-categories"/>
+      <w:bookmarkStart w:id="162" w:name="X7d0be5529e6cf01c6ecbd016257cd9f8c0f5c95"/>
       <w:r>
         <w:t xml:space="preserve">Volokh Right-Of-Publicity Speech Categories</w:t>
       </w:r>
@@ -18295,109 +18332,6 @@
 <file path=word/numbering.xml><?xml version="1.0" encoding="utf-8"?>
 <w:numbering xmlns:w="http://schemas.openxmlformats.org/wordprocessingml/2006/main">
   <w:abstractNum w:abstractNumId="990">
-    <w:nsid w:val="170cd2de"/>
-    <w:multiLevelType w:val="multilevel"/>
-    <w:lvl w:ilvl="0">
-      <w:numFmt w:val="bullet"/>
-      <w:lvlText w:val=" "/>
-      <w:lvlJc w:val="left"/>
-      <w:pPr>
-        <w:tabs>
-          <w:tab w:val="num" w:pos="0"/>
-        </w:tabs>
-        <w:ind w:left="480" w:hanging="480"/>
-      </w:pPr>
-    </w:lvl>
-    <w:lvl w:ilvl="1">
-      <w:numFmt w:val="bullet"/>
-      <w:lvlText w:val=" "/>
-      <w:lvlJc w:val="left"/>
-      <w:pPr>
-        <w:tabs>
-          <w:tab w:val="num" w:pos="720"/>
-        </w:tabs>
-        <w:ind w:left="1200" w:hanging="480"/>
-      </w:pPr>
-    </w:lvl>
-    <w:lvl w:ilvl="2">
-      <w:numFmt w:val="bullet"/>
-      <w:lvlText w:val=" "/>
-      <w:lvlJc w:val="left"/>
-      <w:pPr>
-        <w:tabs>
-          <w:tab w:val="num" w:pos="1440"/>
-        </w:tabs>
-        <w:ind w:left="1920" w:hanging="480"/>
-      </w:pPr>
-    </w:lvl>
-    <w:lvl w:ilvl="3">
-      <w:numFmt w:val="bullet"/>
-      <w:lvlText w:val=" "/>
-      <w:lvlJc w:val="left"/>
-      <w:pPr>
-        <w:tabs>
-          <w:tab w:val="num" w:pos="2160"/>
-        </w:tabs>
-        <w:ind w:left="2640" w:hanging="480"/>
-      </w:pPr>
-    </w:lvl>
-    <w:lvl w:ilvl="4">
-      <w:numFmt w:val="bullet"/>
-      <w:lvlText w:val=" "/>
-      <w:lvlJc w:val="left"/>
-      <w:pPr>
-        <w:tabs>
-          <w:tab w:val="num" w:pos="2880"/>
-        </w:tabs>
-        <w:ind w:left="3360" w:hanging="480"/>
-      </w:pPr>
-    </w:lvl>
-    <w:lvl w:ilvl="5">
-      <w:numFmt w:val="bullet"/>
-      <w:lvlText w:val=" "/>
-      <w:lvlJc w:val="left"/>
-      <w:pPr>
-        <w:tabs>
-          <w:tab w:val="num" w:pos="3600"/>
-        </w:tabs>
-        <w:ind w:left="4080" w:hanging="480"/>
-      </w:pPr>
-    </w:lvl>
-    <w:lvl w:ilvl="6">
-      <w:numFmt w:val="bullet"/>
-      <w:lvlText w:val=" "/>
-      <w:lvlJc w:val="left"/>
-      <w:pPr>
-        <w:tabs>
-          <w:tab w:val="num" w:pos="4320"/>
-        </w:tabs>
-        <w:ind w:left="4800" w:hanging="480"/>
-      </w:pPr>
-    </w:lvl>
-    <w:lvl w:ilvl="7">
-      <w:numFmt w:val="bullet"/>
-      <w:lvlText w:val=" "/>
-      <w:lvlJc w:val="left"/>
-      <w:pPr>
-        <w:tabs>
-          <w:tab w:val="num" w:pos="5040"/>
-        </w:tabs>
-        <w:ind w:left="5520" w:hanging="480"/>
-      </w:pPr>
-    </w:lvl>
-    <w:lvl w:ilvl="8">
-      <w:numFmt w:val="bullet"/>
-      <w:lvlText w:val=" "/>
-      <w:lvlJc w:val="left"/>
-      <w:pPr>
-        <w:tabs>
-          <w:tab w:val="num" w:pos="5760"/>
-        </w:tabs>
-        <w:ind w:left="6240" w:hanging="480"/>
-      </w:pPr>
-    </w:lvl>
-  </w:abstractNum>
-  <w:abstractNum w:abstractNumId="990">
     <w:nsid w:val="2c1ae401"/>
     <w:multiLevelType w:val="multilevel"/>
     <w:lvl w:ilvl="0">
@@ -18827,9 +18761,6 @@
       </w:pPr>
     </w:lvl>
   </w:abstractNum>
-  <w:num w:numId="1000">
-    <w:abstractNumId w:val="990"/>
-  </w:num>
   <w:num w:numId="1000">
     <w:abstractNumId w:val="990"/>
   </w:num>

</xml_diff>

<commit_message>
light edits, adjust headings
</commit_message>
<xml_diff>
--- a/Celebrity_Publicity/Celebrity_Publicity.docx
+++ b/Celebrity_Publicity/Celebrity_Publicity.docx
@@ -2591,9 +2591,6 @@
         </w:r>
       </w:hyperlink>
       <w:r>
-        <w:t xml:space="preserve">.</w:t>
-      </w:r>
-      <w:r>
         <w:t xml:space="preserve"> </w:t>
       </w:r>
       <w:r>
@@ -2765,7 +2762,7 @@
             <w:i/>
             <w:rStyle w:val="Hyperlink"/>
           </w:rPr>
-          <w:t xml:space="preserve">Cabaniss v. Hipsley,</w:t>
+          <w:t xml:space="preserve">Cabaniss v. Hipsley</w:t>
         </w:r>
         <w:r>
           <w:rPr>
@@ -7226,7 +7223,7 @@
           <w:rPr>
             <w:rStyle w:val="Hyperlink"/>
           </w:rPr>
-          <w:t xml:space="preserve">because appellee does not use Carson’s name or likeness.</w:t>
+          <w:t xml:space="preserve">because appellee does not use Carson’s name or likeness</w:t>
         </w:r>
       </w:hyperlink>
       <w:r>
@@ -7253,7 +7250,7 @@
             <w:i/>
             <w:rStyle w:val="Hyperlink"/>
           </w:rPr>
-          <w:t xml:space="preserve">Id.</w:t>
+          <w:t xml:space="preserve">Id</w:t>
         </w:r>
       </w:hyperlink>
       <w:r>
@@ -11223,7 +11220,7 @@
         <w:t xml:space="preserve"> </w:t>
       </w:r>
       <w:r>
-        <w:t xml:space="preserve">It’s had law, and it deserves a long, hard second look.…</w:t>
+        <w:t xml:space="preserve">It’s bad law, and it deserves a long, hard second look.…</w:t>
       </w:r>
     </w:p>
     <w:p>
@@ -12762,13 +12759,13 @@
         <w:t xml:space="preserve"> </w:t>
       </w:r>
       <w:r>
-        <w:t xml:space="preserve">Family 19 (1985) (hereinafter Wiseguy). Whatever one might think of Hill, at the very least it can be said that he realized his dreams. After a career spanning 25 years, Hill admitted engineering some of the most daring crimes of his day, including the 1978-1979 Boston College</w:t>
-      </w:r>
-      <w:r>
-        <w:t xml:space="preserve"> </w:t>
-      </w:r>
-      <w:r>
-        <w:t xml:space="preserve">basketball pointshaving scandal, and the theft of $6 million from Lufthansa Airlines in 1978, the largest successful cash robbery in American history. Wiseguy 9.</w:t>
+        <w:t xml:space="preserve">Family (1985) (hereinafter Wiseguy). Whatever one might think of Hill, at the very least it can be said that he realized his dreams. After a career spanning 25 years, Hill admitted engineering some of the most daring crimes of his day, including the 1978-1979 Boston College</w:t>
+      </w:r>
+      <w:r>
+        <w:t xml:space="preserve"> </w:t>
+      </w:r>
+      <w:r>
+        <w:t xml:space="preserve">basketball point-shaving scandal, and the theft of $6 million from Lufthansa Airlines in 1978, the largest successful cash robbery in American history.</w:t>
       </w:r>
     </w:p>
     <w:p>
@@ -12803,15 +12800,6 @@
       </w:r>
       <w:r>
         <w:t xml:space="preserve">App. 27. Because producing the book required such a substantial investment of time and effort, Hill sought compensation.</w:t>
-      </w:r>
-      <w:r>
-        <w:t xml:space="preserve"> </w:t>
-      </w:r>
-      <w:r>
-        <w:rPr>
-          <w:i/>
-        </w:rPr>
-        <w:t xml:space="preserve">Ibid.</w:t>
       </w:r>
     </w:p>
     <w:p>
@@ -13286,7 +13274,7 @@
             <w:i/>
             <w:rStyle w:val="Hyperlink"/>
           </w:rPr>
-          <w:t xml:space="preserve">Arkansas Writers’ Project,</w:t>
+          <w:t xml:space="preserve">Arkansas Writers’ Project</w:t>
         </w:r>
       </w:hyperlink>
       <w:r>
@@ -13362,7 +13350,7 @@
         <w:t xml:space="preserve"> </w:t>
       </w:r>
       <w:r>
-        <w:t xml:space="preserve">(US 1978)).</w:t>
+        <w:t xml:space="preserve">(US 1978).</w:t>
       </w:r>
     </w:p>
     <w:p>
@@ -16792,7 +16780,7 @@
         </w:numPr>
       </w:pPr>
       <w:r>
-        <w:t xml:space="preserve">the portrayal of De Havilland engaging in fictitious interview and making comment was not defamatory and would not highly offend reasonable person, as required for false light claim;</w:t>
+        <w:t xml:space="preserve">the portrayal of De Havilland engaging in a fictitious interview and making comments was not defamatory and would not highly offend a reasonable person, as required for false light claim;</w:t>
       </w:r>
     </w:p>
     <w:p>
@@ -16804,7 +16792,7 @@
         </w:numPr>
       </w:pPr>
       <w:r>
-        <w:t xml:space="preserve">the portrayal of De Havilland as twice using obscenity to refer to sister was not highly offensive and were substantially truthful, given her actual words, as required for false light claim; and</w:t>
+        <w:t xml:space="preserve">the portrayal of De Havilland as twice using an obscenity to refer to sister was not highly offensive and was substantially truthful, given her actual words, as required for a false light claim; and</w:t>
       </w:r>
     </w:p>
     <w:p>
@@ -16816,7 +16804,7 @@
         </w:numPr>
       </w:pPr>
       <w:r>
-        <w:t xml:space="preserve">De Havilland failed to show probability of proving malice, as required to preclude dismissal of false light claim under anti-SLAPP statute.</w:t>
+        <w:t xml:space="preserve">De Havilland failed to show the probability of proving malice, as required to preclude dismissal of her false light claim under anti-SLAPP statute.</w:t>
       </w:r>
     </w:p>
     <w:p>
@@ -16995,7 +16983,19 @@
         <w:pStyle w:val="BodyText"/>
       </w:pPr>
       <w:r>
-        <w:t xml:space="preserve">Boal later wrote the screenplay for the film that became The Hurt Locker,</w:t>
+        <w:t xml:space="preserve">Boal later wrote the screenplay for the film that became</w:t>
+      </w:r>
+      <w:r>
+        <w:t xml:space="preserve"> </w:t>
+      </w:r>
+      <w:r>
+        <w:rPr>
+          <w:i/>
+        </w:rPr>
+        <w:t xml:space="preserve">The Hurt Locker</w:t>
+      </w:r>
+      <w:r>
+        <w:t xml:space="preserve">,</w:t>
       </w:r>
       <w:r>
         <w:t xml:space="preserve"> </w:t>
@@ -17061,7 +17061,22 @@
         <w:pStyle w:val="FirstParagraph"/>
       </w:pPr>
       <w:r>
-        <w:t xml:space="preserve">We have interpreted Zacchini to uphold the right of publicity</w:t>
+        <w:t xml:space="preserve">We have interpreted</w:t>
+      </w:r>
+      <w:r>
+        <w:t xml:space="preserve"> </w:t>
+      </w:r>
+      <w:r>
+        <w:rPr>
+          <w:i/>
+        </w:rPr>
+        <w:t xml:space="preserve">Zacchini</w:t>
+      </w:r>
+      <w:r>
+        <w:t xml:space="preserve"> </w:t>
+      </w:r>
+      <w:r>
+        <w:t xml:space="preserve">to uphold the right of publicity</w:t>
       </w:r>
       <w:r>
         <w:t xml:space="preserve"> </w:t>
@@ -17087,6 +17102,7 @@
       <w:hyperlink r:id="rId149">
         <w:r>
           <w:rPr>
+            <w:i/>
             <w:rStyle w:val="Hyperlink"/>
           </w:rPr>
           <w:t xml:space="preserve">Hilton v. Hallmark Cards</w:t>
@@ -17151,6 +17167,7 @@
       <w:hyperlink r:id="rId150">
         <w:r>
           <w:rPr>
+            <w:i/>
             <w:rStyle w:val="Hyperlink"/>
           </w:rPr>
           <w:t xml:space="preserve">Keller v. Electronic Arts, Inc</w:t>
@@ -17174,6 +17191,7 @@
       <w:hyperlink r:id="rId150">
         <w:r>
           <w:rPr>
+            <w:i/>
             <w:rStyle w:val="Hyperlink"/>
           </w:rPr>
           <w:t xml:space="preserve">Davis v. Electronic Arts, Inc.</w:t>
@@ -17282,7 +17300,22 @@
         <w:t xml:space="preserve"> </w:t>
       </w:r>
       <w:r>
-        <w:t xml:space="preserve">First, The Hurt Locker is not speech proposing a commercial transaction.</w:t>
+        <w:t xml:space="preserve">First,</w:t>
+      </w:r>
+      <w:r>
+        <w:t xml:space="preserve"> </w:t>
+      </w:r>
+      <w:r>
+        <w:rPr>
+          <w:i/>
+        </w:rPr>
+        <w:t xml:space="preserve">The Hurt Locker</w:t>
+      </w:r>
+      <w:r>
+        <w:t xml:space="preserve"> </w:t>
+      </w:r>
+      <w:r>
+        <w:t xml:space="preserve">is not speech proposing a commercial transaction.</w:t>
       </w:r>
       <w:r>
         <w:t xml:space="preserve"> </w:t>
@@ -17300,7 +17333,31 @@
         <w:t xml:space="preserve"> </w:t>
       </w:r>
       <w:r>
-        <w:t xml:space="preserve">Second, and critically, unlike the plaintiffs in Zacchini, Hilton, and Keller,</w:t>
+        <w:t xml:space="preserve">Second, and critically, unlike the plaintiffs in</w:t>
+      </w:r>
+      <w:r>
+        <w:t xml:space="preserve"> </w:t>
+      </w:r>
+      <w:r>
+        <w:rPr>
+          <w:i/>
+        </w:rPr>
+        <w:t xml:space="preserve">Zacchini, Hilton</w:t>
+      </w:r>
+      <w:r>
+        <w:t xml:space="preserve">, and</w:t>
+      </w:r>
+      <w:r>
+        <w:t xml:space="preserve"> </w:t>
+      </w:r>
+      <w:r>
+        <w:rPr>
+          <w:i/>
+        </w:rPr>
+        <w:t xml:space="preserve">Keller</w:t>
+      </w:r>
+      <w:r>
+        <w:t xml:space="preserve">,</w:t>
       </w:r>
       <w:r>
         <w:t xml:space="preserve"> </w:t>
@@ -17413,7 +17470,22 @@
         <w:pStyle w:val="BodyText"/>
       </w:pPr>
       <w:r>
-        <w:t xml:space="preserve">In sum, The Hurt Locker is speech that is fully protected by the First Amendment,</w:t>
+        <w:t xml:space="preserve">In sum,</w:t>
+      </w:r>
+      <w:r>
+        <w:t xml:space="preserve"> </w:t>
+      </w:r>
+      <w:r>
+        <w:rPr>
+          <w:i/>
+        </w:rPr>
+        <w:t xml:space="preserve">The Hurt Locker</w:t>
+      </w:r>
+      <w:r>
+        <w:t xml:space="preserve"> </w:t>
+      </w:r>
+      <w:r>
+        <w:t xml:space="preserve">is speech that is fully protected by the First Amendment,</w:t>
       </w:r>
       <w:r>
         <w:t xml:space="preserve"> </w:t>

</xml_diff>

<commit_message>
Light edits, update inverse ratio rule
</commit_message>
<xml_diff>
--- a/Celebrity_Publicity/Celebrity_Publicity.docx
+++ b/Celebrity_Publicity/Celebrity_Publicity.docx
@@ -11083,7 +11083,7 @@
         <w:t xml:space="preserve"> </w:t>
       </w:r>
       <w:r>
-        <w:t xml:space="preserve">But reducing too much to private property can be had medicine.</w:t>
+        <w:t xml:space="preserve">But reducing too much to private property can be bad medicine.</w:t>
       </w:r>
       <w:r>
         <w:t xml:space="preserve"> </w:t>
@@ -12786,13 +12786,46 @@
         <w:t xml:space="preserve"> </w:t>
       </w:r>
       <w:r>
-        <w:t xml:space="preserve">N. Pileggi, Wiseguy: Life in a Mafia</w:t>
-      </w:r>
-      <w:r>
-        <w:t xml:space="preserve"> </w:t>
-      </w:r>
-      <w:r>
-        <w:t xml:space="preserve">Family (1985) (hereinafter Wiseguy). Whatever one might think of Hill, at the very least it can be said that he realized his dreams. After a career spanning 25 years, Hill admitted engineering some of the most daring crimes of his day, including the 1978-1979 Boston College</w:t>
+        <w:t xml:space="preserve">N. Pileggi,</w:t>
+      </w:r>
+      <w:r>
+        <w:t xml:space="preserve"> </w:t>
+      </w:r>
+      <w:r>
+        <w:rPr>
+          <w:i/>
+        </w:rPr>
+        <w:t xml:space="preserve">Wiseguy: Life in a Mafia</w:t>
+      </w:r>
+      <w:r>
+        <w:rPr>
+          <w:i/>
+        </w:rPr>
+        <w:t xml:space="preserve"> </w:t>
+      </w:r>
+      <w:r>
+        <w:rPr>
+          <w:i/>
+        </w:rPr>
+        <w:t xml:space="preserve">Family</w:t>
+      </w:r>
+      <w:r>
+        <w:t xml:space="preserve"> </w:t>
+      </w:r>
+      <w:r>
+        <w:t xml:space="preserve">(1985) (hereinafter</w:t>
+      </w:r>
+      <w:r>
+        <w:t xml:space="preserve"> </w:t>
+      </w:r>
+      <w:r>
+        <w:rPr>
+          <w:i/>
+        </w:rPr>
+        <w:t xml:space="preserve">Wiseguy</w:t>
+      </w:r>
+      <w:r>
+        <w:t xml:space="preserve">). Whatever one might think of Hill, at the very least it can be said that he realized his dreams. After a career spanning 25 years, Hill admitted engineering some of the most daring crimes of his day, including the 1978-1979 Boston College</w:t>
       </w:r>
       <w:r>
         <w:t xml:space="preserve"> </w:t>
@@ -12840,7 +12873,31 @@
         <w:pStyle w:val="BodyText"/>
       </w:pPr>
       <w:r>
-        <w:t xml:space="preserve">The result of Hill and Pileggi’s collaboration was Wiseguy, which was published in January 1986. The book depicts, in colorful detail, the day-to-day existence of organized crime, primarily in Hill’s first-person narrative. Throughout Wiseguy, Hill frankly admits to</w:t>
+        <w:t xml:space="preserve">The result of Hill and Pileggi’s collaboration was</w:t>
+      </w:r>
+      <w:r>
+        <w:t xml:space="preserve"> </w:t>
+      </w:r>
+      <w:r>
+        <w:rPr>
+          <w:i/>
+        </w:rPr>
+        <w:t xml:space="preserve">Wiseguy</w:t>
+      </w:r>
+      <w:r>
+        <w:t xml:space="preserve">, which was published in January 1986. The book depicts, in colorful detail, the day-to-day existence of organized crime, primarily in Hill’s first-person narrative. Throughout</w:t>
+      </w:r>
+      <w:r>
+        <w:t xml:space="preserve"> </w:t>
+      </w:r>
+      <w:r>
+        <w:rPr>
+          <w:i/>
+        </w:rPr>
+        <w:t xml:space="preserve">Wiseguy</w:t>
+      </w:r>
+      <w:r>
+        <w:t xml:space="preserve">, Hill frankly admits to</w:t>
       </w:r>
       <w:r>
         <w:t xml:space="preserve"> </w:t>
@@ -12906,7 +12963,22 @@
         <w:pStyle w:val="BlockText"/>
       </w:pPr>
       <w:r>
-        <w:t xml:space="preserve">We had the best food smuggled into our dorm from the kitchen. Steaks, veal cutlets, shrimp, red snapper. Whatever the hacks could buy, we ate. It cost me two, three hundred a week. Guys like Paulie spent five hundred to a thousand bucks a week. Scotch cost thirty dollars a pint. The hacks used to bring it inside the walls in their lunch pails. We never ran out of booze, because we had six hacks bringing it in six days a week. Depending on what you wanted and how much you were willing to spend, life could be almost bearable." Wiseguy 150-151.</w:t>
+        <w:t xml:space="preserve">We had the best food smuggled into our dorm from the kitchen. Steaks, veal cutlets, shrimp, red snapper. Whatever the hacks could buy, we ate. It cost me two, three hundred a week. Guys like Paulie spent five hundred to a thousand bucks a week. Scotch cost thirty dollars a pint. The hacks used to bring it inside the walls in their lunch pails. We never ran out of booze, because we had six hacks bringing it in six days a week. Depending on what you wanted and how much you were willing to spend, life could be almost bearable."</w:t>
+      </w:r>
+      <w:r>
+        <w:t xml:space="preserve"> </w:t>
+      </w:r>
+      <w:r>
+        <w:rPr>
+          <w:i/>
+        </w:rPr>
+        <w:t xml:space="preserve">Wiseguy</w:t>
+      </w:r>
+      <w:r>
+        <w:t xml:space="preserve"> </w:t>
+      </w:r>
+      <w:r>
+        <w:t xml:space="preserve">150-151.</w:t>
       </w:r>
     </w:p>
     <w:p>
@@ -12914,7 +12986,16 @@
         <w:pStyle w:val="FirstParagraph"/>
       </w:pPr>
       <w:r>
-        <w:t xml:space="preserve">Wiseguy was reviewed favorably: The Washington Post called it an</w:t>
+        <w:rPr>
+          <w:i/>
+        </w:rPr>
+        <w:t xml:space="preserve">Wiseguy</w:t>
+      </w:r>
+      <w:r>
+        <w:t xml:space="preserve"> </w:t>
+      </w:r>
+      <w:r>
+        <w:t xml:space="preserve">was reviewed favorably: The Washington Post called it an</w:t>
       </w:r>
       <w:r>
         <w:t xml:space="preserve"> </w:t>
@@ -12958,7 +13039,22 @@
         <w:pStyle w:val="BodyText"/>
       </w:pPr>
       <w:r>
-        <w:t xml:space="preserve">From Henry Hill’s perspective, however, the publicity generated by the book’s success proved less desirable. The Crime Victims Board learned of Wiseguy in January 1986, soon after it was published.</w:t>
+        <w:t xml:space="preserve">From Henry Hill’s perspective, however, the publicity generated by the book’s success proved less desirable. The Crime Victims Board learned of</w:t>
+      </w:r>
+      <w:r>
+        <w:t xml:space="preserve"> </w:t>
+      </w:r>
+      <w:r>
+        <w:rPr>
+          <w:i/>
+        </w:rPr>
+        <w:t xml:space="preserve">Wiseguy</w:t>
+      </w:r>
+      <w:r>
+        <w:t xml:space="preserve"> </w:t>
+      </w:r>
+      <w:r>
+        <w:t xml:space="preserve">in January 1986, soon after it was published.</w:t>
       </w:r>
     </w:p>
     <w:bookmarkEnd w:id="113"/>
@@ -13392,6 +13488,23 @@
       </w:pPr>
       <w:r>
         <w:t xml:space="preserve">If there is a bedrock principle underlying the First Amendment, it is that the Government may not prohibit the expression of an idea simply because society finds the idea itself offensive or disagreeable.</w:t>
+      </w:r>
+    </w:p>
+    <w:p>
+      <w:pPr>
+        <w:pStyle w:val="BlockText"/>
+      </w:pPr>
+      <w:r>
+        <w:rPr>
+          <w:i/>
+        </w:rPr>
+        <w:t xml:space="preserve">Texas v. Johnson</w:t>
+      </w:r>
+      <w:r>
+        <w:t xml:space="preserve"> </w:t>
+      </w:r>
+      <w:r>
+        <w:t xml:space="preserve">(US 1989)(the flag burning case).</w:t>
       </w:r>
     </w:p>
     <w:p>

</xml_diff>